<commit_message>
Added Two Events to Route 2
Events will be trainer 1 and 2.  See Enemy Trainer Sheet
</commit_message>
<xml_diff>
--- a/Data Input Sheets/Enemy Trainers by Area.docx
+++ b/Data Input Sheets/Enemy Trainers by Area.docx
@@ -87,6 +87,17 @@
             <w:pPr>
               <w:jc w:val="center"/>
             </w:pPr>
+            <w:r>
+              <w:t>Trainer 1-Lass-Pidgey(4)</w:t>
+            </w:r>
+          </w:p>
+          <w:p>
+            <w:pPr>
+              <w:jc w:val="center"/>
+            </w:pPr>
+            <w:r>
+              <w:t>Trainer 2-Youngster-Ratata(5)</w:t>
+            </w:r>
           </w:p>
         </w:tc>
         <w:tc>
@@ -125,6 +136,17 @@
             <w:pPr>
               <w:jc w:val="center"/>
             </w:pPr>
+            <w:r>
+              <w:t>Trainer 1-Youngster-NidoranM(7),NidoranF(7)</w:t>
+            </w:r>
+          </w:p>
+          <w:p>
+            <w:pPr>
+              <w:jc w:val="center"/>
+            </w:pPr>
+            <w:r>
+              <w:t>Trainer 2-BugCatcher-Weedle (10),Metapod(10)</w:t>
+            </w:r>
           </w:p>
         </w:tc>
         <w:tc>
@@ -163,6 +185,8 @@
             <w:pPr>
               <w:jc w:val="center"/>
             </w:pPr>
+            <w:bookmarkStart w:id="0" w:name="_GoBack"/>
+            <w:bookmarkEnd w:id="0"/>
           </w:p>
         </w:tc>
         <w:tc>
@@ -218,8 +242,6 @@
             <w:r>
               <w:t>Hiker,Bradley-NidoranM (7), Phanphy (8)</w:t>
             </w:r>
-            <w:bookmarkStart w:id="0" w:name="_GoBack"/>
-            <w:bookmarkEnd w:id="0"/>
           </w:p>
           <w:p>
             <w:pPr>

</xml_diff>

<commit_message>
Update to route 1 trainers
Trainers have been updated to match data sheet for route 1.
</commit_message>
<xml_diff>
--- a/Data Input Sheets/Enemy Trainers by Area.docx
+++ b/Data Input Sheets/Enemy Trainers by Area.docx
@@ -88,15 +88,51 @@
               <w:jc w:val="center"/>
             </w:pPr>
             <w:r>
-              <w:t>Trainer 1-Lass-Pidgey(4)</w:t>
-            </w:r>
-          </w:p>
-          <w:p>
-            <w:pPr>
-              <w:jc w:val="center"/>
-            </w:pPr>
-            <w:r>
-              <w:t>Trainer 2-Youngster-Ratata(5)</w:t>
+              <w:t>Trainer 1-Lass</w:t>
+            </w:r>
+            <w:r>
+              <w:t xml:space="preserve">, </w:t>
+            </w:r>
+            <w:r>
+              <w:t>Tracy(25)</w:t>
+            </w:r>
+            <w:r>
+              <w:t>-</w:t>
+            </w:r>
+            <w:proofErr w:type="spellStart"/>
+            <w:proofErr w:type="gramStart"/>
+            <w:r>
+              <w:t>Pidgey</w:t>
+            </w:r>
+            <w:proofErr w:type="spellEnd"/>
+            <w:r>
+              <w:t>(</w:t>
+            </w:r>
+            <w:proofErr w:type="gramEnd"/>
+            <w:r>
+              <w:t>4)</w:t>
+            </w:r>
+          </w:p>
+          <w:p>
+            <w:pPr>
+              <w:jc w:val="center"/>
+            </w:pPr>
+            <w:r>
+              <w:t>Trainer 2-Youngster</w:t>
+            </w:r>
+            <w:r>
+              <w:t>, Joey (26)</w:t>
+            </w:r>
+            <w:r>
+              <w:t>-Rat</w:t>
+            </w:r>
+            <w:r>
+              <w:t>t</w:t>
+            </w:r>
+            <w:bookmarkStart w:id="0" w:name="_GoBack"/>
+            <w:bookmarkEnd w:id="0"/>
+            <w:r>
+              <w:t>ata(5)</w:t>
             </w:r>
           </w:p>
         </w:tc>
@@ -137,15 +173,41 @@
               <w:jc w:val="center"/>
             </w:pPr>
             <w:r>
-              <w:t>Trainer 1-Youngster-NidoranM(7),NidoranF(7)</w:t>
-            </w:r>
-          </w:p>
-          <w:p>
-            <w:pPr>
-              <w:jc w:val="center"/>
-            </w:pPr>
-            <w:r>
-              <w:t>Trainer 2-BugCatcher-Weedle (10),Metapod(10)</w:t>
+              <w:t>Trainer 1-Youngster-NidoranM(7</w:t>
+            </w:r>
+            <w:proofErr w:type="gramStart"/>
+            <w:r>
+              <w:t>),</w:t>
+            </w:r>
+            <w:proofErr w:type="spellStart"/>
+            <w:r>
+              <w:t>NidoranF</w:t>
+            </w:r>
+            <w:proofErr w:type="spellEnd"/>
+            <w:proofErr w:type="gramEnd"/>
+            <w:r>
+              <w:t>(7)</w:t>
+            </w:r>
+          </w:p>
+          <w:p>
+            <w:pPr>
+              <w:jc w:val="center"/>
+            </w:pPr>
+            <w:r>
+              <w:t>Trainer 2-BugCatcher-Weedle (10</w:t>
+            </w:r>
+            <w:proofErr w:type="gramStart"/>
+            <w:r>
+              <w:t>),</w:t>
+            </w:r>
+            <w:proofErr w:type="spellStart"/>
+            <w:r>
+              <w:t>Metapod</w:t>
+            </w:r>
+            <w:proofErr w:type="spellEnd"/>
+            <w:proofErr w:type="gramEnd"/>
+            <w:r>
+              <w:t>(10)</w:t>
             </w:r>
           </w:p>
         </w:tc>
@@ -185,8 +247,6 @@
             <w:pPr>
               <w:jc w:val="center"/>
             </w:pPr>
-            <w:bookmarkStart w:id="0" w:name="_GoBack"/>
-            <w:bookmarkEnd w:id="0"/>
           </w:p>
         </w:tc>
         <w:tc>
@@ -228,8 +288,21 @@
             <w:r>
               <w:t>Trainer 1-</w:t>
             </w:r>
-            <w:r>
-              <w:t>Hiker,Jeff-Sandshrew (7), NidoranF (7)</w:t>
+            <w:proofErr w:type="gramStart"/>
+            <w:r>
+              <w:t>Hiker,Jeff</w:t>
+            </w:r>
+            <w:proofErr w:type="gramEnd"/>
+            <w:r>
+              <w:t xml:space="preserve">-Sandshrew (7), </w:t>
+            </w:r>
+            <w:proofErr w:type="spellStart"/>
+            <w:r>
+              <w:t>NidoranF</w:t>
+            </w:r>
+            <w:proofErr w:type="spellEnd"/>
+            <w:r>
+              <w:t xml:space="preserve"> (7)</w:t>
             </w:r>
           </w:p>
           <w:p>
@@ -239,8 +312,21 @@
             <w:r>
               <w:t>Trainer 2-</w:t>
             </w:r>
-            <w:r>
-              <w:t>Hiker,Bradley-NidoranM (7), Phanphy (8)</w:t>
+            <w:proofErr w:type="gramStart"/>
+            <w:r>
+              <w:t>Hiker,Bradley</w:t>
+            </w:r>
+            <w:proofErr w:type="gramEnd"/>
+            <w:r>
+              <w:t xml:space="preserve">-NidoranM (7), </w:t>
+            </w:r>
+            <w:proofErr w:type="spellStart"/>
+            <w:r>
+              <w:t>Phanphy</w:t>
+            </w:r>
+            <w:proofErr w:type="spellEnd"/>
+            <w:r>
+              <w:t xml:space="preserve"> (8)</w:t>
             </w:r>
           </w:p>
           <w:p>
@@ -251,7 +337,29 @@
               <w:t>Gym Leader-</w:t>
             </w:r>
             <w:r>
-              <w:t>Terra-Sandshrew (9), Nidorino (12)</w:t>
+              <w:t>Terra</w:t>
+            </w:r>
+            <w:r>
+              <w:t xml:space="preserve"> (24)</w:t>
+            </w:r>
+            <w:r>
+              <w:t>-</w:t>
+            </w:r>
+            <w:proofErr w:type="spellStart"/>
+            <w:r>
+              <w:t>Sandshrew</w:t>
+            </w:r>
+            <w:proofErr w:type="spellEnd"/>
+            <w:r>
+              <w:t xml:space="preserve"> (9), </w:t>
+            </w:r>
+            <w:proofErr w:type="spellStart"/>
+            <w:r>
+              <w:t>Nidorino</w:t>
+            </w:r>
+            <w:proofErr w:type="spellEnd"/>
+            <w:r>
+              <w:t xml:space="preserve"> (12)</w:t>
             </w:r>
           </w:p>
         </w:tc>

</xml_diff>

<commit_message>
Added Viridian Gym Events
Added Trainers Jeff, Bradley, and Terra.  Also added guy at the front of the gym that says stuff about the gym.
</commit_message>
<xml_diff>
--- a/Data Input Sheets/Enemy Trainers by Area.docx
+++ b/Data Input Sheets/Enemy Trainers by Area.docx
@@ -78,6 +78,14 @@
               <w:t>Route 1</w:t>
             </w:r>
           </w:p>
+          <w:p>
+            <w:pPr>
+              <w:jc w:val="center"/>
+            </w:pPr>
+            <w:r>
+              <w:t>(Added, awaiting Test)</w:t>
+            </w:r>
+          </w:p>
         </w:tc>
         <w:tc>
           <w:tcPr>
@@ -124,15 +132,26 @@
               <w:t>, Joey (26)</w:t>
             </w:r>
             <w:r>
-              <w:t>-Rat</w:t>
+              <w:t>-</w:t>
+            </w:r>
+            <w:proofErr w:type="spellStart"/>
+            <w:proofErr w:type="gramStart"/>
+            <w:r>
+              <w:t>Rat</w:t>
             </w:r>
             <w:r>
               <w:t>t</w:t>
             </w:r>
-            <w:bookmarkStart w:id="0" w:name="_GoBack"/>
-            <w:bookmarkEnd w:id="0"/>
-            <w:r>
-              <w:t>ata(5)</w:t>
+            <w:r>
+              <w:t>ata</w:t>
+            </w:r>
+            <w:proofErr w:type="spellEnd"/>
+            <w:r>
+              <w:t>(</w:t>
+            </w:r>
+            <w:proofErr w:type="gramEnd"/>
+            <w:r>
+              <w:t>5)</w:t>
             </w:r>
           </w:p>
         </w:tc>
@@ -163,17 +182,39 @@
               <w:t>Route 2</w:t>
             </w:r>
           </w:p>
-        </w:tc>
-        <w:tc>
-          <w:tcPr>
-            <w:tcW w:w="3721" w:type="dxa"/>
-          </w:tcPr>
-          <w:p>
-            <w:pPr>
-              <w:jc w:val="center"/>
-            </w:pPr>
-            <w:r>
-              <w:t>Trainer 1-Youngster-NidoranM(7</w:t>
+          <w:p>
+            <w:pPr>
+              <w:jc w:val="center"/>
+            </w:pPr>
+            <w:r>
+              <w:t>(Added, awaiting Test)</w:t>
+            </w:r>
+          </w:p>
+        </w:tc>
+        <w:tc>
+          <w:tcPr>
+            <w:tcW w:w="3721" w:type="dxa"/>
+          </w:tcPr>
+          <w:p>
+            <w:pPr>
+              <w:jc w:val="center"/>
+            </w:pPr>
+            <w:r>
+              <w:t>Trainer 1-Youngste</w:t>
+            </w:r>
+            <w:r>
+              <w:t>r, Steve (27)</w:t>
+            </w:r>
+            <w:r>
+              <w:t>-</w:t>
+            </w:r>
+            <w:proofErr w:type="spellStart"/>
+            <w:r>
+              <w:t>NidoranM</w:t>
+            </w:r>
+            <w:proofErr w:type="spellEnd"/>
+            <w:r>
+              <w:t>(7</w:t>
             </w:r>
             <w:proofErr w:type="gramStart"/>
             <w:r>
@@ -194,7 +235,21 @@
               <w:jc w:val="center"/>
             </w:pPr>
             <w:r>
-              <w:t>Trainer 2-BugCatcher-Weedle (10</w:t>
+              <w:t>Trainer 2-BugCatcher</w:t>
+            </w:r>
+            <w:r>
+              <w:t>, Ryan (28)</w:t>
+            </w:r>
+            <w:r>
+              <w:t>-</w:t>
+            </w:r>
+            <w:proofErr w:type="spellStart"/>
+            <w:r>
+              <w:t>Weedle</w:t>
+            </w:r>
+            <w:proofErr w:type="spellEnd"/>
+            <w:r>
+              <w:t xml:space="preserve"> (10</w:t>
             </w:r>
             <w:proofErr w:type="gramStart"/>
             <w:r>
@@ -294,10 +349,21 @@
             </w:r>
             <w:proofErr w:type="gramEnd"/>
             <w:r>
-              <w:t xml:space="preserve">-Sandshrew (7), </w:t>
+              <w:t>(29)</w:t>
+            </w:r>
+            <w:r>
+              <w:t>-</w:t>
             </w:r>
             <w:proofErr w:type="spellStart"/>
             <w:r>
+              <w:t>Sandshrew</w:t>
+            </w:r>
+            <w:proofErr w:type="spellEnd"/>
+            <w:r>
+              <w:t xml:space="preserve"> (7), </w:t>
+            </w:r>
+            <w:proofErr w:type="spellStart"/>
+            <w:r>
               <w:t>NidoranF</w:t>
             </w:r>
             <w:proofErr w:type="spellEnd"/>
@@ -318,7 +384,20 @@
             </w:r>
             <w:proofErr w:type="gramEnd"/>
             <w:r>
-              <w:t xml:space="preserve">-NidoranM (7), </w:t>
+              <w:t>(30)</w:t>
+            </w:r>
+            <w:bookmarkStart w:id="0" w:name="_GoBack"/>
+            <w:bookmarkEnd w:id="0"/>
+            <w:r>
+              <w:t>-</w:t>
+            </w:r>
+            <w:proofErr w:type="spellStart"/>
+            <w:r>
+              <w:t>NidoranM</w:t>
+            </w:r>
+            <w:proofErr w:type="spellEnd"/>
+            <w:r>
+              <w:t xml:space="preserve"> (7), </w:t>
             </w:r>
             <w:proofErr w:type="spellStart"/>
             <w:r>

</xml_diff>

<commit_message>
Enemy Trainer Doc Update
Added info on whether trainers were added and awaiting testing
</commit_message>
<xml_diff>
--- a/Data Input Sheets/Enemy Trainers by Area.docx
+++ b/Data Input Sheets/Enemy Trainers by Area.docx
@@ -331,63 +331,71 @@
               <w:t>Viridian Gym</w:t>
             </w:r>
           </w:p>
-        </w:tc>
-        <w:tc>
-          <w:tcPr>
-            <w:tcW w:w="3721" w:type="dxa"/>
-          </w:tcPr>
-          <w:p>
-            <w:pPr>
-              <w:jc w:val="center"/>
-            </w:pPr>
-            <w:r>
-              <w:t>Trainer 1-</w:t>
-            </w:r>
-            <w:proofErr w:type="gramStart"/>
-            <w:r>
-              <w:t>Hiker,Jeff</w:t>
-            </w:r>
-            <w:proofErr w:type="gramEnd"/>
-            <w:r>
-              <w:t>(29)</w:t>
-            </w:r>
-            <w:r>
-              <w:t>-</w:t>
-            </w:r>
-            <w:proofErr w:type="spellStart"/>
-            <w:r>
-              <w:t>Sandshrew</w:t>
-            </w:r>
-            <w:proofErr w:type="spellEnd"/>
-            <w:r>
-              <w:t xml:space="preserve"> (7), </w:t>
-            </w:r>
-            <w:proofErr w:type="spellStart"/>
-            <w:r>
-              <w:t>NidoranF</w:t>
-            </w:r>
-            <w:proofErr w:type="spellEnd"/>
-            <w:r>
-              <w:t xml:space="preserve"> (7)</w:t>
-            </w:r>
-          </w:p>
-          <w:p>
-            <w:pPr>
-              <w:jc w:val="center"/>
-            </w:pPr>
-            <w:r>
-              <w:t>Trainer 2-</w:t>
-            </w:r>
-            <w:proofErr w:type="gramStart"/>
-            <w:r>
-              <w:t>Hiker,Bradley</w:t>
-            </w:r>
-            <w:proofErr w:type="gramEnd"/>
-            <w:r>
-              <w:t>(30)</w:t>
+          <w:p>
+            <w:pPr>
+              <w:jc w:val="center"/>
+            </w:pPr>
+            <w:r>
+              <w:t>(Added, awaiting test)</w:t>
             </w:r>
             <w:bookmarkStart w:id="0" w:name="_GoBack"/>
             <w:bookmarkEnd w:id="0"/>
+          </w:p>
+        </w:tc>
+        <w:tc>
+          <w:tcPr>
+            <w:tcW w:w="3721" w:type="dxa"/>
+          </w:tcPr>
+          <w:p>
+            <w:pPr>
+              <w:jc w:val="center"/>
+            </w:pPr>
+            <w:r>
+              <w:t>Trainer 1-</w:t>
+            </w:r>
+            <w:proofErr w:type="gramStart"/>
+            <w:r>
+              <w:t>Hiker,Jeff</w:t>
+            </w:r>
+            <w:proofErr w:type="gramEnd"/>
+            <w:r>
+              <w:t>(29)</w:t>
+            </w:r>
+            <w:r>
+              <w:t>-</w:t>
+            </w:r>
+            <w:proofErr w:type="spellStart"/>
+            <w:r>
+              <w:t>Sandshrew</w:t>
+            </w:r>
+            <w:proofErr w:type="spellEnd"/>
+            <w:r>
+              <w:t xml:space="preserve"> (7), </w:t>
+            </w:r>
+            <w:proofErr w:type="spellStart"/>
+            <w:r>
+              <w:t>NidoranF</w:t>
+            </w:r>
+            <w:proofErr w:type="spellEnd"/>
+            <w:r>
+              <w:t xml:space="preserve"> (7)</w:t>
+            </w:r>
+          </w:p>
+          <w:p>
+            <w:pPr>
+              <w:jc w:val="center"/>
+            </w:pPr>
+            <w:r>
+              <w:t>Trainer 2-</w:t>
+            </w:r>
+            <w:proofErr w:type="gramStart"/>
+            <w:r>
+              <w:t>Hiker,Bradley</w:t>
+            </w:r>
+            <w:proofErr w:type="gramEnd"/>
+            <w:r>
+              <w:t>(30)</w:t>
+            </w:r>
             <w:r>
               <w:t>-</w:t>
             </w:r>

</xml_diff>

<commit_message>
Viridan Forest Events Added
Added Events for all Trainers, signs and Items.  Still need to add Three of the trainers in the editor
</commit_message>
<xml_diff>
--- a/Data Input Sheets/Enemy Trainers by Area.docx
+++ b/Data Input Sheets/Enemy Trainers by Area.docx
@@ -105,7 +105,20 @@
               <w:t>Tracy(25)</w:t>
             </w:r>
             <w:r>
-              <w:t>-Pidgey(4)</w:t>
+              <w:t>-</w:t>
+            </w:r>
+            <w:proofErr w:type="spellStart"/>
+            <w:proofErr w:type="gramStart"/>
+            <w:r>
+              <w:t>Pidgey</w:t>
+            </w:r>
+            <w:proofErr w:type="spellEnd"/>
+            <w:r>
+              <w:t>(</w:t>
+            </w:r>
+            <w:proofErr w:type="gramEnd"/>
+            <w:r>
+              <w:t>4)</w:t>
             </w:r>
           </w:p>
           <w:p>
@@ -119,13 +132,26 @@
               <w:t>, Joey (26)</w:t>
             </w:r>
             <w:r>
-              <w:t>-Rat</w:t>
+              <w:t>-</w:t>
+            </w:r>
+            <w:proofErr w:type="spellStart"/>
+            <w:proofErr w:type="gramStart"/>
+            <w:r>
+              <w:t>Rat</w:t>
             </w:r>
             <w:r>
               <w:t>t</w:t>
             </w:r>
             <w:r>
-              <w:t>ata(5)</w:t>
+              <w:t>ata</w:t>
+            </w:r>
+            <w:proofErr w:type="spellEnd"/>
+            <w:r>
+              <w:t>(</w:t>
+            </w:r>
+            <w:proofErr w:type="gramEnd"/>
+            <w:r>
+              <w:t>5)</w:t>
             </w:r>
           </w:p>
         </w:tc>
@@ -180,7 +206,28 @@
               <w:t>r, Steve (27)</w:t>
             </w:r>
             <w:r>
-              <w:t>-NidoranM(7),NidoranF(7)</w:t>
+              <w:t>-</w:t>
+            </w:r>
+            <w:proofErr w:type="spellStart"/>
+            <w:r>
+              <w:t>NidoranM</w:t>
+            </w:r>
+            <w:proofErr w:type="spellEnd"/>
+            <w:r>
+              <w:t>(7</w:t>
+            </w:r>
+            <w:proofErr w:type="gramStart"/>
+            <w:r>
+              <w:t>),</w:t>
+            </w:r>
+            <w:proofErr w:type="spellStart"/>
+            <w:r>
+              <w:t>NidoranF</w:t>
+            </w:r>
+            <w:proofErr w:type="spellEnd"/>
+            <w:proofErr w:type="gramEnd"/>
+            <w:r>
+              <w:t>(7)</w:t>
             </w:r>
           </w:p>
           <w:p>
@@ -194,7 +241,28 @@
               <w:t>, Ryan (28)</w:t>
             </w:r>
             <w:r>
-              <w:t>-Weedle (10),Metapod(10)</w:t>
+              <w:t>-</w:t>
+            </w:r>
+            <w:proofErr w:type="spellStart"/>
+            <w:r>
+              <w:t>Weedle</w:t>
+            </w:r>
+            <w:proofErr w:type="spellEnd"/>
+            <w:r>
+              <w:t xml:space="preserve"> (10</w:t>
+            </w:r>
+            <w:proofErr w:type="gramStart"/>
+            <w:r>
+              <w:t>),</w:t>
+            </w:r>
+            <w:proofErr w:type="spellStart"/>
+            <w:r>
+              <w:t>Metapod</w:t>
+            </w:r>
+            <w:proofErr w:type="spellEnd"/>
+            <w:proofErr w:type="gramEnd"/>
+            <w:r>
+              <w:t>(10)</w:t>
             </w:r>
           </w:p>
         </w:tc>
@@ -235,15 +303,64 @@
               <w:jc w:val="center"/>
             </w:pPr>
             <w:r>
-              <w:t>Trainer 1- Bug Catcher, Jimmy()-Caterpie(8),Weedle (8)</w:t>
-            </w:r>
-          </w:p>
-          <w:p>
-            <w:pPr>
-              <w:jc w:val="center"/>
-            </w:pPr>
-            <w:r>
-              <w:t>Trainer2- Bug Catcher, Will ()- Metapod (10), Caterpie (9)</w:t>
+              <w:t>Trainer 1- Bug Catcher, Jimmy(</w:t>
+            </w:r>
+            <w:r>
+              <w:t>31</w:t>
+            </w:r>
+            <w:r>
+              <w:t>)-</w:t>
+            </w:r>
+            <w:proofErr w:type="spellStart"/>
+            <w:proofErr w:type="gramStart"/>
+            <w:r>
+              <w:t>Caterpie</w:t>
+            </w:r>
+            <w:proofErr w:type="spellEnd"/>
+            <w:r>
+              <w:t>(</w:t>
+            </w:r>
+            <w:proofErr w:type="gramEnd"/>
+            <w:r>
+              <w:t>8),</w:t>
+            </w:r>
+            <w:proofErr w:type="spellStart"/>
+            <w:r>
+              <w:t>Weedle</w:t>
+            </w:r>
+            <w:proofErr w:type="spellEnd"/>
+            <w:r>
+              <w:t xml:space="preserve"> (8)</w:t>
+            </w:r>
+          </w:p>
+          <w:p>
+            <w:pPr>
+              <w:jc w:val="center"/>
+            </w:pPr>
+            <w:r>
+              <w:t>Trainer2- Bug Catcher, Will (</w:t>
+            </w:r>
+            <w:r>
+              <w:t>32</w:t>
+            </w:r>
+            <w:r>
+              <w:t xml:space="preserve">)- </w:t>
+            </w:r>
+            <w:proofErr w:type="spellStart"/>
+            <w:r>
+              <w:t>Metapod</w:t>
+            </w:r>
+            <w:proofErr w:type="spellEnd"/>
+            <w:r>
+              <w:t xml:space="preserve"> (10), </w:t>
+            </w:r>
+            <w:proofErr w:type="spellStart"/>
+            <w:r>
+              <w:t>Caterpie</w:t>
+            </w:r>
+            <w:proofErr w:type="spellEnd"/>
+            <w:r>
+              <w:t xml:space="preserve"> (9)</w:t>
             </w:r>
           </w:p>
           <w:p>
@@ -257,7 +374,21 @@
               <w:t>Bug Catcher</w:t>
             </w:r>
             <w:r>
-              <w:t>, Mehul ()-Beedrill (13)</w:t>
+              <w:t>, Mehul (</w:t>
+            </w:r>
+            <w:r>
+              <w:t>33</w:t>
+            </w:r>
+            <w:r>
+              <w:t>)-</w:t>
+            </w:r>
+            <w:proofErr w:type="spellStart"/>
+            <w:r>
+              <w:t>Beedrill</w:t>
+            </w:r>
+            <w:proofErr w:type="spellEnd"/>
+            <w:r>
+              <w:t xml:space="preserve"> (13)</w:t>
             </w:r>
           </w:p>
           <w:p>
@@ -271,7 +402,21 @@
               <w:t>Bug Catcher</w:t>
             </w:r>
             <w:r>
-              <w:t>, Liam ()- Butterfree (13)</w:t>
+              <w:t>, Liam (</w:t>
+            </w:r>
+            <w:r>
+              <w:t>34</w:t>
+            </w:r>
+            <w:r>
+              <w:t xml:space="preserve">)- </w:t>
+            </w:r>
+            <w:proofErr w:type="spellStart"/>
+            <w:r>
+              <w:t>Butterfree</w:t>
+            </w:r>
+            <w:proofErr w:type="spellEnd"/>
+            <w:r>
+              <w:t xml:space="preserve"> (13)</w:t>
             </w:r>
           </w:p>
           <w:p>
@@ -285,7 +430,15 @@
               <w:t>Bug Catcher</w:t>
             </w:r>
             <w:r>
-              <w:t>, Yu ()-Stangly (10), Pikachu (11)</w:t>
+              <w:t>, Yu ()-</w:t>
+            </w:r>
+            <w:proofErr w:type="spellStart"/>
+            <w:r>
+              <w:t>Stangly</w:t>
+            </w:r>
+            <w:proofErr w:type="spellEnd"/>
+            <w:r>
+              <w:t xml:space="preserve"> (10), Pikachu (11)</w:t>
             </w:r>
           </w:p>
           <w:p>
@@ -299,7 +452,31 @@
               <w:t>Bug Catcher</w:t>
             </w:r>
             <w:r>
-              <w:t>, Bill ()- Metapod(10),Weedle(14)</w:t>
+              <w:t>, Bill (</w:t>
+            </w:r>
+            <w:r>
+              <w:t>35</w:t>
+            </w:r>
+            <w:bookmarkStart w:id="0" w:name="_GoBack"/>
+            <w:bookmarkEnd w:id="0"/>
+            <w:r>
+              <w:t xml:space="preserve">)- </w:t>
+            </w:r>
+            <w:proofErr w:type="spellStart"/>
+            <w:r>
+              <w:t>Metapod</w:t>
+            </w:r>
+            <w:proofErr w:type="spellEnd"/>
+            <w:r>
+              <w:t>(10),</w:t>
+            </w:r>
+            <w:proofErr w:type="spellStart"/>
+            <w:r>
+              <w:t>Weedle</w:t>
+            </w:r>
+            <w:proofErr w:type="spellEnd"/>
+            <w:r>
+              <w:t>(14)</w:t>
             </w:r>
           </w:p>
           <w:p>
@@ -310,24 +487,58 @@
               <w:t xml:space="preserve">Trainer7- </w:t>
             </w:r>
             <w:r>
+              <w:t xml:space="preserve">Bug </w:t>
+            </w:r>
+            <w:proofErr w:type="spellStart"/>
+            <w:proofErr w:type="gramStart"/>
+            <w:r>
+              <w:t>Catcher</w:t>
+            </w:r>
+            <w:r>
+              <w:t>,Gregory</w:t>
+            </w:r>
+            <w:proofErr w:type="spellEnd"/>
+            <w:proofErr w:type="gramEnd"/>
+            <w:r>
+              <w:t xml:space="preserve"> ()- </w:t>
+            </w:r>
+            <w:proofErr w:type="spellStart"/>
+            <w:r>
+              <w:t>Smileaf</w:t>
+            </w:r>
+            <w:proofErr w:type="spellEnd"/>
+            <w:r>
+              <w:t>(13)</w:t>
+            </w:r>
+          </w:p>
+          <w:p>
+            <w:pPr>
+              <w:jc w:val="center"/>
+            </w:pPr>
+            <w:r>
+              <w:t xml:space="preserve">Trainer8- </w:t>
+            </w:r>
+            <w:r>
               <w:t>Bug Catcher</w:t>
             </w:r>
             <w:r>
-              <w:t>,Gregory ()- Smileaf(13)</w:t>
-            </w:r>
-          </w:p>
-          <w:p>
-            <w:pPr>
-              <w:jc w:val="center"/>
-            </w:pPr>
-            <w:r>
-              <w:t xml:space="preserve">Trainer8- </w:t>
-            </w:r>
-            <w:r>
-              <w:t>Bug Catcher</w:t>
-            </w:r>
-            <w:r>
-              <w:t>, Fritz ()-Stangly (12), Bulbasaur(10)</w:t>
+              <w:t>, Fritz ()-</w:t>
+            </w:r>
+            <w:proofErr w:type="spellStart"/>
+            <w:r>
+              <w:t>Stangly</w:t>
+            </w:r>
+            <w:proofErr w:type="spellEnd"/>
+            <w:r>
+              <w:t xml:space="preserve"> (12), </w:t>
+            </w:r>
+            <w:proofErr w:type="gramStart"/>
+            <w:r>
+              <w:t>Bulbasaur(</w:t>
+            </w:r>
+            <w:proofErr w:type="gramEnd"/>
+            <w:r>
+              <w:t>10)</w:t>
             </w:r>
           </w:p>
         </w:tc>
@@ -378,14 +589,32 @@
             <w:r>
               <w:t>Trainer 1-</w:t>
             </w:r>
+            <w:proofErr w:type="gramStart"/>
             <w:r>
               <w:t>Hiker,Jeff</w:t>
             </w:r>
+            <w:proofErr w:type="gramEnd"/>
             <w:r>
               <w:t>(29)</w:t>
             </w:r>
             <w:r>
-              <w:t>-Sandshrew (7), NidoranF (7)</w:t>
+              <w:t>-</w:t>
+            </w:r>
+            <w:proofErr w:type="spellStart"/>
+            <w:r>
+              <w:t>Sandshrew</w:t>
+            </w:r>
+            <w:proofErr w:type="spellEnd"/>
+            <w:r>
+              <w:t xml:space="preserve"> (7), </w:t>
+            </w:r>
+            <w:proofErr w:type="spellStart"/>
+            <w:r>
+              <w:t>NidoranF</w:t>
+            </w:r>
+            <w:proofErr w:type="spellEnd"/>
+            <w:r>
+              <w:t xml:space="preserve"> (7)</w:t>
             </w:r>
           </w:p>
           <w:p>
@@ -395,14 +624,32 @@
             <w:r>
               <w:t>Trainer 2-</w:t>
             </w:r>
+            <w:proofErr w:type="gramStart"/>
             <w:r>
               <w:t>Hiker,Bradley</w:t>
             </w:r>
+            <w:proofErr w:type="gramEnd"/>
             <w:r>
               <w:t>(30)</w:t>
             </w:r>
             <w:r>
-              <w:t>-NidoranM (7), Phanphy (8)</w:t>
+              <w:t>-</w:t>
+            </w:r>
+            <w:proofErr w:type="spellStart"/>
+            <w:r>
+              <w:t>NidoranM</w:t>
+            </w:r>
+            <w:proofErr w:type="spellEnd"/>
+            <w:r>
+              <w:t xml:space="preserve"> (7), </w:t>
+            </w:r>
+            <w:proofErr w:type="spellStart"/>
+            <w:r>
+              <w:t>Phanphy</w:t>
+            </w:r>
+            <w:proofErr w:type="spellEnd"/>
+            <w:r>
+              <w:t xml:space="preserve"> (8)</w:t>
             </w:r>
           </w:p>
           <w:p>
@@ -419,7 +666,23 @@
               <w:t xml:space="preserve"> (24)</w:t>
             </w:r>
             <w:r>
-              <w:t>-Sandshrew (9), Nidorino (12)</w:t>
+              <w:t>-</w:t>
+            </w:r>
+            <w:proofErr w:type="spellStart"/>
+            <w:r>
+              <w:t>Sandshrew</w:t>
+            </w:r>
+            <w:proofErr w:type="spellEnd"/>
+            <w:r>
+              <w:t xml:space="preserve"> (9), </w:t>
+            </w:r>
+            <w:proofErr w:type="spellStart"/>
+            <w:r>
+              <w:t>Nidorino</w:t>
+            </w:r>
+            <w:proofErr w:type="spellEnd"/>
+            <w:r>
+              <w:t xml:space="preserve"> (12)</w:t>
             </w:r>
           </w:p>
         </w:tc>
@@ -479,7 +742,28 @@
               <w:t xml:space="preserve">Gym Leader – </w:t>
             </w:r>
             <w:r>
-              <w:t>Brock()-Geodude(15), Onix(16), Ignatia(17)</w:t>
+              <w:t>Brock()-</w:t>
+            </w:r>
+            <w:proofErr w:type="spellStart"/>
+            <w:proofErr w:type="gramStart"/>
+            <w:r>
+              <w:t>Geodude</w:t>
+            </w:r>
+            <w:proofErr w:type="spellEnd"/>
+            <w:r>
+              <w:t>(</w:t>
+            </w:r>
+            <w:proofErr w:type="gramEnd"/>
+            <w:r>
+              <w:t xml:space="preserve">15), </w:t>
+            </w:r>
+            <w:proofErr w:type="spellStart"/>
+            <w:r>
+              <w:t>Onix</w:t>
+            </w:r>
+            <w:proofErr w:type="spellEnd"/>
+            <w:r>
+              <w:t>(16), Ignatia(17)</w:t>
             </w:r>
           </w:p>
         </w:tc>
@@ -737,10 +1021,37 @@
               <w:t>Gym Leader –</w:t>
             </w:r>
             <w:r>
-              <w:t>Misty()-Horsea(23),Starmie(26),Togetic(25)</w:t>
-            </w:r>
-            <w:bookmarkStart w:id="0" w:name="_GoBack"/>
-            <w:bookmarkEnd w:id="0"/>
+              <w:t>Misty()-</w:t>
+            </w:r>
+            <w:proofErr w:type="spellStart"/>
+            <w:r>
+              <w:t>Horsea</w:t>
+            </w:r>
+            <w:proofErr w:type="spellEnd"/>
+            <w:r>
+              <w:t>(23</w:t>
+            </w:r>
+            <w:proofErr w:type="gramStart"/>
+            <w:r>
+              <w:t>),</w:t>
+            </w:r>
+            <w:proofErr w:type="spellStart"/>
+            <w:r>
+              <w:t>Starmie</w:t>
+            </w:r>
+            <w:proofErr w:type="spellEnd"/>
+            <w:proofErr w:type="gramEnd"/>
+            <w:r>
+              <w:t>(26),</w:t>
+            </w:r>
+            <w:proofErr w:type="spellStart"/>
+            <w:r>
+              <w:t>Togetic</w:t>
+            </w:r>
+            <w:proofErr w:type="spellEnd"/>
+            <w:r>
+              <w:t>(25)</w:t>
+            </w:r>
           </w:p>
         </w:tc>
         <w:tc>

</xml_diff>

<commit_message>
Added Items and Events in Pewter
Blocked Route 3 until after defeating Brock.  Gave out items in various locations
</commit_message>
<xml_diff>
--- a/Data Input Sheets/Enemy Trainers by Area.docx
+++ b/Data Input Sheets/Enemy Trainers by Area.docx
@@ -105,7 +105,20 @@
               <w:t>Tracy(25)</w:t>
             </w:r>
             <w:r>
-              <w:t>-Pidgey(4)</w:t>
+              <w:t>-</w:t>
+            </w:r>
+            <w:proofErr w:type="spellStart"/>
+            <w:proofErr w:type="gramStart"/>
+            <w:r>
+              <w:t>Pidgey</w:t>
+            </w:r>
+            <w:proofErr w:type="spellEnd"/>
+            <w:r>
+              <w:t>(</w:t>
+            </w:r>
+            <w:proofErr w:type="gramEnd"/>
+            <w:r>
+              <w:t>4)</w:t>
             </w:r>
           </w:p>
           <w:p>
@@ -119,13 +132,26 @@
               <w:t>, Joey (26)</w:t>
             </w:r>
             <w:r>
-              <w:t>-Rat</w:t>
+              <w:t>-</w:t>
+            </w:r>
+            <w:proofErr w:type="spellStart"/>
+            <w:proofErr w:type="gramStart"/>
+            <w:r>
+              <w:t>Rat</w:t>
             </w:r>
             <w:r>
               <w:t>t</w:t>
             </w:r>
             <w:r>
-              <w:t>ata(5)</w:t>
+              <w:t>ata</w:t>
+            </w:r>
+            <w:proofErr w:type="spellEnd"/>
+            <w:r>
+              <w:t>(</w:t>
+            </w:r>
+            <w:proofErr w:type="gramEnd"/>
+            <w:r>
+              <w:t>5)</w:t>
             </w:r>
           </w:p>
         </w:tc>
@@ -180,7 +206,28 @@
               <w:t>r, Steve (27)</w:t>
             </w:r>
             <w:r>
-              <w:t>-NidoranM(7),NidoranF(7)</w:t>
+              <w:t>-</w:t>
+            </w:r>
+            <w:proofErr w:type="spellStart"/>
+            <w:r>
+              <w:t>NidoranM</w:t>
+            </w:r>
+            <w:proofErr w:type="spellEnd"/>
+            <w:r>
+              <w:t>(7</w:t>
+            </w:r>
+            <w:proofErr w:type="gramStart"/>
+            <w:r>
+              <w:t>),</w:t>
+            </w:r>
+            <w:proofErr w:type="spellStart"/>
+            <w:r>
+              <w:t>NidoranF</w:t>
+            </w:r>
+            <w:proofErr w:type="spellEnd"/>
+            <w:proofErr w:type="gramEnd"/>
+            <w:r>
+              <w:t>(7)</w:t>
             </w:r>
           </w:p>
           <w:p>
@@ -194,7 +241,28 @@
               <w:t>, Ryan (28)</w:t>
             </w:r>
             <w:r>
-              <w:t>-Weedle (10),Metapod(10)</w:t>
+              <w:t>-</w:t>
+            </w:r>
+            <w:proofErr w:type="spellStart"/>
+            <w:r>
+              <w:t>Weedle</w:t>
+            </w:r>
+            <w:proofErr w:type="spellEnd"/>
+            <w:r>
+              <w:t xml:space="preserve"> (10</w:t>
+            </w:r>
+            <w:proofErr w:type="gramStart"/>
+            <w:r>
+              <w:t>),</w:t>
+            </w:r>
+            <w:proofErr w:type="spellStart"/>
+            <w:r>
+              <w:t>Metapod</w:t>
+            </w:r>
+            <w:proofErr w:type="spellEnd"/>
+            <w:proofErr w:type="gramEnd"/>
+            <w:r>
+              <w:t>(10)</w:t>
             </w:r>
           </w:p>
         </w:tc>
@@ -225,6 +293,16 @@
               <w:t>Viridian Forest</w:t>
             </w:r>
           </w:p>
+          <w:p>
+            <w:pPr>
+              <w:jc w:val="center"/>
+            </w:pPr>
+            <w:r>
+              <w:t>(Added 1,2,3,4,6)</w:t>
+            </w:r>
+            <w:bookmarkStart w:id="0" w:name="_GoBack"/>
+            <w:bookmarkEnd w:id="0"/>
+          </w:p>
         </w:tc>
         <w:tc>
           <w:tcPr>
@@ -241,7 +319,28 @@
               <w:t>31</w:t>
             </w:r>
             <w:r>
-              <w:t>)-Caterpie(8),Weedle (8)</w:t>
+              <w:t>)-</w:t>
+            </w:r>
+            <w:proofErr w:type="spellStart"/>
+            <w:proofErr w:type="gramStart"/>
+            <w:r>
+              <w:t>Caterpie</w:t>
+            </w:r>
+            <w:proofErr w:type="spellEnd"/>
+            <w:r>
+              <w:t>(</w:t>
+            </w:r>
+            <w:proofErr w:type="gramEnd"/>
+            <w:r>
+              <w:t>8),</w:t>
+            </w:r>
+            <w:proofErr w:type="spellStart"/>
+            <w:r>
+              <w:t>Weedle</w:t>
+            </w:r>
+            <w:proofErr w:type="spellEnd"/>
+            <w:r>
+              <w:t xml:space="preserve"> (8)</w:t>
             </w:r>
           </w:p>
           <w:p>
@@ -255,7 +354,23 @@
               <w:t>32</w:t>
             </w:r>
             <w:r>
-              <w:t>)- Metapod (10), Caterpie (9)</w:t>
+              <w:t xml:space="preserve">)- </w:t>
+            </w:r>
+            <w:proofErr w:type="spellStart"/>
+            <w:r>
+              <w:t>Metapod</w:t>
+            </w:r>
+            <w:proofErr w:type="spellEnd"/>
+            <w:r>
+              <w:t xml:space="preserve"> (10), </w:t>
+            </w:r>
+            <w:proofErr w:type="spellStart"/>
+            <w:r>
+              <w:t>Caterpie</w:t>
+            </w:r>
+            <w:proofErr w:type="spellEnd"/>
+            <w:r>
+              <w:t xml:space="preserve"> (9)</w:t>
             </w:r>
           </w:p>
           <w:p>
@@ -275,7 +390,15 @@
               <w:t>33</w:t>
             </w:r>
             <w:r>
-              <w:t>)-Beedrill (13)</w:t>
+              <w:t>)-</w:t>
+            </w:r>
+            <w:proofErr w:type="spellStart"/>
+            <w:r>
+              <w:t>Beedrill</w:t>
+            </w:r>
+            <w:proofErr w:type="spellEnd"/>
+            <w:r>
+              <w:t xml:space="preserve"> (13)</w:t>
             </w:r>
           </w:p>
           <w:p>
@@ -295,7 +418,15 @@
               <w:t>34</w:t>
             </w:r>
             <w:r>
-              <w:t>)- Butterfree (13)</w:t>
+              <w:t xml:space="preserve">)- </w:t>
+            </w:r>
+            <w:proofErr w:type="spellStart"/>
+            <w:r>
+              <w:t>Butterfree</w:t>
+            </w:r>
+            <w:proofErr w:type="spellEnd"/>
+            <w:r>
+              <w:t xml:space="preserve"> (13)</w:t>
             </w:r>
           </w:p>
           <w:p>
@@ -309,7 +440,15 @@
               <w:t>Bug Catcher</w:t>
             </w:r>
             <w:r>
-              <w:t>, Yu ()-Stangly (10), Pikachu (11)</w:t>
+              <w:t>, Yu ()-</w:t>
+            </w:r>
+            <w:proofErr w:type="spellStart"/>
+            <w:r>
+              <w:t>Stangly</w:t>
+            </w:r>
+            <w:proofErr w:type="spellEnd"/>
+            <w:r>
+              <w:t xml:space="preserve"> (10), Pikachu (11)</w:t>
             </w:r>
           </w:p>
           <w:p>
@@ -329,7 +468,28 @@
               <w:t>35</w:t>
             </w:r>
             <w:r>
-              <w:t>)- Metapod(10),Weedle(14)</w:t>
+              <w:t xml:space="preserve">)- </w:t>
+            </w:r>
+            <w:proofErr w:type="spellStart"/>
+            <w:r>
+              <w:t>Metapod</w:t>
+            </w:r>
+            <w:proofErr w:type="spellEnd"/>
+            <w:r>
+              <w:t>(10</w:t>
+            </w:r>
+            <w:proofErr w:type="gramStart"/>
+            <w:r>
+              <w:t>),</w:t>
+            </w:r>
+            <w:proofErr w:type="spellStart"/>
+            <w:r>
+              <w:t>Weedle</w:t>
+            </w:r>
+            <w:proofErr w:type="spellEnd"/>
+            <w:proofErr w:type="gramEnd"/>
+            <w:r>
+              <w:t>(14)</w:t>
             </w:r>
           </w:p>
           <w:p>
@@ -340,24 +500,58 @@
               <w:t xml:space="preserve">Trainer7- </w:t>
             </w:r>
             <w:r>
+              <w:t xml:space="preserve">Bug </w:t>
+            </w:r>
+            <w:proofErr w:type="spellStart"/>
+            <w:proofErr w:type="gramStart"/>
+            <w:r>
+              <w:t>Catcher</w:t>
+            </w:r>
+            <w:r>
+              <w:t>,Gregory</w:t>
+            </w:r>
+            <w:proofErr w:type="spellEnd"/>
+            <w:proofErr w:type="gramEnd"/>
+            <w:r>
+              <w:t xml:space="preserve"> ()- </w:t>
+            </w:r>
+            <w:proofErr w:type="spellStart"/>
+            <w:r>
+              <w:t>Smileaf</w:t>
+            </w:r>
+            <w:proofErr w:type="spellEnd"/>
+            <w:r>
+              <w:t>(13)</w:t>
+            </w:r>
+          </w:p>
+          <w:p>
+            <w:pPr>
+              <w:jc w:val="center"/>
+            </w:pPr>
+            <w:r>
+              <w:t xml:space="preserve">Trainer8- </w:t>
+            </w:r>
+            <w:r>
               <w:t>Bug Catcher</w:t>
             </w:r>
             <w:r>
-              <w:t>,Gregory ()- Smileaf(13)</w:t>
-            </w:r>
-          </w:p>
-          <w:p>
-            <w:pPr>
-              <w:jc w:val="center"/>
-            </w:pPr>
-            <w:r>
-              <w:t xml:space="preserve">Trainer8- </w:t>
-            </w:r>
-            <w:r>
-              <w:t>Bug Catcher</w:t>
-            </w:r>
-            <w:r>
-              <w:t>, Fritz ()-Stangly (12), Bulbasaur(10)</w:t>
+              <w:t>, Fritz ()-</w:t>
+            </w:r>
+            <w:proofErr w:type="spellStart"/>
+            <w:r>
+              <w:t>Stangly</w:t>
+            </w:r>
+            <w:proofErr w:type="spellEnd"/>
+            <w:r>
+              <w:t xml:space="preserve"> (12), </w:t>
+            </w:r>
+            <w:proofErr w:type="gramStart"/>
+            <w:r>
+              <w:t>Bulbasaur(</w:t>
+            </w:r>
+            <w:proofErr w:type="gramEnd"/>
+            <w:r>
+              <w:t>10)</w:t>
             </w:r>
           </w:p>
         </w:tc>
@@ -408,14 +602,32 @@
             <w:r>
               <w:t>Trainer 1-</w:t>
             </w:r>
+            <w:proofErr w:type="gramStart"/>
             <w:r>
               <w:t>Hiker,Jeff</w:t>
             </w:r>
+            <w:proofErr w:type="gramEnd"/>
             <w:r>
               <w:t>(29)</w:t>
             </w:r>
             <w:r>
-              <w:t>-Sandshrew (7), NidoranF (7)</w:t>
+              <w:t>-</w:t>
+            </w:r>
+            <w:proofErr w:type="spellStart"/>
+            <w:r>
+              <w:t>Sandshrew</w:t>
+            </w:r>
+            <w:proofErr w:type="spellEnd"/>
+            <w:r>
+              <w:t xml:space="preserve"> (7), </w:t>
+            </w:r>
+            <w:proofErr w:type="spellStart"/>
+            <w:r>
+              <w:t>NidoranF</w:t>
+            </w:r>
+            <w:proofErr w:type="spellEnd"/>
+            <w:r>
+              <w:t xml:space="preserve"> (7)</w:t>
             </w:r>
           </w:p>
           <w:p>
@@ -425,14 +637,32 @@
             <w:r>
               <w:t>Trainer 2-</w:t>
             </w:r>
+            <w:proofErr w:type="gramStart"/>
             <w:r>
               <w:t>Hiker,Bradley</w:t>
             </w:r>
+            <w:proofErr w:type="gramEnd"/>
             <w:r>
               <w:t>(30)</w:t>
             </w:r>
             <w:r>
-              <w:t>-NidoranM (7), Phanphy (8)</w:t>
+              <w:t>-</w:t>
+            </w:r>
+            <w:proofErr w:type="spellStart"/>
+            <w:r>
+              <w:t>NidoranM</w:t>
+            </w:r>
+            <w:proofErr w:type="spellEnd"/>
+            <w:r>
+              <w:t xml:space="preserve"> (7), </w:t>
+            </w:r>
+            <w:proofErr w:type="spellStart"/>
+            <w:r>
+              <w:t>Phanphy</w:t>
+            </w:r>
+            <w:proofErr w:type="spellEnd"/>
+            <w:r>
+              <w:t xml:space="preserve"> (8)</w:t>
             </w:r>
           </w:p>
           <w:p>
@@ -449,7 +679,23 @@
               <w:t xml:space="preserve"> (24)</w:t>
             </w:r>
             <w:r>
-              <w:t>-Sandshrew (9), Nidorino (12)</w:t>
+              <w:t>-</w:t>
+            </w:r>
+            <w:proofErr w:type="spellStart"/>
+            <w:r>
+              <w:t>Sandshrew</w:t>
+            </w:r>
+            <w:proofErr w:type="spellEnd"/>
+            <w:r>
+              <w:t xml:space="preserve"> (9), </w:t>
+            </w:r>
+            <w:proofErr w:type="spellStart"/>
+            <w:r>
+              <w:t>Nidorino</w:t>
+            </w:r>
+            <w:proofErr w:type="spellEnd"/>
+            <w:r>
+              <w:t xml:space="preserve"> (12)</w:t>
             </w:r>
           </w:p>
         </w:tc>
@@ -492,11 +738,34 @@
             <w:r>
               <w:t xml:space="preserve">Trainer 1 – </w:t>
             </w:r>
+            <w:proofErr w:type="spellStart"/>
+            <w:proofErr w:type="gramStart"/>
             <w:r>
               <w:t>Hiker</w:t>
             </w:r>
             <w:r>
-              <w:t>,Jose()-Geodude(11),Geodude(11)</w:t>
+              <w:t>,Jose</w:t>
+            </w:r>
+            <w:proofErr w:type="spellEnd"/>
+            <w:proofErr w:type="gramEnd"/>
+            <w:r>
+              <w:t>()-</w:t>
+            </w:r>
+            <w:proofErr w:type="spellStart"/>
+            <w:r>
+              <w:t>Geodude</w:t>
+            </w:r>
+            <w:proofErr w:type="spellEnd"/>
+            <w:r>
+              <w:t>(11),</w:t>
+            </w:r>
+            <w:proofErr w:type="spellStart"/>
+            <w:r>
+              <w:t>Geodude</w:t>
+            </w:r>
+            <w:proofErr w:type="spellEnd"/>
+            <w:r>
+              <w:t>(11)</w:t>
             </w:r>
           </w:p>
           <w:p>
@@ -506,8 +775,26 @@
             <w:r>
               <w:t>Trainer 2 –</w:t>
             </w:r>
-            <w:r>
-              <w:t>Scientist?,Igor()-Omanyte(10),Kabuto(12)</w:t>
+            <w:proofErr w:type="spellStart"/>
+            <w:proofErr w:type="gramStart"/>
+            <w:r>
+              <w:t>Scientist?,</w:t>
+            </w:r>
+            <w:proofErr w:type="gramEnd"/>
+            <w:r>
+              <w:t>Igor</w:t>
+            </w:r>
+            <w:proofErr w:type="spellEnd"/>
+            <w:r>
+              <w:t>()-</w:t>
+            </w:r>
+            <w:proofErr w:type="spellStart"/>
+            <w:r>
+              <w:t>Omanyte</w:t>
+            </w:r>
+            <w:proofErr w:type="spellEnd"/>
+            <w:r>
+              <w:t>(10),Kabuto(12)</w:t>
             </w:r>
           </w:p>
           <w:p>
@@ -518,7 +805,28 @@
               <w:t xml:space="preserve">Gym Leader – </w:t>
             </w:r>
             <w:r>
-              <w:t>Brock()-Geodude(15), Onix(16), Ignatia(17)</w:t>
+              <w:t>Brock()-</w:t>
+            </w:r>
+            <w:proofErr w:type="spellStart"/>
+            <w:proofErr w:type="gramStart"/>
+            <w:r>
+              <w:t>Geodude</w:t>
+            </w:r>
+            <w:proofErr w:type="spellEnd"/>
+            <w:r>
+              <w:t>(</w:t>
+            </w:r>
+            <w:proofErr w:type="gramEnd"/>
+            <w:r>
+              <w:t xml:space="preserve">15), </w:t>
+            </w:r>
+            <w:proofErr w:type="spellStart"/>
+            <w:r>
+              <w:t>Onix</w:t>
+            </w:r>
+            <w:proofErr w:type="spellEnd"/>
+            <w:r>
+              <w:t>(16), Ignatia(17)</w:t>
             </w:r>
           </w:p>
         </w:tc>
@@ -561,8 +869,29 @@
             <w:r>
               <w:t>Trainer 1-</w:t>
             </w:r>
-            <w:r>
-              <w:t>CamperF,Katie()-NidoranF(15),Pidgey(15)</w:t>
+            <w:proofErr w:type="gramStart"/>
+            <w:r>
+              <w:t>CamperF,Katie</w:t>
+            </w:r>
+            <w:proofErr w:type="gramEnd"/>
+            <w:r>
+              <w:t>()-</w:t>
+            </w:r>
+            <w:proofErr w:type="spellStart"/>
+            <w:r>
+              <w:t>NidoranF</w:t>
+            </w:r>
+            <w:proofErr w:type="spellEnd"/>
+            <w:r>
+              <w:t>(15),</w:t>
+            </w:r>
+            <w:proofErr w:type="spellStart"/>
+            <w:r>
+              <w:t>Pidgey</w:t>
+            </w:r>
+            <w:proofErr w:type="spellEnd"/>
+            <w:r>
+              <w:t>(15)</w:t>
             </w:r>
           </w:p>
           <w:p>
@@ -572,8 +901,21 @@
             <w:r>
               <w:t>Trainer 2-</w:t>
             </w:r>
-            <w:r>
-              <w:t>Hiker,Mark()-Ignatia(15), Mankey(17)</w:t>
+            <w:proofErr w:type="gramStart"/>
+            <w:r>
+              <w:t>Hiker,Mark</w:t>
+            </w:r>
+            <w:proofErr w:type="gramEnd"/>
+            <w:r>
+              <w:t xml:space="preserve">()-Ignatia(15), </w:t>
+            </w:r>
+            <w:proofErr w:type="spellStart"/>
+            <w:r>
+              <w:t>Mankey</w:t>
+            </w:r>
+            <w:proofErr w:type="spellEnd"/>
+            <w:r>
+              <w:t>(17)</w:t>
             </w:r>
           </w:p>
           <w:p>
@@ -583,40 +925,153 @@
             <w:r>
               <w:t>Trainer 3-</w:t>
             </w:r>
-            <w:r>
-              <w:t>BirdKeeper,Luis()-Spearow(12), Cardler (16), Pideotto (16)</w:t>
-            </w:r>
-          </w:p>
-          <w:p>
-            <w:pPr>
-              <w:jc w:val="center"/>
-            </w:pPr>
-            <w:r>
-              <w:t>Trainer 4-Lass,Sammy()- Pikachu(13), Sandshrew(14)</w:t>
-            </w:r>
-          </w:p>
-          <w:p>
-            <w:pPr>
-              <w:jc w:val="center"/>
-            </w:pPr>
-            <w:r>
-              <w:t>Trainer 5-CamperM,Kurt()-Stangly(16)</w:t>
-            </w:r>
-          </w:p>
-          <w:p>
-            <w:pPr>
-              <w:jc w:val="center"/>
-            </w:pPr>
-            <w:r>
-              <w:t>Trainer 6 –Lass,Kari()- Munchlax(18)</w:t>
-            </w:r>
-          </w:p>
-          <w:p>
-            <w:pPr>
-              <w:jc w:val="center"/>
-            </w:pPr>
-            <w:r>
-              <w:t>Trainer 7 –Youngster,Aiden()-Ratata(11), Magkarp(15), Cardler (14)</w:t>
+            <w:proofErr w:type="gramStart"/>
+            <w:r>
+              <w:t>BirdKeeper,Luis</w:t>
+            </w:r>
+            <w:proofErr w:type="gramEnd"/>
+            <w:r>
+              <w:t>()-</w:t>
+            </w:r>
+            <w:proofErr w:type="spellStart"/>
+            <w:r>
+              <w:t>Spearow</w:t>
+            </w:r>
+            <w:proofErr w:type="spellEnd"/>
+            <w:r>
+              <w:t xml:space="preserve">(12), </w:t>
+            </w:r>
+            <w:proofErr w:type="spellStart"/>
+            <w:r>
+              <w:t>Cardler</w:t>
+            </w:r>
+            <w:proofErr w:type="spellEnd"/>
+            <w:r>
+              <w:t xml:space="preserve"> (16), </w:t>
+            </w:r>
+            <w:proofErr w:type="spellStart"/>
+            <w:r>
+              <w:t>Pideotto</w:t>
+            </w:r>
+            <w:proofErr w:type="spellEnd"/>
+            <w:r>
+              <w:t xml:space="preserve"> (16)</w:t>
+            </w:r>
+          </w:p>
+          <w:p>
+            <w:pPr>
+              <w:jc w:val="center"/>
+            </w:pPr>
+            <w:r>
+              <w:t>Trainer 4-</w:t>
+            </w:r>
+            <w:proofErr w:type="gramStart"/>
+            <w:r>
+              <w:t>Lass,Sammy</w:t>
+            </w:r>
+            <w:proofErr w:type="gramEnd"/>
+            <w:r>
+              <w:t xml:space="preserve">()- Pikachu(13), </w:t>
+            </w:r>
+            <w:proofErr w:type="spellStart"/>
+            <w:r>
+              <w:t>Sandshrew</w:t>
+            </w:r>
+            <w:proofErr w:type="spellEnd"/>
+            <w:r>
+              <w:t>(14)</w:t>
+            </w:r>
+          </w:p>
+          <w:p>
+            <w:pPr>
+              <w:jc w:val="center"/>
+            </w:pPr>
+            <w:r>
+              <w:t>Trainer 5-</w:t>
+            </w:r>
+            <w:proofErr w:type="gramStart"/>
+            <w:r>
+              <w:t>CamperM,Kurt</w:t>
+            </w:r>
+            <w:proofErr w:type="gramEnd"/>
+            <w:r>
+              <w:t>()-</w:t>
+            </w:r>
+            <w:proofErr w:type="spellStart"/>
+            <w:r>
+              <w:t>Stangly</w:t>
+            </w:r>
+            <w:proofErr w:type="spellEnd"/>
+            <w:r>
+              <w:t>(16)</w:t>
+            </w:r>
+          </w:p>
+          <w:p>
+            <w:pPr>
+              <w:jc w:val="center"/>
+            </w:pPr>
+            <w:r>
+              <w:t>Trainer 6 –</w:t>
+            </w:r>
+            <w:proofErr w:type="spellStart"/>
+            <w:proofErr w:type="gramStart"/>
+            <w:r>
+              <w:t>Lass,Kari</w:t>
+            </w:r>
+            <w:proofErr w:type="spellEnd"/>
+            <w:proofErr w:type="gramEnd"/>
+            <w:r>
+              <w:t xml:space="preserve">()- </w:t>
+            </w:r>
+            <w:proofErr w:type="spellStart"/>
+            <w:r>
+              <w:t>Munchlax</w:t>
+            </w:r>
+            <w:proofErr w:type="spellEnd"/>
+            <w:r>
+              <w:t>(18)</w:t>
+            </w:r>
+          </w:p>
+          <w:p>
+            <w:pPr>
+              <w:jc w:val="center"/>
+            </w:pPr>
+            <w:r>
+              <w:t>Trainer 7 –</w:t>
+            </w:r>
+            <w:proofErr w:type="spellStart"/>
+            <w:proofErr w:type="gramStart"/>
+            <w:r>
+              <w:t>Youngster,Aiden</w:t>
+            </w:r>
+            <w:proofErr w:type="spellEnd"/>
+            <w:proofErr w:type="gramEnd"/>
+            <w:r>
+              <w:t>()-</w:t>
+            </w:r>
+            <w:proofErr w:type="spellStart"/>
+            <w:r>
+              <w:t>Ratata</w:t>
+            </w:r>
+            <w:proofErr w:type="spellEnd"/>
+            <w:r>
+              <w:t xml:space="preserve">(11), </w:t>
+            </w:r>
+            <w:proofErr w:type="spellStart"/>
+            <w:r>
+              <w:t>Magkarp</w:t>
+            </w:r>
+            <w:proofErr w:type="spellEnd"/>
+            <w:r>
+              <w:t xml:space="preserve">(15), </w:t>
+            </w:r>
+            <w:proofErr w:type="spellStart"/>
+            <w:r>
+              <w:t>Cardler</w:t>
+            </w:r>
+            <w:proofErr w:type="spellEnd"/>
+            <w:r>
+              <w:t xml:space="preserve"> (14)</w:t>
             </w:r>
           </w:p>
         </w:tc>
@@ -660,11 +1115,24 @@
             <w:r>
               <w:t>Trainer 1-</w:t>
             </w:r>
-            <w:r>
-              <w:t>CamperF,Josie()-</w:t>
-            </w:r>
-            <w:r>
-              <w:t xml:space="preserve"> Sandshrew(17)</w:t>
+            <w:proofErr w:type="gramStart"/>
+            <w:r>
+              <w:t>CamperF,Josie</w:t>
+            </w:r>
+            <w:proofErr w:type="gramEnd"/>
+            <w:r>
+              <w:t>()-</w:t>
+            </w:r>
+            <w:r>
+              <w:t xml:space="preserve"> </w:t>
+            </w:r>
+            <w:proofErr w:type="spellStart"/>
+            <w:r>
+              <w:t>Sandshrew</w:t>
+            </w:r>
+            <w:proofErr w:type="spellEnd"/>
+            <w:r>
+              <w:t>(17)</w:t>
             </w:r>
           </w:p>
           <w:p>
@@ -674,8 +1142,29 @@
             <w:r>
               <w:t>Trainer2-</w:t>
             </w:r>
-            <w:r>
-              <w:t>Lass,Annie()- Oddish (16), Zubat (15)</w:t>
+            <w:proofErr w:type="gramStart"/>
+            <w:r>
+              <w:t>Lass,Annie</w:t>
+            </w:r>
+            <w:proofErr w:type="gramEnd"/>
+            <w:r>
+              <w:t xml:space="preserve">()- </w:t>
+            </w:r>
+            <w:proofErr w:type="spellStart"/>
+            <w:r>
+              <w:t>Oddish</w:t>
+            </w:r>
+            <w:proofErr w:type="spellEnd"/>
+            <w:r>
+              <w:t xml:space="preserve"> (16), </w:t>
+            </w:r>
+            <w:proofErr w:type="spellStart"/>
+            <w:r>
+              <w:t>Zubat</w:t>
+            </w:r>
+            <w:proofErr w:type="spellEnd"/>
+            <w:r>
+              <w:t xml:space="preserve"> (15)</w:t>
             </w:r>
           </w:p>
           <w:p>
@@ -685,8 +1174,37 @@
             <w:r>
               <w:t>Trainer3-</w:t>
             </w:r>
-            <w:r>
-              <w:t>Youngster,Nick()- Ratata(14), Spearow(15), Magikarp (8)</w:t>
+            <w:proofErr w:type="gramStart"/>
+            <w:r>
+              <w:t>Youngster,Nick</w:t>
+            </w:r>
+            <w:proofErr w:type="gramEnd"/>
+            <w:r>
+              <w:t xml:space="preserve">()- </w:t>
+            </w:r>
+            <w:proofErr w:type="spellStart"/>
+            <w:r>
+              <w:t>Ratata</w:t>
+            </w:r>
+            <w:proofErr w:type="spellEnd"/>
+            <w:r>
+              <w:t xml:space="preserve">(14), </w:t>
+            </w:r>
+            <w:proofErr w:type="spellStart"/>
+            <w:r>
+              <w:t>Spearow</w:t>
+            </w:r>
+            <w:proofErr w:type="spellEnd"/>
+            <w:r>
+              <w:t xml:space="preserve">(15), </w:t>
+            </w:r>
+            <w:proofErr w:type="spellStart"/>
+            <w:r>
+              <w:t>Magikarp</w:t>
+            </w:r>
+            <w:proofErr w:type="spellEnd"/>
+            <w:r>
+              <w:t xml:space="preserve"> (8)</w:t>
             </w:r>
           </w:p>
         </w:tc>
@@ -738,10 +1256,34 @@
               <w:t>Trainer 1-</w:t>
             </w:r>
             <w:r>
-              <w:t xml:space="preserve"> Hiker()-</w:t>
-            </w:r>
-            <w:r>
-              <w:t xml:space="preserve"> Geodude(14), Geodude (15), Charmander (17)</w:t>
+              <w:t xml:space="preserve"> </w:t>
+            </w:r>
+            <w:proofErr w:type="gramStart"/>
+            <w:r>
+              <w:t>Hiker(</w:t>
+            </w:r>
+            <w:proofErr w:type="gramEnd"/>
+            <w:r>
+              <w:t>)-</w:t>
+            </w:r>
+            <w:r>
+              <w:t xml:space="preserve"> </w:t>
+            </w:r>
+            <w:proofErr w:type="spellStart"/>
+            <w:r>
+              <w:t>Geodude</w:t>
+            </w:r>
+            <w:proofErr w:type="spellEnd"/>
+            <w:r>
+              <w:t xml:space="preserve">(14), </w:t>
+            </w:r>
+            <w:proofErr w:type="spellStart"/>
+            <w:r>
+              <w:t>Geodude</w:t>
+            </w:r>
+            <w:proofErr w:type="spellEnd"/>
+            <w:r>
+              <w:t xml:space="preserve"> (15), Charmander (17)</w:t>
             </w:r>
           </w:p>
           <w:p>
@@ -751,11 +1293,24 @@
             <w:r>
               <w:t>Trainer2-</w:t>
             </w:r>
-            <w:r>
-              <w:t>FossilManiac()-</w:t>
-            </w:r>
-            <w:r>
-              <w:t>Kabuto (14), Omanyte (16)</w:t>
+            <w:proofErr w:type="gramStart"/>
+            <w:r>
+              <w:t>FossilManiac(</w:t>
+            </w:r>
+            <w:proofErr w:type="gramEnd"/>
+            <w:r>
+              <w:t>)-</w:t>
+            </w:r>
+            <w:r>
+              <w:t xml:space="preserve">Kabuto (14), </w:t>
+            </w:r>
+            <w:proofErr w:type="spellStart"/>
+            <w:r>
+              <w:t>Omanyte</w:t>
+            </w:r>
+            <w:proofErr w:type="spellEnd"/>
+            <w:r>
+              <w:t xml:space="preserve"> (16)</w:t>
             </w:r>
           </w:p>
           <w:p>
@@ -765,11 +1320,32 @@
             <w:r>
               <w:t>Trainer3-</w:t>
             </w:r>
-            <w:r>
-              <w:t>Lass()-</w:t>
-            </w:r>
-            <w:r>
-              <w:t xml:space="preserve"> Clefairy (16), Cardler (14)</w:t>
+            <w:proofErr w:type="gramStart"/>
+            <w:r>
+              <w:t>Lass(</w:t>
+            </w:r>
+            <w:proofErr w:type="gramEnd"/>
+            <w:r>
+              <w:t>)-</w:t>
+            </w:r>
+            <w:r>
+              <w:t xml:space="preserve"> </w:t>
+            </w:r>
+            <w:proofErr w:type="spellStart"/>
+            <w:r>
+              <w:t>Clefairy</w:t>
+            </w:r>
+            <w:proofErr w:type="spellEnd"/>
+            <w:r>
+              <w:t xml:space="preserve"> (16), </w:t>
+            </w:r>
+            <w:proofErr w:type="spellStart"/>
+            <w:r>
+              <w:t>Cardler</w:t>
+            </w:r>
+            <w:proofErr w:type="spellEnd"/>
+            <w:r>
+              <w:t xml:space="preserve"> (14)</w:t>
             </w:r>
           </w:p>
           <w:p>
@@ -779,11 +1355,32 @@
             <w:r>
               <w:t>Trainer4-</w:t>
             </w:r>
-            <w:r>
-              <w:t>CamperM()-</w:t>
-            </w:r>
-            <w:r>
-              <w:t xml:space="preserve"> NidoranF (16), Espurr(15)</w:t>
+            <w:proofErr w:type="gramStart"/>
+            <w:r>
+              <w:t>CamperM(</w:t>
+            </w:r>
+            <w:proofErr w:type="gramEnd"/>
+            <w:r>
+              <w:t>)-</w:t>
+            </w:r>
+            <w:r>
+              <w:t xml:space="preserve"> </w:t>
+            </w:r>
+            <w:proofErr w:type="spellStart"/>
+            <w:r>
+              <w:t>NidoranF</w:t>
+            </w:r>
+            <w:proofErr w:type="spellEnd"/>
+            <w:r>
+              <w:t xml:space="preserve"> (16), </w:t>
+            </w:r>
+            <w:proofErr w:type="spellStart"/>
+            <w:r>
+              <w:t>Espurr</w:t>
+            </w:r>
+            <w:proofErr w:type="spellEnd"/>
+            <w:r>
+              <w:t>(15)</w:t>
             </w:r>
           </w:p>
           <w:p>
@@ -796,8 +1393,26 @@
             <w:r>
               <w:t>CamperF()-</w:t>
             </w:r>
-            <w:r>
-              <w:t>NidoranM(16), Espurr(15)</w:t>
+            <w:proofErr w:type="spellStart"/>
+            <w:proofErr w:type="gramStart"/>
+            <w:r>
+              <w:t>NidoranM</w:t>
+            </w:r>
+            <w:proofErr w:type="spellEnd"/>
+            <w:r>
+              <w:t>(</w:t>
+            </w:r>
+            <w:proofErr w:type="gramEnd"/>
+            <w:r>
+              <w:t xml:space="preserve">16), </w:t>
+            </w:r>
+            <w:proofErr w:type="spellStart"/>
+            <w:r>
+              <w:t>Espurr</w:t>
+            </w:r>
+            <w:proofErr w:type="spellEnd"/>
+            <w:r>
+              <w:t>(15)</w:t>
             </w:r>
           </w:p>
           <w:p>
@@ -807,11 +1422,24 @@
             <w:r>
               <w:t>Trainer6-</w:t>
             </w:r>
-            <w:r>
-              <w:t>Hiker()-</w:t>
-            </w:r>
-            <w:r>
-              <w:t xml:space="preserve"> Onix(18), Ignatia (16)</w:t>
+            <w:proofErr w:type="gramStart"/>
+            <w:r>
+              <w:t>Hiker(</w:t>
+            </w:r>
+            <w:proofErr w:type="gramEnd"/>
+            <w:r>
+              <w:t>)-</w:t>
+            </w:r>
+            <w:r>
+              <w:t xml:space="preserve"> </w:t>
+            </w:r>
+            <w:proofErr w:type="spellStart"/>
+            <w:r>
+              <w:t>Onix</w:t>
+            </w:r>
+            <w:proofErr w:type="spellEnd"/>
+            <w:r>
+              <w:t>(18), Ignatia (16)</w:t>
             </w:r>
           </w:p>
           <w:p>
@@ -821,11 +1449,32 @@
             <w:r>
               <w:t>Trainer7-</w:t>
             </w:r>
-            <w:r>
-              <w:t>SuperNerd()-</w:t>
-            </w:r>
-            <w:r>
-              <w:t xml:space="preserve"> Zubat(17), Mankey(15)</w:t>
+            <w:proofErr w:type="gramStart"/>
+            <w:r>
+              <w:t>SuperNerd(</w:t>
+            </w:r>
+            <w:proofErr w:type="gramEnd"/>
+            <w:r>
+              <w:t>)-</w:t>
+            </w:r>
+            <w:r>
+              <w:t xml:space="preserve"> </w:t>
+            </w:r>
+            <w:proofErr w:type="spellStart"/>
+            <w:r>
+              <w:t>Zubat</w:t>
+            </w:r>
+            <w:proofErr w:type="spellEnd"/>
+            <w:r>
+              <w:t xml:space="preserve">(17), </w:t>
+            </w:r>
+            <w:proofErr w:type="spellStart"/>
+            <w:r>
+              <w:t>Mankey</w:t>
+            </w:r>
+            <w:proofErr w:type="spellEnd"/>
+            <w:r>
+              <w:t>(15)</w:t>
             </w:r>
           </w:p>
           <w:p>
@@ -835,14 +1484,25 @@
             <w:r>
               <w:t>Trainer8-</w:t>
             </w:r>
-            <w:r>
-              <w:t>Hiker()-</w:t>
-            </w:r>
-            <w:r>
-              <w:t xml:space="preserve"> Geodude(14), Aron(17)</w:t>
-            </w:r>
-            <w:bookmarkStart w:id="0" w:name="_GoBack"/>
-            <w:bookmarkEnd w:id="0"/>
+            <w:proofErr w:type="gramStart"/>
+            <w:r>
+              <w:t>Hiker(</w:t>
+            </w:r>
+            <w:proofErr w:type="gramEnd"/>
+            <w:r>
+              <w:t>)-</w:t>
+            </w:r>
+            <w:r>
+              <w:t xml:space="preserve"> </w:t>
+            </w:r>
+            <w:proofErr w:type="spellStart"/>
+            <w:r>
+              <w:t>Geodude</w:t>
+            </w:r>
+            <w:proofErr w:type="spellEnd"/>
+            <w:r>
+              <w:t>(14), Aron(17)</w:t>
+            </w:r>
           </w:p>
           <w:p>
             <w:pPr>
@@ -860,7 +1520,15 @@
               <w:t>Trainer 1-</w:t>
             </w:r>
             <w:r>
-              <w:t xml:space="preserve"> Rocket()-</w:t>
+              <w:t xml:space="preserve"> </w:t>
+            </w:r>
+            <w:proofErr w:type="gramStart"/>
+            <w:r>
+              <w:t>Rocket(</w:t>
+            </w:r>
+            <w:proofErr w:type="gramEnd"/>
+            <w:r>
+              <w:t>)-</w:t>
             </w:r>
           </w:p>
           <w:p>
@@ -873,8 +1541,13 @@
             <w:r>
               <w:t xml:space="preserve"> </w:t>
             </w:r>
-            <w:r>
-              <w:t>Rocket()-</w:t>
+            <w:proofErr w:type="gramStart"/>
+            <w:r>
+              <w:t>Rocket(</w:t>
+            </w:r>
+            <w:proofErr w:type="gramEnd"/>
+            <w:r>
+              <w:t>)-</w:t>
             </w:r>
           </w:p>
           <w:p>
@@ -887,8 +1560,13 @@
             <w:r>
               <w:t xml:space="preserve"> </w:t>
             </w:r>
-            <w:r>
-              <w:t>Rocket()-</w:t>
+            <w:proofErr w:type="gramStart"/>
+            <w:r>
+              <w:t>Rocket(</w:t>
+            </w:r>
+            <w:proofErr w:type="gramEnd"/>
+            <w:r>
+              <w:t>)-</w:t>
             </w:r>
           </w:p>
           <w:p>
@@ -901,8 +1579,13 @@
             <w:r>
               <w:t xml:space="preserve"> </w:t>
             </w:r>
-            <w:r>
-              <w:t>Rocket()-</w:t>
+            <w:proofErr w:type="gramStart"/>
+            <w:r>
+              <w:t>Rocket(</w:t>
+            </w:r>
+            <w:proofErr w:type="gramEnd"/>
+            <w:r>
+              <w:t>)-</w:t>
             </w:r>
           </w:p>
           <w:p>
@@ -915,8 +1598,13 @@
             <w:r>
               <w:t xml:space="preserve"> </w:t>
             </w:r>
-            <w:r>
-              <w:t>Rocket()-</w:t>
+            <w:proofErr w:type="gramStart"/>
+            <w:r>
+              <w:t>Rocket(</w:t>
+            </w:r>
+            <w:proofErr w:type="gramEnd"/>
+            <w:r>
+              <w:t>)-</w:t>
             </w:r>
           </w:p>
           <w:p>
@@ -929,8 +1617,13 @@
             <w:r>
               <w:t xml:space="preserve"> </w:t>
             </w:r>
-            <w:r>
-              <w:t>Rocket()-</w:t>
+            <w:proofErr w:type="gramStart"/>
+            <w:r>
+              <w:t>Rocket(</w:t>
+            </w:r>
+            <w:proofErr w:type="gramEnd"/>
+            <w:r>
+              <w:t>)-</w:t>
             </w:r>
           </w:p>
           <w:p>
@@ -943,8 +1636,13 @@
             <w:r>
               <w:t xml:space="preserve"> </w:t>
             </w:r>
-            <w:r>
-              <w:t>Rocket()-</w:t>
+            <w:proofErr w:type="gramStart"/>
+            <w:r>
+              <w:t>Rocket(</w:t>
+            </w:r>
+            <w:proofErr w:type="gramEnd"/>
+            <w:r>
+              <w:t>)-</w:t>
             </w:r>
           </w:p>
           <w:p>
@@ -954,8 +1652,29 @@
             <w:r>
               <w:t>Rocket Admin-</w:t>
             </w:r>
-            <w:r>
-              <w:t>Viktor()- Joylit(19), Tazorn (22)</w:t>
+            <w:proofErr w:type="gramStart"/>
+            <w:r>
+              <w:t>Viktor(</w:t>
+            </w:r>
+            <w:proofErr w:type="gramEnd"/>
+            <w:r>
+              <w:t xml:space="preserve">)- </w:t>
+            </w:r>
+            <w:proofErr w:type="spellStart"/>
+            <w:r>
+              <w:t>Joylit</w:t>
+            </w:r>
+            <w:proofErr w:type="spellEnd"/>
+            <w:r>
+              <w:t xml:space="preserve">(19), </w:t>
+            </w:r>
+            <w:proofErr w:type="spellStart"/>
+            <w:r>
+              <w:t>Tazorn</w:t>
+            </w:r>
+            <w:proofErr w:type="spellEnd"/>
+            <w:r>
+              <w:t xml:space="preserve"> (22)</w:t>
             </w:r>
           </w:p>
         </w:tc>
@@ -1005,7 +1724,28 @@
               <w:t>-</w:t>
             </w:r>
             <w:r>
-              <w:t xml:space="preserve"> Strong Starter (23), Lavaral(19), Nidorina (20)</w:t>
+              <w:t xml:space="preserve"> Strong Starter (23), </w:t>
+            </w:r>
+            <w:proofErr w:type="spellStart"/>
+            <w:proofErr w:type="gramStart"/>
+            <w:r>
+              <w:t>Lavaral</w:t>
+            </w:r>
+            <w:proofErr w:type="spellEnd"/>
+            <w:r>
+              <w:t>(</w:t>
+            </w:r>
+            <w:proofErr w:type="gramEnd"/>
+            <w:r>
+              <w:t xml:space="preserve">19), </w:t>
+            </w:r>
+            <w:proofErr w:type="spellStart"/>
+            <w:r>
+              <w:t>Nidorina</w:t>
+            </w:r>
+            <w:proofErr w:type="spellEnd"/>
+            <w:r>
+              <w:t xml:space="preserve"> (20)</w:t>
             </w:r>
           </w:p>
           <w:p>
@@ -1022,7 +1762,23 @@
               <w:t>-</w:t>
             </w:r>
             <w:r>
-              <w:t xml:space="preserve"> Weak Starter (23), Cardinite (18), Nidorino (20)</w:t>
+              <w:t xml:space="preserve"> Weak Starter (23), </w:t>
+            </w:r>
+            <w:proofErr w:type="spellStart"/>
+            <w:r>
+              <w:t>Cardinite</w:t>
+            </w:r>
+            <w:proofErr w:type="spellEnd"/>
+            <w:r>
+              <w:t xml:space="preserve"> (18), </w:t>
+            </w:r>
+            <w:proofErr w:type="spellStart"/>
+            <w:r>
+              <w:t>Nidorino</w:t>
+            </w:r>
+            <w:proofErr w:type="spellEnd"/>
+            <w:r>
+              <w:t xml:space="preserve"> (20)</w:t>
             </w:r>
           </w:p>
         </w:tc>
@@ -1261,7 +2017,36 @@
               <w:t>Gym Leader –</w:t>
             </w:r>
             <w:r>
-              <w:t>Misty()-Horsea(23),Starmie(26),Togetic(25)</w:t>
+              <w:t>Misty()-</w:t>
+            </w:r>
+            <w:proofErr w:type="spellStart"/>
+            <w:r>
+              <w:t>Horsea</w:t>
+            </w:r>
+            <w:proofErr w:type="spellEnd"/>
+            <w:r>
+              <w:t>(23</w:t>
+            </w:r>
+            <w:proofErr w:type="gramStart"/>
+            <w:r>
+              <w:t>),</w:t>
+            </w:r>
+            <w:proofErr w:type="spellStart"/>
+            <w:r>
+              <w:t>Starmie</w:t>
+            </w:r>
+            <w:proofErr w:type="spellEnd"/>
+            <w:proofErr w:type="gramEnd"/>
+            <w:r>
+              <w:t>(26),</w:t>
+            </w:r>
+            <w:proofErr w:type="spellStart"/>
+            <w:r>
+              <w:t>Togetic</w:t>
+            </w:r>
+            <w:proofErr w:type="spellEnd"/>
+            <w:r>
+              <w:t>(25)</w:t>
             </w:r>
           </w:p>
         </w:tc>
@@ -1399,7 +2184,44 @@
               <w:jc w:val="center"/>
             </w:pPr>
             <w:r>
-              <w:t>Leader-Lucious()-Kadabra(27), Psyzic(29),MeowsticF(27)</w:t>
+              <w:t>Leader-</w:t>
+            </w:r>
+            <w:proofErr w:type="spellStart"/>
+            <w:r>
+              <w:t>Lucious</w:t>
+            </w:r>
+            <w:proofErr w:type="spellEnd"/>
+            <w:r>
+              <w:t>()-</w:t>
+            </w:r>
+            <w:proofErr w:type="spellStart"/>
+            <w:proofErr w:type="gramStart"/>
+            <w:r>
+              <w:t>Kadabra</w:t>
+            </w:r>
+            <w:proofErr w:type="spellEnd"/>
+            <w:r>
+              <w:t>(</w:t>
+            </w:r>
+            <w:proofErr w:type="gramEnd"/>
+            <w:r>
+              <w:t xml:space="preserve">27), </w:t>
+            </w:r>
+            <w:proofErr w:type="spellStart"/>
+            <w:r>
+              <w:t>Psyzic</w:t>
+            </w:r>
+            <w:proofErr w:type="spellEnd"/>
+            <w:r>
+              <w:t>(29),</w:t>
+            </w:r>
+            <w:proofErr w:type="spellStart"/>
+            <w:r>
+              <w:t>MeowsticF</w:t>
+            </w:r>
+            <w:proofErr w:type="spellEnd"/>
+            <w:r>
+              <w:t>(27)</w:t>
             </w:r>
           </w:p>
         </w:tc>
@@ -1480,25 +2302,64 @@
             <w:r>
               <w:t>-</w:t>
             </w:r>
-            <w:r>
-              <w:t>Primape(28), Hitmonchan(29)</w:t>
-            </w:r>
-          </w:p>
-          <w:p>
-            <w:pPr>
-              <w:jc w:val="center"/>
-            </w:pPr>
-            <w:r>
-              <w:t>Kick Master</w:t>
-            </w:r>
-            <w:r>
-              <w:t>()</w:t>
+            <w:proofErr w:type="spellStart"/>
+            <w:proofErr w:type="gramStart"/>
+            <w:r>
+              <w:t>Primape</w:t>
+            </w:r>
+            <w:proofErr w:type="spellEnd"/>
+            <w:r>
+              <w:t>(</w:t>
+            </w:r>
+            <w:proofErr w:type="gramEnd"/>
+            <w:r>
+              <w:t xml:space="preserve">28), </w:t>
+            </w:r>
+            <w:proofErr w:type="spellStart"/>
+            <w:r>
+              <w:t>Hitmonchan</w:t>
+            </w:r>
+            <w:proofErr w:type="spellEnd"/>
+            <w:r>
+              <w:t>(29)</w:t>
+            </w:r>
+          </w:p>
+          <w:p>
+            <w:pPr>
+              <w:jc w:val="center"/>
+            </w:pPr>
+            <w:r>
+              <w:t xml:space="preserve">Kick </w:t>
+            </w:r>
+            <w:proofErr w:type="gramStart"/>
+            <w:r>
+              <w:t>Master</w:t>
+            </w:r>
+            <w:r>
+              <w:t>(</w:t>
+            </w:r>
+            <w:proofErr w:type="gramEnd"/>
+            <w:r>
+              <w:t>)</w:t>
             </w:r>
             <w:r>
               <w:t xml:space="preserve"> -</w:t>
             </w:r>
-            <w:r>
-              <w:t>Wrock(28), Hotmonlee(29)</w:t>
+            <w:proofErr w:type="spellStart"/>
+            <w:r>
+              <w:t>Wrock</w:t>
+            </w:r>
+            <w:proofErr w:type="spellEnd"/>
+            <w:r>
+              <w:t xml:space="preserve">(28), </w:t>
+            </w:r>
+            <w:proofErr w:type="spellStart"/>
+            <w:r>
+              <w:t>Hotmonlee</w:t>
+            </w:r>
+            <w:proofErr w:type="spellEnd"/>
+            <w:r>
+              <w:t>(29)</w:t>
             </w:r>
           </w:p>
         </w:tc>
@@ -1547,8 +2408,26 @@
             <w:r>
               <w:t>-</w:t>
             </w:r>
-            <w:r>
-              <w:t>Tazorn(26), Scyther(25)</w:t>
+            <w:proofErr w:type="spellStart"/>
+            <w:proofErr w:type="gramStart"/>
+            <w:r>
+              <w:t>Tazorn</w:t>
+            </w:r>
+            <w:proofErr w:type="spellEnd"/>
+            <w:r>
+              <w:t>(</w:t>
+            </w:r>
+            <w:proofErr w:type="gramEnd"/>
+            <w:r>
+              <w:t xml:space="preserve">26), </w:t>
+            </w:r>
+            <w:proofErr w:type="spellStart"/>
+            <w:r>
+              <w:t>Scyther</w:t>
+            </w:r>
+            <w:proofErr w:type="spellEnd"/>
+            <w:r>
+              <w:t>(25)</w:t>
             </w:r>
           </w:p>
           <w:p>
@@ -1845,8 +2724,13 @@
             <w:pPr>
               <w:jc w:val="center"/>
             </w:pPr>
-            <w:r>
-              <w:t>Boss:Teacher3-</w:t>
+            <w:proofErr w:type="gramStart"/>
+            <w:r>
+              <w:t>Boss:Teacher</w:t>
+            </w:r>
+            <w:proofErr w:type="gramEnd"/>
+            <w:r>
+              <w:t>3-</w:t>
             </w:r>
           </w:p>
           <w:p>
@@ -1952,10 +2836,42 @@
               <w:jc w:val="center"/>
             </w:pPr>
             <w:r>
-              <w:t>Leader-Ohm()-Pikachu(34), Electabuzz(37), Panzar(</w:t>
-            </w:r>
-            <w:r>
-              <w:t>38), Ampharos(36)</w:t>
+              <w:t>Leader-Ohm()-</w:t>
+            </w:r>
+            <w:proofErr w:type="gramStart"/>
+            <w:r>
+              <w:t>Pikachu(</w:t>
+            </w:r>
+            <w:proofErr w:type="gramEnd"/>
+            <w:r>
+              <w:t xml:space="preserve">34), </w:t>
+            </w:r>
+            <w:proofErr w:type="spellStart"/>
+            <w:r>
+              <w:t>Electabuzz</w:t>
+            </w:r>
+            <w:proofErr w:type="spellEnd"/>
+            <w:r>
+              <w:t xml:space="preserve">(37), </w:t>
+            </w:r>
+            <w:proofErr w:type="spellStart"/>
+            <w:r>
+              <w:t>Panzar</w:t>
+            </w:r>
+            <w:proofErr w:type="spellEnd"/>
+            <w:r>
+              <w:t>(</w:t>
+            </w:r>
+            <w:r>
+              <w:t xml:space="preserve">38), </w:t>
+            </w:r>
+            <w:proofErr w:type="spellStart"/>
+            <w:r>
+              <w:t>Ampharos</w:t>
+            </w:r>
+            <w:proofErr w:type="spellEnd"/>
+            <w:r>
+              <w:t>(36)</w:t>
             </w:r>
           </w:p>
         </w:tc>
@@ -1982,8 +2898,13 @@
             <w:pPr>
               <w:jc w:val="center"/>
             </w:pPr>
-            <w:r>
-              <w:t>Diglett Cave</w:t>
+            <w:proofErr w:type="spellStart"/>
+            <w:r>
+              <w:t>Diglett</w:t>
+            </w:r>
+            <w:proofErr w:type="spellEnd"/>
+            <w:r>
+              <w:t xml:space="preserve"> Cave</w:t>
             </w:r>
           </w:p>
         </w:tc>
@@ -2204,9 +3125,11 @@
             <w:pPr>
               <w:jc w:val="center"/>
             </w:pPr>
+            <w:proofErr w:type="spellStart"/>
             <w:r>
               <w:t>PowerPlant</w:t>
             </w:r>
+            <w:proofErr w:type="spellEnd"/>
           </w:p>
         </w:tc>
         <w:tc>

</xml_diff>

<commit_message>
Pewter Gym trainers Added
Also fixed Terra.
</commit_message>
<xml_diff>
--- a/Data Input Sheets/Enemy Trainers by Area.docx
+++ b/Data Input Sheets/Enemy Trainers by Area.docx
@@ -300,8 +300,22 @@
             <w:r>
               <w:t>(Added 1,2,3,4,6)</w:t>
             </w:r>
-            <w:bookmarkStart w:id="0" w:name="_GoBack"/>
-            <w:bookmarkEnd w:id="0"/>
+          </w:p>
+          <w:p>
+            <w:pPr>
+              <w:jc w:val="center"/>
+            </w:pPr>
+            <w:r>
+              <w:t xml:space="preserve">(Added Events for 5,7,8: Waiting on New </w:t>
+            </w:r>
+            <w:proofErr w:type="spellStart"/>
+            <w:r>
+              <w:t>Pokemon</w:t>
+            </w:r>
+            <w:proofErr w:type="spellEnd"/>
+            <w:r>
+              <w:t>)</w:t>
+            </w:r>
           </w:p>
         </w:tc>
         <w:tc>
@@ -749,7 +763,13 @@
             <w:proofErr w:type="spellEnd"/>
             <w:proofErr w:type="gramEnd"/>
             <w:r>
-              <w:t>()-</w:t>
+              <w:t>(</w:t>
+            </w:r>
+            <w:r>
+              <w:t>36</w:t>
+            </w:r>
+            <w:r>
+              <w:t>)-</w:t>
             </w:r>
             <w:proofErr w:type="spellStart"/>
             <w:r>
@@ -776,17 +796,23 @@
               <w:t>Trainer 2 –</w:t>
             </w:r>
             <w:proofErr w:type="spellStart"/>
-            <w:proofErr w:type="gramStart"/>
-            <w:r>
-              <w:t>Scientist?,</w:t>
-            </w:r>
-            <w:proofErr w:type="gramEnd"/>
-            <w:r>
-              <w:t>Igor</w:t>
-            </w:r>
-            <w:proofErr w:type="spellEnd"/>
-            <w:r>
-              <w:t>()-</w:t>
+            <w:r>
+              <w:t>Scientist</w:t>
+            </w:r>
+            <w:bookmarkStart w:id="0" w:name="_GoBack"/>
+            <w:bookmarkEnd w:id="0"/>
+            <w:r>
+              <w:t>,Igor</w:t>
+            </w:r>
+            <w:proofErr w:type="spellEnd"/>
+            <w:r>
+              <w:t>(</w:t>
+            </w:r>
+            <w:r>
+              <w:t>37</w:t>
+            </w:r>
+            <w:r>
+              <w:t>)-</w:t>
             </w:r>
             <w:proofErr w:type="spellStart"/>
             <w:r>

</xml_diff>

<commit_message>
Made and Placed Route 3 Trainers
</commit_message>
<xml_diff>
--- a/Data Input Sheets/Enemy Trainers by Area.docx
+++ b/Data Input Sheets/Enemy Trainers by Area.docx
@@ -108,17 +108,12 @@
               <w:t>-</w:t>
             </w:r>
             <w:proofErr w:type="spellStart"/>
-            <w:proofErr w:type="gramStart"/>
             <w:r>
               <w:t>Pidgey</w:t>
             </w:r>
             <w:proofErr w:type="spellEnd"/>
             <w:r>
-              <w:t>(</w:t>
-            </w:r>
-            <w:proofErr w:type="gramEnd"/>
-            <w:r>
-              <w:t>4)</w:t>
+              <w:t>(4)</w:t>
             </w:r>
           </w:p>
           <w:p>
@@ -135,7 +130,6 @@
               <w:t>-</w:t>
             </w:r>
             <w:proofErr w:type="spellStart"/>
-            <w:proofErr w:type="gramStart"/>
             <w:r>
               <w:t>Rat</w:t>
             </w:r>
@@ -147,11 +141,7 @@
             </w:r>
             <w:proofErr w:type="spellEnd"/>
             <w:r>
-              <w:t>(</w:t>
-            </w:r>
-            <w:proofErr w:type="gramEnd"/>
-            <w:r>
-              <w:t>5)</w:t>
+              <w:t>(5)</w:t>
             </w:r>
           </w:p>
         </w:tc>
@@ -214,18 +204,13 @@
             </w:r>
             <w:proofErr w:type="spellEnd"/>
             <w:r>
-              <w:t>(7</w:t>
-            </w:r>
-            <w:proofErr w:type="gramStart"/>
-            <w:r>
-              <w:t>),</w:t>
+              <w:t>(7),</w:t>
             </w:r>
             <w:proofErr w:type="spellStart"/>
             <w:r>
               <w:t>NidoranF</w:t>
             </w:r>
             <w:proofErr w:type="spellEnd"/>
-            <w:proofErr w:type="gramEnd"/>
             <w:r>
               <w:t>(7)</w:t>
             </w:r>
@@ -249,18 +234,13 @@
             </w:r>
             <w:proofErr w:type="spellEnd"/>
             <w:r>
-              <w:t xml:space="preserve"> (10</w:t>
-            </w:r>
-            <w:proofErr w:type="gramStart"/>
-            <w:r>
-              <w:t>),</w:t>
+              <w:t xml:space="preserve"> (10),</w:t>
             </w:r>
             <w:proofErr w:type="spellStart"/>
             <w:r>
               <w:t>Metapod</w:t>
             </w:r>
             <w:proofErr w:type="spellEnd"/>
-            <w:proofErr w:type="gramEnd"/>
             <w:r>
               <w:t>(10)</w:t>
             </w:r>
@@ -336,17 +316,12 @@
               <w:t>)-</w:t>
             </w:r>
             <w:proofErr w:type="spellStart"/>
-            <w:proofErr w:type="gramStart"/>
             <w:r>
               <w:t>Caterpie</w:t>
             </w:r>
             <w:proofErr w:type="spellEnd"/>
             <w:r>
-              <w:t>(</w:t>
-            </w:r>
-            <w:proofErr w:type="gramEnd"/>
-            <w:r>
-              <w:t>8),</w:t>
+              <w:t>(8),</w:t>
             </w:r>
             <w:proofErr w:type="spellStart"/>
             <w:r>
@@ -490,18 +465,13 @@
             </w:r>
             <w:proofErr w:type="spellEnd"/>
             <w:r>
-              <w:t>(10</w:t>
-            </w:r>
-            <w:proofErr w:type="gramStart"/>
-            <w:r>
-              <w:t>),</w:t>
+              <w:t>(10),</w:t>
             </w:r>
             <w:proofErr w:type="spellStart"/>
             <w:r>
               <w:t>Weedle</w:t>
             </w:r>
             <w:proofErr w:type="spellEnd"/>
-            <w:proofErr w:type="gramEnd"/>
             <w:r>
               <w:t>(14)</w:t>
             </w:r>
@@ -517,7 +487,6 @@
               <w:t xml:space="preserve">Bug </w:t>
             </w:r>
             <w:proofErr w:type="spellStart"/>
-            <w:proofErr w:type="gramStart"/>
             <w:r>
               <w:t>Catcher</w:t>
             </w:r>
@@ -525,7 +494,6 @@
               <w:t>,Gregory</w:t>
             </w:r>
             <w:proofErr w:type="spellEnd"/>
-            <w:proofErr w:type="gramEnd"/>
             <w:r>
               <w:t xml:space="preserve"> ()- </w:t>
             </w:r>
@@ -557,15 +525,7 @@
             </w:r>
             <w:proofErr w:type="spellEnd"/>
             <w:r>
-              <w:t xml:space="preserve"> (12), </w:t>
-            </w:r>
-            <w:proofErr w:type="gramStart"/>
-            <w:r>
-              <w:t>Bulbasaur(</w:t>
-            </w:r>
-            <w:proofErr w:type="gramEnd"/>
-            <w:r>
-              <w:t>10)</w:t>
+              <w:t xml:space="preserve"> (12), Bulbasaur(10)</w:t>
             </w:r>
           </w:p>
         </w:tc>
@@ -616,11 +576,9 @@
             <w:r>
               <w:t>Trainer 1-</w:t>
             </w:r>
-            <w:proofErr w:type="gramStart"/>
             <w:r>
               <w:t>Hiker,Jeff</w:t>
             </w:r>
-            <w:proofErr w:type="gramEnd"/>
             <w:r>
               <w:t>(29)</w:t>
             </w:r>
@@ -651,11 +609,9 @@
             <w:r>
               <w:t>Trainer 2-</w:t>
             </w:r>
-            <w:proofErr w:type="gramStart"/>
             <w:r>
               <w:t>Hiker,Bradley</w:t>
             </w:r>
-            <w:proofErr w:type="gramEnd"/>
             <w:r>
               <w:t>(30)</w:t>
             </w:r>
@@ -740,67 +696,81 @@
               <w:t>Pewter City Gym</w:t>
             </w:r>
           </w:p>
-        </w:tc>
-        <w:tc>
-          <w:tcPr>
-            <w:tcW w:w="3721" w:type="dxa"/>
-          </w:tcPr>
-          <w:p>
-            <w:pPr>
-              <w:jc w:val="center"/>
-            </w:pPr>
-            <w:r>
-              <w:t xml:space="preserve">Trainer 1 – </w:t>
-            </w:r>
-            <w:proofErr w:type="spellStart"/>
-            <w:proofErr w:type="gramStart"/>
-            <w:r>
-              <w:t>Hiker</w:t>
-            </w:r>
-            <w:r>
-              <w:t>,Jose</w:t>
-            </w:r>
-            <w:proofErr w:type="spellEnd"/>
-            <w:proofErr w:type="gramEnd"/>
-            <w:r>
-              <w:t>(</w:t>
-            </w:r>
-            <w:r>
-              <w:t>36</w:t>
-            </w:r>
-            <w:r>
-              <w:t>)-</w:t>
-            </w:r>
-            <w:proofErr w:type="spellStart"/>
-            <w:r>
-              <w:t>Geodude</w:t>
-            </w:r>
-            <w:proofErr w:type="spellEnd"/>
-            <w:r>
-              <w:t>(11),</w:t>
-            </w:r>
-            <w:proofErr w:type="spellStart"/>
-            <w:r>
-              <w:t>Geodude</w:t>
-            </w:r>
-            <w:proofErr w:type="spellEnd"/>
-            <w:r>
-              <w:t>(11)</w:t>
-            </w:r>
-          </w:p>
-          <w:p>
-            <w:pPr>
-              <w:jc w:val="center"/>
-            </w:pPr>
-            <w:r>
-              <w:t>Trainer 2 –</w:t>
-            </w:r>
-            <w:proofErr w:type="spellStart"/>
-            <w:r>
-              <w:t>Scientist</w:t>
+          <w:p>
+            <w:pPr>
+              <w:jc w:val="center"/>
+            </w:pPr>
+            <w:r>
+              <w:t>(Added 1, 2)</w:t>
+            </w:r>
+          </w:p>
+          <w:p>
+            <w:pPr>
+              <w:jc w:val="center"/>
+            </w:pPr>
+            <w:r>
+              <w:t>(Added Event for Brock.  Waiting on New Pokemon)</w:t>
             </w:r>
             <w:bookmarkStart w:id="0" w:name="_GoBack"/>
             <w:bookmarkEnd w:id="0"/>
+          </w:p>
+        </w:tc>
+        <w:tc>
+          <w:tcPr>
+            <w:tcW w:w="3721" w:type="dxa"/>
+          </w:tcPr>
+          <w:p>
+            <w:pPr>
+              <w:jc w:val="center"/>
+            </w:pPr>
+            <w:r>
+              <w:t xml:space="preserve">Trainer 1 – </w:t>
+            </w:r>
+            <w:proofErr w:type="spellStart"/>
+            <w:r>
+              <w:t>Hiker</w:t>
+            </w:r>
+            <w:r>
+              <w:t>,Jose</w:t>
+            </w:r>
+            <w:proofErr w:type="spellEnd"/>
+            <w:r>
+              <w:t>(</w:t>
+            </w:r>
+            <w:r>
+              <w:t>36</w:t>
+            </w:r>
+            <w:r>
+              <w:t>)-</w:t>
+            </w:r>
+            <w:proofErr w:type="spellStart"/>
+            <w:r>
+              <w:t>Geodude</w:t>
+            </w:r>
+            <w:proofErr w:type="spellEnd"/>
+            <w:r>
+              <w:t>(11),</w:t>
+            </w:r>
+            <w:proofErr w:type="spellStart"/>
+            <w:r>
+              <w:t>Geodude</w:t>
+            </w:r>
+            <w:proofErr w:type="spellEnd"/>
+            <w:r>
+              <w:t>(11)</w:t>
+            </w:r>
+          </w:p>
+          <w:p>
+            <w:pPr>
+              <w:jc w:val="center"/>
+            </w:pPr>
+            <w:r>
+              <w:t>Trainer 2 –</w:t>
+            </w:r>
+            <w:proofErr w:type="spellStart"/>
+            <w:r>
+              <w:t>Scientist</w:t>
+            </w:r>
             <w:r>
               <w:t>,Igor</w:t>
             </w:r>
@@ -834,17 +804,12 @@
               <w:t>Brock()-</w:t>
             </w:r>
             <w:proofErr w:type="spellStart"/>
-            <w:proofErr w:type="gramStart"/>
             <w:r>
               <w:t>Geodude</w:t>
             </w:r>
             <w:proofErr w:type="spellEnd"/>
             <w:r>
-              <w:t>(</w:t>
-            </w:r>
-            <w:proofErr w:type="gramEnd"/>
-            <w:r>
-              <w:t xml:space="preserve">15), </w:t>
+              <w:t xml:space="preserve">(15), </w:t>
             </w:r>
             <w:proofErr w:type="spellStart"/>
             <w:r>
@@ -895,13 +860,8 @@
             <w:r>
               <w:t>Trainer 1-</w:t>
             </w:r>
-            <w:proofErr w:type="gramStart"/>
-            <w:r>
-              <w:t>CamperF,Katie</w:t>
-            </w:r>
-            <w:proofErr w:type="gramEnd"/>
-            <w:r>
-              <w:t>()-</w:t>
+            <w:r>
+              <w:t>CamperF,Katie()-</w:t>
             </w:r>
             <w:proofErr w:type="spellStart"/>
             <w:r>
@@ -927,13 +887,8 @@
             <w:r>
               <w:t>Trainer 2-</w:t>
             </w:r>
-            <w:proofErr w:type="gramStart"/>
-            <w:r>
-              <w:t>Hiker,Mark</w:t>
-            </w:r>
-            <w:proofErr w:type="gramEnd"/>
-            <w:r>
-              <w:t xml:space="preserve">()-Ignatia(15), </w:t>
+            <w:r>
+              <w:t xml:space="preserve">Hiker,Mark()-Ignatia(15), </w:t>
             </w:r>
             <w:proofErr w:type="spellStart"/>
             <w:r>
@@ -951,13 +906,8 @@
             <w:r>
               <w:t>Trainer 3-</w:t>
             </w:r>
-            <w:proofErr w:type="gramStart"/>
-            <w:r>
-              <w:t>BirdKeeper,Luis</w:t>
-            </w:r>
-            <w:proofErr w:type="gramEnd"/>
-            <w:r>
-              <w:t>()-</w:t>
+            <w:r>
+              <w:t>BirdKeeper,Luis()-</w:t>
             </w:r>
             <w:proofErr w:type="spellStart"/>
             <w:r>
@@ -989,15 +939,7 @@
               <w:jc w:val="center"/>
             </w:pPr>
             <w:r>
-              <w:t>Trainer 4-</w:t>
-            </w:r>
-            <w:proofErr w:type="gramStart"/>
-            <w:r>
-              <w:t>Lass,Sammy</w:t>
-            </w:r>
-            <w:proofErr w:type="gramEnd"/>
-            <w:r>
-              <w:t xml:space="preserve">()- Pikachu(13), </w:t>
+              <w:t xml:space="preserve">Trainer 4-Lass,Sammy()- Pikachu(13), </w:t>
             </w:r>
             <w:proofErr w:type="spellStart"/>
             <w:r>
@@ -1013,15 +955,7 @@
               <w:jc w:val="center"/>
             </w:pPr>
             <w:r>
-              <w:t>Trainer 5-</w:t>
-            </w:r>
-            <w:proofErr w:type="gramStart"/>
-            <w:r>
-              <w:t>CamperM,Kurt</w:t>
-            </w:r>
-            <w:proofErr w:type="gramEnd"/>
-            <w:r>
-              <w:t>()-</w:t>
+              <w:t>Trainer 5-CamperM,Kurt()-</w:t>
             </w:r>
             <w:proofErr w:type="spellStart"/>
             <w:r>
@@ -1040,12 +974,10 @@
               <w:t>Trainer 6 –</w:t>
             </w:r>
             <w:proofErr w:type="spellStart"/>
-            <w:proofErr w:type="gramStart"/>
             <w:r>
               <w:t>Lass,Kari</w:t>
             </w:r>
             <w:proofErr w:type="spellEnd"/>
-            <w:proofErr w:type="gramEnd"/>
             <w:r>
               <w:t xml:space="preserve">()- </w:t>
             </w:r>
@@ -1066,12 +998,10 @@
               <w:t>Trainer 7 –</w:t>
             </w:r>
             <w:proofErr w:type="spellStart"/>
-            <w:proofErr w:type="gramStart"/>
             <w:r>
               <w:t>Youngster,Aiden</w:t>
             </w:r>
             <w:proofErr w:type="spellEnd"/>
-            <w:proofErr w:type="gramEnd"/>
             <w:r>
               <w:t>()-</w:t>
             </w:r>
@@ -1141,13 +1071,8 @@
             <w:r>
               <w:t>Trainer 1-</w:t>
             </w:r>
-            <w:proofErr w:type="gramStart"/>
-            <w:r>
-              <w:t>CamperF,Josie</w:t>
-            </w:r>
-            <w:proofErr w:type="gramEnd"/>
-            <w:r>
-              <w:t>()-</w:t>
+            <w:r>
+              <w:t>CamperF,Josie()-</w:t>
             </w:r>
             <w:r>
               <w:t xml:space="preserve"> </w:t>
@@ -1168,13 +1093,8 @@
             <w:r>
               <w:t>Trainer2-</w:t>
             </w:r>
-            <w:proofErr w:type="gramStart"/>
-            <w:r>
-              <w:t>Lass,Annie</w:t>
-            </w:r>
-            <w:proofErr w:type="gramEnd"/>
-            <w:r>
-              <w:t xml:space="preserve">()- </w:t>
+            <w:r>
+              <w:t xml:space="preserve">Lass,Annie()- </w:t>
             </w:r>
             <w:proofErr w:type="spellStart"/>
             <w:r>
@@ -1200,13 +1120,8 @@
             <w:r>
               <w:t>Trainer3-</w:t>
             </w:r>
-            <w:proofErr w:type="gramStart"/>
-            <w:r>
-              <w:t>Youngster,Nick</w:t>
-            </w:r>
-            <w:proofErr w:type="gramEnd"/>
-            <w:r>
-              <w:t xml:space="preserve">()- </w:t>
+            <w:r>
+              <w:t xml:space="preserve">Youngster,Nick()- </w:t>
             </w:r>
             <w:proofErr w:type="spellStart"/>
             <w:r>
@@ -1282,34 +1197,228 @@
               <w:t>Trainer 1-</w:t>
             </w:r>
             <w:r>
+              <w:t xml:space="preserve"> Hiker()-</w:t>
+            </w:r>
+            <w:r>
               <w:t xml:space="preserve"> </w:t>
             </w:r>
-            <w:proofErr w:type="gramStart"/>
-            <w:r>
-              <w:t>Hiker(</w:t>
-            </w:r>
-            <w:proofErr w:type="gramEnd"/>
-            <w:r>
-              <w:t>)-</w:t>
+            <w:proofErr w:type="spellStart"/>
+            <w:r>
+              <w:t>Geodude</w:t>
+            </w:r>
+            <w:proofErr w:type="spellEnd"/>
+            <w:r>
+              <w:t xml:space="preserve">(14), </w:t>
+            </w:r>
+            <w:proofErr w:type="spellStart"/>
+            <w:r>
+              <w:t>Geodude</w:t>
+            </w:r>
+            <w:proofErr w:type="spellEnd"/>
+            <w:r>
+              <w:t xml:space="preserve"> (15), Charmander (17)</w:t>
+            </w:r>
+          </w:p>
+          <w:p>
+            <w:pPr>
+              <w:jc w:val="center"/>
+            </w:pPr>
+            <w:r>
+              <w:t>Trainer2-</w:t>
+            </w:r>
+            <w:r>
+              <w:t>FossilManiac()-</w:t>
+            </w:r>
+            <w:r>
+              <w:t xml:space="preserve">Kabuto (14), </w:t>
+            </w:r>
+            <w:proofErr w:type="spellStart"/>
+            <w:r>
+              <w:t>Omanyte</w:t>
+            </w:r>
+            <w:proofErr w:type="spellEnd"/>
+            <w:r>
+              <w:t xml:space="preserve"> (16)</w:t>
+            </w:r>
+          </w:p>
+          <w:p>
+            <w:pPr>
+              <w:jc w:val="center"/>
+            </w:pPr>
+            <w:r>
+              <w:t>Trainer3-</w:t>
+            </w:r>
+            <w:r>
+              <w:t>Lass()-</w:t>
             </w:r>
             <w:r>
               <w:t xml:space="preserve"> </w:t>
             </w:r>
             <w:proofErr w:type="spellStart"/>
             <w:r>
+              <w:t>Clefairy</w:t>
+            </w:r>
+            <w:proofErr w:type="spellEnd"/>
+            <w:r>
+              <w:t xml:space="preserve"> (16), </w:t>
+            </w:r>
+            <w:proofErr w:type="spellStart"/>
+            <w:r>
+              <w:t>Cardler</w:t>
+            </w:r>
+            <w:proofErr w:type="spellEnd"/>
+            <w:r>
+              <w:t xml:space="preserve"> (14)</w:t>
+            </w:r>
+          </w:p>
+          <w:p>
+            <w:pPr>
+              <w:jc w:val="center"/>
+            </w:pPr>
+            <w:r>
+              <w:t>Trainer4-</w:t>
+            </w:r>
+            <w:r>
+              <w:t>CamperM()-</w:t>
+            </w:r>
+            <w:r>
+              <w:t xml:space="preserve"> </w:t>
+            </w:r>
+            <w:proofErr w:type="spellStart"/>
+            <w:r>
+              <w:t>NidoranF</w:t>
+            </w:r>
+            <w:proofErr w:type="spellEnd"/>
+            <w:r>
+              <w:t xml:space="preserve"> (16), </w:t>
+            </w:r>
+            <w:proofErr w:type="spellStart"/>
+            <w:r>
+              <w:t>Espurr</w:t>
+            </w:r>
+            <w:proofErr w:type="spellEnd"/>
+            <w:r>
+              <w:t>(15)</w:t>
+            </w:r>
+          </w:p>
+          <w:p>
+            <w:pPr>
+              <w:jc w:val="center"/>
+            </w:pPr>
+            <w:r>
+              <w:t>Trainer5-</w:t>
+            </w:r>
+            <w:r>
+              <w:t>CamperF()-</w:t>
+            </w:r>
+            <w:proofErr w:type="spellStart"/>
+            <w:r>
+              <w:t>NidoranM</w:t>
+            </w:r>
+            <w:proofErr w:type="spellEnd"/>
+            <w:r>
+              <w:t xml:space="preserve">(16), </w:t>
+            </w:r>
+            <w:proofErr w:type="spellStart"/>
+            <w:r>
+              <w:t>Espurr</w:t>
+            </w:r>
+            <w:proofErr w:type="spellEnd"/>
+            <w:r>
+              <w:t>(15)</w:t>
+            </w:r>
+          </w:p>
+          <w:p>
+            <w:pPr>
+              <w:jc w:val="center"/>
+            </w:pPr>
+            <w:r>
+              <w:t>Trainer6-</w:t>
+            </w:r>
+            <w:r>
+              <w:t>Hiker()-</w:t>
+            </w:r>
+            <w:r>
+              <w:t xml:space="preserve"> </w:t>
+            </w:r>
+            <w:proofErr w:type="spellStart"/>
+            <w:r>
+              <w:t>Onix</w:t>
+            </w:r>
+            <w:proofErr w:type="spellEnd"/>
+            <w:r>
+              <w:t>(18), Ignatia (16)</w:t>
+            </w:r>
+          </w:p>
+          <w:p>
+            <w:pPr>
+              <w:jc w:val="center"/>
+            </w:pPr>
+            <w:r>
+              <w:t>Trainer7-</w:t>
+            </w:r>
+            <w:r>
+              <w:t>SuperNerd()-</w:t>
+            </w:r>
+            <w:r>
+              <w:t xml:space="preserve"> </w:t>
+            </w:r>
+            <w:proofErr w:type="spellStart"/>
+            <w:r>
+              <w:t>Zubat</w:t>
+            </w:r>
+            <w:proofErr w:type="spellEnd"/>
+            <w:r>
+              <w:t xml:space="preserve">(17), </w:t>
+            </w:r>
+            <w:proofErr w:type="spellStart"/>
+            <w:r>
+              <w:t>Mankey</w:t>
+            </w:r>
+            <w:proofErr w:type="spellEnd"/>
+            <w:r>
+              <w:t>(15)</w:t>
+            </w:r>
+          </w:p>
+          <w:p>
+            <w:pPr>
+              <w:jc w:val="center"/>
+            </w:pPr>
+            <w:r>
+              <w:t>Trainer8-</w:t>
+            </w:r>
+            <w:r>
+              <w:t>Hiker()-</w:t>
+            </w:r>
+            <w:r>
+              <w:t xml:space="preserve"> </w:t>
+            </w:r>
+            <w:proofErr w:type="spellStart"/>
+            <w:r>
               <w:t>Geodude</w:t>
             </w:r>
             <w:proofErr w:type="spellEnd"/>
             <w:r>
-              <w:t xml:space="preserve">(14), </w:t>
-            </w:r>
-            <w:proofErr w:type="spellStart"/>
-            <w:r>
-              <w:t>Geodude</w:t>
-            </w:r>
-            <w:proofErr w:type="spellEnd"/>
-            <w:r>
-              <w:t xml:space="preserve"> (15), Charmander (17)</w:t>
+              <w:t>(14), Aron(17)</w:t>
+            </w:r>
+          </w:p>
+          <w:p>
+            <w:pPr>
+              <w:jc w:val="center"/>
+            </w:pPr>
+            <w:r>
+              <w:t>Floor Two</w:t>
+            </w:r>
+          </w:p>
+          <w:p>
+            <w:pPr>
+              <w:jc w:val="center"/>
+            </w:pPr>
+            <w:r>
+              <w:t>Trainer 1-</w:t>
+            </w:r>
+            <w:r>
+              <w:t xml:space="preserve"> Rocket()-</w:t>
             </w:r>
           </w:p>
           <w:p>
@@ -1319,24 +1428,8 @@
             <w:r>
               <w:t>Trainer2-</w:t>
             </w:r>
-            <w:proofErr w:type="gramStart"/>
-            <w:r>
-              <w:t>FossilManiac(</w:t>
-            </w:r>
-            <w:proofErr w:type="gramEnd"/>
-            <w:r>
-              <w:t>)-</w:t>
-            </w:r>
-            <w:r>
-              <w:t xml:space="preserve">Kabuto (14), </w:t>
-            </w:r>
-            <w:proofErr w:type="spellStart"/>
-            <w:r>
-              <w:t>Omanyte</w:t>
-            </w:r>
-            <w:proofErr w:type="spellEnd"/>
-            <w:r>
-              <w:t xml:space="preserve"> (16)</w:t>
+            <w:r>
+              <w:t xml:space="preserve"> Rocket()-</w:t>
             </w:r>
           </w:p>
           <w:p>
@@ -1346,32 +1439,8 @@
             <w:r>
               <w:t>Trainer3-</w:t>
             </w:r>
-            <w:proofErr w:type="gramStart"/>
-            <w:r>
-              <w:t>Lass(</w:t>
-            </w:r>
-            <w:proofErr w:type="gramEnd"/>
-            <w:r>
-              <w:t>)-</w:t>
-            </w:r>
-            <w:r>
-              <w:t xml:space="preserve"> </w:t>
-            </w:r>
-            <w:proofErr w:type="spellStart"/>
-            <w:r>
-              <w:t>Clefairy</w:t>
-            </w:r>
-            <w:proofErr w:type="spellEnd"/>
-            <w:r>
-              <w:t xml:space="preserve"> (16), </w:t>
-            </w:r>
-            <w:proofErr w:type="spellStart"/>
-            <w:r>
-              <w:t>Cardler</w:t>
-            </w:r>
-            <w:proofErr w:type="spellEnd"/>
-            <w:r>
-              <w:t xml:space="preserve"> (14)</w:t>
+            <w:r>
+              <w:t xml:space="preserve"> Rocket()-</w:t>
             </w:r>
           </w:p>
           <w:p>
@@ -1381,32 +1450,8 @@
             <w:r>
               <w:t>Trainer4-</w:t>
             </w:r>
-            <w:proofErr w:type="gramStart"/>
-            <w:r>
-              <w:t>CamperM(</w:t>
-            </w:r>
-            <w:proofErr w:type="gramEnd"/>
-            <w:r>
-              <w:t>)-</w:t>
-            </w:r>
-            <w:r>
-              <w:t xml:space="preserve"> </w:t>
-            </w:r>
-            <w:proofErr w:type="spellStart"/>
-            <w:r>
-              <w:t>NidoranF</w:t>
-            </w:r>
-            <w:proofErr w:type="spellEnd"/>
-            <w:r>
-              <w:t xml:space="preserve"> (16), </w:t>
-            </w:r>
-            <w:proofErr w:type="spellStart"/>
-            <w:r>
-              <w:t>Espurr</w:t>
-            </w:r>
-            <w:proofErr w:type="spellEnd"/>
-            <w:r>
-              <w:t>(15)</w:t>
+            <w:r>
+              <w:t xml:space="preserve"> Rocket()-</w:t>
             </w:r>
           </w:p>
           <w:p>
@@ -1417,28 +1462,7 @@
               <w:t>Trainer5-</w:t>
             </w:r>
             <w:r>
-              <w:t>CamperF()-</w:t>
-            </w:r>
-            <w:proofErr w:type="spellStart"/>
-            <w:proofErr w:type="gramStart"/>
-            <w:r>
-              <w:t>NidoranM</w:t>
-            </w:r>
-            <w:proofErr w:type="spellEnd"/>
-            <w:r>
-              <w:t>(</w:t>
-            </w:r>
-            <w:proofErr w:type="gramEnd"/>
-            <w:r>
-              <w:t xml:space="preserve">16), </w:t>
-            </w:r>
-            <w:proofErr w:type="spellStart"/>
-            <w:r>
-              <w:t>Espurr</w:t>
-            </w:r>
-            <w:proofErr w:type="spellEnd"/>
-            <w:r>
-              <w:t>(15)</w:t>
+              <w:t xml:space="preserve"> Rocket()-</w:t>
             </w:r>
           </w:p>
           <w:p>
@@ -1448,24 +1472,8 @@
             <w:r>
               <w:t>Trainer6-</w:t>
             </w:r>
-            <w:proofErr w:type="gramStart"/>
-            <w:r>
-              <w:t>Hiker(</w:t>
-            </w:r>
-            <w:proofErr w:type="gramEnd"/>
-            <w:r>
-              <w:t>)-</w:t>
-            </w:r>
-            <w:r>
-              <w:t xml:space="preserve"> </w:t>
-            </w:r>
-            <w:proofErr w:type="spellStart"/>
-            <w:r>
-              <w:t>Onix</w:t>
-            </w:r>
-            <w:proofErr w:type="spellEnd"/>
-            <w:r>
-              <w:t>(18), Ignatia (16)</w:t>
+            <w:r>
+              <w:t xml:space="preserve"> Rocket()-</w:t>
             </w:r>
           </w:p>
           <w:p>
@@ -1475,200 +1483,8 @@
             <w:r>
               <w:t>Trainer7-</w:t>
             </w:r>
-            <w:proofErr w:type="gramStart"/>
-            <w:r>
-              <w:t>SuperNerd(</w:t>
-            </w:r>
-            <w:proofErr w:type="gramEnd"/>
-            <w:r>
-              <w:t>)-</w:t>
-            </w:r>
-            <w:r>
-              <w:t xml:space="preserve"> </w:t>
-            </w:r>
-            <w:proofErr w:type="spellStart"/>
-            <w:r>
-              <w:t>Zubat</w:t>
-            </w:r>
-            <w:proofErr w:type="spellEnd"/>
-            <w:r>
-              <w:t xml:space="preserve">(17), </w:t>
-            </w:r>
-            <w:proofErr w:type="spellStart"/>
-            <w:r>
-              <w:t>Mankey</w:t>
-            </w:r>
-            <w:proofErr w:type="spellEnd"/>
-            <w:r>
-              <w:t>(15)</w:t>
-            </w:r>
-          </w:p>
-          <w:p>
-            <w:pPr>
-              <w:jc w:val="center"/>
-            </w:pPr>
-            <w:r>
-              <w:t>Trainer8-</w:t>
-            </w:r>
-            <w:proofErr w:type="gramStart"/>
-            <w:r>
-              <w:t>Hiker(</w:t>
-            </w:r>
-            <w:proofErr w:type="gramEnd"/>
-            <w:r>
-              <w:t>)-</w:t>
-            </w:r>
-            <w:r>
-              <w:t xml:space="preserve"> </w:t>
-            </w:r>
-            <w:proofErr w:type="spellStart"/>
-            <w:r>
-              <w:t>Geodude</w:t>
-            </w:r>
-            <w:proofErr w:type="spellEnd"/>
-            <w:r>
-              <w:t>(14), Aron(17)</w:t>
-            </w:r>
-          </w:p>
-          <w:p>
-            <w:pPr>
-              <w:jc w:val="center"/>
-            </w:pPr>
-            <w:r>
-              <w:t>Floor Two</w:t>
-            </w:r>
-          </w:p>
-          <w:p>
-            <w:pPr>
-              <w:jc w:val="center"/>
-            </w:pPr>
-            <w:r>
-              <w:t>Trainer 1-</w:t>
-            </w:r>
-            <w:r>
-              <w:t xml:space="preserve"> </w:t>
-            </w:r>
-            <w:proofErr w:type="gramStart"/>
-            <w:r>
-              <w:t>Rocket(</w:t>
-            </w:r>
-            <w:proofErr w:type="gramEnd"/>
-            <w:r>
-              <w:t>)-</w:t>
-            </w:r>
-          </w:p>
-          <w:p>
-            <w:pPr>
-              <w:jc w:val="center"/>
-            </w:pPr>
-            <w:r>
-              <w:t>Trainer2-</w:t>
-            </w:r>
-            <w:r>
-              <w:t xml:space="preserve"> </w:t>
-            </w:r>
-            <w:proofErr w:type="gramStart"/>
-            <w:r>
-              <w:t>Rocket(</w:t>
-            </w:r>
-            <w:proofErr w:type="gramEnd"/>
-            <w:r>
-              <w:t>)-</w:t>
-            </w:r>
-          </w:p>
-          <w:p>
-            <w:pPr>
-              <w:jc w:val="center"/>
-            </w:pPr>
-            <w:r>
-              <w:t>Trainer3-</w:t>
-            </w:r>
-            <w:r>
-              <w:t xml:space="preserve"> </w:t>
-            </w:r>
-            <w:proofErr w:type="gramStart"/>
-            <w:r>
-              <w:t>Rocket(</w:t>
-            </w:r>
-            <w:proofErr w:type="gramEnd"/>
-            <w:r>
-              <w:t>)-</w:t>
-            </w:r>
-          </w:p>
-          <w:p>
-            <w:pPr>
-              <w:jc w:val="center"/>
-            </w:pPr>
-            <w:r>
-              <w:t>Trainer4-</w:t>
-            </w:r>
-            <w:r>
-              <w:t xml:space="preserve"> </w:t>
-            </w:r>
-            <w:proofErr w:type="gramStart"/>
-            <w:r>
-              <w:t>Rocket(</w:t>
-            </w:r>
-            <w:proofErr w:type="gramEnd"/>
-            <w:r>
-              <w:t>)-</w:t>
-            </w:r>
-          </w:p>
-          <w:p>
-            <w:pPr>
-              <w:jc w:val="center"/>
-            </w:pPr>
-            <w:r>
-              <w:t>Trainer5-</w:t>
-            </w:r>
-            <w:r>
-              <w:t xml:space="preserve"> </w:t>
-            </w:r>
-            <w:proofErr w:type="gramStart"/>
-            <w:r>
-              <w:t>Rocket(</w:t>
-            </w:r>
-            <w:proofErr w:type="gramEnd"/>
-            <w:r>
-              <w:t>)-</w:t>
-            </w:r>
-          </w:p>
-          <w:p>
-            <w:pPr>
-              <w:jc w:val="center"/>
-            </w:pPr>
-            <w:r>
-              <w:t>Trainer6-</w:t>
-            </w:r>
-            <w:r>
-              <w:t xml:space="preserve"> </w:t>
-            </w:r>
-            <w:proofErr w:type="gramStart"/>
-            <w:r>
-              <w:t>Rocket(</w:t>
-            </w:r>
-            <w:proofErr w:type="gramEnd"/>
-            <w:r>
-              <w:t>)-</w:t>
-            </w:r>
-          </w:p>
-          <w:p>
-            <w:pPr>
-              <w:jc w:val="center"/>
-            </w:pPr>
-            <w:r>
-              <w:t>Trainer7-</w:t>
-            </w:r>
-            <w:r>
-              <w:t xml:space="preserve"> </w:t>
-            </w:r>
-            <w:proofErr w:type="gramStart"/>
-            <w:r>
-              <w:t>Rocket(</w:t>
-            </w:r>
-            <w:proofErr w:type="gramEnd"/>
-            <w:r>
-              <w:t>)-</w:t>
+            <w:r>
+              <w:t xml:space="preserve"> Rocket()-</w:t>
             </w:r>
           </w:p>
           <w:p>
@@ -1678,13 +1494,8 @@
             <w:r>
               <w:t>Rocket Admin-</w:t>
             </w:r>
-            <w:proofErr w:type="gramStart"/>
-            <w:r>
-              <w:t>Viktor(</w:t>
-            </w:r>
-            <w:proofErr w:type="gramEnd"/>
-            <w:r>
-              <w:t xml:space="preserve">)- </w:t>
+            <w:r>
+              <w:t xml:space="preserve">Viktor()- </w:t>
             </w:r>
             <w:proofErr w:type="spellStart"/>
             <w:r>
@@ -1753,17 +1564,12 @@
               <w:t xml:space="preserve"> Strong Starter (23), </w:t>
             </w:r>
             <w:proofErr w:type="spellStart"/>
-            <w:proofErr w:type="gramStart"/>
             <w:r>
               <w:t>Lavaral</w:t>
             </w:r>
             <w:proofErr w:type="spellEnd"/>
             <w:r>
-              <w:t>(</w:t>
-            </w:r>
-            <w:proofErr w:type="gramEnd"/>
-            <w:r>
-              <w:t xml:space="preserve">19), </w:t>
+              <w:t xml:space="preserve">(19), </w:t>
             </w:r>
             <w:proofErr w:type="spellStart"/>
             <w:r>
@@ -2051,18 +1857,13 @@
             </w:r>
             <w:proofErr w:type="spellEnd"/>
             <w:r>
-              <w:t>(23</w:t>
-            </w:r>
-            <w:proofErr w:type="gramStart"/>
-            <w:r>
-              <w:t>),</w:t>
+              <w:t>(23),</w:t>
             </w:r>
             <w:proofErr w:type="spellStart"/>
             <w:r>
               <w:t>Starmie</w:t>
             </w:r>
             <w:proofErr w:type="spellEnd"/>
-            <w:proofErr w:type="gramEnd"/>
             <w:r>
               <w:t>(26),</w:t>
             </w:r>
@@ -2221,17 +2022,12 @@
               <w:t>()-</w:t>
             </w:r>
             <w:proofErr w:type="spellStart"/>
-            <w:proofErr w:type="gramStart"/>
             <w:r>
               <w:t>Kadabra</w:t>
             </w:r>
             <w:proofErr w:type="spellEnd"/>
             <w:r>
-              <w:t>(</w:t>
-            </w:r>
-            <w:proofErr w:type="gramEnd"/>
-            <w:r>
-              <w:t xml:space="preserve">27), </w:t>
+              <w:t xml:space="preserve">(27), </w:t>
             </w:r>
             <w:proofErr w:type="spellStart"/>
             <w:r>
@@ -2329,17 +2125,12 @@
               <w:t>-</w:t>
             </w:r>
             <w:proofErr w:type="spellStart"/>
-            <w:proofErr w:type="gramStart"/>
             <w:r>
               <w:t>Primape</w:t>
             </w:r>
             <w:proofErr w:type="spellEnd"/>
             <w:r>
-              <w:t>(</w:t>
-            </w:r>
-            <w:proofErr w:type="gramEnd"/>
-            <w:r>
-              <w:t xml:space="preserve">28), </w:t>
+              <w:t xml:space="preserve">(28), </w:t>
             </w:r>
             <w:proofErr w:type="spellStart"/>
             <w:r>
@@ -2355,18 +2146,10 @@
               <w:jc w:val="center"/>
             </w:pPr>
             <w:r>
-              <w:t xml:space="preserve">Kick </w:t>
-            </w:r>
-            <w:proofErr w:type="gramStart"/>
-            <w:r>
-              <w:t>Master</w:t>
-            </w:r>
-            <w:r>
-              <w:t>(</w:t>
-            </w:r>
-            <w:proofErr w:type="gramEnd"/>
-            <w:r>
-              <w:t>)</w:t>
+              <w:t>Kick Master</w:t>
+            </w:r>
+            <w:r>
+              <w:t>()</w:t>
             </w:r>
             <w:r>
               <w:t xml:space="preserve"> -</w:t>
@@ -2435,17 +2218,12 @@
               <w:t>-</w:t>
             </w:r>
             <w:proofErr w:type="spellStart"/>
-            <w:proofErr w:type="gramStart"/>
             <w:r>
               <w:t>Tazorn</w:t>
             </w:r>
             <w:proofErr w:type="spellEnd"/>
             <w:r>
-              <w:t>(</w:t>
-            </w:r>
-            <w:proofErr w:type="gramEnd"/>
-            <w:r>
-              <w:t xml:space="preserve">26), </w:t>
+              <w:t xml:space="preserve">(26), </w:t>
             </w:r>
             <w:proofErr w:type="spellStart"/>
             <w:r>
@@ -2750,13 +2528,8 @@
             <w:pPr>
               <w:jc w:val="center"/>
             </w:pPr>
-            <w:proofErr w:type="gramStart"/>
-            <w:r>
-              <w:t>Boss:Teacher</w:t>
-            </w:r>
-            <w:proofErr w:type="gramEnd"/>
-            <w:r>
-              <w:t>3-</w:t>
+            <w:r>
+              <w:t>Boss:Teacher3-</w:t>
             </w:r>
           </w:p>
           <w:p>
@@ -2862,15 +2635,7 @@
               <w:jc w:val="center"/>
             </w:pPr>
             <w:r>
-              <w:t>Leader-Ohm()-</w:t>
-            </w:r>
-            <w:proofErr w:type="gramStart"/>
-            <w:r>
-              <w:t>Pikachu(</w:t>
-            </w:r>
-            <w:proofErr w:type="gramEnd"/>
-            <w:r>
-              <w:t xml:space="preserve">34), </w:t>
+              <w:t xml:space="preserve">Leader-Ohm()-Pikachu(34), </w:t>
             </w:r>
             <w:proofErr w:type="spellStart"/>
             <w:r>

</xml_diff>

<commit_message>
Added trainer info to Route 3
</commit_message>
<xml_diff>
--- a/Data Input Sheets/Enemy Trainers by Area.docx
+++ b/Data Input Sheets/Enemy Trainers by Area.docx
@@ -709,10 +709,16 @@
               <w:jc w:val="center"/>
             </w:pPr>
             <w:r>
-              <w:t>(Added Event for Brock.  Waiting on New Pokemon)</w:t>
-            </w:r>
-            <w:bookmarkStart w:id="0" w:name="_GoBack"/>
-            <w:bookmarkEnd w:id="0"/>
+              <w:t xml:space="preserve">(Added Event for Brock.  Waiting on New </w:t>
+            </w:r>
+            <w:proofErr w:type="spellStart"/>
+            <w:r>
+              <w:t>Pokemon</w:t>
+            </w:r>
+            <w:proofErr w:type="spellEnd"/>
+            <w:r>
+              <w:t>)</w:t>
+            </w:r>
           </w:p>
         </w:tc>
         <w:tc>
@@ -801,7 +807,13 @@
               <w:t xml:space="preserve">Gym Leader – </w:t>
             </w:r>
             <w:r>
-              <w:t>Brock()-</w:t>
+              <w:t>Brock(</w:t>
+            </w:r>
+            <w:r>
+              <w:t>1</w:t>
+            </w:r>
+            <w:r>
+              <w:t>)-</w:t>
             </w:r>
             <w:proofErr w:type="spellStart"/>
             <w:r>
@@ -848,6 +860,27 @@
               <w:t>Route 3</w:t>
             </w:r>
           </w:p>
+          <w:p>
+            <w:pPr>
+              <w:jc w:val="center"/>
+            </w:pPr>
+            <w:r>
+              <w:t>(Added 1,4,6)</w:t>
+            </w:r>
+          </w:p>
+          <w:p>
+            <w:pPr>
+              <w:jc w:val="center"/>
+            </w:pPr>
+            <w:r>
+              <w:t>(Added Events for 2,3,5,7</w:t>
+            </w:r>
+            <w:r>
+              <w:t>. Waiting on New Pokemon)</w:t>
+            </w:r>
+            <w:bookmarkStart w:id="0" w:name="_GoBack"/>
+            <w:bookmarkEnd w:id="0"/>
+          </w:p>
         </w:tc>
         <w:tc>
           <w:tcPr>
@@ -861,7 +894,13 @@
               <w:t>Trainer 1-</w:t>
             </w:r>
             <w:r>
-              <w:t>CamperF,Katie()-</w:t>
+              <w:t>CamperF,Katie(</w:t>
+            </w:r>
+            <w:r>
+              <w:t>38</w:t>
+            </w:r>
+            <w:r>
+              <w:t>)-</w:t>
             </w:r>
             <w:proofErr w:type="spellStart"/>
             <w:r>
@@ -939,7 +978,13 @@
               <w:jc w:val="center"/>
             </w:pPr>
             <w:r>
-              <w:t xml:space="preserve">Trainer 4-Lass,Sammy()- Pikachu(13), </w:t>
+              <w:t>Trainer 4-Lass,Sammy(</w:t>
+            </w:r>
+            <w:r>
+              <w:t>39</w:t>
+            </w:r>
+            <w:r>
+              <w:t xml:space="preserve">)- Pikachu(13), </w:t>
             </w:r>
             <w:proofErr w:type="spellStart"/>
             <w:r>
@@ -979,7 +1024,13 @@
             </w:r>
             <w:proofErr w:type="spellEnd"/>
             <w:r>
-              <w:t xml:space="preserve">()- </w:t>
+              <w:t>(</w:t>
+            </w:r>
+            <w:r>
+              <w:t>40</w:t>
+            </w:r>
+            <w:r>
+              <w:t xml:space="preserve">)- </w:t>
             </w:r>
             <w:proofErr w:type="spellStart"/>
             <w:r>

</xml_diff>

<commit_message>
Added Route 4 Trainers
All trainers are ready to be tested.
</commit_message>
<xml_diff>
--- a/Data Input Sheets/Enemy Trainers by Area.docx
+++ b/Data Input Sheets/Enemy Trainers by Area.docx
@@ -108,12 +108,17 @@
               <w:t>-</w:t>
             </w:r>
             <w:proofErr w:type="spellStart"/>
+            <w:proofErr w:type="gramStart"/>
             <w:r>
               <w:t>Pidgey</w:t>
             </w:r>
             <w:proofErr w:type="spellEnd"/>
             <w:r>
-              <w:t>(4)</w:t>
+              <w:t>(</w:t>
+            </w:r>
+            <w:proofErr w:type="gramEnd"/>
+            <w:r>
+              <w:t>4)</w:t>
             </w:r>
           </w:p>
           <w:p>
@@ -130,6 +135,7 @@
               <w:t>-</w:t>
             </w:r>
             <w:proofErr w:type="spellStart"/>
+            <w:proofErr w:type="gramStart"/>
             <w:r>
               <w:t>Rat</w:t>
             </w:r>
@@ -141,7 +147,11 @@
             </w:r>
             <w:proofErr w:type="spellEnd"/>
             <w:r>
-              <w:t>(5)</w:t>
+              <w:t>(</w:t>
+            </w:r>
+            <w:proofErr w:type="gramEnd"/>
+            <w:r>
+              <w:t>5)</w:t>
             </w:r>
           </w:p>
         </w:tc>
@@ -204,13 +214,18 @@
             </w:r>
             <w:proofErr w:type="spellEnd"/>
             <w:r>
-              <w:t>(7),</w:t>
+              <w:t>(7</w:t>
+            </w:r>
+            <w:proofErr w:type="gramStart"/>
+            <w:r>
+              <w:t>),</w:t>
             </w:r>
             <w:proofErr w:type="spellStart"/>
             <w:r>
               <w:t>NidoranF</w:t>
             </w:r>
             <w:proofErr w:type="spellEnd"/>
+            <w:proofErr w:type="gramEnd"/>
             <w:r>
               <w:t>(7)</w:t>
             </w:r>
@@ -234,13 +249,18 @@
             </w:r>
             <w:proofErr w:type="spellEnd"/>
             <w:r>
-              <w:t xml:space="preserve"> (10),</w:t>
+              <w:t xml:space="preserve"> (10</w:t>
+            </w:r>
+            <w:proofErr w:type="gramStart"/>
+            <w:r>
+              <w:t>),</w:t>
             </w:r>
             <w:proofErr w:type="spellStart"/>
             <w:r>
               <w:t>Metapod</w:t>
             </w:r>
             <w:proofErr w:type="spellEnd"/>
+            <w:proofErr w:type="gramEnd"/>
             <w:r>
               <w:t>(10)</w:t>
             </w:r>
@@ -316,12 +336,17 @@
               <w:t>)-</w:t>
             </w:r>
             <w:proofErr w:type="spellStart"/>
+            <w:proofErr w:type="gramStart"/>
             <w:r>
               <w:t>Caterpie</w:t>
             </w:r>
             <w:proofErr w:type="spellEnd"/>
             <w:r>
-              <w:t>(8),</w:t>
+              <w:t>(</w:t>
+            </w:r>
+            <w:proofErr w:type="gramEnd"/>
+            <w:r>
+              <w:t>8),</w:t>
             </w:r>
             <w:proofErr w:type="spellStart"/>
             <w:r>
@@ -465,13 +490,18 @@
             </w:r>
             <w:proofErr w:type="spellEnd"/>
             <w:r>
-              <w:t>(10),</w:t>
+              <w:t>(10</w:t>
+            </w:r>
+            <w:proofErr w:type="gramStart"/>
+            <w:r>
+              <w:t>),</w:t>
             </w:r>
             <w:proofErr w:type="spellStart"/>
             <w:r>
               <w:t>Weedle</w:t>
             </w:r>
             <w:proofErr w:type="spellEnd"/>
+            <w:proofErr w:type="gramEnd"/>
             <w:r>
               <w:t>(14)</w:t>
             </w:r>
@@ -487,6 +517,7 @@
               <w:t xml:space="preserve">Bug </w:t>
             </w:r>
             <w:proofErr w:type="spellStart"/>
+            <w:proofErr w:type="gramStart"/>
             <w:r>
               <w:t>Catcher</w:t>
             </w:r>
@@ -494,6 +525,7 @@
               <w:t>,Gregory</w:t>
             </w:r>
             <w:proofErr w:type="spellEnd"/>
+            <w:proofErr w:type="gramEnd"/>
             <w:r>
               <w:t xml:space="preserve"> ()- </w:t>
             </w:r>
@@ -525,7 +557,15 @@
             </w:r>
             <w:proofErr w:type="spellEnd"/>
             <w:r>
-              <w:t xml:space="preserve"> (12), Bulbasaur(10)</w:t>
+              <w:t xml:space="preserve"> (12), </w:t>
+            </w:r>
+            <w:proofErr w:type="gramStart"/>
+            <w:r>
+              <w:t>Bulbasaur(</w:t>
+            </w:r>
+            <w:proofErr w:type="gramEnd"/>
+            <w:r>
+              <w:t>10)</w:t>
             </w:r>
           </w:p>
         </w:tc>
@@ -576,9 +616,11 @@
             <w:r>
               <w:t>Trainer 1-</w:t>
             </w:r>
+            <w:proofErr w:type="gramStart"/>
             <w:r>
               <w:t>Hiker,Jeff</w:t>
             </w:r>
+            <w:proofErr w:type="gramEnd"/>
             <w:r>
               <w:t>(29)</w:t>
             </w:r>
@@ -609,9 +651,11 @@
             <w:r>
               <w:t>Trainer 2-</w:t>
             </w:r>
+            <w:proofErr w:type="gramStart"/>
             <w:r>
               <w:t>Hiker,Bradley</w:t>
             </w:r>
+            <w:proofErr w:type="gramEnd"/>
             <w:r>
               <w:t>(30)</w:t>
             </w:r>
@@ -733,6 +777,7 @@
               <w:t xml:space="preserve">Trainer 1 – </w:t>
             </w:r>
             <w:proofErr w:type="spellStart"/>
+            <w:proofErr w:type="gramStart"/>
             <w:r>
               <w:t>Hiker</w:t>
             </w:r>
@@ -740,6 +785,7 @@
               <w:t>,Jose</w:t>
             </w:r>
             <w:proofErr w:type="spellEnd"/>
+            <w:proofErr w:type="gramEnd"/>
             <w:r>
               <w:t>(</w:t>
             </w:r>
@@ -774,6 +820,7 @@
               <w:t>Trainer 2 –</w:t>
             </w:r>
             <w:proofErr w:type="spellStart"/>
+            <w:proofErr w:type="gramStart"/>
             <w:r>
               <w:t>Scientist</w:t>
             </w:r>
@@ -781,6 +828,7 @@
               <w:t>,Igor</w:t>
             </w:r>
             <w:proofErr w:type="spellEnd"/>
+            <w:proofErr w:type="gramEnd"/>
             <w:r>
               <w:t>(</w:t>
             </w:r>
@@ -816,12 +864,17 @@
               <w:t>)-</w:t>
             </w:r>
             <w:proofErr w:type="spellStart"/>
+            <w:proofErr w:type="gramStart"/>
             <w:r>
               <w:t>Geodude</w:t>
             </w:r>
             <w:proofErr w:type="spellEnd"/>
             <w:r>
-              <w:t xml:space="preserve">(15), </w:t>
+              <w:t>(</w:t>
+            </w:r>
+            <w:proofErr w:type="gramEnd"/>
+            <w:r>
+              <w:t xml:space="preserve">15), </w:t>
             </w:r>
             <w:proofErr w:type="spellStart"/>
             <w:r>
@@ -878,8 +931,6 @@
             <w:r>
               <w:t>. Waiting on New Pokemon)</w:t>
             </w:r>
-            <w:bookmarkStart w:id="0" w:name="_GoBack"/>
-            <w:bookmarkEnd w:id="0"/>
           </w:p>
         </w:tc>
         <w:tc>
@@ -893,8 +944,13 @@
             <w:r>
               <w:t>Trainer 1-</w:t>
             </w:r>
-            <w:r>
-              <w:t>CamperF,Katie(</w:t>
+            <w:proofErr w:type="gramStart"/>
+            <w:r>
+              <w:t>CamperF,Katie</w:t>
+            </w:r>
+            <w:proofErr w:type="gramEnd"/>
+            <w:r>
+              <w:t>(</w:t>
             </w:r>
             <w:r>
               <w:t>38</w:t>
@@ -926,8 +982,13 @@
             <w:r>
               <w:t>Trainer 2-</w:t>
             </w:r>
-            <w:r>
-              <w:t xml:space="preserve">Hiker,Mark()-Ignatia(15), </w:t>
+            <w:proofErr w:type="gramStart"/>
+            <w:r>
+              <w:t>Hiker,Mark</w:t>
+            </w:r>
+            <w:proofErr w:type="gramEnd"/>
+            <w:r>
+              <w:t xml:space="preserve">()-Ignatia(15), </w:t>
             </w:r>
             <w:proofErr w:type="spellStart"/>
             <w:r>
@@ -945,8 +1006,13 @@
             <w:r>
               <w:t>Trainer 3-</w:t>
             </w:r>
-            <w:r>
-              <w:t>BirdKeeper,Luis()-</w:t>
+            <w:proofErr w:type="gramStart"/>
+            <w:r>
+              <w:t>BirdKeeper,Luis</w:t>
+            </w:r>
+            <w:proofErr w:type="gramEnd"/>
+            <w:r>
+              <w:t>()-</w:t>
             </w:r>
             <w:proofErr w:type="spellStart"/>
             <w:r>
@@ -978,7 +1044,15 @@
               <w:jc w:val="center"/>
             </w:pPr>
             <w:r>
-              <w:t>Trainer 4-Lass,Sammy(</w:t>
+              <w:t>Trainer 4-</w:t>
+            </w:r>
+            <w:proofErr w:type="gramStart"/>
+            <w:r>
+              <w:t>Lass,Sammy</w:t>
+            </w:r>
+            <w:proofErr w:type="gramEnd"/>
+            <w:r>
+              <w:t>(</w:t>
             </w:r>
             <w:r>
               <w:t>39</w:t>
@@ -1000,7 +1074,15 @@
               <w:jc w:val="center"/>
             </w:pPr>
             <w:r>
-              <w:t>Trainer 5-CamperM,Kurt()-</w:t>
+              <w:t>Trainer 5-</w:t>
+            </w:r>
+            <w:proofErr w:type="gramStart"/>
+            <w:r>
+              <w:t>CamperM,Kurt</w:t>
+            </w:r>
+            <w:proofErr w:type="gramEnd"/>
+            <w:r>
+              <w:t>()-</w:t>
             </w:r>
             <w:proofErr w:type="spellStart"/>
             <w:r>
@@ -1019,10 +1101,12 @@
               <w:t>Trainer 6 –</w:t>
             </w:r>
             <w:proofErr w:type="spellStart"/>
+            <w:proofErr w:type="gramStart"/>
             <w:r>
               <w:t>Lass,Kari</w:t>
             </w:r>
             <w:proofErr w:type="spellEnd"/>
+            <w:proofErr w:type="gramEnd"/>
             <w:r>
               <w:t>(</w:t>
             </w:r>
@@ -1049,10 +1133,12 @@
               <w:t>Trainer 7 –</w:t>
             </w:r>
             <w:proofErr w:type="spellStart"/>
+            <w:proofErr w:type="gramStart"/>
             <w:r>
               <w:t>Youngster,Aiden</w:t>
             </w:r>
             <w:proofErr w:type="spellEnd"/>
+            <w:proofErr w:type="gramEnd"/>
             <w:r>
               <w:t>()-</w:t>
             </w:r>
@@ -1110,6 +1196,16 @@
               <w:t>Route 4</w:t>
             </w:r>
           </w:p>
+          <w:p>
+            <w:pPr>
+              <w:jc w:val="center"/>
+            </w:pPr>
+            <w:r>
+              <w:t>(Added, awaiting Testing)</w:t>
+            </w:r>
+            <w:bookmarkStart w:id="0" w:name="_GoBack"/>
+            <w:bookmarkEnd w:id="0"/>
+          </w:p>
         </w:tc>
         <w:tc>
           <w:tcPr>
@@ -1122,8 +1218,19 @@
             <w:r>
               <w:t>Trainer 1-</w:t>
             </w:r>
-            <w:r>
-              <w:t>CamperF,Josie()-</w:t>
+            <w:proofErr w:type="gramStart"/>
+            <w:r>
+              <w:t>CamperF,Josie</w:t>
+            </w:r>
+            <w:proofErr w:type="gramEnd"/>
+            <w:r>
+              <w:t>(</w:t>
+            </w:r>
+            <w:r>
+              <w:t>41</w:t>
+            </w:r>
+            <w:r>
+              <w:t>)-</w:t>
             </w:r>
             <w:r>
               <w:t xml:space="preserve"> </w:t>
@@ -1144,8 +1251,19 @@
             <w:r>
               <w:t>Trainer2-</w:t>
             </w:r>
-            <w:r>
-              <w:t xml:space="preserve">Lass,Annie()- </w:t>
+            <w:proofErr w:type="gramStart"/>
+            <w:r>
+              <w:t>Lass,Annie</w:t>
+            </w:r>
+            <w:proofErr w:type="gramEnd"/>
+            <w:r>
+              <w:t>(</w:t>
+            </w:r>
+            <w:r>
+              <w:t>42</w:t>
+            </w:r>
+            <w:r>
+              <w:t xml:space="preserve">)- </w:t>
             </w:r>
             <w:proofErr w:type="spellStart"/>
             <w:r>
@@ -1171,8 +1289,19 @@
             <w:r>
               <w:t>Trainer3-</w:t>
             </w:r>
-            <w:r>
-              <w:t xml:space="preserve">Youngster,Nick()- </w:t>
+            <w:proofErr w:type="gramStart"/>
+            <w:r>
+              <w:t>Youngster,Nick</w:t>
+            </w:r>
+            <w:proofErr w:type="gramEnd"/>
+            <w:r>
+              <w:t>(</w:t>
+            </w:r>
+            <w:r>
+              <w:t>43</w:t>
+            </w:r>
+            <w:r>
+              <w:t xml:space="preserve">)- </w:t>
             </w:r>
             <w:proofErr w:type="spellStart"/>
             <w:r>
@@ -1248,11 +1377,19 @@
               <w:t>Trainer 1-</w:t>
             </w:r>
             <w:r>
-              <w:t xml:space="preserve"> Hiker()-</w:t>
-            </w:r>
-            <w:r>
               <w:t xml:space="preserve"> </w:t>
             </w:r>
+            <w:proofErr w:type="gramStart"/>
+            <w:r>
+              <w:t>Hiker(</w:t>
+            </w:r>
+            <w:proofErr w:type="gramEnd"/>
+            <w:r>
+              <w:t>)-</w:t>
+            </w:r>
+            <w:r>
+              <w:t xml:space="preserve"> </w:t>
+            </w:r>
             <w:proofErr w:type="spellStart"/>
             <w:r>
               <w:t>Geodude</w:t>
@@ -1277,8 +1414,13 @@
             <w:r>
               <w:t>Trainer2-</w:t>
             </w:r>
-            <w:r>
-              <w:t>FossilManiac()-</w:t>
+            <w:proofErr w:type="gramStart"/>
+            <w:r>
+              <w:t>FossilManiac(</w:t>
+            </w:r>
+            <w:proofErr w:type="gramEnd"/>
+            <w:r>
+              <w:t>)-</w:t>
             </w:r>
             <w:r>
               <w:t xml:space="preserve">Kabuto (14), </w:t>
@@ -1299,8 +1441,13 @@
             <w:r>
               <w:t>Trainer3-</w:t>
             </w:r>
-            <w:r>
-              <w:t>Lass()-</w:t>
+            <w:proofErr w:type="gramStart"/>
+            <w:r>
+              <w:t>Lass(</w:t>
+            </w:r>
+            <w:proofErr w:type="gramEnd"/>
+            <w:r>
+              <w:t>)-</w:t>
             </w:r>
             <w:r>
               <w:t xml:space="preserve"> </w:t>
@@ -1329,8 +1476,13 @@
             <w:r>
               <w:t>Trainer4-</w:t>
             </w:r>
-            <w:r>
-              <w:t>CamperM()-</w:t>
+            <w:proofErr w:type="gramStart"/>
+            <w:r>
+              <w:t>CamperM(</w:t>
+            </w:r>
+            <w:proofErr w:type="gramEnd"/>
+            <w:r>
+              <w:t>)-</w:t>
             </w:r>
             <w:r>
               <w:t xml:space="preserve"> </w:t>
@@ -1363,12 +1515,17 @@
               <w:t>CamperF()-</w:t>
             </w:r>
             <w:proofErr w:type="spellStart"/>
+            <w:proofErr w:type="gramStart"/>
             <w:r>
               <w:t>NidoranM</w:t>
             </w:r>
             <w:proofErr w:type="spellEnd"/>
             <w:r>
-              <w:t xml:space="preserve">(16), </w:t>
+              <w:t>(</w:t>
+            </w:r>
+            <w:proofErr w:type="gramEnd"/>
+            <w:r>
+              <w:t xml:space="preserve">16), </w:t>
             </w:r>
             <w:proofErr w:type="spellStart"/>
             <w:r>
@@ -1386,8 +1543,13 @@
             <w:r>
               <w:t>Trainer6-</w:t>
             </w:r>
-            <w:r>
-              <w:t>Hiker()-</w:t>
+            <w:proofErr w:type="gramStart"/>
+            <w:r>
+              <w:t>Hiker(</w:t>
+            </w:r>
+            <w:proofErr w:type="gramEnd"/>
+            <w:r>
+              <w:t>)-</w:t>
             </w:r>
             <w:r>
               <w:t xml:space="preserve"> </w:t>
@@ -1408,8 +1570,13 @@
             <w:r>
               <w:t>Trainer7-</w:t>
             </w:r>
-            <w:r>
-              <w:t>SuperNerd()-</w:t>
+            <w:proofErr w:type="gramStart"/>
+            <w:r>
+              <w:t>SuperNerd(</w:t>
+            </w:r>
+            <w:proofErr w:type="gramEnd"/>
+            <w:r>
+              <w:t>)-</w:t>
             </w:r>
             <w:r>
               <w:t xml:space="preserve"> </w:t>
@@ -1438,8 +1605,13 @@
             <w:r>
               <w:t>Trainer8-</w:t>
             </w:r>
-            <w:r>
-              <w:t>Hiker()-</w:t>
+            <w:proofErr w:type="gramStart"/>
+            <w:r>
+              <w:t>Hiker(</w:t>
+            </w:r>
+            <w:proofErr w:type="gramEnd"/>
+            <w:r>
+              <w:t>)-</w:t>
             </w:r>
             <w:r>
               <w:t xml:space="preserve"> </w:t>
@@ -1469,7 +1641,15 @@
               <w:t>Trainer 1-</w:t>
             </w:r>
             <w:r>
-              <w:t xml:space="preserve"> Rocket()-</w:t>
+              <w:t xml:space="preserve"> </w:t>
+            </w:r>
+            <w:proofErr w:type="gramStart"/>
+            <w:r>
+              <w:t>Rocket(</w:t>
+            </w:r>
+            <w:proofErr w:type="gramEnd"/>
+            <w:r>
+              <w:t>)-</w:t>
             </w:r>
           </w:p>
           <w:p>
@@ -1480,7 +1660,15 @@
               <w:t>Trainer2-</w:t>
             </w:r>
             <w:r>
-              <w:t xml:space="preserve"> Rocket()-</w:t>
+              <w:t xml:space="preserve"> </w:t>
+            </w:r>
+            <w:proofErr w:type="gramStart"/>
+            <w:r>
+              <w:t>Rocket(</w:t>
+            </w:r>
+            <w:proofErr w:type="gramEnd"/>
+            <w:r>
+              <w:t>)-</w:t>
             </w:r>
           </w:p>
           <w:p>
@@ -1491,7 +1679,15 @@
               <w:t>Trainer3-</w:t>
             </w:r>
             <w:r>
-              <w:t xml:space="preserve"> Rocket()-</w:t>
+              <w:t xml:space="preserve"> </w:t>
+            </w:r>
+            <w:proofErr w:type="gramStart"/>
+            <w:r>
+              <w:t>Rocket(</w:t>
+            </w:r>
+            <w:proofErr w:type="gramEnd"/>
+            <w:r>
+              <w:t>)-</w:t>
             </w:r>
           </w:p>
           <w:p>
@@ -1502,7 +1698,15 @@
               <w:t>Trainer4-</w:t>
             </w:r>
             <w:r>
-              <w:t xml:space="preserve"> Rocket()-</w:t>
+              <w:t xml:space="preserve"> </w:t>
+            </w:r>
+            <w:proofErr w:type="gramStart"/>
+            <w:r>
+              <w:t>Rocket(</w:t>
+            </w:r>
+            <w:proofErr w:type="gramEnd"/>
+            <w:r>
+              <w:t>)-</w:t>
             </w:r>
           </w:p>
           <w:p>
@@ -1513,7 +1717,15 @@
               <w:t>Trainer5-</w:t>
             </w:r>
             <w:r>
-              <w:t xml:space="preserve"> Rocket()-</w:t>
+              <w:t xml:space="preserve"> </w:t>
+            </w:r>
+            <w:proofErr w:type="gramStart"/>
+            <w:r>
+              <w:t>Rocket(</w:t>
+            </w:r>
+            <w:proofErr w:type="gramEnd"/>
+            <w:r>
+              <w:t>)-</w:t>
             </w:r>
           </w:p>
           <w:p>
@@ -1524,7 +1736,15 @@
               <w:t>Trainer6-</w:t>
             </w:r>
             <w:r>
-              <w:t xml:space="preserve"> Rocket()-</w:t>
+              <w:t xml:space="preserve"> </w:t>
+            </w:r>
+            <w:proofErr w:type="gramStart"/>
+            <w:r>
+              <w:t>Rocket(</w:t>
+            </w:r>
+            <w:proofErr w:type="gramEnd"/>
+            <w:r>
+              <w:t>)-</w:t>
             </w:r>
           </w:p>
           <w:p>
@@ -1535,7 +1755,15 @@
               <w:t>Trainer7-</w:t>
             </w:r>
             <w:r>
-              <w:t xml:space="preserve"> Rocket()-</w:t>
+              <w:t xml:space="preserve"> </w:t>
+            </w:r>
+            <w:proofErr w:type="gramStart"/>
+            <w:r>
+              <w:t>Rocket(</w:t>
+            </w:r>
+            <w:proofErr w:type="gramEnd"/>
+            <w:r>
+              <w:t>)-</w:t>
             </w:r>
           </w:p>
           <w:p>
@@ -1545,8 +1773,13 @@
             <w:r>
               <w:t>Rocket Admin-</w:t>
             </w:r>
-            <w:r>
-              <w:t xml:space="preserve">Viktor()- </w:t>
+            <w:proofErr w:type="gramStart"/>
+            <w:r>
+              <w:t>Viktor(</w:t>
+            </w:r>
+            <w:proofErr w:type="gramEnd"/>
+            <w:r>
+              <w:t xml:space="preserve">)- </w:t>
             </w:r>
             <w:proofErr w:type="spellStart"/>
             <w:r>
@@ -1615,12 +1848,17 @@
               <w:t xml:space="preserve"> Strong Starter (23), </w:t>
             </w:r>
             <w:proofErr w:type="spellStart"/>
+            <w:proofErr w:type="gramStart"/>
             <w:r>
               <w:t>Lavaral</w:t>
             </w:r>
             <w:proofErr w:type="spellEnd"/>
             <w:r>
-              <w:t xml:space="preserve">(19), </w:t>
+              <w:t>(</w:t>
+            </w:r>
+            <w:proofErr w:type="gramEnd"/>
+            <w:r>
+              <w:t xml:space="preserve">19), </w:t>
             </w:r>
             <w:proofErr w:type="spellStart"/>
             <w:r>
@@ -1908,13 +2146,18 @@
             </w:r>
             <w:proofErr w:type="spellEnd"/>
             <w:r>
-              <w:t>(23),</w:t>
+              <w:t>(23</w:t>
+            </w:r>
+            <w:proofErr w:type="gramStart"/>
+            <w:r>
+              <w:t>),</w:t>
             </w:r>
             <w:proofErr w:type="spellStart"/>
             <w:r>
               <w:t>Starmie</w:t>
             </w:r>
             <w:proofErr w:type="spellEnd"/>
+            <w:proofErr w:type="gramEnd"/>
             <w:r>
               <w:t>(26),</w:t>
             </w:r>
@@ -2073,12 +2316,17 @@
               <w:t>()-</w:t>
             </w:r>
             <w:proofErr w:type="spellStart"/>
+            <w:proofErr w:type="gramStart"/>
             <w:r>
               <w:t>Kadabra</w:t>
             </w:r>
             <w:proofErr w:type="spellEnd"/>
             <w:r>
-              <w:t xml:space="preserve">(27), </w:t>
+              <w:t>(</w:t>
+            </w:r>
+            <w:proofErr w:type="gramEnd"/>
+            <w:r>
+              <w:t xml:space="preserve">27), </w:t>
             </w:r>
             <w:proofErr w:type="spellStart"/>
             <w:r>
@@ -2176,12 +2424,17 @@
               <w:t>-</w:t>
             </w:r>
             <w:proofErr w:type="spellStart"/>
+            <w:proofErr w:type="gramStart"/>
             <w:r>
               <w:t>Primape</w:t>
             </w:r>
             <w:proofErr w:type="spellEnd"/>
             <w:r>
-              <w:t xml:space="preserve">(28), </w:t>
+              <w:t>(</w:t>
+            </w:r>
+            <w:proofErr w:type="gramEnd"/>
+            <w:r>
+              <w:t xml:space="preserve">28), </w:t>
             </w:r>
             <w:proofErr w:type="spellStart"/>
             <w:r>
@@ -2197,10 +2450,18 @@
               <w:jc w:val="center"/>
             </w:pPr>
             <w:r>
-              <w:t>Kick Master</w:t>
-            </w:r>
-            <w:r>
-              <w:t>()</w:t>
+              <w:t xml:space="preserve">Kick </w:t>
+            </w:r>
+            <w:proofErr w:type="gramStart"/>
+            <w:r>
+              <w:t>Master</w:t>
+            </w:r>
+            <w:r>
+              <w:t>(</w:t>
+            </w:r>
+            <w:proofErr w:type="gramEnd"/>
+            <w:r>
+              <w:t>)</w:t>
             </w:r>
             <w:r>
               <w:t xml:space="preserve"> -</w:t>
@@ -2269,12 +2530,17 @@
               <w:t>-</w:t>
             </w:r>
             <w:proofErr w:type="spellStart"/>
+            <w:proofErr w:type="gramStart"/>
             <w:r>
               <w:t>Tazorn</w:t>
             </w:r>
             <w:proofErr w:type="spellEnd"/>
             <w:r>
-              <w:t xml:space="preserve">(26), </w:t>
+              <w:t>(</w:t>
+            </w:r>
+            <w:proofErr w:type="gramEnd"/>
+            <w:r>
+              <w:t xml:space="preserve">26), </w:t>
             </w:r>
             <w:proofErr w:type="spellStart"/>
             <w:r>
@@ -2579,8 +2845,13 @@
             <w:pPr>
               <w:jc w:val="center"/>
             </w:pPr>
-            <w:r>
-              <w:t>Boss:Teacher3-</w:t>
+            <w:proofErr w:type="gramStart"/>
+            <w:r>
+              <w:t>Boss:Teacher</w:t>
+            </w:r>
+            <w:proofErr w:type="gramEnd"/>
+            <w:r>
+              <w:t>3-</w:t>
             </w:r>
           </w:p>
           <w:p>
@@ -2686,7 +2957,15 @@
               <w:jc w:val="center"/>
             </w:pPr>
             <w:r>
-              <w:t xml:space="preserve">Leader-Ohm()-Pikachu(34), </w:t>
+              <w:t>Leader-Ohm()-</w:t>
+            </w:r>
+            <w:proofErr w:type="gramStart"/>
+            <w:r>
+              <w:t>Pikachu(</w:t>
+            </w:r>
+            <w:proofErr w:type="gramEnd"/>
+            <w:r>
+              <w:t xml:space="preserve">34), </w:t>
             </w:r>
             <w:proofErr w:type="spellStart"/>
             <w:r>

</xml_diff>

<commit_message>
Added Mt. Moon Stuff
Added First Floor Trainers and Items.  More to add on Second Floor.
</commit_message>
<xml_diff>
--- a/Data Input Sheets/Enemy Trainers by Area.docx
+++ b/Data Input Sheets/Enemy Trainers by Area.docx
@@ -1203,8 +1203,6 @@
             <w:r>
               <w:t>(Added, awaiting Testing)</w:t>
             </w:r>
-            <w:bookmarkStart w:id="0" w:name="_GoBack"/>
-            <w:bookmarkEnd w:id="0"/>
           </w:p>
         </w:tc>
         <w:tc>
@@ -1356,6 +1354,24 @@
               <w:t>Mt. Moon</w:t>
             </w:r>
           </w:p>
+          <w:p>
+            <w:pPr>
+              <w:jc w:val="center"/>
+            </w:pPr>
+            <w:r>
+              <w:t>(Added Floor 1: 1,2,7,8)</w:t>
+            </w:r>
+          </w:p>
+          <w:p>
+            <w:pPr>
+              <w:jc w:val="center"/>
+            </w:pPr>
+            <w:r>
+              <w:t>Added Events for Floor One: 3,4,5,6. Waiting on New Pokemon)</w:t>
+            </w:r>
+            <w:bookmarkStart w:id="0" w:name="_GoBack"/>
+            <w:bookmarkEnd w:id="0"/>
+          </w:p>
         </w:tc>
         <w:tc>
           <w:tcPr>
@@ -1379,11 +1395,22 @@
             <w:r>
               <w:t xml:space="preserve"> </w:t>
             </w:r>
-            <w:proofErr w:type="gramStart"/>
-            <w:r>
-              <w:t>Hiker(</w:t>
-            </w:r>
-            <w:proofErr w:type="gramEnd"/>
+            <w:proofErr w:type="spellStart"/>
+            <w:proofErr w:type="gramStart"/>
+            <w:r>
+              <w:t>Hiker</w:t>
+            </w:r>
+            <w:r>
+              <w:t>,Chad</w:t>
+            </w:r>
+            <w:proofErr w:type="spellEnd"/>
+            <w:proofErr w:type="gramEnd"/>
+            <w:r>
+              <w:t>(</w:t>
+            </w:r>
+            <w:r>
+              <w:t>44</w:t>
+            </w:r>
             <w:r>
               <w:t>)-</w:t>
             </w:r>
@@ -1414,11 +1441,23 @@
             <w:r>
               <w:t>Trainer2-</w:t>
             </w:r>
-            <w:proofErr w:type="gramStart"/>
-            <w:r>
-              <w:t>FossilManiac(</w:t>
-            </w:r>
-            <w:proofErr w:type="gramEnd"/>
+            <w:r>
+              <w:t>FossilManiac</w:t>
+            </w:r>
+            <w:r>
+              <w:t xml:space="preserve">, </w:t>
+            </w:r>
+            <w:proofErr w:type="gramStart"/>
+            <w:r>
+              <w:t>Charles</w:t>
+            </w:r>
+            <w:r>
+              <w:t>(</w:t>
+            </w:r>
+            <w:proofErr w:type="gramEnd"/>
+            <w:r>
+              <w:t>45</w:t>
+            </w:r>
             <w:r>
               <w:t>)-</w:t>
             </w:r>
@@ -1441,9 +1480,18 @@
             <w:r>
               <w:t>Trainer3-</w:t>
             </w:r>
-            <w:proofErr w:type="gramStart"/>
-            <w:r>
-              <w:t>Lass(</w:t>
+            <w:r>
+              <w:t>Lass</w:t>
+            </w:r>
+            <w:r>
+              <w:t xml:space="preserve">, </w:t>
+            </w:r>
+            <w:proofErr w:type="gramStart"/>
+            <w:r>
+              <w:t>Paris</w:t>
+            </w:r>
+            <w:r>
+              <w:t>(</w:t>
             </w:r>
             <w:proofErr w:type="gramEnd"/>
             <w:r>
@@ -1476,9 +1524,18 @@
             <w:r>
               <w:t>Trainer4-</w:t>
             </w:r>
-            <w:proofErr w:type="gramStart"/>
-            <w:r>
-              <w:t>CamperM(</w:t>
+            <w:r>
+              <w:t>CamperM</w:t>
+            </w:r>
+            <w:r>
+              <w:t xml:space="preserve">, </w:t>
+            </w:r>
+            <w:proofErr w:type="gramStart"/>
+            <w:r>
+              <w:t>Kyle</w:t>
+            </w:r>
+            <w:r>
+              <w:t>(</w:t>
             </w:r>
             <w:proofErr w:type="gramEnd"/>
             <w:r>
@@ -1512,7 +1569,13 @@
               <w:t>Trainer5-</w:t>
             </w:r>
             <w:r>
-              <w:t>CamperF()-</w:t>
+              <w:t>CamperF</w:t>
+            </w:r>
+            <w:r>
+              <w:t>, Christie</w:t>
+            </w:r>
+            <w:r>
+              <w:t>()-</w:t>
             </w:r>
             <w:proofErr w:type="spellStart"/>
             <w:proofErr w:type="gramStart"/>
@@ -1543,9 +1606,18 @@
             <w:r>
               <w:t>Trainer6-</w:t>
             </w:r>
-            <w:proofErr w:type="gramStart"/>
-            <w:r>
-              <w:t>Hiker(</w:t>
+            <w:r>
+              <w:t>Hiker</w:t>
+            </w:r>
+            <w:r>
+              <w:t xml:space="preserve">, </w:t>
+            </w:r>
+            <w:proofErr w:type="gramStart"/>
+            <w:r>
+              <w:t>Herb</w:t>
+            </w:r>
+            <w:r>
+              <w:t>(</w:t>
             </w:r>
             <w:proofErr w:type="gramEnd"/>
             <w:r>
@@ -1570,13 +1642,19 @@
             <w:r>
               <w:t>Trainer7-</w:t>
             </w:r>
-            <w:proofErr w:type="gramStart"/>
-            <w:r>
-              <w:t>SuperNerd(</w:t>
-            </w:r>
-            <w:proofErr w:type="gramEnd"/>
-            <w:r>
-              <w:t>)-</w:t>
+            <w:r>
+              <w:t xml:space="preserve">SuperNerd, </w:t>
+            </w:r>
+            <w:proofErr w:type="gramStart"/>
+            <w:r>
+              <w:t>Darwin(</w:t>
+            </w:r>
+            <w:proofErr w:type="gramEnd"/>
+            <w:r>
+              <w:t>46)</w:t>
+            </w:r>
+            <w:r>
+              <w:t>-</w:t>
             </w:r>
             <w:r>
               <w:t xml:space="preserve"> </w:t>
@@ -1607,9 +1685,18 @@
             </w:r>
             <w:proofErr w:type="gramStart"/>
             <w:r>
-              <w:t>Hiker(</w:t>
-            </w:r>
-            <w:proofErr w:type="gramEnd"/>
+              <w:t>Hiker</w:t>
+            </w:r>
+            <w:r>
+              <w:t>,Butch</w:t>
+            </w:r>
+            <w:proofErr w:type="gramEnd"/>
+            <w:r>
+              <w:t>(</w:t>
+            </w:r>
+            <w:r>
+              <w:t>47</w:t>
+            </w:r>
             <w:r>
               <w:t>)-</w:t>
             </w:r>
@@ -2126,6 +2213,7 @@
               <w:jc w:val="center"/>
             </w:pPr>
             <w:r>
+              <w:lastRenderedPageBreak/>
               <w:t xml:space="preserve">Trainer 3 – </w:t>
             </w:r>
           </w:p>
@@ -2134,7 +2222,6 @@
               <w:jc w:val="center"/>
             </w:pPr>
             <w:r>
-              <w:lastRenderedPageBreak/>
               <w:t>Gym Leader –</w:t>
             </w:r>
             <w:r>
@@ -2867,6 +2954,7 @@
               <w:jc w:val="center"/>
             </w:pPr>
             <w:r>
+              <w:lastRenderedPageBreak/>
               <w:t>Teacher1-</w:t>
             </w:r>
           </w:p>
@@ -2875,7 +2963,6 @@
               <w:jc w:val="center"/>
             </w:pPr>
             <w:r>
-              <w:lastRenderedPageBreak/>
               <w:t>Teacher2-</w:t>
             </w:r>
           </w:p>

</xml_diff>

<commit_message>
Added trainers to Enemy Trainers by Area doc
Rockets in Mt. Moon
Route 24
Route 25
Cerulean Gym
Route 5
Saffron Gym
Saffron Dojo
Saffron City
</commit_message>
<xml_diff>
--- a/Data Input Sheets/Enemy Trainers by Area.docx
+++ b/Data Input Sheets/Enemy Trainers by Area.docx
@@ -75,6 +75,44 @@
               <w:jc w:val="center"/>
             </w:pPr>
             <w:r>
+              <w:t>Pallet Town</w:t>
+            </w:r>
+          </w:p>
+        </w:tc>
+        <w:tc>
+          <w:tcPr>
+            <w:tcW w:w="3721" w:type="dxa"/>
+          </w:tcPr>
+          <w:p>
+            <w:pPr>
+              <w:jc w:val="center"/>
+            </w:pPr>
+          </w:p>
+        </w:tc>
+        <w:tc>
+          <w:tcPr>
+            <w:tcW w:w="3721" w:type="dxa"/>
+          </w:tcPr>
+          <w:p>
+            <w:pPr>
+              <w:jc w:val="center"/>
+            </w:pPr>
+          </w:p>
+        </w:tc>
+      </w:tr>
+      <w:tr>
+        <w:trPr>
+          <w:trHeight w:val="415"/>
+        </w:trPr>
+        <w:tc>
+          <w:tcPr>
+            <w:tcW w:w="3720" w:type="dxa"/>
+          </w:tcPr>
+          <w:p>
+            <w:pPr>
+              <w:jc w:val="center"/>
+            </w:pPr>
+            <w:r>
               <w:t>Route 1</w:t>
             </w:r>
           </w:p>
@@ -105,20 +143,7 @@
               <w:t>Tracy(25)</w:t>
             </w:r>
             <w:r>
-              <w:t>-</w:t>
-            </w:r>
-            <w:proofErr w:type="spellStart"/>
-            <w:proofErr w:type="gramStart"/>
-            <w:r>
-              <w:t>Pidgey</w:t>
-            </w:r>
-            <w:proofErr w:type="spellEnd"/>
-            <w:r>
-              <w:t>(</w:t>
-            </w:r>
-            <w:proofErr w:type="gramEnd"/>
-            <w:r>
-              <w:t>4)</w:t>
+              <w:t>-Pidgey(4)</w:t>
             </w:r>
           </w:p>
           <w:p>
@@ -132,26 +157,13 @@
               <w:t>, Joey (26)</w:t>
             </w:r>
             <w:r>
-              <w:t>-</w:t>
-            </w:r>
-            <w:proofErr w:type="spellStart"/>
-            <w:proofErr w:type="gramStart"/>
-            <w:r>
-              <w:t>Rat</w:t>
+              <w:t>-Rat</w:t>
             </w:r>
             <w:r>
               <w:t>t</w:t>
             </w:r>
             <w:r>
-              <w:t>ata</w:t>
-            </w:r>
-            <w:proofErr w:type="spellEnd"/>
-            <w:r>
-              <w:t>(</w:t>
-            </w:r>
-            <w:proofErr w:type="gramEnd"/>
-            <w:r>
-              <w:t>5)</w:t>
+              <w:t>ata(5)</w:t>
             </w:r>
           </w:p>
         </w:tc>
@@ -206,28 +218,7 @@
               <w:t>r, Steve (27)</w:t>
             </w:r>
             <w:r>
-              <w:t>-</w:t>
-            </w:r>
-            <w:proofErr w:type="spellStart"/>
-            <w:r>
-              <w:t>NidoranM</w:t>
-            </w:r>
-            <w:proofErr w:type="spellEnd"/>
-            <w:r>
-              <w:t>(7</w:t>
-            </w:r>
-            <w:proofErr w:type="gramStart"/>
-            <w:r>
-              <w:t>),</w:t>
-            </w:r>
-            <w:proofErr w:type="spellStart"/>
-            <w:r>
-              <w:t>NidoranF</w:t>
-            </w:r>
-            <w:proofErr w:type="spellEnd"/>
-            <w:proofErr w:type="gramEnd"/>
-            <w:r>
-              <w:t>(7)</w:t>
+              <w:t>-NidoranM(7),NidoranF(7)</w:t>
             </w:r>
           </w:p>
           <w:p>
@@ -241,28 +232,7 @@
               <w:t>, Ryan (28)</w:t>
             </w:r>
             <w:r>
-              <w:t>-</w:t>
-            </w:r>
-            <w:proofErr w:type="spellStart"/>
-            <w:r>
-              <w:t>Weedle</w:t>
-            </w:r>
-            <w:proofErr w:type="spellEnd"/>
-            <w:r>
-              <w:t xml:space="preserve"> (10</w:t>
-            </w:r>
-            <w:proofErr w:type="gramStart"/>
-            <w:r>
-              <w:t>),</w:t>
-            </w:r>
-            <w:proofErr w:type="spellStart"/>
-            <w:r>
-              <w:t>Metapod</w:t>
-            </w:r>
-            <w:proofErr w:type="spellEnd"/>
-            <w:proofErr w:type="gramEnd"/>
-            <w:r>
-              <w:t>(10)</w:t>
+              <w:t>-Weedle (10),Metapod(10)</w:t>
             </w:r>
           </w:p>
         </w:tc>
@@ -306,15 +276,7 @@
               <w:jc w:val="center"/>
             </w:pPr>
             <w:r>
-              <w:t xml:space="preserve">(Added Events for 5,7,8: Waiting on New </w:t>
-            </w:r>
-            <w:proofErr w:type="spellStart"/>
-            <w:r>
-              <w:t>Pokemon</w:t>
-            </w:r>
-            <w:proofErr w:type="spellEnd"/>
-            <w:r>
-              <w:t>)</w:t>
+              <w:t>(Added Events for 5,7,8: Waiting on New Pokemon)</w:t>
             </w:r>
           </w:p>
         </w:tc>
@@ -333,28 +295,7 @@
               <w:t>31</w:t>
             </w:r>
             <w:r>
-              <w:t>)-</w:t>
-            </w:r>
-            <w:proofErr w:type="spellStart"/>
-            <w:proofErr w:type="gramStart"/>
-            <w:r>
-              <w:t>Caterpie</w:t>
-            </w:r>
-            <w:proofErr w:type="spellEnd"/>
-            <w:r>
-              <w:t>(</w:t>
-            </w:r>
-            <w:proofErr w:type="gramEnd"/>
-            <w:r>
-              <w:t>8),</w:t>
-            </w:r>
-            <w:proofErr w:type="spellStart"/>
-            <w:r>
-              <w:t>Weedle</w:t>
-            </w:r>
-            <w:proofErr w:type="spellEnd"/>
-            <w:r>
-              <w:t xml:space="preserve"> (8)</w:t>
+              <w:t>)-Caterpie(8),Weedle (8)</w:t>
             </w:r>
           </w:p>
           <w:p>
@@ -368,23 +309,7 @@
               <w:t>32</w:t>
             </w:r>
             <w:r>
-              <w:t xml:space="preserve">)- </w:t>
-            </w:r>
-            <w:proofErr w:type="spellStart"/>
-            <w:r>
-              <w:t>Metapod</w:t>
-            </w:r>
-            <w:proofErr w:type="spellEnd"/>
-            <w:r>
-              <w:t xml:space="preserve"> (10), </w:t>
-            </w:r>
-            <w:proofErr w:type="spellStart"/>
-            <w:r>
-              <w:t>Caterpie</w:t>
-            </w:r>
-            <w:proofErr w:type="spellEnd"/>
-            <w:r>
-              <w:t xml:space="preserve"> (9)</w:t>
+              <w:t>)- Metapod (10), Caterpie (9)</w:t>
             </w:r>
           </w:p>
           <w:p>
@@ -404,15 +329,7 @@
               <w:t>33</w:t>
             </w:r>
             <w:r>
-              <w:t>)-</w:t>
-            </w:r>
-            <w:proofErr w:type="spellStart"/>
-            <w:r>
-              <w:t>Beedrill</w:t>
-            </w:r>
-            <w:proofErr w:type="spellEnd"/>
-            <w:r>
-              <w:t xml:space="preserve"> (13)</w:t>
+              <w:t>)-Beedrill (13)</w:t>
             </w:r>
           </w:p>
           <w:p>
@@ -432,15 +349,7 @@
               <w:t>34</w:t>
             </w:r>
             <w:r>
-              <w:t xml:space="preserve">)- </w:t>
-            </w:r>
-            <w:proofErr w:type="spellStart"/>
-            <w:r>
-              <w:t>Butterfree</w:t>
-            </w:r>
-            <w:proofErr w:type="spellEnd"/>
-            <w:r>
-              <w:t xml:space="preserve"> (13)</w:t>
+              <w:t>)- Butterfree (13)</w:t>
             </w:r>
           </w:p>
           <w:p>
@@ -454,15 +363,7 @@
               <w:t>Bug Catcher</w:t>
             </w:r>
             <w:r>
-              <w:t>, Yu ()-</w:t>
-            </w:r>
-            <w:proofErr w:type="spellStart"/>
-            <w:r>
-              <w:t>Stangly</w:t>
-            </w:r>
-            <w:proofErr w:type="spellEnd"/>
-            <w:r>
-              <w:t xml:space="preserve"> (10), Pikachu (11)</w:t>
+              <w:t>, Yu ()-Stangly (10), Pikachu (11)</w:t>
             </w:r>
           </w:p>
           <w:p>
@@ -482,28 +383,7 @@
               <w:t>35</w:t>
             </w:r>
             <w:r>
-              <w:t xml:space="preserve">)- </w:t>
-            </w:r>
-            <w:proofErr w:type="spellStart"/>
-            <w:r>
-              <w:t>Metapod</w:t>
-            </w:r>
-            <w:proofErr w:type="spellEnd"/>
-            <w:r>
-              <w:t>(10</w:t>
-            </w:r>
-            <w:proofErr w:type="gramStart"/>
-            <w:r>
-              <w:t>),</w:t>
-            </w:r>
-            <w:proofErr w:type="spellStart"/>
-            <w:r>
-              <w:t>Weedle</w:t>
-            </w:r>
-            <w:proofErr w:type="spellEnd"/>
-            <w:proofErr w:type="gramEnd"/>
-            <w:r>
-              <w:t>(14)</w:t>
+              <w:t>)- Metapod(10),Weedle(14)</w:t>
             </w:r>
           </w:p>
           <w:p>
@@ -514,28 +394,10 @@
               <w:t xml:space="preserve">Trainer7- </w:t>
             </w:r>
             <w:r>
-              <w:t xml:space="preserve">Bug </w:t>
-            </w:r>
-            <w:proofErr w:type="spellStart"/>
-            <w:proofErr w:type="gramStart"/>
-            <w:r>
-              <w:t>Catcher</w:t>
-            </w:r>
-            <w:r>
-              <w:t>,Gregory</w:t>
-            </w:r>
-            <w:proofErr w:type="spellEnd"/>
-            <w:proofErr w:type="gramEnd"/>
-            <w:r>
-              <w:t xml:space="preserve"> ()- </w:t>
-            </w:r>
-            <w:proofErr w:type="spellStart"/>
-            <w:r>
-              <w:t>Smileaf</w:t>
-            </w:r>
-            <w:proofErr w:type="spellEnd"/>
-            <w:r>
-              <w:t>(13)</w:t>
+              <w:t>Bug Catcher</w:t>
+            </w:r>
+            <w:r>
+              <w:t>,Gregory ()- Smileaf(13)</w:t>
             </w:r>
           </w:p>
           <w:p>
@@ -549,23 +411,7 @@
               <w:t>Bug Catcher</w:t>
             </w:r>
             <w:r>
-              <w:t>, Fritz ()-</w:t>
-            </w:r>
-            <w:proofErr w:type="spellStart"/>
-            <w:r>
-              <w:t>Stangly</w:t>
-            </w:r>
-            <w:proofErr w:type="spellEnd"/>
-            <w:r>
-              <w:t xml:space="preserve"> (12), </w:t>
-            </w:r>
-            <w:proofErr w:type="gramStart"/>
-            <w:r>
-              <w:t>Bulbasaur(</w:t>
-            </w:r>
-            <w:proofErr w:type="gramEnd"/>
-            <w:r>
-              <w:t>10)</w:t>
+              <w:t>, Fritz ()-Stangly (12), Bulbasaur(10)</w:t>
             </w:r>
           </w:p>
         </w:tc>
@@ -616,32 +462,14 @@
             <w:r>
               <w:t>Trainer 1-</w:t>
             </w:r>
-            <w:proofErr w:type="gramStart"/>
             <w:r>
               <w:t>Hiker,Jeff</w:t>
             </w:r>
-            <w:proofErr w:type="gramEnd"/>
             <w:r>
               <w:t>(29)</w:t>
             </w:r>
             <w:r>
-              <w:t>-</w:t>
-            </w:r>
-            <w:proofErr w:type="spellStart"/>
-            <w:r>
-              <w:t>Sandshrew</w:t>
-            </w:r>
-            <w:proofErr w:type="spellEnd"/>
-            <w:r>
-              <w:t xml:space="preserve"> (7), </w:t>
-            </w:r>
-            <w:proofErr w:type="spellStart"/>
-            <w:r>
-              <w:t>NidoranF</w:t>
-            </w:r>
-            <w:proofErr w:type="spellEnd"/>
-            <w:r>
-              <w:t xml:space="preserve"> (7)</w:t>
+              <w:t>-Sandshrew (7), NidoranF (7)</w:t>
             </w:r>
           </w:p>
           <w:p>
@@ -651,32 +479,14 @@
             <w:r>
               <w:t>Trainer 2-</w:t>
             </w:r>
-            <w:proofErr w:type="gramStart"/>
             <w:r>
               <w:t>Hiker,Bradley</w:t>
             </w:r>
-            <w:proofErr w:type="gramEnd"/>
             <w:r>
               <w:t>(30)</w:t>
             </w:r>
             <w:r>
-              <w:t>-</w:t>
-            </w:r>
-            <w:proofErr w:type="spellStart"/>
-            <w:r>
-              <w:t>NidoranM</w:t>
-            </w:r>
-            <w:proofErr w:type="spellEnd"/>
-            <w:r>
-              <w:t xml:space="preserve"> (7), </w:t>
-            </w:r>
-            <w:proofErr w:type="spellStart"/>
-            <w:r>
-              <w:t>Phanphy</w:t>
-            </w:r>
-            <w:proofErr w:type="spellEnd"/>
-            <w:r>
-              <w:t xml:space="preserve"> (8)</w:t>
+              <w:t>-NidoranM (7), Phanphy (8)</w:t>
             </w:r>
           </w:p>
           <w:p>
@@ -693,23 +503,7 @@
               <w:t xml:space="preserve"> (24)</w:t>
             </w:r>
             <w:r>
-              <w:t>-</w:t>
-            </w:r>
-            <w:proofErr w:type="spellStart"/>
-            <w:r>
-              <w:t>Sandshrew</w:t>
-            </w:r>
-            <w:proofErr w:type="spellEnd"/>
-            <w:r>
-              <w:t xml:space="preserve"> (9), </w:t>
-            </w:r>
-            <w:proofErr w:type="spellStart"/>
-            <w:r>
-              <w:t>Nidorino</w:t>
-            </w:r>
-            <w:proofErr w:type="spellEnd"/>
-            <w:r>
-              <w:t xml:space="preserve"> (12)</w:t>
+              <w:t>-Sandshrew (9), Nidorino (12)</w:t>
             </w:r>
           </w:p>
         </w:tc>
@@ -753,15 +547,7 @@
               <w:jc w:val="center"/>
             </w:pPr>
             <w:r>
-              <w:t xml:space="preserve">(Added Event for Brock.  Waiting on New </w:t>
-            </w:r>
-            <w:proofErr w:type="spellStart"/>
-            <w:r>
-              <w:t>Pokemon</w:t>
-            </w:r>
-            <w:proofErr w:type="spellEnd"/>
-            <w:r>
-              <w:t>)</w:t>
+              <w:t>(Added Event for Brock.  Waiting on New Pokemon)</w:t>
             </w:r>
           </w:p>
         </w:tc>
@@ -776,40 +562,17 @@
             <w:r>
               <w:t xml:space="preserve">Trainer 1 – </w:t>
             </w:r>
-            <w:proofErr w:type="spellStart"/>
-            <w:proofErr w:type="gramStart"/>
             <w:r>
               <w:t>Hiker</w:t>
             </w:r>
             <w:r>
-              <w:t>,Jose</w:t>
-            </w:r>
-            <w:proofErr w:type="spellEnd"/>
-            <w:proofErr w:type="gramEnd"/>
-            <w:r>
-              <w:t>(</w:t>
+              <w:t>,Jose(</w:t>
             </w:r>
             <w:r>
               <w:t>36</w:t>
             </w:r>
             <w:r>
-              <w:t>)-</w:t>
-            </w:r>
-            <w:proofErr w:type="spellStart"/>
-            <w:r>
-              <w:t>Geodude</w:t>
-            </w:r>
-            <w:proofErr w:type="spellEnd"/>
-            <w:r>
-              <w:t>(11),</w:t>
-            </w:r>
-            <w:proofErr w:type="spellStart"/>
-            <w:r>
-              <w:t>Geodude</w:t>
-            </w:r>
-            <w:proofErr w:type="spellEnd"/>
-            <w:r>
-              <w:t>(11)</w:t>
+              <w:t>)-Geodude(11),Geodude(11)</w:t>
             </w:r>
           </w:p>
           <w:p>
@@ -819,32 +582,17 @@
             <w:r>
               <w:t>Trainer 2 –</w:t>
             </w:r>
-            <w:proofErr w:type="spellStart"/>
-            <w:proofErr w:type="gramStart"/>
             <w:r>
               <w:t>Scientist</w:t>
             </w:r>
             <w:r>
-              <w:t>,Igor</w:t>
-            </w:r>
-            <w:proofErr w:type="spellEnd"/>
-            <w:proofErr w:type="gramEnd"/>
-            <w:r>
-              <w:t>(</w:t>
+              <w:t>,Igor(</w:t>
             </w:r>
             <w:r>
               <w:t>37</w:t>
             </w:r>
             <w:r>
-              <w:t>)-</w:t>
-            </w:r>
-            <w:proofErr w:type="spellStart"/>
-            <w:r>
-              <w:t>Omanyte</w:t>
-            </w:r>
-            <w:proofErr w:type="spellEnd"/>
-            <w:r>
-              <w:t>(10),Kabuto(12)</w:t>
+              <w:t>)-Omanyte(10),Kabuto(12)</w:t>
             </w:r>
           </w:p>
           <w:p>
@@ -861,28 +609,7 @@
               <w:t>1</w:t>
             </w:r>
             <w:r>
-              <w:t>)-</w:t>
-            </w:r>
-            <w:proofErr w:type="spellStart"/>
-            <w:proofErr w:type="gramStart"/>
-            <w:r>
-              <w:t>Geodude</w:t>
-            </w:r>
-            <w:proofErr w:type="spellEnd"/>
-            <w:r>
-              <w:t>(</w:t>
-            </w:r>
-            <w:proofErr w:type="gramEnd"/>
-            <w:r>
-              <w:t xml:space="preserve">15), </w:t>
-            </w:r>
-            <w:proofErr w:type="spellStart"/>
-            <w:r>
-              <w:t>Onix</w:t>
-            </w:r>
-            <w:proofErr w:type="spellEnd"/>
-            <w:r>
-              <w:t>(16), Ignatia(17)</w:t>
+              <w:t>)-Geodude(15), Onix(16), Ignatia(17)</w:t>
             </w:r>
           </w:p>
         </w:tc>
@@ -944,35 +671,14 @@
             <w:r>
               <w:t>Trainer 1-</w:t>
             </w:r>
-            <w:proofErr w:type="gramStart"/>
-            <w:r>
-              <w:t>CamperF,Katie</w:t>
-            </w:r>
-            <w:proofErr w:type="gramEnd"/>
-            <w:r>
-              <w:t>(</w:t>
+            <w:r>
+              <w:t>CamperF,Katie(</w:t>
             </w:r>
             <w:r>
               <w:t>38</w:t>
             </w:r>
             <w:r>
-              <w:t>)-</w:t>
-            </w:r>
-            <w:proofErr w:type="spellStart"/>
-            <w:r>
-              <w:t>NidoranF</w:t>
-            </w:r>
-            <w:proofErr w:type="spellEnd"/>
-            <w:r>
-              <w:t>(15),</w:t>
-            </w:r>
-            <w:proofErr w:type="spellStart"/>
-            <w:r>
-              <w:t>Pidgey</w:t>
-            </w:r>
-            <w:proofErr w:type="spellEnd"/>
-            <w:r>
-              <w:t>(15)</w:t>
+              <w:t>)-NidoranF(15),Pidgey(15)</w:t>
             </w:r>
           </w:p>
           <w:p>
@@ -982,21 +688,8 @@
             <w:r>
               <w:t>Trainer 2-</w:t>
             </w:r>
-            <w:proofErr w:type="gramStart"/>
-            <w:r>
-              <w:t>Hiker,Mark</w:t>
-            </w:r>
-            <w:proofErr w:type="gramEnd"/>
-            <w:r>
-              <w:t xml:space="preserve">()-Ignatia(15), </w:t>
-            </w:r>
-            <w:proofErr w:type="spellStart"/>
-            <w:r>
-              <w:t>Mankey</w:t>
-            </w:r>
-            <w:proofErr w:type="spellEnd"/>
-            <w:r>
-              <w:t>(17)</w:t>
+            <w:r>
+              <w:t>Hiker,Mark()-Ignatia(15), Mankey(17)</w:t>
             </w:r>
           </w:p>
           <w:p>
@@ -1006,165 +699,52 @@
             <w:r>
               <w:t>Trainer 3-</w:t>
             </w:r>
-            <w:proofErr w:type="gramStart"/>
-            <w:r>
-              <w:t>BirdKeeper,Luis</w:t>
-            </w:r>
-            <w:proofErr w:type="gramEnd"/>
-            <w:r>
-              <w:t>()-</w:t>
-            </w:r>
-            <w:proofErr w:type="spellStart"/>
-            <w:r>
-              <w:t>Spearow</w:t>
-            </w:r>
-            <w:proofErr w:type="spellEnd"/>
-            <w:r>
-              <w:t xml:space="preserve">(12), </w:t>
-            </w:r>
-            <w:proofErr w:type="spellStart"/>
-            <w:r>
-              <w:t>Cardler</w:t>
-            </w:r>
-            <w:proofErr w:type="spellEnd"/>
-            <w:r>
-              <w:t xml:space="preserve"> (16), </w:t>
-            </w:r>
-            <w:proofErr w:type="spellStart"/>
-            <w:r>
-              <w:t>Pideotto</w:t>
-            </w:r>
-            <w:proofErr w:type="spellEnd"/>
-            <w:r>
-              <w:t xml:space="preserve"> (16)</w:t>
-            </w:r>
-          </w:p>
-          <w:p>
-            <w:pPr>
-              <w:jc w:val="center"/>
-            </w:pPr>
-            <w:r>
-              <w:t>Trainer 4-</w:t>
-            </w:r>
-            <w:proofErr w:type="gramStart"/>
-            <w:r>
-              <w:t>Lass,Sammy</w:t>
-            </w:r>
-            <w:proofErr w:type="gramEnd"/>
-            <w:r>
-              <w:t>(</w:t>
+            <w:r>
+              <w:t>BirdKeeper,Luis()-Spearow(12), Cardler (16), Pideotto (16)</w:t>
+            </w:r>
+          </w:p>
+          <w:p>
+            <w:pPr>
+              <w:jc w:val="center"/>
+            </w:pPr>
+            <w:r>
+              <w:t>Trainer 4-Lass,Sammy(</w:t>
             </w:r>
             <w:r>
               <w:t>39</w:t>
             </w:r>
             <w:r>
-              <w:t xml:space="preserve">)- Pikachu(13), </w:t>
-            </w:r>
-            <w:proofErr w:type="spellStart"/>
-            <w:r>
-              <w:t>Sandshrew</w:t>
-            </w:r>
-            <w:proofErr w:type="spellEnd"/>
-            <w:r>
-              <w:t>(14)</w:t>
-            </w:r>
-          </w:p>
-          <w:p>
-            <w:pPr>
-              <w:jc w:val="center"/>
-            </w:pPr>
-            <w:r>
-              <w:t>Trainer 5-</w:t>
-            </w:r>
-            <w:proofErr w:type="gramStart"/>
-            <w:r>
-              <w:t>CamperM,Kurt</w:t>
-            </w:r>
-            <w:proofErr w:type="gramEnd"/>
-            <w:r>
-              <w:t>()-</w:t>
-            </w:r>
-            <w:proofErr w:type="spellStart"/>
-            <w:r>
-              <w:t>Stangly</w:t>
-            </w:r>
-            <w:proofErr w:type="spellEnd"/>
-            <w:r>
-              <w:t>(16)</w:t>
-            </w:r>
-          </w:p>
-          <w:p>
-            <w:pPr>
-              <w:jc w:val="center"/>
-            </w:pPr>
-            <w:r>
-              <w:t>Trainer 6 –</w:t>
-            </w:r>
-            <w:proofErr w:type="spellStart"/>
-            <w:proofErr w:type="gramStart"/>
-            <w:r>
-              <w:t>Lass,Kari</w:t>
-            </w:r>
-            <w:proofErr w:type="spellEnd"/>
-            <w:proofErr w:type="gramEnd"/>
-            <w:r>
-              <w:t>(</w:t>
+              <w:t>)- Pikachu(13), Sandshrew(14)</w:t>
+            </w:r>
+          </w:p>
+          <w:p>
+            <w:pPr>
+              <w:jc w:val="center"/>
+            </w:pPr>
+            <w:r>
+              <w:t>Trainer 5-CamperM,Kurt()-Stangly(16)</w:t>
+            </w:r>
+          </w:p>
+          <w:p>
+            <w:pPr>
+              <w:jc w:val="center"/>
+            </w:pPr>
+            <w:r>
+              <w:t>Trainer 6 –Lass,Kari(</w:t>
             </w:r>
             <w:r>
               <w:t>40</w:t>
             </w:r>
             <w:r>
-              <w:t xml:space="preserve">)- </w:t>
-            </w:r>
-            <w:proofErr w:type="spellStart"/>
-            <w:r>
-              <w:t>Munchlax</w:t>
-            </w:r>
-            <w:proofErr w:type="spellEnd"/>
-            <w:r>
-              <w:t>(18)</w:t>
-            </w:r>
-          </w:p>
-          <w:p>
-            <w:pPr>
-              <w:jc w:val="center"/>
-            </w:pPr>
-            <w:r>
-              <w:t>Trainer 7 –</w:t>
-            </w:r>
-            <w:proofErr w:type="spellStart"/>
-            <w:proofErr w:type="gramStart"/>
-            <w:r>
-              <w:t>Youngster,Aiden</w:t>
-            </w:r>
-            <w:proofErr w:type="spellEnd"/>
-            <w:proofErr w:type="gramEnd"/>
-            <w:r>
-              <w:t>()-</w:t>
-            </w:r>
-            <w:proofErr w:type="spellStart"/>
-            <w:r>
-              <w:t>Ratata</w:t>
-            </w:r>
-            <w:proofErr w:type="spellEnd"/>
-            <w:r>
-              <w:t xml:space="preserve">(11), </w:t>
-            </w:r>
-            <w:proofErr w:type="spellStart"/>
-            <w:r>
-              <w:t>Magkarp</w:t>
-            </w:r>
-            <w:proofErr w:type="spellEnd"/>
-            <w:r>
-              <w:t xml:space="preserve">(15), </w:t>
-            </w:r>
-            <w:proofErr w:type="spellStart"/>
-            <w:r>
-              <w:t>Cardler</w:t>
-            </w:r>
-            <w:proofErr w:type="spellEnd"/>
-            <w:r>
-              <w:t xml:space="preserve"> (14)</w:t>
+              <w:t>)- Munchlax(18)</w:t>
+            </w:r>
+          </w:p>
+          <w:p>
+            <w:pPr>
+              <w:jc w:val="center"/>
+            </w:pPr>
+            <w:r>
+              <w:t>Trainer 7 –Youngster,Aiden()-Ratata(11), Magkarp(15), Cardler (14)</w:t>
             </w:r>
           </w:p>
         </w:tc>
@@ -1216,13 +796,8 @@
             <w:r>
               <w:t>Trainer 1-</w:t>
             </w:r>
-            <w:proofErr w:type="gramStart"/>
-            <w:r>
-              <w:t>CamperF,Josie</w:t>
-            </w:r>
-            <w:proofErr w:type="gramEnd"/>
-            <w:r>
-              <w:t>(</w:t>
+            <w:r>
+              <w:t>CamperF,Josie(</w:t>
             </w:r>
             <w:r>
               <w:t>41</w:t>
@@ -1231,15 +806,7 @@
               <w:t>)-</w:t>
             </w:r>
             <w:r>
-              <w:t xml:space="preserve"> </w:t>
-            </w:r>
-            <w:proofErr w:type="spellStart"/>
-            <w:r>
-              <w:t>Sandshrew</w:t>
-            </w:r>
-            <w:proofErr w:type="spellEnd"/>
-            <w:r>
-              <w:t>(17)</w:t>
+              <w:t xml:space="preserve"> Sandshrew(17)</w:t>
             </w:r>
           </w:p>
           <w:p>
@@ -1249,35 +816,14 @@
             <w:r>
               <w:t>Trainer2-</w:t>
             </w:r>
-            <w:proofErr w:type="gramStart"/>
-            <w:r>
-              <w:t>Lass,Annie</w:t>
-            </w:r>
-            <w:proofErr w:type="gramEnd"/>
-            <w:r>
-              <w:t>(</w:t>
+            <w:r>
+              <w:t>Lass,Annie(</w:t>
             </w:r>
             <w:r>
               <w:t>42</w:t>
             </w:r>
             <w:r>
-              <w:t xml:space="preserve">)- </w:t>
-            </w:r>
-            <w:proofErr w:type="spellStart"/>
-            <w:r>
-              <w:t>Oddish</w:t>
-            </w:r>
-            <w:proofErr w:type="spellEnd"/>
-            <w:r>
-              <w:t xml:space="preserve"> (16), </w:t>
-            </w:r>
-            <w:proofErr w:type="spellStart"/>
-            <w:r>
-              <w:t>Zubat</w:t>
-            </w:r>
-            <w:proofErr w:type="spellEnd"/>
-            <w:r>
-              <w:t xml:space="preserve"> (15)</w:t>
+              <w:t>)- Oddish (16), Zubat (15)</w:t>
             </w:r>
           </w:p>
           <w:p>
@@ -1287,43 +833,14 @@
             <w:r>
               <w:t>Trainer3-</w:t>
             </w:r>
-            <w:proofErr w:type="gramStart"/>
-            <w:r>
-              <w:t>Youngster,Nick</w:t>
-            </w:r>
-            <w:proofErr w:type="gramEnd"/>
-            <w:r>
-              <w:t>(</w:t>
+            <w:r>
+              <w:t>Youngster,Nick(</w:t>
             </w:r>
             <w:r>
               <w:t>43</w:t>
             </w:r>
             <w:r>
-              <w:t xml:space="preserve">)- </w:t>
-            </w:r>
-            <w:proofErr w:type="spellStart"/>
-            <w:r>
-              <w:t>Ratata</w:t>
-            </w:r>
-            <w:proofErr w:type="spellEnd"/>
-            <w:r>
-              <w:t xml:space="preserve">(14), </w:t>
-            </w:r>
-            <w:proofErr w:type="spellStart"/>
-            <w:r>
-              <w:t>Spearow</w:t>
-            </w:r>
-            <w:proofErr w:type="spellEnd"/>
-            <w:r>
-              <w:t xml:space="preserve">(15), </w:t>
-            </w:r>
-            <w:proofErr w:type="spellStart"/>
-            <w:r>
-              <w:t>Magikarp</w:t>
-            </w:r>
-            <w:proofErr w:type="spellEnd"/>
-            <w:r>
-              <w:t xml:space="preserve"> (8)</w:t>
+              <w:t>)- Ratata(14), Spearow(15), Magikarp (8)</w:t>
             </w:r>
           </w:p>
         </w:tc>
@@ -1369,8 +886,6 @@
             <w:r>
               <w:t>Added Events for Floor One: 3,4,5,6. Waiting on New Pokemon)</w:t>
             </w:r>
-            <w:bookmarkStart w:id="0" w:name="_GoBack"/>
-            <w:bookmarkEnd w:id="0"/>
           </w:p>
         </w:tc>
         <w:tc>
@@ -1393,45 +908,199 @@
               <w:t>Trainer 1-</w:t>
             </w:r>
             <w:r>
-              <w:t xml:space="preserve"> </w:t>
-            </w:r>
-            <w:proofErr w:type="spellStart"/>
-            <w:proofErr w:type="gramStart"/>
+              <w:t xml:space="preserve"> Hiker</w:t>
+            </w:r>
+            <w:r>
+              <w:t>,Chad</w:t>
+            </w:r>
+            <w:r>
+              <w:t>(</w:t>
+            </w:r>
+            <w:r>
+              <w:t>44</w:t>
+            </w:r>
+            <w:r>
+              <w:t>)-</w:t>
+            </w:r>
+            <w:r>
+              <w:t xml:space="preserve"> Geodude(14), Geodude (15), Charmander (17)</w:t>
+            </w:r>
+          </w:p>
+          <w:p>
+            <w:pPr>
+              <w:jc w:val="center"/>
+            </w:pPr>
+            <w:r>
+              <w:t>Trainer2-</w:t>
+            </w:r>
+            <w:r>
+              <w:t>FossilManiac</w:t>
+            </w:r>
+            <w:r>
+              <w:t xml:space="preserve">, </w:t>
+            </w:r>
+            <w:r>
+              <w:t>Charles</w:t>
+            </w:r>
+            <w:r>
+              <w:t>(</w:t>
+            </w:r>
+            <w:r>
+              <w:t>45</w:t>
+            </w:r>
+            <w:r>
+              <w:t>)-</w:t>
+            </w:r>
+            <w:r>
+              <w:t>Kabuto (14), Omanyte (16)</w:t>
+            </w:r>
+          </w:p>
+          <w:p>
+            <w:pPr>
+              <w:jc w:val="center"/>
+            </w:pPr>
+            <w:r>
+              <w:t>Trainer3-</w:t>
+            </w:r>
+            <w:r>
+              <w:t>Lass</w:t>
+            </w:r>
+            <w:r>
+              <w:t xml:space="preserve">, </w:t>
+            </w:r>
+            <w:r>
+              <w:t>Paris</w:t>
+            </w:r>
+            <w:r>
+              <w:t>()-</w:t>
+            </w:r>
+            <w:r>
+              <w:t xml:space="preserve"> Clefairy (16), Cardler (14)</w:t>
+            </w:r>
+          </w:p>
+          <w:p>
+            <w:pPr>
+              <w:jc w:val="center"/>
+            </w:pPr>
+            <w:r>
+              <w:t>Trainer4-</w:t>
+            </w:r>
+            <w:r>
+              <w:t>CamperM</w:t>
+            </w:r>
+            <w:r>
+              <w:t>, Kyle</w:t>
+            </w:r>
+            <w:r>
+              <w:t>()-</w:t>
+            </w:r>
+            <w:r>
+              <w:t xml:space="preserve"> NidoranF (16), Espurr(15)</w:t>
+            </w:r>
+          </w:p>
+          <w:p>
+            <w:pPr>
+              <w:jc w:val="center"/>
+            </w:pPr>
+            <w:r>
+              <w:t>Trainer5-</w:t>
+            </w:r>
+            <w:r>
+              <w:t>CamperF</w:t>
+            </w:r>
+            <w:r>
+              <w:t>, Christie</w:t>
+            </w:r>
+            <w:r>
+              <w:t>()-</w:t>
+            </w:r>
+            <w:r>
+              <w:t>NidoranM(16), Espurr(15)</w:t>
+            </w:r>
+          </w:p>
+          <w:p>
+            <w:pPr>
+              <w:jc w:val="center"/>
+            </w:pPr>
+            <w:r>
+              <w:t>Trainer6-</w:t>
+            </w:r>
             <w:r>
               <w:t>Hiker</w:t>
             </w:r>
             <w:r>
-              <w:t>,Chad</w:t>
-            </w:r>
-            <w:proofErr w:type="spellEnd"/>
-            <w:proofErr w:type="gramEnd"/>
+              <w:t>, Herb</w:t>
+            </w:r>
+            <w:r>
+              <w:t>()-</w:t>
+            </w:r>
+            <w:r>
+              <w:t xml:space="preserve"> Onix(18), Ignatia (16)</w:t>
+            </w:r>
+          </w:p>
+          <w:p>
+            <w:pPr>
+              <w:jc w:val="center"/>
+            </w:pPr>
+            <w:r>
+              <w:t>Trainer7-</w:t>
+            </w:r>
+            <w:r>
+              <w:t>SuperNerd, Darwin(46)</w:t>
+            </w:r>
+            <w:r>
+              <w:t>-</w:t>
+            </w:r>
+            <w:r>
+              <w:t xml:space="preserve"> Zubat(17), Mankey(15)</w:t>
+            </w:r>
+          </w:p>
+          <w:p>
+            <w:pPr>
+              <w:jc w:val="center"/>
+            </w:pPr>
+            <w:r>
+              <w:t>Trainer8-</w:t>
+            </w:r>
+            <w:r>
+              <w:t>Hiker</w:t>
+            </w:r>
+            <w:r>
+              <w:t>,Butch</w:t>
+            </w:r>
             <w:r>
               <w:t>(</w:t>
             </w:r>
             <w:r>
-              <w:t>44</w:t>
+              <w:t>47</w:t>
             </w:r>
             <w:r>
               <w:t>)-</w:t>
             </w:r>
             <w:r>
-              <w:t xml:space="preserve"> </w:t>
-            </w:r>
-            <w:proofErr w:type="spellStart"/>
-            <w:r>
-              <w:t>Geodude</w:t>
-            </w:r>
-            <w:proofErr w:type="spellEnd"/>
-            <w:r>
-              <w:t xml:space="preserve">(14), </w:t>
-            </w:r>
-            <w:proofErr w:type="spellStart"/>
-            <w:r>
-              <w:t>Geodude</w:t>
-            </w:r>
-            <w:proofErr w:type="spellEnd"/>
-            <w:r>
-              <w:t xml:space="preserve"> (15), Charmander (17)</w:t>
+              <w:t xml:space="preserve"> Geodude(14), Aron(17)</w:t>
+            </w:r>
+          </w:p>
+          <w:p>
+            <w:pPr>
+              <w:jc w:val="center"/>
+            </w:pPr>
+            <w:r>
+              <w:t>Floor Two</w:t>
+            </w:r>
+          </w:p>
+          <w:p>
+            <w:pPr>
+              <w:jc w:val="center"/>
+            </w:pPr>
+            <w:r>
+              <w:t>Trainer 1-</w:t>
+            </w:r>
+            <w:r>
+              <w:t xml:space="preserve"> Rocket()-</w:t>
+            </w:r>
+            <w:r>
+              <w:t>Zubat(14), Rattata(16)</w:t>
             </w:r>
           </w:p>
           <w:p>
@@ -1442,35 +1111,10 @@
               <w:t>Trainer2-</w:t>
             </w:r>
             <w:r>
-              <w:t>FossilManiac</w:t>
-            </w:r>
-            <w:r>
-              <w:t xml:space="preserve">, </w:t>
-            </w:r>
-            <w:proofErr w:type="gramStart"/>
-            <w:r>
-              <w:t>Charles</w:t>
-            </w:r>
-            <w:r>
-              <w:t>(</w:t>
-            </w:r>
-            <w:proofErr w:type="gramEnd"/>
-            <w:r>
-              <w:t>45</w:t>
-            </w:r>
-            <w:r>
-              <w:t>)-</w:t>
-            </w:r>
-            <w:r>
-              <w:t xml:space="preserve">Kabuto (14), </w:t>
-            </w:r>
-            <w:proofErr w:type="spellStart"/>
-            <w:r>
-              <w:t>Omanyte</w:t>
-            </w:r>
-            <w:proofErr w:type="spellEnd"/>
-            <w:r>
-              <w:t xml:space="preserve"> (16)</w:t>
+              <w:t xml:space="preserve"> Rocket()-</w:t>
+            </w:r>
+            <w:r>
+              <w:t>Smileaf(15), Rattata(15)</w:t>
             </w:r>
           </w:p>
           <w:p>
@@ -1481,40 +1125,10 @@
               <w:t>Trainer3-</w:t>
             </w:r>
             <w:r>
-              <w:t>Lass</w:t>
-            </w:r>
-            <w:r>
-              <w:t xml:space="preserve">, </w:t>
-            </w:r>
-            <w:proofErr w:type="gramStart"/>
-            <w:r>
-              <w:t>Paris</w:t>
-            </w:r>
-            <w:r>
-              <w:t>(</w:t>
-            </w:r>
-            <w:proofErr w:type="gramEnd"/>
-            <w:r>
-              <w:t>)-</w:t>
-            </w:r>
-            <w:r>
-              <w:t xml:space="preserve"> </w:t>
-            </w:r>
-            <w:proofErr w:type="spellStart"/>
-            <w:r>
-              <w:t>Clefairy</w:t>
-            </w:r>
-            <w:proofErr w:type="spellEnd"/>
-            <w:r>
-              <w:t xml:space="preserve"> (16), </w:t>
-            </w:r>
-            <w:proofErr w:type="spellStart"/>
-            <w:r>
-              <w:t>Cardler</w:t>
-            </w:r>
-            <w:proofErr w:type="spellEnd"/>
-            <w:r>
-              <w:t xml:space="preserve"> (14)</w:t>
+              <w:t xml:space="preserve"> Rocket()-</w:t>
+            </w:r>
+            <w:r>
+              <w:t>Paras(14), Scraggy(15)</w:t>
             </w:r>
           </w:p>
           <w:p>
@@ -1525,40 +1139,10 @@
               <w:t>Trainer4-</w:t>
             </w:r>
             <w:r>
-              <w:t>CamperM</w:t>
-            </w:r>
-            <w:r>
-              <w:t xml:space="preserve">, </w:t>
-            </w:r>
-            <w:proofErr w:type="gramStart"/>
-            <w:r>
-              <w:t>Kyle</w:t>
-            </w:r>
-            <w:r>
-              <w:t>(</w:t>
-            </w:r>
-            <w:proofErr w:type="gramEnd"/>
-            <w:r>
-              <w:t>)-</w:t>
-            </w:r>
-            <w:r>
-              <w:t xml:space="preserve"> </w:t>
-            </w:r>
-            <w:proofErr w:type="spellStart"/>
-            <w:r>
-              <w:t>NidoranF</w:t>
-            </w:r>
-            <w:proofErr w:type="spellEnd"/>
-            <w:r>
-              <w:t xml:space="preserve"> (16), </w:t>
-            </w:r>
-            <w:proofErr w:type="spellStart"/>
-            <w:r>
-              <w:t>Espurr</w:t>
-            </w:r>
-            <w:proofErr w:type="spellEnd"/>
-            <w:r>
-              <w:t>(15)</w:t>
+              <w:t xml:space="preserve"> Rocket()-</w:t>
+            </w:r>
+            <w:r>
+              <w:t>Meowth(14), Zubat(14)</w:t>
             </w:r>
           </w:p>
           <w:p>
@@ -1569,34 +1153,10 @@
               <w:t>Trainer5-</w:t>
             </w:r>
             <w:r>
-              <w:t>CamperF</w:t>
-            </w:r>
-            <w:r>
-              <w:t>, Christie</w:t>
-            </w:r>
-            <w:r>
-              <w:t>()-</w:t>
-            </w:r>
-            <w:proofErr w:type="spellStart"/>
-            <w:proofErr w:type="gramStart"/>
-            <w:r>
-              <w:t>NidoranM</w:t>
-            </w:r>
-            <w:proofErr w:type="spellEnd"/>
-            <w:r>
-              <w:t>(</w:t>
-            </w:r>
-            <w:proofErr w:type="gramEnd"/>
-            <w:r>
-              <w:t xml:space="preserve">16), </w:t>
-            </w:r>
-            <w:proofErr w:type="spellStart"/>
-            <w:r>
-              <w:t>Espurr</w:t>
-            </w:r>
-            <w:proofErr w:type="spellEnd"/>
-            <w:r>
-              <w:t>(15)</w:t>
+              <w:t xml:space="preserve"> Rocket()-</w:t>
+            </w:r>
+            <w:r>
+              <w:t>Houndour(14), Rattata(15)</w:t>
             </w:r>
           </w:p>
           <w:p>
@@ -1607,32 +1167,10 @@
               <w:t>Trainer6-</w:t>
             </w:r>
             <w:r>
-              <w:t>Hiker</w:t>
-            </w:r>
-            <w:r>
-              <w:t xml:space="preserve">, </w:t>
-            </w:r>
-            <w:proofErr w:type="gramStart"/>
-            <w:r>
-              <w:t>Herb</w:t>
-            </w:r>
-            <w:r>
-              <w:t>(</w:t>
-            </w:r>
-            <w:proofErr w:type="gramEnd"/>
-            <w:r>
-              <w:t>)-</w:t>
-            </w:r>
-            <w:r>
-              <w:t xml:space="preserve"> </w:t>
-            </w:r>
-            <w:proofErr w:type="spellStart"/>
-            <w:r>
-              <w:t>Onix</w:t>
-            </w:r>
-            <w:proofErr w:type="spellEnd"/>
-            <w:r>
-              <w:t>(18), Ignatia (16)</w:t>
+              <w:t xml:space="preserve"> Rocket()-</w:t>
+            </w:r>
+            <w:r>
+              <w:t>Shrewdt(16), Zubat(17)</w:t>
             </w:r>
           </w:p>
           <w:p>
@@ -1643,214 +1181,10 @@
               <w:t>Trainer7-</w:t>
             </w:r>
             <w:r>
-              <w:t xml:space="preserve">SuperNerd, </w:t>
-            </w:r>
-            <w:proofErr w:type="gramStart"/>
-            <w:r>
-              <w:t>Darwin(</w:t>
-            </w:r>
-            <w:proofErr w:type="gramEnd"/>
-            <w:r>
-              <w:t>46)</w:t>
-            </w:r>
-            <w:r>
-              <w:t>-</w:t>
-            </w:r>
-            <w:r>
-              <w:t xml:space="preserve"> </w:t>
-            </w:r>
-            <w:proofErr w:type="spellStart"/>
-            <w:r>
-              <w:t>Zubat</w:t>
-            </w:r>
-            <w:proofErr w:type="spellEnd"/>
-            <w:r>
-              <w:t xml:space="preserve">(17), </w:t>
-            </w:r>
-            <w:proofErr w:type="spellStart"/>
-            <w:r>
-              <w:t>Mankey</w:t>
-            </w:r>
-            <w:proofErr w:type="spellEnd"/>
-            <w:r>
-              <w:t>(15)</w:t>
-            </w:r>
-          </w:p>
-          <w:p>
-            <w:pPr>
-              <w:jc w:val="center"/>
-            </w:pPr>
-            <w:r>
-              <w:t>Trainer8-</w:t>
-            </w:r>
-            <w:proofErr w:type="gramStart"/>
-            <w:r>
-              <w:t>Hiker</w:t>
-            </w:r>
-            <w:r>
-              <w:t>,Butch</w:t>
-            </w:r>
-            <w:proofErr w:type="gramEnd"/>
-            <w:r>
-              <w:t>(</w:t>
-            </w:r>
-            <w:r>
-              <w:t>47</w:t>
-            </w:r>
-            <w:r>
-              <w:t>)-</w:t>
-            </w:r>
-            <w:r>
-              <w:t xml:space="preserve"> </w:t>
-            </w:r>
-            <w:proofErr w:type="spellStart"/>
-            <w:r>
-              <w:t>Geodude</w:t>
-            </w:r>
-            <w:proofErr w:type="spellEnd"/>
-            <w:r>
-              <w:t>(14), Aron(17)</w:t>
-            </w:r>
-          </w:p>
-          <w:p>
-            <w:pPr>
-              <w:jc w:val="center"/>
-            </w:pPr>
-            <w:r>
-              <w:t>Floor Two</w:t>
-            </w:r>
-          </w:p>
-          <w:p>
-            <w:pPr>
-              <w:jc w:val="center"/>
-            </w:pPr>
-            <w:r>
-              <w:t>Trainer 1-</w:t>
-            </w:r>
-            <w:r>
-              <w:t xml:space="preserve"> </w:t>
-            </w:r>
-            <w:proofErr w:type="gramStart"/>
-            <w:r>
-              <w:t>Rocket(</w:t>
-            </w:r>
-            <w:proofErr w:type="gramEnd"/>
-            <w:r>
-              <w:t>)-</w:t>
-            </w:r>
-          </w:p>
-          <w:p>
-            <w:pPr>
-              <w:jc w:val="center"/>
-            </w:pPr>
-            <w:r>
-              <w:t>Trainer2-</w:t>
-            </w:r>
-            <w:r>
-              <w:t xml:space="preserve"> </w:t>
-            </w:r>
-            <w:proofErr w:type="gramStart"/>
-            <w:r>
-              <w:t>Rocket(</w:t>
-            </w:r>
-            <w:proofErr w:type="gramEnd"/>
-            <w:r>
-              <w:t>)-</w:t>
-            </w:r>
-          </w:p>
-          <w:p>
-            <w:pPr>
-              <w:jc w:val="center"/>
-            </w:pPr>
-            <w:r>
-              <w:t>Trainer3-</w:t>
-            </w:r>
-            <w:r>
-              <w:t xml:space="preserve"> </w:t>
-            </w:r>
-            <w:proofErr w:type="gramStart"/>
-            <w:r>
-              <w:t>Rocket(</w:t>
-            </w:r>
-            <w:proofErr w:type="gramEnd"/>
-            <w:r>
-              <w:t>)-</w:t>
-            </w:r>
-          </w:p>
-          <w:p>
-            <w:pPr>
-              <w:jc w:val="center"/>
-            </w:pPr>
-            <w:r>
-              <w:t>Trainer4-</w:t>
-            </w:r>
-            <w:r>
-              <w:t xml:space="preserve"> </w:t>
-            </w:r>
-            <w:proofErr w:type="gramStart"/>
-            <w:r>
-              <w:t>Rocket(</w:t>
-            </w:r>
-            <w:proofErr w:type="gramEnd"/>
-            <w:r>
-              <w:t>)-</w:t>
-            </w:r>
-          </w:p>
-          <w:p>
-            <w:pPr>
-              <w:jc w:val="center"/>
-            </w:pPr>
-            <w:r>
-              <w:t>Trainer5-</w:t>
-            </w:r>
-            <w:r>
-              <w:t xml:space="preserve"> </w:t>
-            </w:r>
-            <w:proofErr w:type="gramStart"/>
-            <w:r>
-              <w:t>Rocket(</w:t>
-            </w:r>
-            <w:proofErr w:type="gramEnd"/>
-            <w:r>
-              <w:t>)-</w:t>
-            </w:r>
-          </w:p>
-          <w:p>
-            <w:pPr>
-              <w:jc w:val="center"/>
-            </w:pPr>
-            <w:r>
-              <w:t>Trainer6-</w:t>
-            </w:r>
-            <w:r>
-              <w:t xml:space="preserve"> </w:t>
-            </w:r>
-            <w:proofErr w:type="gramStart"/>
-            <w:r>
-              <w:t>Rocket(</w:t>
-            </w:r>
-            <w:proofErr w:type="gramEnd"/>
-            <w:r>
-              <w:t>)-</w:t>
-            </w:r>
-          </w:p>
-          <w:p>
-            <w:pPr>
-              <w:jc w:val="center"/>
-            </w:pPr>
-            <w:r>
-              <w:t>Trainer7-</w:t>
-            </w:r>
-            <w:r>
-              <w:t xml:space="preserve"> </w:t>
-            </w:r>
-            <w:proofErr w:type="gramStart"/>
-            <w:r>
-              <w:t>Rocket(</w:t>
-            </w:r>
-            <w:proofErr w:type="gramEnd"/>
-            <w:r>
-              <w:t>)-</w:t>
+              <w:t xml:space="preserve"> Rocket()-</w:t>
+            </w:r>
+            <w:r>
+              <w:t>Spinarack(17), Croagunk(16)</w:t>
             </w:r>
           </w:p>
           <w:p>
@@ -1860,29 +1194,8 @@
             <w:r>
               <w:t>Rocket Admin-</w:t>
             </w:r>
-            <w:proofErr w:type="gramStart"/>
-            <w:r>
-              <w:t>Viktor(</w:t>
-            </w:r>
-            <w:proofErr w:type="gramEnd"/>
-            <w:r>
-              <w:t xml:space="preserve">)- </w:t>
-            </w:r>
-            <w:proofErr w:type="spellStart"/>
-            <w:r>
-              <w:t>Joylit</w:t>
-            </w:r>
-            <w:proofErr w:type="spellEnd"/>
-            <w:r>
-              <w:t xml:space="preserve">(19), </w:t>
-            </w:r>
-            <w:proofErr w:type="spellStart"/>
-            <w:r>
-              <w:t>Tazorn</w:t>
-            </w:r>
-            <w:proofErr w:type="spellEnd"/>
-            <w:r>
-              <w:t xml:space="preserve"> (22)</w:t>
+            <w:r>
+              <w:t>Viktor()- Joylit(19), Tazorn (22)</w:t>
             </w:r>
           </w:p>
         </w:tc>
@@ -1932,28 +1245,7 @@
               <w:t>-</w:t>
             </w:r>
             <w:r>
-              <w:t xml:space="preserve"> Strong Starter (23), </w:t>
-            </w:r>
-            <w:proofErr w:type="spellStart"/>
-            <w:proofErr w:type="gramStart"/>
-            <w:r>
-              <w:t>Lavaral</w:t>
-            </w:r>
-            <w:proofErr w:type="spellEnd"/>
-            <w:r>
-              <w:t>(</w:t>
-            </w:r>
-            <w:proofErr w:type="gramEnd"/>
-            <w:r>
-              <w:t xml:space="preserve">19), </w:t>
-            </w:r>
-            <w:proofErr w:type="spellStart"/>
-            <w:r>
-              <w:t>Nidorina</w:t>
-            </w:r>
-            <w:proofErr w:type="spellEnd"/>
-            <w:r>
-              <w:t xml:space="preserve"> (20)</w:t>
+              <w:t xml:space="preserve"> Strong Starter (23), Lavaral(19), Nidorina (20)</w:t>
             </w:r>
           </w:p>
           <w:p>
@@ -1970,23 +1262,7 @@
               <w:t>-</w:t>
             </w:r>
             <w:r>
-              <w:t xml:space="preserve"> Weak Starter (23), </w:t>
-            </w:r>
-            <w:proofErr w:type="spellStart"/>
-            <w:r>
-              <w:t>Cardinite</w:t>
-            </w:r>
-            <w:proofErr w:type="spellEnd"/>
-            <w:r>
-              <w:t xml:space="preserve"> (18), </w:t>
-            </w:r>
-            <w:proofErr w:type="spellStart"/>
-            <w:r>
-              <w:t>Nidorino</w:t>
-            </w:r>
-            <w:proofErr w:type="spellEnd"/>
-            <w:r>
-              <w:t xml:space="preserve"> (20)</w:t>
+              <w:t xml:space="preserve"> Weak Starter (23), Cardinite (18), Nidorino (20)</w:t>
             </w:r>
           </w:p>
         </w:tc>
@@ -2029,6 +1305,9 @@
             <w:r>
               <w:t>Nugget Bridge 1-</w:t>
             </w:r>
+            <w:r>
+              <w:t xml:space="preserve"> Lass, Maria()-Bulbasaur(18), Metapod(16)</w:t>
+            </w:r>
           </w:p>
           <w:p>
             <w:pPr>
@@ -2037,6 +1316,9 @@
             <w:r>
               <w:t>Nugget Bridge 2-</w:t>
             </w:r>
+            <w:r>
+              <w:t xml:space="preserve"> Youngster, Billy()- Horsea(16), Pidgeotto(15), Stangly(14)</w:t>
+            </w:r>
           </w:p>
           <w:p>
             <w:pPr>
@@ -2045,14 +1327,21 @@
             <w:r>
               <w:t>Nugget Bridge 3-</w:t>
             </w:r>
-          </w:p>
-          <w:p>
-            <w:pPr>
-              <w:jc w:val="center"/>
-            </w:pPr>
-            <w:r>
+            <w:r>
+              <w:t xml:space="preserve"> Fisherman, Al()- Magikarp(5), Magikarp(10), Magikarp(15), Magikarp (19)</w:t>
+            </w:r>
+          </w:p>
+          <w:p>
+            <w:pPr>
+              <w:jc w:val="center"/>
+            </w:pPr>
+            <w:r>
+              <w:lastRenderedPageBreak/>
               <w:t>Nugget Bridge 4-</w:t>
             </w:r>
+            <w:r>
+              <w:t xml:space="preserve"> Hiker, Bolder()-Geodude(15), Sandshrew(15), Joltik (14)</w:t>
+            </w:r>
           </w:p>
           <w:p>
             <w:pPr>
@@ -2061,6 +1350,9 @@
             <w:r>
               <w:t>Nugget Bridge 5-</w:t>
             </w:r>
+            <w:r>
+              <w:t>Bug Catcher, Drew()-Butterfree(18), Beedrill(18)</w:t>
+            </w:r>
           </w:p>
           <w:p>
             <w:pPr>
@@ -2068,6 +1360,9 @@
             </w:pPr>
             <w:r>
               <w:t>Nugget Bridge Leader</w:t>
+            </w:r>
+            <w:r>
+              <w:t>-Cooltrainer_F, Trent()- Mankey(17), Wrock(20)</w:t>
             </w:r>
           </w:p>
         </w:tc>
@@ -2110,6 +1405,12 @@
             <w:r>
               <w:t>Trainer 1-</w:t>
             </w:r>
+            <w:r>
+              <w:t xml:space="preserve">Hiker, </w:t>
+            </w:r>
+            <w:r>
+              <w:t>Ian()- Geodude(18), Phanphy(18)</w:t>
+            </w:r>
           </w:p>
           <w:p>
             <w:pPr>
@@ -2118,6 +1419,9 @@
             <w:r>
               <w:t>Trainer2-</w:t>
             </w:r>
+            <w:r>
+              <w:t xml:space="preserve"> Camper_F, Brenna()- Nidorino(18), Spearow(16)</w:t>
+            </w:r>
           </w:p>
           <w:p>
             <w:pPr>
@@ -2126,6 +1430,9 @@
             <w:r>
               <w:t>Trainer3-</w:t>
             </w:r>
+            <w:r>
+              <w:t xml:space="preserve"> Bug Catcher, Hiro()- Tazorn(17), Paras(17)</w:t>
+            </w:r>
           </w:p>
           <w:p>
             <w:pPr>
@@ -2134,6 +1441,9 @@
             <w:r>
               <w:t>Trainer4-</w:t>
             </w:r>
+            <w:r>
+              <w:t>Cooltrainer_M()-Clefairy(15), Jigglypuff(15), Happiny(15)</w:t>
+            </w:r>
           </w:p>
           <w:p>
             <w:pPr>
@@ -2142,6 +1452,9 @@
             <w:r>
               <w:t>Trainer5-</w:t>
             </w:r>
+            <w:r>
+              <w:t>Youngster, Vinny()- Oddish(17), Bellsprout(17)</w:t>
+            </w:r>
           </w:p>
           <w:p>
             <w:pPr>
@@ -2150,6 +1463,9 @@
             <w:r>
               <w:t>Trainer6-</w:t>
             </w:r>
+            <w:r>
+              <w:t xml:space="preserve"> Fisherman, Hank()-Shellimander(14), Magikarp(15), Goldeen(16)</w:t>
+            </w:r>
           </w:p>
           <w:p>
             <w:pPr>
@@ -2157,6 +1473,9 @@
             </w:pPr>
             <w:r>
               <w:t>Trainer7-</w:t>
+            </w:r>
+            <w:r>
+              <w:t>SuperNerd, Erik()-Munchlax(21)</w:t>
             </w:r>
           </w:p>
         </w:tc>
@@ -2199,6 +1518,9 @@
             <w:r>
               <w:t xml:space="preserve">Trainer 1 – </w:t>
             </w:r>
+            <w:r>
+              <w:t>Swimmer_F, Daisy()-Goldeen(18), Seel(18), Shellimander(16)</w:t>
+            </w:r>
           </w:p>
           <w:p>
             <w:pPr>
@@ -2207,15 +1529,20 @@
             <w:r>
               <w:t>Trainer 2 –</w:t>
             </w:r>
-          </w:p>
-          <w:p>
-            <w:pPr>
-              <w:jc w:val="center"/>
-            </w:pPr>
-            <w:r>
-              <w:lastRenderedPageBreak/>
+            <w:r>
+              <w:t xml:space="preserve"> Swimmer_F, Violet()-Goldeen(19), Staryu(20)</w:t>
+            </w:r>
+          </w:p>
+          <w:p>
+            <w:pPr>
+              <w:jc w:val="center"/>
+            </w:pPr>
+            <w:r>
               <w:t xml:space="preserve">Trainer 3 – </w:t>
             </w:r>
+            <w:r>
+              <w:t>Swimmer_F, Lily()-Goldeen(20), Shellder(20)</w:t>
+            </w:r>
           </w:p>
           <w:p>
             <w:pPr>
@@ -2225,36 +1552,7 @@
               <w:t>Gym Leader –</w:t>
             </w:r>
             <w:r>
-              <w:t>Misty()-</w:t>
-            </w:r>
-            <w:proofErr w:type="spellStart"/>
-            <w:r>
-              <w:t>Horsea</w:t>
-            </w:r>
-            <w:proofErr w:type="spellEnd"/>
-            <w:r>
-              <w:t>(23</w:t>
-            </w:r>
-            <w:proofErr w:type="gramStart"/>
-            <w:r>
-              <w:t>),</w:t>
-            </w:r>
-            <w:proofErr w:type="spellStart"/>
-            <w:r>
-              <w:t>Starmie</w:t>
-            </w:r>
-            <w:proofErr w:type="spellEnd"/>
-            <w:proofErr w:type="gramEnd"/>
-            <w:r>
-              <w:t>(26),</w:t>
-            </w:r>
-            <w:proofErr w:type="spellStart"/>
-            <w:r>
-              <w:t>Togetic</w:t>
-            </w:r>
-            <w:proofErr w:type="spellEnd"/>
-            <w:r>
-              <w:t>(25)</w:t>
+              <w:t>Misty()-Horsea(23),Starmie(26),Togetic(25)</w:t>
             </w:r>
           </w:p>
         </w:tc>
@@ -2297,6 +1595,9 @@
             <w:r>
               <w:t>Trainer1-</w:t>
             </w:r>
+            <w:r>
+              <w:t xml:space="preserve"> Psychic_M()- Kadabra(20), Drowzee(21)</w:t>
+            </w:r>
           </w:p>
           <w:p>
             <w:pPr>
@@ -2304,6 +1605,12 @@
             </w:pPr>
             <w:r>
               <w:t>Tranier2-</w:t>
+            </w:r>
+            <w:r>
+              <w:t xml:space="preserve"> </w:t>
+            </w:r>
+            <w:r>
+              <w:t>Rocker, Vlad()- Pikachu(19), Phanphy(20)</w:t>
             </w:r>
           </w:p>
         </w:tc>
@@ -2346,6 +1653,9 @@
             <w:r>
               <w:t>Trainer 1-</w:t>
             </w:r>
+            <w:r>
+              <w:t>Psychic_F, Caroline()- Kadabra(24), Espurr(23)</w:t>
+            </w:r>
           </w:p>
           <w:p>
             <w:pPr>
@@ -2354,6 +1664,9 @@
             <w:r>
               <w:t>Trainer2-</w:t>
             </w:r>
+            <w:r>
+              <w:t xml:space="preserve"> Psychic_M, Jango()- Slowpoke(24), Exeggcute(24)</w:t>
+            </w:r>
           </w:p>
           <w:p>
             <w:pPr>
@@ -2362,6 +1675,9 @@
             <w:r>
               <w:t>Trainer3-</w:t>
             </w:r>
+            <w:r>
+              <w:t>Psychic_F, Karina()- Espeon(25), Wynaut(24)</w:t>
+            </w:r>
           </w:p>
           <w:p>
             <w:pPr>
@@ -2370,66 +1686,21 @@
             <w:r>
               <w:t>Trainer4-</w:t>
             </w:r>
-          </w:p>
-          <w:p>
-            <w:pPr>
-              <w:jc w:val="center"/>
-            </w:pPr>
-            <w:r>
-              <w:t>Trainer5-</w:t>
-            </w:r>
-          </w:p>
-          <w:p>
-            <w:pPr>
-              <w:jc w:val="center"/>
-            </w:pPr>
-            <w:r>
-              <w:t>Trainer6-</w:t>
-            </w:r>
-          </w:p>
-          <w:p>
-            <w:pPr>
-              <w:jc w:val="center"/>
-            </w:pPr>
-            <w:r>
-              <w:t>Leader-</w:t>
-            </w:r>
-            <w:proofErr w:type="spellStart"/>
-            <w:r>
-              <w:t>Lucious</w:t>
-            </w:r>
-            <w:proofErr w:type="spellEnd"/>
-            <w:r>
-              <w:t>()-</w:t>
-            </w:r>
-            <w:proofErr w:type="spellStart"/>
-            <w:proofErr w:type="gramStart"/>
-            <w:r>
-              <w:t>Kadabra</w:t>
-            </w:r>
-            <w:proofErr w:type="spellEnd"/>
-            <w:r>
-              <w:t>(</w:t>
-            </w:r>
-            <w:proofErr w:type="gramEnd"/>
-            <w:r>
-              <w:t xml:space="preserve">27), </w:t>
-            </w:r>
-            <w:proofErr w:type="spellStart"/>
-            <w:r>
-              <w:t>Psyzic</w:t>
-            </w:r>
-            <w:proofErr w:type="spellEnd"/>
-            <w:r>
-              <w:t>(29),</w:t>
-            </w:r>
-            <w:proofErr w:type="spellStart"/>
-            <w:r>
-              <w:t>MeowsticF</w:t>
-            </w:r>
-            <w:proofErr w:type="spellEnd"/>
-            <w:r>
-              <w:t>(27)</w:t>
+            <w:r>
+              <w:t>Psychic_M,</w:t>
+            </w:r>
+            <w:r>
+              <w:t xml:space="preserve"> Jasper()- Girafarig(25), Kadabra(25)</w:t>
+            </w:r>
+            <w:bookmarkStart w:id="0" w:name="_GoBack"/>
+            <w:bookmarkEnd w:id="0"/>
+          </w:p>
+          <w:p>
+            <w:pPr>
+              <w:jc w:val="center"/>
+            </w:pPr>
+            <w:r>
+              <w:t>Leader-Lucious()-Kadabra(27), Psyzic(29),MeowsticF(27)</w:t>
             </w:r>
           </w:p>
         </w:tc>
@@ -2472,6 +1743,12 @@
             <w:r>
               <w:t>Trainer 1 –</w:t>
             </w:r>
+            <w:r>
+              <w:t>Blackbelt, Sanji()-Scraggy(22), Machop(23)</w:t>
+            </w:r>
+            <w:r>
+              <w:t>, Poliwhirl(24)</w:t>
+            </w:r>
           </w:p>
           <w:p>
             <w:pPr>
@@ -2480,6 +1757,12 @@
             <w:r>
               <w:t>Trainer 2-</w:t>
             </w:r>
+            <w:r>
+              <w:t>Crushgirl, Kyra()- Mankey(22), Riolu(24)</w:t>
+            </w:r>
+            <w:r>
+              <w:t>,</w:t>
+            </w:r>
           </w:p>
           <w:p>
             <w:pPr>
@@ -2488,6 +1771,12 @@
             <w:r>
               <w:t>Trainer3-</w:t>
             </w:r>
+            <w:r>
+              <w:t>Blackbelt, Sokka()-Tyrogue(23), Machop(23)</w:t>
+            </w:r>
+            <w:r>
+              <w:t>, Aipom(24)</w:t>
+            </w:r>
           </w:p>
           <w:p>
             <w:pPr>
@@ -2496,12 +1785,16 @@
             <w:r>
               <w:t>Trainer4-</w:t>
             </w:r>
-          </w:p>
-          <w:p>
-            <w:pPr>
-              <w:jc w:val="center"/>
-            </w:pPr>
-            <w:r>
+            <w:r>
+              <w:t>Crushgirl, Katara()-Teddiursa(24),Primeape(25)</w:t>
+            </w:r>
+          </w:p>
+          <w:p>
+            <w:pPr>
+              <w:jc w:val="center"/>
+            </w:pPr>
+            <w:r>
+              <w:lastRenderedPageBreak/>
               <w:t>Punch Master</w:t>
             </w:r>
             <w:r>
@@ -2510,64 +1803,25 @@
             <w:r>
               <w:t>-</w:t>
             </w:r>
-            <w:proofErr w:type="spellStart"/>
-            <w:proofErr w:type="gramStart"/>
-            <w:r>
-              <w:t>Primape</w:t>
-            </w:r>
-            <w:proofErr w:type="spellEnd"/>
-            <w:r>
-              <w:t>(</w:t>
-            </w:r>
-            <w:proofErr w:type="gramEnd"/>
-            <w:r>
-              <w:t xml:space="preserve">28), </w:t>
-            </w:r>
-            <w:proofErr w:type="spellStart"/>
-            <w:r>
-              <w:t>Hitmonchan</w:t>
-            </w:r>
-            <w:proofErr w:type="spellEnd"/>
-            <w:r>
-              <w:t>(29)</w:t>
-            </w:r>
-          </w:p>
-          <w:p>
-            <w:pPr>
-              <w:jc w:val="center"/>
-            </w:pPr>
-            <w:r>
-              <w:t xml:space="preserve">Kick </w:t>
-            </w:r>
-            <w:proofErr w:type="gramStart"/>
-            <w:r>
-              <w:t>Master</w:t>
-            </w:r>
-            <w:r>
-              <w:t>(</w:t>
-            </w:r>
-            <w:proofErr w:type="gramEnd"/>
-            <w:r>
-              <w:t>)</w:t>
+            <w:r>
+              <w:t>Primape(28), Hitmonchan(29)</w:t>
+            </w:r>
+          </w:p>
+          <w:p>
+            <w:pPr>
+              <w:jc w:val="center"/>
+            </w:pPr>
+            <w:r>
+              <w:t>Kick Master</w:t>
+            </w:r>
+            <w:r>
+              <w:t>()</w:t>
             </w:r>
             <w:r>
               <w:t xml:space="preserve"> -</w:t>
             </w:r>
-            <w:proofErr w:type="spellStart"/>
-            <w:r>
-              <w:t>Wrock</w:t>
-            </w:r>
-            <w:proofErr w:type="spellEnd"/>
-            <w:r>
-              <w:t xml:space="preserve">(28), </w:t>
-            </w:r>
-            <w:proofErr w:type="spellStart"/>
-            <w:r>
-              <w:t>Hotmonlee</w:t>
-            </w:r>
-            <w:proofErr w:type="spellEnd"/>
-            <w:r>
-              <w:t>(29)</w:t>
+            <w:r>
+              <w:t>Wrock(28), Hotmonlee(29)</w:t>
             </w:r>
           </w:p>
         </w:tc>
@@ -2616,26 +1870,8 @@
             <w:r>
               <w:t>-</w:t>
             </w:r>
-            <w:proofErr w:type="spellStart"/>
-            <w:proofErr w:type="gramStart"/>
-            <w:r>
-              <w:t>Tazorn</w:t>
-            </w:r>
-            <w:proofErr w:type="spellEnd"/>
-            <w:r>
-              <w:t>(</w:t>
-            </w:r>
-            <w:proofErr w:type="gramEnd"/>
-            <w:r>
-              <w:t xml:space="preserve">26), </w:t>
-            </w:r>
-            <w:proofErr w:type="spellStart"/>
-            <w:r>
-              <w:t>Scyther</w:t>
-            </w:r>
-            <w:proofErr w:type="spellEnd"/>
-            <w:r>
-              <w:t>(25)</w:t>
+            <w:r>
+              <w:t>Tazorn(26), Scyther(25)</w:t>
             </w:r>
           </w:p>
           <w:p>
@@ -2645,6 +1881,9 @@
             <w:r>
               <w:t>Rocket Grunt 1-</w:t>
             </w:r>
+            <w:r>
+              <w:t xml:space="preserve"> Grimer(21), Raticate(23)</w:t>
+            </w:r>
           </w:p>
           <w:p>
             <w:pPr>
@@ -2652,6 +1891,9 @@
             </w:pPr>
             <w:r>
               <w:t>Rocket Grunt 2-</w:t>
+            </w:r>
+            <w:r>
+              <w:t xml:space="preserve"> Ekans(22), Psynistar (20)</w:t>
             </w:r>
           </w:p>
         </w:tc>
@@ -2932,13 +2174,8 @@
             <w:pPr>
               <w:jc w:val="center"/>
             </w:pPr>
-            <w:proofErr w:type="gramStart"/>
-            <w:r>
-              <w:t>Boss:Teacher</w:t>
-            </w:r>
-            <w:proofErr w:type="gramEnd"/>
-            <w:r>
-              <w:t>3-</w:t>
+            <w:r>
+              <w:t>Boss:Teacher3-</w:t>
             </w:r>
           </w:p>
           <w:p>
@@ -2954,7 +2191,6 @@
               <w:jc w:val="center"/>
             </w:pPr>
             <w:r>
-              <w:lastRenderedPageBreak/>
               <w:t>Teacher1-</w:t>
             </w:r>
           </w:p>
@@ -3044,42 +2280,10 @@
               <w:jc w:val="center"/>
             </w:pPr>
             <w:r>
-              <w:t>Leader-Ohm()-</w:t>
-            </w:r>
-            <w:proofErr w:type="gramStart"/>
-            <w:r>
-              <w:t>Pikachu(</w:t>
-            </w:r>
-            <w:proofErr w:type="gramEnd"/>
-            <w:r>
-              <w:t xml:space="preserve">34), </w:t>
-            </w:r>
-            <w:proofErr w:type="spellStart"/>
-            <w:r>
-              <w:t>Electabuzz</w:t>
-            </w:r>
-            <w:proofErr w:type="spellEnd"/>
-            <w:r>
-              <w:t xml:space="preserve">(37), </w:t>
-            </w:r>
-            <w:proofErr w:type="spellStart"/>
-            <w:r>
-              <w:t>Panzar</w:t>
-            </w:r>
-            <w:proofErr w:type="spellEnd"/>
-            <w:r>
-              <w:t>(</w:t>
-            </w:r>
-            <w:r>
-              <w:t xml:space="preserve">38), </w:t>
-            </w:r>
-            <w:proofErr w:type="spellStart"/>
-            <w:r>
-              <w:t>Ampharos</w:t>
-            </w:r>
-            <w:proofErr w:type="spellEnd"/>
-            <w:r>
-              <w:t>(36)</w:t>
+              <w:t>Leader-Ohm()-Pikachu(34), Electabuzz(37), Panzar(</w:t>
+            </w:r>
+            <w:r>
+              <w:t>38), Ampharos(36)</w:t>
             </w:r>
           </w:p>
         </w:tc>
@@ -3106,13 +2310,8 @@
             <w:pPr>
               <w:jc w:val="center"/>
             </w:pPr>
-            <w:proofErr w:type="spellStart"/>
-            <w:r>
-              <w:t>Diglett</w:t>
-            </w:r>
-            <w:proofErr w:type="spellEnd"/>
-            <w:r>
-              <w:t xml:space="preserve"> Cave</w:t>
+            <w:r>
+              <w:t>Diglett Cave</w:t>
             </w:r>
           </w:p>
         </w:tc>
@@ -3190,6 +2389,7 @@
               <w:jc w:val="center"/>
             </w:pPr>
             <w:r>
+              <w:lastRenderedPageBreak/>
               <w:t>Trainer4-</w:t>
             </w:r>
           </w:p>
@@ -3333,11 +2533,9 @@
             <w:pPr>
               <w:jc w:val="center"/>
             </w:pPr>
-            <w:proofErr w:type="spellStart"/>
             <w:r>
               <w:t>PowerPlant</w:t>
             </w:r>
-            <w:proofErr w:type="spellEnd"/>
           </w:p>
         </w:tc>
         <w:tc>

</xml_diff>

<commit_message>
Added route 6 trainers to Enemy Trainers by Area doc
two sets of double battles on the route, either two individuals facing each other or them side by side, whichever is easiest
</commit_message>
<xml_diff>
--- a/Data Input Sheets/Enemy Trainers by Area.docx
+++ b/Data Input Sheets/Enemy Trainers by Area.docx
@@ -1692,8 +1692,6 @@
             <w:r>
               <w:t xml:space="preserve"> Jasper()- Girafarig(25), Kadabra(25)</w:t>
             </w:r>
-            <w:bookmarkStart w:id="0" w:name="_GoBack"/>
-            <w:bookmarkEnd w:id="0"/>
           </w:p>
           <w:p>
             <w:pPr>
@@ -1923,6 +1921,18 @@
             <w:r>
               <w:t>Route 6</w:t>
             </w:r>
+            <w:r>
+              <w:br/>
+              <w:t>Trainers 2+3 are double battle</w:t>
+            </w:r>
+          </w:p>
+          <w:p>
+            <w:pPr>
+              <w:jc w:val="center"/>
+            </w:pPr>
+            <w:r>
+              <w:t>Trainer 6&amp;7 are double battle</w:t>
+            </w:r>
           </w:p>
         </w:tc>
         <w:tc>
@@ -1936,6 +1946,9 @@
             <w:r>
               <w:t>Trainer 1-</w:t>
             </w:r>
+            <w:r>
+              <w:t>BugCatcher, Gus()- Beedrill(22), Parasect(24)</w:t>
+            </w:r>
           </w:p>
           <w:p>
             <w:pPr>
@@ -1944,6 +1957,9 @@
             <w:r>
               <w:t>Trainer2-</w:t>
             </w:r>
+            <w:r>
+              <w:t>Cooltrainer_M, Harry()- Nidorino(22), MeowsticM(24)</w:t>
+            </w:r>
           </w:p>
           <w:p>
             <w:pPr>
@@ -1952,6 +1968,9 @@
             <w:r>
               <w:t>Trainer3-</w:t>
             </w:r>
+            <w:r>
+              <w:t>Cooltrainer_F, Ginny()- Nidorina(22), MeowsticF(24)</w:t>
+            </w:r>
           </w:p>
           <w:p>
             <w:pPr>
@@ -1960,6 +1979,9 @@
             <w:r>
               <w:t>Trainer4-</w:t>
             </w:r>
+            <w:r>
+              <w:t xml:space="preserve"> Fisherman, Paul()- Goldeen(24), Gyarados(20), Poliwag(21)</w:t>
+            </w:r>
           </w:p>
           <w:p>
             <w:pPr>
@@ -1968,6 +1990,9 @@
             <w:r>
               <w:t>Trainer5-</w:t>
             </w:r>
+            <w:r>
+              <w:t>Aromalady, Jasmine()- Petlil(24), Weepinbell(24), Beetle(22)</w:t>
+            </w:r>
           </w:p>
           <w:p>
             <w:pPr>
@@ -1976,6 +2001,9 @@
             <w:r>
               <w:t>Trainer6-</w:t>
             </w:r>
+            <w:r>
+              <w:t>Gentleman, Stuart()- Growlithe(24), Kazub(23)</w:t>
+            </w:r>
           </w:p>
           <w:p>
             <w:pPr>
@@ -1984,6 +2012,14 @@
             <w:r>
               <w:t>Trainer7-</w:t>
             </w:r>
+            <w:r>
+              <w:t xml:space="preserve">Lady, Beatrice()-Joltik(24), </w:t>
+            </w:r>
+            <w:r>
+              <w:t>Cardinite(24)</w:t>
+            </w:r>
+            <w:bookmarkStart w:id="0" w:name="_GoBack"/>
+            <w:bookmarkEnd w:id="0"/>
           </w:p>
         </w:tc>
         <w:tc>
@@ -2280,6 +2316,7 @@
               <w:jc w:val="center"/>
             </w:pPr>
             <w:r>
+              <w:lastRenderedPageBreak/>
               <w:t>Leader-Ohm()-Pikachu(34), Electabuzz(37), Panzar(</w:t>
             </w:r>
             <w:r>
@@ -2389,7 +2426,6 @@
               <w:jc w:val="center"/>
             </w:pPr>
             <w:r>
-              <w:lastRenderedPageBreak/>
               <w:t>Trainer4-</w:t>
             </w:r>
           </w:p>

</xml_diff>

<commit_message>
Created Mt. Moon B2 Trainers
</commit_message>
<xml_diff>
--- a/Data Input Sheets/Enemy Trainers by Area.docx
+++ b/Data Input Sheets/Enemy Trainers by Area.docx
@@ -143,7 +143,20 @@
               <w:t>Tracy(25)</w:t>
             </w:r>
             <w:r>
-              <w:t>-Pidgey(4)</w:t>
+              <w:t>-</w:t>
+            </w:r>
+            <w:proofErr w:type="spellStart"/>
+            <w:proofErr w:type="gramStart"/>
+            <w:r>
+              <w:t>Pidgey</w:t>
+            </w:r>
+            <w:proofErr w:type="spellEnd"/>
+            <w:r>
+              <w:t>(</w:t>
+            </w:r>
+            <w:proofErr w:type="gramEnd"/>
+            <w:r>
+              <w:t>4)</w:t>
             </w:r>
           </w:p>
           <w:p>
@@ -157,13 +170,26 @@
               <w:t>, Joey (26)</w:t>
             </w:r>
             <w:r>
-              <w:t>-Rat</w:t>
+              <w:t>-</w:t>
+            </w:r>
+            <w:proofErr w:type="spellStart"/>
+            <w:proofErr w:type="gramStart"/>
+            <w:r>
+              <w:t>Rat</w:t>
             </w:r>
             <w:r>
               <w:t>t</w:t>
             </w:r>
             <w:r>
-              <w:t>ata(5)</w:t>
+              <w:t>ata</w:t>
+            </w:r>
+            <w:proofErr w:type="spellEnd"/>
+            <w:r>
+              <w:t>(</w:t>
+            </w:r>
+            <w:proofErr w:type="gramEnd"/>
+            <w:r>
+              <w:t>5)</w:t>
             </w:r>
           </w:p>
         </w:tc>
@@ -218,7 +244,28 @@
               <w:t>r, Steve (27)</w:t>
             </w:r>
             <w:r>
-              <w:t>-NidoranM(7),NidoranF(7)</w:t>
+              <w:t>-</w:t>
+            </w:r>
+            <w:proofErr w:type="spellStart"/>
+            <w:r>
+              <w:t>NidoranM</w:t>
+            </w:r>
+            <w:proofErr w:type="spellEnd"/>
+            <w:r>
+              <w:t>(7</w:t>
+            </w:r>
+            <w:proofErr w:type="gramStart"/>
+            <w:r>
+              <w:t>),</w:t>
+            </w:r>
+            <w:proofErr w:type="spellStart"/>
+            <w:r>
+              <w:t>NidoranF</w:t>
+            </w:r>
+            <w:proofErr w:type="spellEnd"/>
+            <w:proofErr w:type="gramEnd"/>
+            <w:r>
+              <w:t>(7)</w:t>
             </w:r>
           </w:p>
           <w:p>
@@ -232,7 +279,28 @@
               <w:t>, Ryan (28)</w:t>
             </w:r>
             <w:r>
-              <w:t>-Weedle (10),Metapod(10)</w:t>
+              <w:t>-</w:t>
+            </w:r>
+            <w:proofErr w:type="spellStart"/>
+            <w:r>
+              <w:t>Weedle</w:t>
+            </w:r>
+            <w:proofErr w:type="spellEnd"/>
+            <w:r>
+              <w:t xml:space="preserve"> (10</w:t>
+            </w:r>
+            <w:proofErr w:type="gramStart"/>
+            <w:r>
+              <w:t>),</w:t>
+            </w:r>
+            <w:proofErr w:type="spellStart"/>
+            <w:r>
+              <w:t>Metapod</w:t>
+            </w:r>
+            <w:proofErr w:type="spellEnd"/>
+            <w:proofErr w:type="gramEnd"/>
+            <w:r>
+              <w:t>(10)</w:t>
             </w:r>
           </w:p>
         </w:tc>
@@ -276,7 +344,15 @@
               <w:jc w:val="center"/>
             </w:pPr>
             <w:r>
-              <w:t>(Added Events for 5,7,8: Waiting on New Pokemon)</w:t>
+              <w:t xml:space="preserve">(Added Events for 5,7,8: Waiting on New </w:t>
+            </w:r>
+            <w:proofErr w:type="spellStart"/>
+            <w:r>
+              <w:t>Pokemon</w:t>
+            </w:r>
+            <w:proofErr w:type="spellEnd"/>
+            <w:r>
+              <w:t>)</w:t>
             </w:r>
           </w:p>
         </w:tc>
@@ -295,7 +371,28 @@
               <w:t>31</w:t>
             </w:r>
             <w:r>
-              <w:t>)-Caterpie(8),Weedle (8)</w:t>
+              <w:t>)-</w:t>
+            </w:r>
+            <w:proofErr w:type="spellStart"/>
+            <w:proofErr w:type="gramStart"/>
+            <w:r>
+              <w:t>Caterpie</w:t>
+            </w:r>
+            <w:proofErr w:type="spellEnd"/>
+            <w:r>
+              <w:t>(</w:t>
+            </w:r>
+            <w:proofErr w:type="gramEnd"/>
+            <w:r>
+              <w:t>8),</w:t>
+            </w:r>
+            <w:proofErr w:type="spellStart"/>
+            <w:r>
+              <w:t>Weedle</w:t>
+            </w:r>
+            <w:proofErr w:type="spellEnd"/>
+            <w:r>
+              <w:t xml:space="preserve"> (8)</w:t>
             </w:r>
           </w:p>
           <w:p>
@@ -309,7 +406,23 @@
               <w:t>32</w:t>
             </w:r>
             <w:r>
-              <w:t>)- Metapod (10), Caterpie (9)</w:t>
+              <w:t xml:space="preserve">)- </w:t>
+            </w:r>
+            <w:proofErr w:type="spellStart"/>
+            <w:r>
+              <w:t>Metapod</w:t>
+            </w:r>
+            <w:proofErr w:type="spellEnd"/>
+            <w:r>
+              <w:t xml:space="preserve"> (10), </w:t>
+            </w:r>
+            <w:proofErr w:type="spellStart"/>
+            <w:r>
+              <w:t>Caterpie</w:t>
+            </w:r>
+            <w:proofErr w:type="spellEnd"/>
+            <w:r>
+              <w:t xml:space="preserve"> (9)</w:t>
             </w:r>
           </w:p>
           <w:p>
@@ -329,7 +442,15 @@
               <w:t>33</w:t>
             </w:r>
             <w:r>
-              <w:t>)-Beedrill (13)</w:t>
+              <w:t>)-</w:t>
+            </w:r>
+            <w:proofErr w:type="spellStart"/>
+            <w:r>
+              <w:t>Beedrill</w:t>
+            </w:r>
+            <w:proofErr w:type="spellEnd"/>
+            <w:r>
+              <w:t xml:space="preserve"> (13)</w:t>
             </w:r>
           </w:p>
           <w:p>
@@ -349,7 +470,15 @@
               <w:t>34</w:t>
             </w:r>
             <w:r>
-              <w:t>)- Butterfree (13)</w:t>
+              <w:t xml:space="preserve">)- </w:t>
+            </w:r>
+            <w:proofErr w:type="spellStart"/>
+            <w:r>
+              <w:t>Butterfree</w:t>
+            </w:r>
+            <w:proofErr w:type="spellEnd"/>
+            <w:r>
+              <w:t xml:space="preserve"> (13)</w:t>
             </w:r>
           </w:p>
           <w:p>
@@ -363,7 +492,15 @@
               <w:t>Bug Catcher</w:t>
             </w:r>
             <w:r>
-              <w:t>, Yu ()-Stangly (10), Pikachu (11)</w:t>
+              <w:t>, Yu ()-</w:t>
+            </w:r>
+            <w:proofErr w:type="spellStart"/>
+            <w:r>
+              <w:t>Stangly</w:t>
+            </w:r>
+            <w:proofErr w:type="spellEnd"/>
+            <w:r>
+              <w:t xml:space="preserve"> (10), Pikachu (11)</w:t>
             </w:r>
           </w:p>
           <w:p>
@@ -383,7 +520,28 @@
               <w:t>35</w:t>
             </w:r>
             <w:r>
-              <w:t>)- Metapod(10),Weedle(14)</w:t>
+              <w:t xml:space="preserve">)- </w:t>
+            </w:r>
+            <w:proofErr w:type="spellStart"/>
+            <w:r>
+              <w:t>Metapod</w:t>
+            </w:r>
+            <w:proofErr w:type="spellEnd"/>
+            <w:r>
+              <w:t>(10</w:t>
+            </w:r>
+            <w:proofErr w:type="gramStart"/>
+            <w:r>
+              <w:t>),</w:t>
+            </w:r>
+            <w:proofErr w:type="spellStart"/>
+            <w:r>
+              <w:t>Weedle</w:t>
+            </w:r>
+            <w:proofErr w:type="spellEnd"/>
+            <w:proofErr w:type="gramEnd"/>
+            <w:r>
+              <w:t>(14)</w:t>
             </w:r>
           </w:p>
           <w:p>
@@ -394,24 +552,58 @@
               <w:t xml:space="preserve">Trainer7- </w:t>
             </w:r>
             <w:r>
+              <w:t xml:space="preserve">Bug </w:t>
+            </w:r>
+            <w:proofErr w:type="spellStart"/>
+            <w:proofErr w:type="gramStart"/>
+            <w:r>
+              <w:t>Catcher</w:t>
+            </w:r>
+            <w:r>
+              <w:t>,Gregory</w:t>
+            </w:r>
+            <w:proofErr w:type="spellEnd"/>
+            <w:proofErr w:type="gramEnd"/>
+            <w:r>
+              <w:t xml:space="preserve"> ()- </w:t>
+            </w:r>
+            <w:proofErr w:type="spellStart"/>
+            <w:r>
+              <w:t>Smileaf</w:t>
+            </w:r>
+            <w:proofErr w:type="spellEnd"/>
+            <w:r>
+              <w:t>(13)</w:t>
+            </w:r>
+          </w:p>
+          <w:p>
+            <w:pPr>
+              <w:jc w:val="center"/>
+            </w:pPr>
+            <w:r>
+              <w:t xml:space="preserve">Trainer8- </w:t>
+            </w:r>
+            <w:r>
               <w:t>Bug Catcher</w:t>
             </w:r>
             <w:r>
-              <w:t>,Gregory ()- Smileaf(13)</w:t>
-            </w:r>
-          </w:p>
-          <w:p>
-            <w:pPr>
-              <w:jc w:val="center"/>
-            </w:pPr>
-            <w:r>
-              <w:t xml:space="preserve">Trainer8- </w:t>
-            </w:r>
-            <w:r>
-              <w:t>Bug Catcher</w:t>
-            </w:r>
-            <w:r>
-              <w:t>, Fritz ()-Stangly (12), Bulbasaur(10)</w:t>
+              <w:t>, Fritz ()-</w:t>
+            </w:r>
+            <w:proofErr w:type="spellStart"/>
+            <w:r>
+              <w:t>Stangly</w:t>
+            </w:r>
+            <w:proofErr w:type="spellEnd"/>
+            <w:r>
+              <w:t xml:space="preserve"> (12), </w:t>
+            </w:r>
+            <w:proofErr w:type="gramStart"/>
+            <w:r>
+              <w:t>Bulbasaur(</w:t>
+            </w:r>
+            <w:proofErr w:type="gramEnd"/>
+            <w:r>
+              <w:t>10)</w:t>
             </w:r>
           </w:p>
         </w:tc>
@@ -462,14 +654,32 @@
             <w:r>
               <w:t>Trainer 1-</w:t>
             </w:r>
+            <w:proofErr w:type="gramStart"/>
             <w:r>
               <w:t>Hiker,Jeff</w:t>
             </w:r>
+            <w:proofErr w:type="gramEnd"/>
             <w:r>
               <w:t>(29)</w:t>
             </w:r>
             <w:r>
-              <w:t>-Sandshrew (7), NidoranF (7)</w:t>
+              <w:t>-</w:t>
+            </w:r>
+            <w:proofErr w:type="spellStart"/>
+            <w:r>
+              <w:t>Sandshrew</w:t>
+            </w:r>
+            <w:proofErr w:type="spellEnd"/>
+            <w:r>
+              <w:t xml:space="preserve"> (7), </w:t>
+            </w:r>
+            <w:proofErr w:type="spellStart"/>
+            <w:r>
+              <w:t>NidoranF</w:t>
+            </w:r>
+            <w:proofErr w:type="spellEnd"/>
+            <w:r>
+              <w:t xml:space="preserve"> (7)</w:t>
             </w:r>
           </w:p>
           <w:p>
@@ -479,14 +689,32 @@
             <w:r>
               <w:t>Trainer 2-</w:t>
             </w:r>
+            <w:proofErr w:type="gramStart"/>
             <w:r>
               <w:t>Hiker,Bradley</w:t>
             </w:r>
+            <w:proofErr w:type="gramEnd"/>
             <w:r>
               <w:t>(30)</w:t>
             </w:r>
             <w:r>
-              <w:t>-NidoranM (7), Phanphy (8)</w:t>
+              <w:t>-</w:t>
+            </w:r>
+            <w:proofErr w:type="spellStart"/>
+            <w:r>
+              <w:t>NidoranM</w:t>
+            </w:r>
+            <w:proofErr w:type="spellEnd"/>
+            <w:r>
+              <w:t xml:space="preserve"> (7), </w:t>
+            </w:r>
+            <w:proofErr w:type="spellStart"/>
+            <w:r>
+              <w:t>Phanphy</w:t>
+            </w:r>
+            <w:proofErr w:type="spellEnd"/>
+            <w:r>
+              <w:t xml:space="preserve"> (8)</w:t>
             </w:r>
           </w:p>
           <w:p>
@@ -503,7 +731,23 @@
               <w:t xml:space="preserve"> (24)</w:t>
             </w:r>
             <w:r>
-              <w:t>-Sandshrew (9), Nidorino (12)</w:t>
+              <w:t>-</w:t>
+            </w:r>
+            <w:proofErr w:type="spellStart"/>
+            <w:r>
+              <w:t>Sandshrew</w:t>
+            </w:r>
+            <w:proofErr w:type="spellEnd"/>
+            <w:r>
+              <w:t xml:space="preserve"> (9), </w:t>
+            </w:r>
+            <w:proofErr w:type="spellStart"/>
+            <w:r>
+              <w:t>Nidorino</w:t>
+            </w:r>
+            <w:proofErr w:type="spellEnd"/>
+            <w:r>
+              <w:t xml:space="preserve"> (12)</w:t>
             </w:r>
           </w:p>
         </w:tc>
@@ -547,7 +791,15 @@
               <w:jc w:val="center"/>
             </w:pPr>
             <w:r>
-              <w:t>(Added Event for Brock.  Waiting on New Pokemon)</w:t>
+              <w:t xml:space="preserve">(Added Event for Brock.  Waiting on New </w:t>
+            </w:r>
+            <w:proofErr w:type="spellStart"/>
+            <w:r>
+              <w:t>Pokemon</w:t>
+            </w:r>
+            <w:proofErr w:type="spellEnd"/>
+            <w:r>
+              <w:t>)</w:t>
             </w:r>
           </w:p>
         </w:tc>
@@ -562,17 +814,40 @@
             <w:r>
               <w:t xml:space="preserve">Trainer 1 – </w:t>
             </w:r>
+            <w:proofErr w:type="spellStart"/>
+            <w:proofErr w:type="gramStart"/>
             <w:r>
               <w:t>Hiker</w:t>
             </w:r>
             <w:r>
-              <w:t>,Jose(</w:t>
+              <w:t>,Jose</w:t>
+            </w:r>
+            <w:proofErr w:type="spellEnd"/>
+            <w:proofErr w:type="gramEnd"/>
+            <w:r>
+              <w:t>(</w:t>
             </w:r>
             <w:r>
               <w:t>36</w:t>
             </w:r>
             <w:r>
-              <w:t>)-Geodude(11),Geodude(11)</w:t>
+              <w:t>)-</w:t>
+            </w:r>
+            <w:proofErr w:type="spellStart"/>
+            <w:r>
+              <w:t>Geodude</w:t>
+            </w:r>
+            <w:proofErr w:type="spellEnd"/>
+            <w:r>
+              <w:t>(11),</w:t>
+            </w:r>
+            <w:proofErr w:type="spellStart"/>
+            <w:r>
+              <w:t>Geodude</w:t>
+            </w:r>
+            <w:proofErr w:type="spellEnd"/>
+            <w:r>
+              <w:t>(11)</w:t>
             </w:r>
           </w:p>
           <w:p>
@@ -582,17 +857,32 @@
             <w:r>
               <w:t>Trainer 2 –</w:t>
             </w:r>
+            <w:proofErr w:type="spellStart"/>
+            <w:proofErr w:type="gramStart"/>
             <w:r>
               <w:t>Scientist</w:t>
             </w:r>
             <w:r>
-              <w:t>,Igor(</w:t>
+              <w:t>,Igor</w:t>
+            </w:r>
+            <w:proofErr w:type="spellEnd"/>
+            <w:proofErr w:type="gramEnd"/>
+            <w:r>
+              <w:t>(</w:t>
             </w:r>
             <w:r>
               <w:t>37</w:t>
             </w:r>
             <w:r>
-              <w:t>)-Omanyte(10),Kabuto(12)</w:t>
+              <w:t>)-</w:t>
+            </w:r>
+            <w:proofErr w:type="spellStart"/>
+            <w:r>
+              <w:t>Omanyte</w:t>
+            </w:r>
+            <w:proofErr w:type="spellEnd"/>
+            <w:r>
+              <w:t>(10),Kabuto(12)</w:t>
             </w:r>
           </w:p>
           <w:p>
@@ -609,7 +899,28 @@
               <w:t>1</w:t>
             </w:r>
             <w:r>
-              <w:t>)-Geodude(15), Onix(16), Ignatia(17)</w:t>
+              <w:t>)-</w:t>
+            </w:r>
+            <w:proofErr w:type="spellStart"/>
+            <w:proofErr w:type="gramStart"/>
+            <w:r>
+              <w:t>Geodude</w:t>
+            </w:r>
+            <w:proofErr w:type="spellEnd"/>
+            <w:r>
+              <w:t>(</w:t>
+            </w:r>
+            <w:proofErr w:type="gramEnd"/>
+            <w:r>
+              <w:t xml:space="preserve">15), </w:t>
+            </w:r>
+            <w:proofErr w:type="spellStart"/>
+            <w:r>
+              <w:t>Onix</w:t>
+            </w:r>
+            <w:proofErr w:type="spellEnd"/>
+            <w:r>
+              <w:t>(16), Ignatia(17)</w:t>
             </w:r>
           </w:p>
         </w:tc>
@@ -656,7 +967,15 @@
               <w:t>(Added Events for 2,3,5,7</w:t>
             </w:r>
             <w:r>
-              <w:t>. Waiting on New Pokemon)</w:t>
+              <w:t xml:space="preserve">. Waiting on New </w:t>
+            </w:r>
+            <w:proofErr w:type="spellStart"/>
+            <w:r>
+              <w:t>Pokemon</w:t>
+            </w:r>
+            <w:proofErr w:type="spellEnd"/>
+            <w:r>
+              <w:t>)</w:t>
             </w:r>
           </w:p>
         </w:tc>
@@ -671,14 +990,35 @@
             <w:r>
               <w:t>Trainer 1-</w:t>
             </w:r>
-            <w:r>
-              <w:t>CamperF,Katie(</w:t>
+            <w:proofErr w:type="gramStart"/>
+            <w:r>
+              <w:t>CamperF,Katie</w:t>
+            </w:r>
+            <w:proofErr w:type="gramEnd"/>
+            <w:r>
+              <w:t>(</w:t>
             </w:r>
             <w:r>
               <w:t>38</w:t>
             </w:r>
             <w:r>
-              <w:t>)-NidoranF(15),Pidgey(15)</w:t>
+              <w:t>)-</w:t>
+            </w:r>
+            <w:proofErr w:type="spellStart"/>
+            <w:r>
+              <w:t>NidoranF</w:t>
+            </w:r>
+            <w:proofErr w:type="spellEnd"/>
+            <w:r>
+              <w:t>(15),</w:t>
+            </w:r>
+            <w:proofErr w:type="spellStart"/>
+            <w:r>
+              <w:t>Pidgey</w:t>
+            </w:r>
+            <w:proofErr w:type="spellEnd"/>
+            <w:r>
+              <w:t>(15)</w:t>
             </w:r>
           </w:p>
           <w:p>
@@ -688,8 +1028,21 @@
             <w:r>
               <w:t>Trainer 2-</w:t>
             </w:r>
-            <w:r>
-              <w:t>Hiker,Mark()-Ignatia(15), Mankey(17)</w:t>
+            <w:proofErr w:type="gramStart"/>
+            <w:r>
+              <w:t>Hiker,Mark</w:t>
+            </w:r>
+            <w:proofErr w:type="gramEnd"/>
+            <w:r>
+              <w:t xml:space="preserve">()-Ignatia(15), </w:t>
+            </w:r>
+            <w:proofErr w:type="spellStart"/>
+            <w:r>
+              <w:t>Mankey</w:t>
+            </w:r>
+            <w:proofErr w:type="spellEnd"/>
+            <w:r>
+              <w:t>(17)</w:t>
             </w:r>
           </w:p>
           <w:p>
@@ -699,52 +1052,165 @@
             <w:r>
               <w:t>Trainer 3-</w:t>
             </w:r>
-            <w:r>
-              <w:t>BirdKeeper,Luis()-Spearow(12), Cardler (16), Pideotto (16)</w:t>
-            </w:r>
-          </w:p>
-          <w:p>
-            <w:pPr>
-              <w:jc w:val="center"/>
-            </w:pPr>
-            <w:r>
-              <w:t>Trainer 4-Lass,Sammy(</w:t>
+            <w:proofErr w:type="gramStart"/>
+            <w:r>
+              <w:t>BirdKeeper,Luis</w:t>
+            </w:r>
+            <w:proofErr w:type="gramEnd"/>
+            <w:r>
+              <w:t>()-</w:t>
+            </w:r>
+            <w:proofErr w:type="spellStart"/>
+            <w:r>
+              <w:t>Spearow</w:t>
+            </w:r>
+            <w:proofErr w:type="spellEnd"/>
+            <w:r>
+              <w:t xml:space="preserve">(12), </w:t>
+            </w:r>
+            <w:proofErr w:type="spellStart"/>
+            <w:r>
+              <w:t>Cardler</w:t>
+            </w:r>
+            <w:proofErr w:type="spellEnd"/>
+            <w:r>
+              <w:t xml:space="preserve"> (16), </w:t>
+            </w:r>
+            <w:proofErr w:type="spellStart"/>
+            <w:r>
+              <w:t>Pideotto</w:t>
+            </w:r>
+            <w:proofErr w:type="spellEnd"/>
+            <w:r>
+              <w:t xml:space="preserve"> (16)</w:t>
+            </w:r>
+          </w:p>
+          <w:p>
+            <w:pPr>
+              <w:jc w:val="center"/>
+            </w:pPr>
+            <w:r>
+              <w:t>Trainer 4-</w:t>
+            </w:r>
+            <w:proofErr w:type="gramStart"/>
+            <w:r>
+              <w:t>Lass,Sammy</w:t>
+            </w:r>
+            <w:proofErr w:type="gramEnd"/>
+            <w:r>
+              <w:t>(</w:t>
             </w:r>
             <w:r>
               <w:t>39</w:t>
             </w:r>
             <w:r>
-              <w:t>)- Pikachu(13), Sandshrew(14)</w:t>
-            </w:r>
-          </w:p>
-          <w:p>
-            <w:pPr>
-              <w:jc w:val="center"/>
-            </w:pPr>
-            <w:r>
-              <w:t>Trainer 5-CamperM,Kurt()-Stangly(16)</w:t>
-            </w:r>
-          </w:p>
-          <w:p>
-            <w:pPr>
-              <w:jc w:val="center"/>
-            </w:pPr>
-            <w:r>
-              <w:t>Trainer 6 –Lass,Kari(</w:t>
+              <w:t xml:space="preserve">)- Pikachu(13), </w:t>
+            </w:r>
+            <w:proofErr w:type="spellStart"/>
+            <w:r>
+              <w:t>Sandshrew</w:t>
+            </w:r>
+            <w:proofErr w:type="spellEnd"/>
+            <w:r>
+              <w:t>(14)</w:t>
+            </w:r>
+          </w:p>
+          <w:p>
+            <w:pPr>
+              <w:jc w:val="center"/>
+            </w:pPr>
+            <w:r>
+              <w:t>Trainer 5-</w:t>
+            </w:r>
+            <w:proofErr w:type="gramStart"/>
+            <w:r>
+              <w:t>CamperM,Kurt</w:t>
+            </w:r>
+            <w:proofErr w:type="gramEnd"/>
+            <w:r>
+              <w:t>()-</w:t>
+            </w:r>
+            <w:proofErr w:type="spellStart"/>
+            <w:r>
+              <w:t>Stangly</w:t>
+            </w:r>
+            <w:proofErr w:type="spellEnd"/>
+            <w:r>
+              <w:t>(16)</w:t>
+            </w:r>
+          </w:p>
+          <w:p>
+            <w:pPr>
+              <w:jc w:val="center"/>
+            </w:pPr>
+            <w:r>
+              <w:t>Trainer 6 –</w:t>
+            </w:r>
+            <w:proofErr w:type="spellStart"/>
+            <w:proofErr w:type="gramStart"/>
+            <w:r>
+              <w:t>Lass,Kari</w:t>
+            </w:r>
+            <w:proofErr w:type="spellEnd"/>
+            <w:proofErr w:type="gramEnd"/>
+            <w:r>
+              <w:t>(</w:t>
             </w:r>
             <w:r>
               <w:t>40</w:t>
             </w:r>
             <w:r>
-              <w:t>)- Munchlax(18)</w:t>
-            </w:r>
-          </w:p>
-          <w:p>
-            <w:pPr>
-              <w:jc w:val="center"/>
-            </w:pPr>
-            <w:r>
-              <w:t>Trainer 7 –Youngster,Aiden()-Ratata(11), Magkarp(15), Cardler (14)</w:t>
+              <w:t xml:space="preserve">)- </w:t>
+            </w:r>
+            <w:proofErr w:type="spellStart"/>
+            <w:r>
+              <w:t>Munchlax</w:t>
+            </w:r>
+            <w:proofErr w:type="spellEnd"/>
+            <w:r>
+              <w:t>(18)</w:t>
+            </w:r>
+          </w:p>
+          <w:p>
+            <w:pPr>
+              <w:jc w:val="center"/>
+            </w:pPr>
+            <w:r>
+              <w:t>Trainer 7 –</w:t>
+            </w:r>
+            <w:proofErr w:type="spellStart"/>
+            <w:proofErr w:type="gramStart"/>
+            <w:r>
+              <w:t>Youngster,Aiden</w:t>
+            </w:r>
+            <w:proofErr w:type="spellEnd"/>
+            <w:proofErr w:type="gramEnd"/>
+            <w:r>
+              <w:t>()-</w:t>
+            </w:r>
+            <w:proofErr w:type="spellStart"/>
+            <w:r>
+              <w:t>Ratata</w:t>
+            </w:r>
+            <w:proofErr w:type="spellEnd"/>
+            <w:r>
+              <w:t xml:space="preserve">(11), </w:t>
+            </w:r>
+            <w:proofErr w:type="spellStart"/>
+            <w:r>
+              <w:t>Magkarp</w:t>
+            </w:r>
+            <w:proofErr w:type="spellEnd"/>
+            <w:r>
+              <w:t xml:space="preserve">(15), </w:t>
+            </w:r>
+            <w:proofErr w:type="spellStart"/>
+            <w:r>
+              <w:t>Cardler</w:t>
+            </w:r>
+            <w:proofErr w:type="spellEnd"/>
+            <w:r>
+              <w:t xml:space="preserve"> (14)</w:t>
             </w:r>
           </w:p>
         </w:tc>
@@ -796,8 +1262,13 @@
             <w:r>
               <w:t>Trainer 1-</w:t>
             </w:r>
-            <w:r>
-              <w:t>CamperF,Josie(</w:t>
+            <w:proofErr w:type="gramStart"/>
+            <w:r>
+              <w:t>CamperF,Josie</w:t>
+            </w:r>
+            <w:proofErr w:type="gramEnd"/>
+            <w:r>
+              <w:t>(</w:t>
             </w:r>
             <w:r>
               <w:t>41</w:t>
@@ -806,7 +1277,15 @@
               <w:t>)-</w:t>
             </w:r>
             <w:r>
-              <w:t xml:space="preserve"> Sandshrew(17)</w:t>
+              <w:t xml:space="preserve"> </w:t>
+            </w:r>
+            <w:proofErr w:type="spellStart"/>
+            <w:r>
+              <w:t>Sandshrew</w:t>
+            </w:r>
+            <w:proofErr w:type="spellEnd"/>
+            <w:r>
+              <w:t>(17)</w:t>
             </w:r>
           </w:p>
           <w:p>
@@ -816,14 +1295,35 @@
             <w:r>
               <w:t>Trainer2-</w:t>
             </w:r>
-            <w:r>
-              <w:t>Lass,Annie(</w:t>
+            <w:proofErr w:type="gramStart"/>
+            <w:r>
+              <w:t>Lass,Annie</w:t>
+            </w:r>
+            <w:proofErr w:type="gramEnd"/>
+            <w:r>
+              <w:t>(</w:t>
             </w:r>
             <w:r>
               <w:t>42</w:t>
             </w:r>
             <w:r>
-              <w:t>)- Oddish (16), Zubat (15)</w:t>
+              <w:t xml:space="preserve">)- </w:t>
+            </w:r>
+            <w:proofErr w:type="spellStart"/>
+            <w:r>
+              <w:t>Oddish</w:t>
+            </w:r>
+            <w:proofErr w:type="spellEnd"/>
+            <w:r>
+              <w:t xml:space="preserve"> (16), </w:t>
+            </w:r>
+            <w:proofErr w:type="spellStart"/>
+            <w:r>
+              <w:t>Zubat</w:t>
+            </w:r>
+            <w:proofErr w:type="spellEnd"/>
+            <w:r>
+              <w:t xml:space="preserve"> (15)</w:t>
             </w:r>
           </w:p>
           <w:p>
@@ -833,14 +1333,43 @@
             <w:r>
               <w:t>Trainer3-</w:t>
             </w:r>
-            <w:r>
-              <w:t>Youngster,Nick(</w:t>
+            <w:proofErr w:type="gramStart"/>
+            <w:r>
+              <w:t>Youngster,Nick</w:t>
+            </w:r>
+            <w:proofErr w:type="gramEnd"/>
+            <w:r>
+              <w:t>(</w:t>
             </w:r>
             <w:r>
               <w:t>43</w:t>
             </w:r>
             <w:r>
-              <w:t>)- Ratata(14), Spearow(15), Magikarp (8)</w:t>
+              <w:t xml:space="preserve">)- </w:t>
+            </w:r>
+            <w:proofErr w:type="spellStart"/>
+            <w:r>
+              <w:t>Ratata</w:t>
+            </w:r>
+            <w:proofErr w:type="spellEnd"/>
+            <w:r>
+              <w:t xml:space="preserve">(14), </w:t>
+            </w:r>
+            <w:proofErr w:type="spellStart"/>
+            <w:r>
+              <w:t>Spearow</w:t>
+            </w:r>
+            <w:proofErr w:type="spellEnd"/>
+            <w:r>
+              <w:t xml:space="preserve">(15), </w:t>
+            </w:r>
+            <w:proofErr w:type="spellStart"/>
+            <w:r>
+              <w:t>Magikarp</w:t>
+            </w:r>
+            <w:proofErr w:type="spellEnd"/>
+            <w:r>
+              <w:t xml:space="preserve"> (8)</w:t>
             </w:r>
           </w:p>
         </w:tc>
@@ -884,7 +1413,15 @@
               <w:jc w:val="center"/>
             </w:pPr>
             <w:r>
-              <w:t>Added Events for Floor One: 3,4,5,6. Waiting on New Pokemon)</w:t>
+              <w:t xml:space="preserve">Added Events for Floor One: 3,4,5,6. Waiting on New </w:t>
+            </w:r>
+            <w:proofErr w:type="spellStart"/>
+            <w:r>
+              <w:t>Pokemon</w:t>
+            </w:r>
+            <w:proofErr w:type="spellEnd"/>
+            <w:r>
+              <w:t>)</w:t>
             </w:r>
           </w:p>
         </w:tc>
@@ -908,11 +1445,18 @@
               <w:t>Trainer 1-</w:t>
             </w:r>
             <w:r>
-              <w:t xml:space="preserve"> Hiker</w:t>
+              <w:t xml:space="preserve"> </w:t>
+            </w:r>
+            <w:proofErr w:type="spellStart"/>
+            <w:proofErr w:type="gramStart"/>
+            <w:r>
+              <w:t>Hiker</w:t>
             </w:r>
             <w:r>
               <w:t>,Chad</w:t>
             </w:r>
+            <w:proofErr w:type="spellEnd"/>
+            <w:proofErr w:type="gramEnd"/>
             <w:r>
               <w:t>(</w:t>
             </w:r>
@@ -923,7 +1467,23 @@
               <w:t>)-</w:t>
             </w:r>
             <w:r>
-              <w:t xml:space="preserve"> Geodude(14), Geodude (15), Charmander (17)</w:t>
+              <w:t xml:space="preserve"> </w:t>
+            </w:r>
+            <w:proofErr w:type="spellStart"/>
+            <w:r>
+              <w:t>Geodude</w:t>
+            </w:r>
+            <w:proofErr w:type="spellEnd"/>
+            <w:r>
+              <w:t xml:space="preserve">(14), </w:t>
+            </w:r>
+            <w:proofErr w:type="spellStart"/>
+            <w:r>
+              <w:t>Geodude</w:t>
+            </w:r>
+            <w:proofErr w:type="spellEnd"/>
+            <w:r>
+              <w:t xml:space="preserve"> (15), Charmander (17)</w:t>
             </w:r>
           </w:p>
           <w:p>
@@ -939,12 +1499,14 @@
             <w:r>
               <w:t xml:space="preserve">, </w:t>
             </w:r>
+            <w:proofErr w:type="gramStart"/>
             <w:r>
               <w:t>Charles</w:t>
             </w:r>
             <w:r>
               <w:t>(</w:t>
             </w:r>
+            <w:proofErr w:type="gramEnd"/>
             <w:r>
               <w:t>45</w:t>
             </w:r>
@@ -952,7 +1514,15 @@
               <w:t>)-</w:t>
             </w:r>
             <w:r>
-              <w:t>Kabuto (14), Omanyte (16)</w:t>
+              <w:t xml:space="preserve">Kabuto (14), </w:t>
+            </w:r>
+            <w:proofErr w:type="spellStart"/>
+            <w:r>
+              <w:t>Omanyte</w:t>
+            </w:r>
+            <w:proofErr w:type="spellEnd"/>
+            <w:r>
+              <w:t xml:space="preserve"> (16)</w:t>
             </w:r>
           </w:p>
           <w:p>
@@ -968,14 +1538,348 @@
             <w:r>
               <w:t xml:space="preserve">, </w:t>
             </w:r>
+            <w:proofErr w:type="gramStart"/>
             <w:r>
               <w:t>Paris</w:t>
             </w:r>
             <w:r>
+              <w:t>(</w:t>
+            </w:r>
+            <w:proofErr w:type="gramEnd"/>
+            <w:r>
+              <w:t>)-</w:t>
+            </w:r>
+            <w:r>
+              <w:t xml:space="preserve"> </w:t>
+            </w:r>
+            <w:proofErr w:type="spellStart"/>
+            <w:r>
+              <w:t>Clefairy</w:t>
+            </w:r>
+            <w:proofErr w:type="spellEnd"/>
+            <w:r>
+              <w:t xml:space="preserve"> (16), </w:t>
+            </w:r>
+            <w:proofErr w:type="spellStart"/>
+            <w:r>
+              <w:t>Cardler</w:t>
+            </w:r>
+            <w:proofErr w:type="spellEnd"/>
+            <w:r>
+              <w:t xml:space="preserve"> (14)</w:t>
+            </w:r>
+          </w:p>
+          <w:p>
+            <w:pPr>
+              <w:jc w:val="center"/>
+            </w:pPr>
+            <w:r>
+              <w:t>Trainer4-</w:t>
+            </w:r>
+            <w:r>
+              <w:t>CamperM</w:t>
+            </w:r>
+            <w:r>
+              <w:t xml:space="preserve">, </w:t>
+            </w:r>
+            <w:proofErr w:type="gramStart"/>
+            <w:r>
+              <w:t>Kyle</w:t>
+            </w:r>
+            <w:r>
+              <w:t>(</w:t>
+            </w:r>
+            <w:proofErr w:type="gramEnd"/>
+            <w:r>
+              <w:t>)-</w:t>
+            </w:r>
+            <w:r>
+              <w:t xml:space="preserve"> </w:t>
+            </w:r>
+            <w:proofErr w:type="spellStart"/>
+            <w:r>
+              <w:t>NidoranF</w:t>
+            </w:r>
+            <w:proofErr w:type="spellEnd"/>
+            <w:r>
+              <w:t xml:space="preserve"> (16), </w:t>
+            </w:r>
+            <w:proofErr w:type="spellStart"/>
+            <w:r>
+              <w:t>Espurr</w:t>
+            </w:r>
+            <w:proofErr w:type="spellEnd"/>
+            <w:r>
+              <w:t>(15)</w:t>
+            </w:r>
+          </w:p>
+          <w:p>
+            <w:pPr>
+              <w:jc w:val="center"/>
+            </w:pPr>
+            <w:r>
+              <w:t>Trainer5-</w:t>
+            </w:r>
+            <w:r>
+              <w:t>CamperF</w:t>
+            </w:r>
+            <w:r>
+              <w:t>, Christie</w:t>
+            </w:r>
+            <w:r>
               <w:t>()-</w:t>
             </w:r>
-            <w:r>
-              <w:t xml:space="preserve"> Clefairy (16), Cardler (14)</w:t>
+            <w:proofErr w:type="spellStart"/>
+            <w:proofErr w:type="gramStart"/>
+            <w:r>
+              <w:t>NidoranM</w:t>
+            </w:r>
+            <w:proofErr w:type="spellEnd"/>
+            <w:r>
+              <w:t>(</w:t>
+            </w:r>
+            <w:proofErr w:type="gramEnd"/>
+            <w:r>
+              <w:t xml:space="preserve">16), </w:t>
+            </w:r>
+            <w:proofErr w:type="spellStart"/>
+            <w:r>
+              <w:t>Espurr</w:t>
+            </w:r>
+            <w:proofErr w:type="spellEnd"/>
+            <w:r>
+              <w:t>(15)</w:t>
+            </w:r>
+          </w:p>
+          <w:p>
+            <w:pPr>
+              <w:jc w:val="center"/>
+            </w:pPr>
+            <w:r>
+              <w:t>Trainer6-</w:t>
+            </w:r>
+            <w:r>
+              <w:t>Hiker</w:t>
+            </w:r>
+            <w:r>
+              <w:t xml:space="preserve">, </w:t>
+            </w:r>
+            <w:proofErr w:type="gramStart"/>
+            <w:r>
+              <w:t>Herb</w:t>
+            </w:r>
+            <w:r>
+              <w:t>(</w:t>
+            </w:r>
+            <w:proofErr w:type="gramEnd"/>
+            <w:r>
+              <w:t>)-</w:t>
+            </w:r>
+            <w:r>
+              <w:t xml:space="preserve"> </w:t>
+            </w:r>
+            <w:proofErr w:type="spellStart"/>
+            <w:r>
+              <w:t>Onix</w:t>
+            </w:r>
+            <w:proofErr w:type="spellEnd"/>
+            <w:r>
+              <w:t>(18), Ignatia (16)</w:t>
+            </w:r>
+          </w:p>
+          <w:p>
+            <w:pPr>
+              <w:jc w:val="center"/>
+            </w:pPr>
+            <w:r>
+              <w:t>Trainer7-</w:t>
+            </w:r>
+            <w:r>
+              <w:t xml:space="preserve">SuperNerd, </w:t>
+            </w:r>
+            <w:proofErr w:type="gramStart"/>
+            <w:r>
+              <w:t>Darwin(</w:t>
+            </w:r>
+            <w:proofErr w:type="gramEnd"/>
+            <w:r>
+              <w:t>46)</w:t>
+            </w:r>
+            <w:r>
+              <w:t>-</w:t>
+            </w:r>
+            <w:r>
+              <w:t xml:space="preserve"> </w:t>
+            </w:r>
+            <w:proofErr w:type="spellStart"/>
+            <w:r>
+              <w:t>Zubat</w:t>
+            </w:r>
+            <w:proofErr w:type="spellEnd"/>
+            <w:r>
+              <w:t xml:space="preserve">(17), </w:t>
+            </w:r>
+            <w:proofErr w:type="spellStart"/>
+            <w:r>
+              <w:t>Mankey</w:t>
+            </w:r>
+            <w:proofErr w:type="spellEnd"/>
+            <w:r>
+              <w:t>(15)</w:t>
+            </w:r>
+          </w:p>
+          <w:p>
+            <w:pPr>
+              <w:jc w:val="center"/>
+            </w:pPr>
+            <w:r>
+              <w:t>Trainer8-</w:t>
+            </w:r>
+            <w:proofErr w:type="gramStart"/>
+            <w:r>
+              <w:t>Hiker</w:t>
+            </w:r>
+            <w:r>
+              <w:t>,Butch</w:t>
+            </w:r>
+            <w:proofErr w:type="gramEnd"/>
+            <w:r>
+              <w:t>(</w:t>
+            </w:r>
+            <w:r>
+              <w:t>47</w:t>
+            </w:r>
+            <w:r>
+              <w:t>)-</w:t>
+            </w:r>
+            <w:r>
+              <w:t xml:space="preserve"> </w:t>
+            </w:r>
+            <w:proofErr w:type="spellStart"/>
+            <w:r>
+              <w:t>Geodude</w:t>
+            </w:r>
+            <w:proofErr w:type="spellEnd"/>
+            <w:r>
+              <w:t>(14), Aron(17)</w:t>
+            </w:r>
+          </w:p>
+          <w:p>
+            <w:pPr>
+              <w:jc w:val="center"/>
+            </w:pPr>
+            <w:r>
+              <w:t>Floor Two</w:t>
+            </w:r>
+          </w:p>
+          <w:p>
+            <w:pPr>
+              <w:jc w:val="center"/>
+            </w:pPr>
+            <w:r>
+              <w:t>Trainer 1-</w:t>
+            </w:r>
+            <w:r>
+              <w:t xml:space="preserve"> Rocket</w:t>
+            </w:r>
+            <w:r>
+              <w:t>, Axel</w:t>
+            </w:r>
+            <w:proofErr w:type="spellStart"/>
+            <w:r>
+              <w:t>(</w:t>
+            </w:r>
+            <w:r>
+              <w:t>48</w:t>
+            </w:r>
+            <w:r>
+              <w:t>)-</w:t>
+            </w:r>
+            <w:proofErr w:type="spellEnd"/>
+            <w:proofErr w:type="gramStart"/>
+            <w:r>
+              <w:t>Zubat(</w:t>
+            </w:r>
+            <w:proofErr w:type="gramEnd"/>
+            <w:r>
+              <w:t xml:space="preserve">14), </w:t>
+            </w:r>
+            <w:proofErr w:type="spellStart"/>
+            <w:r>
+              <w:t>Rattata</w:t>
+            </w:r>
+            <w:proofErr w:type="spellEnd"/>
+            <w:r>
+              <w:t>(16)</w:t>
+            </w:r>
+          </w:p>
+          <w:p>
+            <w:pPr>
+              <w:jc w:val="center"/>
+            </w:pPr>
+            <w:r>
+              <w:t>Trainer2-</w:t>
+            </w:r>
+            <w:r>
+              <w:t xml:space="preserve"> Rocket</w:t>
+            </w:r>
+            <w:r>
+              <w:t>, Helga</w:t>
+            </w:r>
+            <w:r>
+              <w:t>()-</w:t>
+            </w:r>
+            <w:proofErr w:type="spellStart"/>
+            <w:proofErr w:type="gramStart"/>
+            <w:r>
+              <w:t>Smileaf</w:t>
+            </w:r>
+            <w:proofErr w:type="spellEnd"/>
+            <w:r>
+              <w:t>(</w:t>
+            </w:r>
+            <w:proofErr w:type="gramEnd"/>
+            <w:r>
+              <w:t xml:space="preserve">15), </w:t>
+            </w:r>
+            <w:proofErr w:type="spellStart"/>
+            <w:r>
+              <w:t>Rattata</w:t>
+            </w:r>
+            <w:proofErr w:type="spellEnd"/>
+            <w:r>
+              <w:t>(15)</w:t>
+            </w:r>
+          </w:p>
+          <w:p>
+            <w:pPr>
+              <w:jc w:val="center"/>
+            </w:pPr>
+            <w:r>
+              <w:t>Trainer3-</w:t>
+            </w:r>
+            <w:r>
+              <w:t xml:space="preserve"> Rocket</w:t>
+            </w:r>
+            <w:r>
+              <w:t>, Johan</w:t>
+            </w:r>
+            <w:r>
+              <w:t>(</w:t>
+            </w:r>
+            <w:r>
+              <w:t>49</w:t>
+            </w:r>
+            <w:r>
+              <w:t>)-</w:t>
+            </w:r>
+            <w:proofErr w:type="gramStart"/>
+            <w:r>
+              <w:t>Paras(</w:t>
+            </w:r>
+            <w:proofErr w:type="gramEnd"/>
+            <w:r>
+              <w:t>14), Scraggy(15)</w:t>
             </w:r>
           </w:p>
           <w:p>
@@ -986,56 +1890,122 @@
               <w:t>Trainer4-</w:t>
             </w:r>
             <w:r>
-              <w:t>CamperM</w:t>
-            </w:r>
-            <w:r>
-              <w:t>, Kyle</w:t>
+              <w:t xml:space="preserve"> Rocket</w:t>
+            </w:r>
+            <w:r>
+              <w:t>, Gertrude</w:t>
+            </w:r>
+            <w:r>
+              <w:t>(</w:t>
+            </w:r>
+            <w:r>
+              <w:t>50</w:t>
+            </w:r>
+            <w:r>
+              <w:t>)-</w:t>
+            </w:r>
+            <w:proofErr w:type="spellStart"/>
+            <w:proofErr w:type="gramStart"/>
+            <w:r>
+              <w:t>Meowth</w:t>
+            </w:r>
+            <w:proofErr w:type="spellEnd"/>
+            <w:r>
+              <w:t>(</w:t>
+            </w:r>
+            <w:proofErr w:type="gramEnd"/>
+            <w:r>
+              <w:t xml:space="preserve">14), </w:t>
+            </w:r>
+            <w:proofErr w:type="spellStart"/>
+            <w:r>
+              <w:t>Zubat</w:t>
+            </w:r>
+            <w:proofErr w:type="spellEnd"/>
+            <w:r>
+              <w:t>(14)</w:t>
+            </w:r>
+          </w:p>
+          <w:p>
+            <w:pPr>
+              <w:jc w:val="center"/>
+            </w:pPr>
+            <w:r>
+              <w:t>Trainer5-</w:t>
+            </w:r>
+            <w:r>
+              <w:t xml:space="preserve"> Rocket</w:t>
+            </w:r>
+            <w:r>
+              <w:t>, Bismarck</w:t>
+            </w:r>
+            <w:r>
+              <w:t>(</w:t>
+            </w:r>
+            <w:r>
+              <w:t>51</w:t>
+            </w:r>
+            <w:r>
+              <w:t>)-</w:t>
+            </w:r>
+            <w:proofErr w:type="spellStart"/>
+            <w:proofErr w:type="gramStart"/>
+            <w:r>
+              <w:t>Houndour</w:t>
+            </w:r>
+            <w:proofErr w:type="spellEnd"/>
+            <w:r>
+              <w:t>(</w:t>
+            </w:r>
+            <w:proofErr w:type="gramEnd"/>
+            <w:r>
+              <w:t xml:space="preserve">14), </w:t>
+            </w:r>
+            <w:proofErr w:type="spellStart"/>
+            <w:r>
+              <w:t>Rattata</w:t>
+            </w:r>
+            <w:proofErr w:type="spellEnd"/>
+            <w:r>
+              <w:t>(15)</w:t>
+            </w:r>
+          </w:p>
+          <w:p>
+            <w:pPr>
+              <w:jc w:val="center"/>
+            </w:pPr>
+            <w:r>
+              <w:t>Trainer6-</w:t>
+            </w:r>
+            <w:r>
+              <w:t xml:space="preserve"> Rocket</w:t>
+            </w:r>
+            <w:r>
+              <w:t>, Vanda</w:t>
             </w:r>
             <w:r>
               <w:t>()-</w:t>
             </w:r>
-            <w:r>
-              <w:t xml:space="preserve"> NidoranF (16), Espurr(15)</w:t>
-            </w:r>
-          </w:p>
-          <w:p>
-            <w:pPr>
-              <w:jc w:val="center"/>
-            </w:pPr>
-            <w:r>
-              <w:t>Trainer5-</w:t>
-            </w:r>
-            <w:r>
-              <w:t>CamperF</w:t>
-            </w:r>
-            <w:r>
-              <w:t>, Christie</w:t>
-            </w:r>
-            <w:r>
-              <w:t>()-</w:t>
-            </w:r>
-            <w:r>
-              <w:t>NidoranM(16), Espurr(15)</w:t>
-            </w:r>
-          </w:p>
-          <w:p>
-            <w:pPr>
-              <w:jc w:val="center"/>
-            </w:pPr>
-            <w:r>
-              <w:t>Trainer6-</w:t>
-            </w:r>
-            <w:r>
-              <w:t>Hiker</w:t>
-            </w:r>
-            <w:r>
-              <w:t>, Herb</w:t>
-            </w:r>
-            <w:r>
-              <w:t>()-</w:t>
-            </w:r>
-            <w:r>
-              <w:t xml:space="preserve"> Onix(18), Ignatia (16)</w:t>
+            <w:proofErr w:type="spellStart"/>
+            <w:proofErr w:type="gramStart"/>
+            <w:r>
+              <w:t>Shrewdt</w:t>
+            </w:r>
+            <w:proofErr w:type="spellEnd"/>
+            <w:r>
+              <w:t>(</w:t>
+            </w:r>
+            <w:proofErr w:type="gramEnd"/>
+            <w:r>
+              <w:t xml:space="preserve">16), </w:t>
+            </w:r>
+            <w:proofErr w:type="spellStart"/>
+            <w:r>
+              <w:t>Zubat</w:t>
+            </w:r>
+            <w:proofErr w:type="spellEnd"/>
+            <w:r>
+              <w:t>(17)</w:t>
             </w:r>
           </w:p>
           <w:p>
@@ -1046,145 +2016,37 @@
               <w:t>Trainer7-</w:t>
             </w:r>
             <w:r>
-              <w:t>SuperNerd, Darwin(46)</w:t>
-            </w:r>
-            <w:r>
-              <w:t>-</w:t>
-            </w:r>
-            <w:r>
-              <w:t xml:space="preserve"> Zubat(17), Mankey(15)</w:t>
-            </w:r>
-          </w:p>
-          <w:p>
-            <w:pPr>
-              <w:jc w:val="center"/>
-            </w:pPr>
-            <w:r>
-              <w:t>Trainer8-</w:t>
-            </w:r>
-            <w:r>
-              <w:t>Hiker</w:t>
-            </w:r>
-            <w:r>
-              <w:t>,Butch</w:t>
+              <w:t xml:space="preserve"> Rocket</w:t>
+            </w:r>
+            <w:r>
+              <w:t>, Ludwig</w:t>
             </w:r>
             <w:r>
               <w:t>(</w:t>
             </w:r>
             <w:r>
-              <w:t>47</w:t>
-            </w:r>
+              <w:t>52</w:t>
+            </w:r>
+            <w:bookmarkStart w:id="0" w:name="_GoBack"/>
+            <w:bookmarkEnd w:id="0"/>
             <w:r>
               <w:t>)-</w:t>
             </w:r>
-            <w:r>
-              <w:t xml:space="preserve"> Geodude(14), Aron(17)</w:t>
-            </w:r>
-          </w:p>
-          <w:p>
-            <w:pPr>
-              <w:jc w:val="center"/>
-            </w:pPr>
-            <w:r>
-              <w:t>Floor Two</w:t>
-            </w:r>
-          </w:p>
-          <w:p>
-            <w:pPr>
-              <w:jc w:val="center"/>
-            </w:pPr>
-            <w:r>
-              <w:t>Trainer 1-</w:t>
-            </w:r>
-            <w:r>
-              <w:t xml:space="preserve"> Rocket()-</w:t>
-            </w:r>
-            <w:r>
-              <w:t>Zubat(14), Rattata(16)</w:t>
-            </w:r>
-          </w:p>
-          <w:p>
-            <w:pPr>
-              <w:jc w:val="center"/>
-            </w:pPr>
-            <w:r>
-              <w:t>Trainer2-</w:t>
-            </w:r>
-            <w:r>
-              <w:t xml:space="preserve"> Rocket()-</w:t>
-            </w:r>
-            <w:r>
-              <w:t>Smileaf(15), Rattata(15)</w:t>
-            </w:r>
-          </w:p>
-          <w:p>
-            <w:pPr>
-              <w:jc w:val="center"/>
-            </w:pPr>
-            <w:r>
-              <w:t>Trainer3-</w:t>
-            </w:r>
-            <w:r>
-              <w:t xml:space="preserve"> Rocket()-</w:t>
-            </w:r>
-            <w:r>
-              <w:t>Paras(14), Scraggy(15)</w:t>
-            </w:r>
-          </w:p>
-          <w:p>
-            <w:pPr>
-              <w:jc w:val="center"/>
-            </w:pPr>
-            <w:r>
-              <w:t>Trainer4-</w:t>
-            </w:r>
-            <w:r>
-              <w:t xml:space="preserve"> Rocket()-</w:t>
-            </w:r>
-            <w:r>
-              <w:t>Meowth(14), Zubat(14)</w:t>
-            </w:r>
-          </w:p>
-          <w:p>
-            <w:pPr>
-              <w:jc w:val="center"/>
-            </w:pPr>
-            <w:r>
-              <w:t>Trainer5-</w:t>
-            </w:r>
-            <w:r>
-              <w:t xml:space="preserve"> Rocket()-</w:t>
-            </w:r>
-            <w:r>
-              <w:t>Houndour(14), Rattata(15)</w:t>
-            </w:r>
-          </w:p>
-          <w:p>
-            <w:pPr>
-              <w:jc w:val="center"/>
-            </w:pPr>
-            <w:r>
-              <w:t>Trainer6-</w:t>
-            </w:r>
-            <w:r>
-              <w:t xml:space="preserve"> Rocket()-</w:t>
-            </w:r>
-            <w:r>
-              <w:t>Shrewdt(16), Zubat(17)</w:t>
-            </w:r>
-          </w:p>
-          <w:p>
-            <w:pPr>
-              <w:jc w:val="center"/>
-            </w:pPr>
-            <w:r>
-              <w:t>Trainer7-</w:t>
-            </w:r>
-            <w:r>
-              <w:t xml:space="preserve"> Rocket()-</w:t>
-            </w:r>
-            <w:r>
-              <w:t>Spinarack(17), Croagunk(16)</w:t>
+            <w:proofErr w:type="spellStart"/>
+            <w:r>
+              <w:t>Spinarack</w:t>
+            </w:r>
+            <w:proofErr w:type="spellEnd"/>
+            <w:r>
+              <w:t xml:space="preserve">(17), </w:t>
+            </w:r>
+            <w:proofErr w:type="spellStart"/>
+            <w:r>
+              <w:t>Croagunk</w:t>
+            </w:r>
+            <w:proofErr w:type="spellEnd"/>
+            <w:r>
+              <w:t>(16)</w:t>
             </w:r>
           </w:p>
           <w:p>
@@ -1194,8 +2056,29 @@
             <w:r>
               <w:t>Rocket Admin-</w:t>
             </w:r>
-            <w:r>
-              <w:t>Viktor()- Joylit(19), Tazorn (22)</w:t>
+            <w:proofErr w:type="gramStart"/>
+            <w:r>
+              <w:t>Viktor(</w:t>
+            </w:r>
+            <w:proofErr w:type="gramEnd"/>
+            <w:r>
+              <w:t xml:space="preserve">)- </w:t>
+            </w:r>
+            <w:proofErr w:type="spellStart"/>
+            <w:r>
+              <w:t>Joylit</w:t>
+            </w:r>
+            <w:proofErr w:type="spellEnd"/>
+            <w:r>
+              <w:t xml:space="preserve">(19), </w:t>
+            </w:r>
+            <w:proofErr w:type="spellStart"/>
+            <w:r>
+              <w:t>Tazorn</w:t>
+            </w:r>
+            <w:proofErr w:type="spellEnd"/>
+            <w:r>
+              <w:t xml:space="preserve"> (22)</w:t>
             </w:r>
           </w:p>
         </w:tc>
@@ -1245,7 +2128,28 @@
               <w:t>-</w:t>
             </w:r>
             <w:r>
-              <w:t xml:space="preserve"> Strong Starter (23), Lavaral(19), Nidorina (20)</w:t>
+              <w:t xml:space="preserve"> Strong Starter (23), </w:t>
+            </w:r>
+            <w:proofErr w:type="spellStart"/>
+            <w:proofErr w:type="gramStart"/>
+            <w:r>
+              <w:t>Lavaral</w:t>
+            </w:r>
+            <w:proofErr w:type="spellEnd"/>
+            <w:r>
+              <w:t>(</w:t>
+            </w:r>
+            <w:proofErr w:type="gramEnd"/>
+            <w:r>
+              <w:t xml:space="preserve">19), </w:t>
+            </w:r>
+            <w:proofErr w:type="spellStart"/>
+            <w:r>
+              <w:t>Nidorina</w:t>
+            </w:r>
+            <w:proofErr w:type="spellEnd"/>
+            <w:r>
+              <w:t xml:space="preserve"> (20)</w:t>
             </w:r>
           </w:p>
           <w:p>
@@ -1262,7 +2166,23 @@
               <w:t>-</w:t>
             </w:r>
             <w:r>
-              <w:t xml:space="preserve"> Weak Starter (23), Cardinite (18), Nidorino (20)</w:t>
+              <w:t xml:space="preserve"> Weak Starter (23), </w:t>
+            </w:r>
+            <w:proofErr w:type="spellStart"/>
+            <w:r>
+              <w:t>Cardinite</w:t>
+            </w:r>
+            <w:proofErr w:type="spellEnd"/>
+            <w:r>
+              <w:t xml:space="preserve"> (18), </w:t>
+            </w:r>
+            <w:proofErr w:type="spellStart"/>
+            <w:r>
+              <w:t>Nidorino</w:t>
+            </w:r>
+            <w:proofErr w:type="spellEnd"/>
+            <w:r>
+              <w:t xml:space="preserve"> (20)</w:t>
             </w:r>
           </w:p>
         </w:tc>
@@ -1306,7 +2226,23 @@
               <w:t>Nugget Bridge 1-</w:t>
             </w:r>
             <w:r>
-              <w:t xml:space="preserve"> Lass, Maria()-Bulbasaur(18), Metapod(16)</w:t>
+              <w:t xml:space="preserve"> Lass, Maria()-</w:t>
+            </w:r>
+            <w:proofErr w:type="gramStart"/>
+            <w:r>
+              <w:t>Bulbasaur(</w:t>
+            </w:r>
+            <w:proofErr w:type="gramEnd"/>
+            <w:r>
+              <w:t xml:space="preserve">18), </w:t>
+            </w:r>
+            <w:proofErr w:type="spellStart"/>
+            <w:r>
+              <w:t>Metapod</w:t>
+            </w:r>
+            <w:proofErr w:type="spellEnd"/>
+            <w:r>
+              <w:t>(16)</w:t>
             </w:r>
           </w:p>
           <w:p>
@@ -1317,7 +2253,39 @@
               <w:t>Nugget Bridge 2-</w:t>
             </w:r>
             <w:r>
-              <w:t xml:space="preserve"> Youngster, Billy()- Horsea(16), Pidgeotto(15), Stangly(14)</w:t>
+              <w:t xml:space="preserve"> Youngster, </w:t>
+            </w:r>
+            <w:proofErr w:type="gramStart"/>
+            <w:r>
+              <w:t>Billy(</w:t>
+            </w:r>
+            <w:proofErr w:type="gramEnd"/>
+            <w:r>
+              <w:t xml:space="preserve">)- </w:t>
+            </w:r>
+            <w:proofErr w:type="spellStart"/>
+            <w:r>
+              <w:t>Horsea</w:t>
+            </w:r>
+            <w:proofErr w:type="spellEnd"/>
+            <w:r>
+              <w:t xml:space="preserve">(16), </w:t>
+            </w:r>
+            <w:proofErr w:type="spellStart"/>
+            <w:r>
+              <w:t>Pidgeotto</w:t>
+            </w:r>
+            <w:proofErr w:type="spellEnd"/>
+            <w:r>
+              <w:t xml:space="preserve">(15), </w:t>
+            </w:r>
+            <w:proofErr w:type="spellStart"/>
+            <w:r>
+              <w:t>Stangly</w:t>
+            </w:r>
+            <w:proofErr w:type="spellEnd"/>
+            <w:r>
+              <w:t>(14)</w:t>
             </w:r>
           </w:p>
           <w:p>
@@ -1328,7 +2296,47 @@
               <w:t>Nugget Bridge 3-</w:t>
             </w:r>
             <w:r>
-              <w:t xml:space="preserve"> Fisherman, Al()- Magikarp(5), Magikarp(10), Magikarp(15), Magikarp (19)</w:t>
+              <w:t xml:space="preserve"> Fisherman, </w:t>
+            </w:r>
+            <w:proofErr w:type="gramStart"/>
+            <w:r>
+              <w:t>Al(</w:t>
+            </w:r>
+            <w:proofErr w:type="gramEnd"/>
+            <w:r>
+              <w:t xml:space="preserve">)- </w:t>
+            </w:r>
+            <w:proofErr w:type="spellStart"/>
+            <w:r>
+              <w:t>Magikarp</w:t>
+            </w:r>
+            <w:proofErr w:type="spellEnd"/>
+            <w:r>
+              <w:t xml:space="preserve">(5), </w:t>
+            </w:r>
+            <w:proofErr w:type="spellStart"/>
+            <w:r>
+              <w:t>Magikarp</w:t>
+            </w:r>
+            <w:proofErr w:type="spellEnd"/>
+            <w:r>
+              <w:t xml:space="preserve">(10), </w:t>
+            </w:r>
+            <w:proofErr w:type="spellStart"/>
+            <w:r>
+              <w:t>Magikarp</w:t>
+            </w:r>
+            <w:proofErr w:type="spellEnd"/>
+            <w:r>
+              <w:t xml:space="preserve">(15), </w:t>
+            </w:r>
+            <w:proofErr w:type="spellStart"/>
+            <w:r>
+              <w:t>Magikarp</w:t>
+            </w:r>
+            <w:proofErr w:type="spellEnd"/>
+            <w:r>
+              <w:t xml:space="preserve"> (19)</w:t>
             </w:r>
           </w:p>
           <w:p>
@@ -1340,7 +2348,36 @@
               <w:t>Nugget Bridge 4-</w:t>
             </w:r>
             <w:r>
-              <w:t xml:space="preserve"> Hiker, Bolder()-Geodude(15), Sandshrew(15), Joltik (14)</w:t>
+              <w:t xml:space="preserve"> Hiker, Bolder()-</w:t>
+            </w:r>
+            <w:proofErr w:type="spellStart"/>
+            <w:proofErr w:type="gramStart"/>
+            <w:r>
+              <w:t>Geodude</w:t>
+            </w:r>
+            <w:proofErr w:type="spellEnd"/>
+            <w:r>
+              <w:t>(</w:t>
+            </w:r>
+            <w:proofErr w:type="gramEnd"/>
+            <w:r>
+              <w:t xml:space="preserve">15), </w:t>
+            </w:r>
+            <w:proofErr w:type="spellStart"/>
+            <w:r>
+              <w:t>Sandshrew</w:t>
+            </w:r>
+            <w:proofErr w:type="spellEnd"/>
+            <w:r>
+              <w:t xml:space="preserve">(15), </w:t>
+            </w:r>
+            <w:proofErr w:type="spellStart"/>
+            <w:r>
+              <w:t>Joltik</w:t>
+            </w:r>
+            <w:proofErr w:type="spellEnd"/>
+            <w:r>
+              <w:t xml:space="preserve"> (14)</w:t>
             </w:r>
           </w:p>
           <w:p>
@@ -1351,7 +2388,28 @@
               <w:t>Nugget Bridge 5-</w:t>
             </w:r>
             <w:r>
-              <w:t>Bug Catcher, Drew()-Butterfree(18), Beedrill(18)</w:t>
+              <w:t>Bug Catcher, Drew()-</w:t>
+            </w:r>
+            <w:proofErr w:type="spellStart"/>
+            <w:proofErr w:type="gramStart"/>
+            <w:r>
+              <w:t>Butterfree</w:t>
+            </w:r>
+            <w:proofErr w:type="spellEnd"/>
+            <w:r>
+              <w:t>(</w:t>
+            </w:r>
+            <w:proofErr w:type="gramEnd"/>
+            <w:r>
+              <w:t xml:space="preserve">18), </w:t>
+            </w:r>
+            <w:proofErr w:type="spellStart"/>
+            <w:r>
+              <w:t>Beedrill</w:t>
+            </w:r>
+            <w:proofErr w:type="spellEnd"/>
+            <w:r>
+              <w:t>(18)</w:t>
             </w:r>
           </w:p>
           <w:p>
@@ -1362,7 +2420,39 @@
               <w:t>Nugget Bridge Leader</w:t>
             </w:r>
             <w:r>
-              <w:t>-Cooltrainer_F, Trent()- Mankey(17), Wrock(20)</w:t>
+              <w:t>-</w:t>
+            </w:r>
+            <w:proofErr w:type="spellStart"/>
+            <w:r>
+              <w:t>Cooltrainer_F</w:t>
+            </w:r>
+            <w:proofErr w:type="spellEnd"/>
+            <w:r>
+              <w:t xml:space="preserve">, </w:t>
+            </w:r>
+            <w:proofErr w:type="gramStart"/>
+            <w:r>
+              <w:t>Trent(</w:t>
+            </w:r>
+            <w:proofErr w:type="gramEnd"/>
+            <w:r>
+              <w:t xml:space="preserve">)- </w:t>
+            </w:r>
+            <w:proofErr w:type="spellStart"/>
+            <w:r>
+              <w:t>Mankey</w:t>
+            </w:r>
+            <w:proofErr w:type="spellEnd"/>
+            <w:r>
+              <w:t xml:space="preserve">(17), </w:t>
+            </w:r>
+            <w:proofErr w:type="spellStart"/>
+            <w:r>
+              <w:t>Wrock</w:t>
+            </w:r>
+            <w:proofErr w:type="spellEnd"/>
+            <w:r>
+              <w:t>(20)</w:t>
             </w:r>
           </w:p>
         </w:tc>
@@ -1408,8 +2498,29 @@
             <w:r>
               <w:t xml:space="preserve">Hiker, </w:t>
             </w:r>
-            <w:r>
-              <w:t>Ian()- Geodude(18), Phanphy(18)</w:t>
+            <w:proofErr w:type="gramStart"/>
+            <w:r>
+              <w:t>Ian(</w:t>
+            </w:r>
+            <w:proofErr w:type="gramEnd"/>
+            <w:r>
+              <w:t xml:space="preserve">)- </w:t>
+            </w:r>
+            <w:proofErr w:type="spellStart"/>
+            <w:r>
+              <w:t>Geodude</w:t>
+            </w:r>
+            <w:proofErr w:type="spellEnd"/>
+            <w:r>
+              <w:t xml:space="preserve">(18), </w:t>
+            </w:r>
+            <w:proofErr w:type="spellStart"/>
+            <w:r>
+              <w:t>Phanphy</w:t>
+            </w:r>
+            <w:proofErr w:type="spellEnd"/>
+            <w:r>
+              <w:t>(18)</w:t>
             </w:r>
           </w:p>
           <w:p>
@@ -1420,7 +2531,39 @@
               <w:t>Trainer2-</w:t>
             </w:r>
             <w:r>
-              <w:t xml:space="preserve"> Camper_F, Brenna()- Nidorino(18), Spearow(16)</w:t>
+              <w:t xml:space="preserve"> </w:t>
+            </w:r>
+            <w:proofErr w:type="spellStart"/>
+            <w:r>
+              <w:t>Camper_F</w:t>
+            </w:r>
+            <w:proofErr w:type="spellEnd"/>
+            <w:r>
+              <w:t xml:space="preserve">, </w:t>
+            </w:r>
+            <w:proofErr w:type="gramStart"/>
+            <w:r>
+              <w:t>Brenna(</w:t>
+            </w:r>
+            <w:proofErr w:type="gramEnd"/>
+            <w:r>
+              <w:t xml:space="preserve">)- </w:t>
+            </w:r>
+            <w:proofErr w:type="spellStart"/>
+            <w:r>
+              <w:t>Nidorino</w:t>
+            </w:r>
+            <w:proofErr w:type="spellEnd"/>
+            <w:r>
+              <w:t xml:space="preserve">(18), </w:t>
+            </w:r>
+            <w:proofErr w:type="spellStart"/>
+            <w:r>
+              <w:t>Spearow</w:t>
+            </w:r>
+            <w:proofErr w:type="spellEnd"/>
+            <w:r>
+              <w:t>(16)</w:t>
             </w:r>
           </w:p>
           <w:p>
@@ -1431,7 +2574,23 @@
               <w:t>Trainer3-</w:t>
             </w:r>
             <w:r>
-              <w:t xml:space="preserve"> Bug Catcher, Hiro()- Tazorn(17), Paras(17)</w:t>
+              <w:t xml:space="preserve"> Bug Catcher, </w:t>
+            </w:r>
+            <w:proofErr w:type="gramStart"/>
+            <w:r>
+              <w:t>Hiro(</w:t>
+            </w:r>
+            <w:proofErr w:type="gramEnd"/>
+            <w:r>
+              <w:t xml:space="preserve">)- </w:t>
+            </w:r>
+            <w:proofErr w:type="spellStart"/>
+            <w:r>
+              <w:t>Tazorn</w:t>
+            </w:r>
+            <w:proofErr w:type="spellEnd"/>
+            <w:r>
+              <w:t>(17), Paras(17)</w:t>
             </w:r>
           </w:p>
           <w:p>
@@ -1442,7 +2601,36 @@
               <w:t>Trainer4-</w:t>
             </w:r>
             <w:r>
-              <w:t>Cooltrainer_M()-Clefairy(15), Jigglypuff(15), Happiny(15)</w:t>
+              <w:t>Cooltrainer_M()-</w:t>
+            </w:r>
+            <w:proofErr w:type="spellStart"/>
+            <w:proofErr w:type="gramStart"/>
+            <w:r>
+              <w:t>Clefairy</w:t>
+            </w:r>
+            <w:proofErr w:type="spellEnd"/>
+            <w:r>
+              <w:t>(</w:t>
+            </w:r>
+            <w:proofErr w:type="gramEnd"/>
+            <w:r>
+              <w:t xml:space="preserve">15), </w:t>
+            </w:r>
+            <w:proofErr w:type="spellStart"/>
+            <w:r>
+              <w:t>Jigglypuff</w:t>
+            </w:r>
+            <w:proofErr w:type="spellEnd"/>
+            <w:r>
+              <w:t xml:space="preserve">(15), </w:t>
+            </w:r>
+            <w:proofErr w:type="spellStart"/>
+            <w:r>
+              <w:t>Happiny</w:t>
+            </w:r>
+            <w:proofErr w:type="spellEnd"/>
+            <w:r>
+              <w:t>(15)</w:t>
             </w:r>
           </w:p>
           <w:p>
@@ -1453,7 +2641,31 @@
               <w:t>Trainer5-</w:t>
             </w:r>
             <w:r>
-              <w:t>Youngster, Vinny()- Oddish(17), Bellsprout(17)</w:t>
+              <w:t xml:space="preserve">Youngster, </w:t>
+            </w:r>
+            <w:proofErr w:type="gramStart"/>
+            <w:r>
+              <w:t>Vinny(</w:t>
+            </w:r>
+            <w:proofErr w:type="gramEnd"/>
+            <w:r>
+              <w:t xml:space="preserve">)- </w:t>
+            </w:r>
+            <w:proofErr w:type="spellStart"/>
+            <w:r>
+              <w:t>Oddish</w:t>
+            </w:r>
+            <w:proofErr w:type="spellEnd"/>
+            <w:r>
+              <w:t xml:space="preserve">(17), </w:t>
+            </w:r>
+            <w:proofErr w:type="spellStart"/>
+            <w:r>
+              <w:t>Bellsprout</w:t>
+            </w:r>
+            <w:proofErr w:type="spellEnd"/>
+            <w:r>
+              <w:t>(17)</w:t>
             </w:r>
           </w:p>
           <w:p>
@@ -1464,7 +2676,36 @@
               <w:t>Trainer6-</w:t>
             </w:r>
             <w:r>
-              <w:t xml:space="preserve"> Fisherman, Hank()-Shellimander(14), Magikarp(15), Goldeen(16)</w:t>
+              <w:t xml:space="preserve"> Fisherman, Hank()-</w:t>
+            </w:r>
+            <w:proofErr w:type="spellStart"/>
+            <w:proofErr w:type="gramStart"/>
+            <w:r>
+              <w:t>Shellimander</w:t>
+            </w:r>
+            <w:proofErr w:type="spellEnd"/>
+            <w:r>
+              <w:t>(</w:t>
+            </w:r>
+            <w:proofErr w:type="gramEnd"/>
+            <w:r>
+              <w:t xml:space="preserve">14), </w:t>
+            </w:r>
+            <w:proofErr w:type="spellStart"/>
+            <w:r>
+              <w:t>Magikarp</w:t>
+            </w:r>
+            <w:proofErr w:type="spellEnd"/>
+            <w:r>
+              <w:t xml:space="preserve">(15), </w:t>
+            </w:r>
+            <w:proofErr w:type="spellStart"/>
+            <w:r>
+              <w:t>Goldeen</w:t>
+            </w:r>
+            <w:proofErr w:type="spellEnd"/>
+            <w:r>
+              <w:t>(16)</w:t>
             </w:r>
           </w:p>
           <w:p>
@@ -1475,7 +2716,20 @@
               <w:t>Trainer7-</w:t>
             </w:r>
             <w:r>
-              <w:t>SuperNerd, Erik()-Munchlax(21)</w:t>
+              <w:t>SuperNerd, Erik()-</w:t>
+            </w:r>
+            <w:proofErr w:type="spellStart"/>
+            <w:proofErr w:type="gramStart"/>
+            <w:r>
+              <w:t>Munchlax</w:t>
+            </w:r>
+            <w:proofErr w:type="spellEnd"/>
+            <w:r>
+              <w:t>(</w:t>
+            </w:r>
+            <w:proofErr w:type="gramEnd"/>
+            <w:r>
+              <w:t>21)</w:t>
             </w:r>
           </w:p>
         </w:tc>
@@ -1518,8 +2772,42 @@
             <w:r>
               <w:t xml:space="preserve">Trainer 1 – </w:t>
             </w:r>
-            <w:r>
-              <w:t>Swimmer_F, Daisy()-Goldeen(18), Seel(18), Shellimander(16)</w:t>
+            <w:proofErr w:type="spellStart"/>
+            <w:r>
+              <w:t>Swimmer_F</w:t>
+            </w:r>
+            <w:proofErr w:type="spellEnd"/>
+            <w:r>
+              <w:t>, Daisy()-</w:t>
+            </w:r>
+            <w:proofErr w:type="spellStart"/>
+            <w:proofErr w:type="gramStart"/>
+            <w:r>
+              <w:t>Goldeen</w:t>
+            </w:r>
+            <w:proofErr w:type="spellEnd"/>
+            <w:r>
+              <w:t>(</w:t>
+            </w:r>
+            <w:proofErr w:type="gramEnd"/>
+            <w:r>
+              <w:t xml:space="preserve">18), </w:t>
+            </w:r>
+            <w:proofErr w:type="spellStart"/>
+            <w:r>
+              <w:t>Seel</w:t>
+            </w:r>
+            <w:proofErr w:type="spellEnd"/>
+            <w:r>
+              <w:t xml:space="preserve">(18), </w:t>
+            </w:r>
+            <w:proofErr w:type="spellStart"/>
+            <w:r>
+              <w:t>Shellimander</w:t>
+            </w:r>
+            <w:proofErr w:type="spellEnd"/>
+            <w:r>
+              <w:t>(16)</w:t>
             </w:r>
           </w:p>
           <w:p>
@@ -1530,7 +2818,36 @@
               <w:t>Trainer 2 –</w:t>
             </w:r>
             <w:r>
-              <w:t xml:space="preserve"> Swimmer_F, Violet()-Goldeen(19), Staryu(20)</w:t>
+              <w:t xml:space="preserve"> </w:t>
+            </w:r>
+            <w:proofErr w:type="spellStart"/>
+            <w:r>
+              <w:t>Swimmer_F</w:t>
+            </w:r>
+            <w:proofErr w:type="spellEnd"/>
+            <w:r>
+              <w:t>, Violet()-</w:t>
+            </w:r>
+            <w:proofErr w:type="spellStart"/>
+            <w:proofErr w:type="gramStart"/>
+            <w:r>
+              <w:t>Goldeen</w:t>
+            </w:r>
+            <w:proofErr w:type="spellEnd"/>
+            <w:r>
+              <w:t>(</w:t>
+            </w:r>
+            <w:proofErr w:type="gramEnd"/>
+            <w:r>
+              <w:t xml:space="preserve">19), </w:t>
+            </w:r>
+            <w:proofErr w:type="spellStart"/>
+            <w:r>
+              <w:t>Staryu</w:t>
+            </w:r>
+            <w:proofErr w:type="spellEnd"/>
+            <w:r>
+              <w:t>(20)</w:t>
             </w:r>
           </w:p>
           <w:p>
@@ -1540,8 +2857,34 @@
             <w:r>
               <w:t xml:space="preserve">Trainer 3 – </w:t>
             </w:r>
-            <w:r>
-              <w:t>Swimmer_F, Lily()-Goldeen(20), Shellder(20)</w:t>
+            <w:proofErr w:type="spellStart"/>
+            <w:r>
+              <w:t>Swimmer_F</w:t>
+            </w:r>
+            <w:proofErr w:type="spellEnd"/>
+            <w:r>
+              <w:t>, Lily()-</w:t>
+            </w:r>
+            <w:proofErr w:type="spellStart"/>
+            <w:proofErr w:type="gramStart"/>
+            <w:r>
+              <w:t>Goldeen</w:t>
+            </w:r>
+            <w:proofErr w:type="spellEnd"/>
+            <w:r>
+              <w:t>(</w:t>
+            </w:r>
+            <w:proofErr w:type="gramEnd"/>
+            <w:r>
+              <w:t xml:space="preserve">20), </w:t>
+            </w:r>
+            <w:proofErr w:type="spellStart"/>
+            <w:r>
+              <w:t>Shellder</w:t>
+            </w:r>
+            <w:proofErr w:type="spellEnd"/>
+            <w:r>
+              <w:t>(20)</w:t>
             </w:r>
           </w:p>
           <w:p>
@@ -1552,7 +2895,36 @@
               <w:t>Gym Leader –</w:t>
             </w:r>
             <w:r>
-              <w:t>Misty()-Horsea(23),Starmie(26),Togetic(25)</w:t>
+              <w:t>Misty()-</w:t>
+            </w:r>
+            <w:proofErr w:type="spellStart"/>
+            <w:r>
+              <w:t>Horsea</w:t>
+            </w:r>
+            <w:proofErr w:type="spellEnd"/>
+            <w:r>
+              <w:t>(23</w:t>
+            </w:r>
+            <w:proofErr w:type="gramStart"/>
+            <w:r>
+              <w:t>),</w:t>
+            </w:r>
+            <w:proofErr w:type="spellStart"/>
+            <w:r>
+              <w:t>Starmie</w:t>
+            </w:r>
+            <w:proofErr w:type="spellEnd"/>
+            <w:proofErr w:type="gramEnd"/>
+            <w:r>
+              <w:t>(26),</w:t>
+            </w:r>
+            <w:proofErr w:type="spellStart"/>
+            <w:r>
+              <w:t>Togetic</w:t>
+            </w:r>
+            <w:proofErr w:type="spellEnd"/>
+            <w:r>
+              <w:t>(25)</w:t>
             </w:r>
           </w:p>
         </w:tc>
@@ -1596,7 +2968,39 @@
               <w:t>Trainer1-</w:t>
             </w:r>
             <w:r>
-              <w:t xml:space="preserve"> Psychic_M()- Kadabra(20), Drowzee(21)</w:t>
+              <w:t xml:space="preserve"> </w:t>
+            </w:r>
+            <w:proofErr w:type="spellStart"/>
+            <w:r>
+              <w:t>Psychic_</w:t>
+            </w:r>
+            <w:proofErr w:type="gramStart"/>
+            <w:r>
+              <w:t>M</w:t>
+            </w:r>
+            <w:proofErr w:type="spellEnd"/>
+            <w:r>
+              <w:t>(</w:t>
+            </w:r>
+            <w:proofErr w:type="gramEnd"/>
+            <w:r>
+              <w:t xml:space="preserve">)- </w:t>
+            </w:r>
+            <w:proofErr w:type="spellStart"/>
+            <w:r>
+              <w:t>Kadabra</w:t>
+            </w:r>
+            <w:proofErr w:type="spellEnd"/>
+            <w:r>
+              <w:t xml:space="preserve">(20), </w:t>
+            </w:r>
+            <w:proofErr w:type="spellStart"/>
+            <w:r>
+              <w:t>Drowzee</w:t>
+            </w:r>
+            <w:proofErr w:type="spellEnd"/>
+            <w:r>
+              <w:t>(21)</w:t>
             </w:r>
           </w:p>
           <w:p>
@@ -1610,7 +3014,23 @@
               <w:t xml:space="preserve"> </w:t>
             </w:r>
             <w:r>
-              <w:t>Rocker, Vlad()- Pikachu(19), Phanphy(20)</w:t>
+              <w:t xml:space="preserve">Rocker, </w:t>
+            </w:r>
+            <w:proofErr w:type="gramStart"/>
+            <w:r>
+              <w:t>Vlad(</w:t>
+            </w:r>
+            <w:proofErr w:type="gramEnd"/>
+            <w:r>
+              <w:t xml:space="preserve">)- Pikachu(19), </w:t>
+            </w:r>
+            <w:proofErr w:type="spellStart"/>
+            <w:r>
+              <w:t>Phanphy</w:t>
+            </w:r>
+            <w:proofErr w:type="spellEnd"/>
+            <w:r>
+              <w:t>(20)</w:t>
             </w:r>
           </w:p>
         </w:tc>
@@ -1654,7 +3074,31 @@
               <w:t>Trainer 1-</w:t>
             </w:r>
             <w:r>
-              <w:t>Psychic_F, Caroline()- Kadabra(24), Espurr(23)</w:t>
+              <w:t xml:space="preserve">Psychic_F, </w:t>
+            </w:r>
+            <w:proofErr w:type="gramStart"/>
+            <w:r>
+              <w:t>Caroline(</w:t>
+            </w:r>
+            <w:proofErr w:type="gramEnd"/>
+            <w:r>
+              <w:t xml:space="preserve">)- </w:t>
+            </w:r>
+            <w:proofErr w:type="spellStart"/>
+            <w:r>
+              <w:t>Kadabra</w:t>
+            </w:r>
+            <w:proofErr w:type="spellEnd"/>
+            <w:r>
+              <w:t xml:space="preserve">(24), </w:t>
+            </w:r>
+            <w:proofErr w:type="spellStart"/>
+            <w:r>
+              <w:t>Espurr</w:t>
+            </w:r>
+            <w:proofErr w:type="spellEnd"/>
+            <w:r>
+              <w:t>(23)</w:t>
             </w:r>
           </w:p>
           <w:p>
@@ -1665,7 +3109,36 @@
               <w:t>Trainer2-</w:t>
             </w:r>
             <w:r>
-              <w:t xml:space="preserve"> Psychic_M, Jango()- Slowpoke(24), Exeggcute(24)</w:t>
+              <w:t xml:space="preserve"> </w:t>
+            </w:r>
+            <w:proofErr w:type="spellStart"/>
+            <w:r>
+              <w:t>Psychic_M</w:t>
+            </w:r>
+            <w:proofErr w:type="spellEnd"/>
+            <w:r>
+              <w:t xml:space="preserve">, </w:t>
+            </w:r>
+            <w:proofErr w:type="spellStart"/>
+            <w:proofErr w:type="gramStart"/>
+            <w:r>
+              <w:t>Jango</w:t>
+            </w:r>
+            <w:proofErr w:type="spellEnd"/>
+            <w:r>
+              <w:t>(</w:t>
+            </w:r>
+            <w:proofErr w:type="gramEnd"/>
+            <w:r>
+              <w:t xml:space="preserve">)- Slowpoke(24), </w:t>
+            </w:r>
+            <w:proofErr w:type="spellStart"/>
+            <w:r>
+              <w:t>Exeggcute</w:t>
+            </w:r>
+            <w:proofErr w:type="spellEnd"/>
+            <w:r>
+              <w:t>(24)</w:t>
             </w:r>
           </w:p>
           <w:p>
@@ -1676,7 +3149,31 @@
               <w:t>Trainer3-</w:t>
             </w:r>
             <w:r>
-              <w:t>Psychic_F, Karina()- Espeon(25), Wynaut(24)</w:t>
+              <w:t xml:space="preserve">Psychic_F, </w:t>
+            </w:r>
+            <w:proofErr w:type="gramStart"/>
+            <w:r>
+              <w:t>Karina(</w:t>
+            </w:r>
+            <w:proofErr w:type="gramEnd"/>
+            <w:r>
+              <w:t xml:space="preserve">)- </w:t>
+            </w:r>
+            <w:proofErr w:type="spellStart"/>
+            <w:r>
+              <w:t>Espeon</w:t>
+            </w:r>
+            <w:proofErr w:type="spellEnd"/>
+            <w:r>
+              <w:t xml:space="preserve">(25), </w:t>
+            </w:r>
+            <w:proofErr w:type="spellStart"/>
+            <w:r>
+              <w:t>Wynaut</w:t>
+            </w:r>
+            <w:proofErr w:type="spellEnd"/>
+            <w:r>
+              <w:t>(24)</w:t>
             </w:r>
           </w:p>
           <w:p>
@@ -1690,17 +3187,76 @@
               <w:t>Psychic_M,</w:t>
             </w:r>
             <w:r>
-              <w:t xml:space="preserve"> Jasper()- Girafarig(25), Kadabra(25)</w:t>
-            </w:r>
-            <w:bookmarkStart w:id="0" w:name="_GoBack"/>
-            <w:bookmarkEnd w:id="0"/>
-          </w:p>
-          <w:p>
-            <w:pPr>
-              <w:jc w:val="center"/>
-            </w:pPr>
-            <w:r>
-              <w:t>Leader-Lucious()-Kadabra(27), Psyzic(29),MeowsticF(27)</w:t>
+              <w:t xml:space="preserve"> </w:t>
+            </w:r>
+            <w:proofErr w:type="gramStart"/>
+            <w:r>
+              <w:t>Jasper(</w:t>
+            </w:r>
+            <w:proofErr w:type="gramEnd"/>
+            <w:r>
+              <w:t xml:space="preserve">)- </w:t>
+            </w:r>
+            <w:proofErr w:type="spellStart"/>
+            <w:r>
+              <w:t>Girafarig</w:t>
+            </w:r>
+            <w:proofErr w:type="spellEnd"/>
+            <w:r>
+              <w:t xml:space="preserve">(25), </w:t>
+            </w:r>
+            <w:proofErr w:type="spellStart"/>
+            <w:r>
+              <w:t>Kadabra</w:t>
+            </w:r>
+            <w:proofErr w:type="spellEnd"/>
+            <w:r>
+              <w:t>(25)</w:t>
+            </w:r>
+          </w:p>
+          <w:p>
+            <w:pPr>
+              <w:jc w:val="center"/>
+            </w:pPr>
+            <w:r>
+              <w:t>Leader-</w:t>
+            </w:r>
+            <w:proofErr w:type="spellStart"/>
+            <w:r>
+              <w:t>Lucious</w:t>
+            </w:r>
+            <w:proofErr w:type="spellEnd"/>
+            <w:r>
+              <w:t>()-</w:t>
+            </w:r>
+            <w:proofErr w:type="spellStart"/>
+            <w:proofErr w:type="gramStart"/>
+            <w:r>
+              <w:t>Kadabra</w:t>
+            </w:r>
+            <w:proofErr w:type="spellEnd"/>
+            <w:r>
+              <w:t>(</w:t>
+            </w:r>
+            <w:proofErr w:type="gramEnd"/>
+            <w:r>
+              <w:t xml:space="preserve">27), </w:t>
+            </w:r>
+            <w:proofErr w:type="spellStart"/>
+            <w:r>
+              <w:t>Psyzic</w:t>
+            </w:r>
+            <w:proofErr w:type="spellEnd"/>
+            <w:r>
+              <w:t>(29),</w:t>
+            </w:r>
+            <w:proofErr w:type="spellStart"/>
+            <w:r>
+              <w:t>MeowsticF</w:t>
+            </w:r>
+            <w:proofErr w:type="spellEnd"/>
+            <w:r>
+              <w:t>(27)</w:t>
             </w:r>
           </w:p>
         </w:tc>
@@ -1744,10 +3300,42 @@
               <w:t>Trainer 1 –</w:t>
             </w:r>
             <w:r>
-              <w:t>Blackbelt, Sanji()-Scraggy(22), Machop(23)</w:t>
-            </w:r>
-            <w:r>
-              <w:t>, Poliwhirl(24)</w:t>
+              <w:t xml:space="preserve">Blackbelt, </w:t>
+            </w:r>
+            <w:proofErr w:type="spellStart"/>
+            <w:r>
+              <w:t>Sanji</w:t>
+            </w:r>
+            <w:proofErr w:type="spellEnd"/>
+            <w:r>
+              <w:t>()-</w:t>
+            </w:r>
+            <w:proofErr w:type="gramStart"/>
+            <w:r>
+              <w:t>Scraggy(</w:t>
+            </w:r>
+            <w:proofErr w:type="gramEnd"/>
+            <w:r>
+              <w:t xml:space="preserve">22), </w:t>
+            </w:r>
+            <w:proofErr w:type="spellStart"/>
+            <w:r>
+              <w:t>Machop</w:t>
+            </w:r>
+            <w:proofErr w:type="spellEnd"/>
+            <w:r>
+              <w:t>(23)</w:t>
+            </w:r>
+            <w:r>
+              <w:t xml:space="preserve">, </w:t>
+            </w:r>
+            <w:proofErr w:type="spellStart"/>
+            <w:r>
+              <w:t>Poliwhirl</w:t>
+            </w:r>
+            <w:proofErr w:type="spellEnd"/>
+            <w:r>
+              <w:t>(24)</w:t>
             </w:r>
           </w:p>
           <w:p>
@@ -1758,7 +3346,31 @@
               <w:t>Trainer 2-</w:t>
             </w:r>
             <w:r>
-              <w:t>Crushgirl, Kyra()- Mankey(22), Riolu(24)</w:t>
+              <w:t xml:space="preserve">Crushgirl, </w:t>
+            </w:r>
+            <w:proofErr w:type="gramStart"/>
+            <w:r>
+              <w:t>Kyra(</w:t>
+            </w:r>
+            <w:proofErr w:type="gramEnd"/>
+            <w:r>
+              <w:t xml:space="preserve">)- </w:t>
+            </w:r>
+            <w:proofErr w:type="spellStart"/>
+            <w:r>
+              <w:t>Mankey</w:t>
+            </w:r>
+            <w:proofErr w:type="spellEnd"/>
+            <w:r>
+              <w:t xml:space="preserve">(22), </w:t>
+            </w:r>
+            <w:proofErr w:type="spellStart"/>
+            <w:r>
+              <w:t>Riolu</w:t>
+            </w:r>
+            <w:proofErr w:type="spellEnd"/>
+            <w:r>
+              <w:t>(24)</w:t>
             </w:r>
             <w:r>
               <w:t>,</w:t>
@@ -1772,10 +3384,47 @@
               <w:t>Trainer3-</w:t>
             </w:r>
             <w:r>
-              <w:t>Blackbelt, Sokka()-Tyrogue(23), Machop(23)</w:t>
-            </w:r>
-            <w:r>
-              <w:t>, Aipom(24)</w:t>
+              <w:t xml:space="preserve">Blackbelt, </w:t>
+            </w:r>
+            <w:proofErr w:type="spellStart"/>
+            <w:r>
+              <w:t>Sokka</w:t>
+            </w:r>
+            <w:proofErr w:type="spellEnd"/>
+            <w:r>
+              <w:t>()-</w:t>
+            </w:r>
+            <w:proofErr w:type="spellStart"/>
+            <w:proofErr w:type="gramStart"/>
+            <w:r>
+              <w:t>Tyrogue</w:t>
+            </w:r>
+            <w:proofErr w:type="spellEnd"/>
+            <w:r>
+              <w:t>(</w:t>
+            </w:r>
+            <w:proofErr w:type="gramEnd"/>
+            <w:r>
+              <w:t xml:space="preserve">23), </w:t>
+            </w:r>
+            <w:proofErr w:type="spellStart"/>
+            <w:r>
+              <w:t>Machop</w:t>
+            </w:r>
+            <w:proofErr w:type="spellEnd"/>
+            <w:r>
+              <w:t>(23)</w:t>
+            </w:r>
+            <w:r>
+              <w:t xml:space="preserve">, </w:t>
+            </w:r>
+            <w:proofErr w:type="spellStart"/>
+            <w:r>
+              <w:t>Aipom</w:t>
+            </w:r>
+            <w:proofErr w:type="spellEnd"/>
+            <w:r>
+              <w:t>(24)</w:t>
             </w:r>
           </w:p>
           <w:p>
@@ -1786,7 +3435,36 @@
               <w:t>Trainer4-</w:t>
             </w:r>
             <w:r>
-              <w:t>Crushgirl, Katara()-Teddiursa(24),Primeape(25)</w:t>
+              <w:t xml:space="preserve">Crushgirl, </w:t>
+            </w:r>
+            <w:proofErr w:type="spellStart"/>
+            <w:r>
+              <w:t>Katara</w:t>
+            </w:r>
+            <w:proofErr w:type="spellEnd"/>
+            <w:r>
+              <w:t>()-</w:t>
+            </w:r>
+            <w:proofErr w:type="spellStart"/>
+            <w:r>
+              <w:t>Teddiursa</w:t>
+            </w:r>
+            <w:proofErr w:type="spellEnd"/>
+            <w:r>
+              <w:t>(24</w:t>
+            </w:r>
+            <w:proofErr w:type="gramStart"/>
+            <w:r>
+              <w:t>),</w:t>
+            </w:r>
+            <w:proofErr w:type="spellStart"/>
+            <w:r>
+              <w:t>Primeape</w:t>
+            </w:r>
+            <w:proofErr w:type="spellEnd"/>
+            <w:proofErr w:type="gramEnd"/>
+            <w:r>
+              <w:t>(25)</w:t>
             </w:r>
           </w:p>
           <w:p>
@@ -1803,25 +3481,64 @@
             <w:r>
               <w:t>-</w:t>
             </w:r>
-            <w:r>
-              <w:t>Primape(28), Hitmonchan(29)</w:t>
-            </w:r>
-          </w:p>
-          <w:p>
-            <w:pPr>
-              <w:jc w:val="center"/>
-            </w:pPr>
-            <w:r>
-              <w:t>Kick Master</w:t>
-            </w:r>
-            <w:r>
-              <w:t>()</w:t>
+            <w:proofErr w:type="spellStart"/>
+            <w:proofErr w:type="gramStart"/>
+            <w:r>
+              <w:t>Primape</w:t>
+            </w:r>
+            <w:proofErr w:type="spellEnd"/>
+            <w:r>
+              <w:t>(</w:t>
+            </w:r>
+            <w:proofErr w:type="gramEnd"/>
+            <w:r>
+              <w:t xml:space="preserve">28), </w:t>
+            </w:r>
+            <w:proofErr w:type="spellStart"/>
+            <w:r>
+              <w:t>Hitmonchan</w:t>
+            </w:r>
+            <w:proofErr w:type="spellEnd"/>
+            <w:r>
+              <w:t>(29)</w:t>
+            </w:r>
+          </w:p>
+          <w:p>
+            <w:pPr>
+              <w:jc w:val="center"/>
+            </w:pPr>
+            <w:r>
+              <w:t xml:space="preserve">Kick </w:t>
+            </w:r>
+            <w:proofErr w:type="gramStart"/>
+            <w:r>
+              <w:t>Master</w:t>
+            </w:r>
+            <w:r>
+              <w:t>(</w:t>
+            </w:r>
+            <w:proofErr w:type="gramEnd"/>
+            <w:r>
+              <w:t>)</w:t>
             </w:r>
             <w:r>
               <w:t xml:space="preserve"> -</w:t>
             </w:r>
-            <w:r>
-              <w:t>Wrock(28), Hotmonlee(29)</w:t>
+            <w:proofErr w:type="spellStart"/>
+            <w:r>
+              <w:t>Wrock</w:t>
+            </w:r>
+            <w:proofErr w:type="spellEnd"/>
+            <w:r>
+              <w:t xml:space="preserve">(28), </w:t>
+            </w:r>
+            <w:proofErr w:type="spellStart"/>
+            <w:r>
+              <w:t>Hotmonlee</w:t>
+            </w:r>
+            <w:proofErr w:type="spellEnd"/>
+            <w:r>
+              <w:t>(29)</w:t>
             </w:r>
           </w:p>
         </w:tc>
@@ -1870,8 +3587,26 @@
             <w:r>
               <w:t>-</w:t>
             </w:r>
-            <w:r>
-              <w:t>Tazorn(26), Scyther(25)</w:t>
+            <w:proofErr w:type="spellStart"/>
+            <w:proofErr w:type="gramStart"/>
+            <w:r>
+              <w:t>Tazorn</w:t>
+            </w:r>
+            <w:proofErr w:type="spellEnd"/>
+            <w:r>
+              <w:t>(</w:t>
+            </w:r>
+            <w:proofErr w:type="gramEnd"/>
+            <w:r>
+              <w:t xml:space="preserve">26), </w:t>
+            </w:r>
+            <w:proofErr w:type="spellStart"/>
+            <w:r>
+              <w:t>Scyther</w:t>
+            </w:r>
+            <w:proofErr w:type="spellEnd"/>
+            <w:r>
+              <w:t>(25)</w:t>
             </w:r>
           </w:p>
           <w:p>
@@ -1882,7 +3617,28 @@
               <w:t>Rocket Grunt 1-</w:t>
             </w:r>
             <w:r>
-              <w:t xml:space="preserve"> Grimer(21), Raticate(23)</w:t>
+              <w:t xml:space="preserve"> </w:t>
+            </w:r>
+            <w:proofErr w:type="spellStart"/>
+            <w:proofErr w:type="gramStart"/>
+            <w:r>
+              <w:t>Grimer</w:t>
+            </w:r>
+            <w:proofErr w:type="spellEnd"/>
+            <w:r>
+              <w:t>(</w:t>
+            </w:r>
+            <w:proofErr w:type="gramEnd"/>
+            <w:r>
+              <w:t xml:space="preserve">21), </w:t>
+            </w:r>
+            <w:proofErr w:type="spellStart"/>
+            <w:r>
+              <w:t>Raticate</w:t>
+            </w:r>
+            <w:proofErr w:type="spellEnd"/>
+            <w:r>
+              <w:t>(23)</w:t>
             </w:r>
           </w:p>
           <w:p>
@@ -1893,7 +3649,28 @@
               <w:t>Rocket Grunt 2-</w:t>
             </w:r>
             <w:r>
-              <w:t xml:space="preserve"> Ekans(22), Psynistar (20)</w:t>
+              <w:t xml:space="preserve"> </w:t>
+            </w:r>
+            <w:proofErr w:type="spellStart"/>
+            <w:proofErr w:type="gramStart"/>
+            <w:r>
+              <w:t>Ekans</w:t>
+            </w:r>
+            <w:proofErr w:type="spellEnd"/>
+            <w:r>
+              <w:t>(</w:t>
+            </w:r>
+            <w:proofErr w:type="gramEnd"/>
+            <w:r>
+              <w:t xml:space="preserve">22), </w:t>
+            </w:r>
+            <w:proofErr w:type="spellStart"/>
+            <w:r>
+              <w:t>Psynistar</w:t>
+            </w:r>
+            <w:proofErr w:type="spellEnd"/>
+            <w:r>
+              <w:t xml:space="preserve"> (20)</w:t>
             </w:r>
           </w:p>
         </w:tc>
@@ -2174,8 +3951,13 @@
             <w:pPr>
               <w:jc w:val="center"/>
             </w:pPr>
-            <w:r>
-              <w:t>Boss:Teacher3-</w:t>
+            <w:proofErr w:type="gramStart"/>
+            <w:r>
+              <w:t>Boss:Teacher</w:t>
+            </w:r>
+            <w:proofErr w:type="gramEnd"/>
+            <w:r>
+              <w:t>3-</w:t>
             </w:r>
           </w:p>
           <w:p>
@@ -2280,10 +4062,42 @@
               <w:jc w:val="center"/>
             </w:pPr>
             <w:r>
-              <w:t>Leader-Ohm()-Pikachu(34), Electabuzz(37), Panzar(</w:t>
-            </w:r>
-            <w:r>
-              <w:t>38), Ampharos(36)</w:t>
+              <w:t>Leader-Ohm()-</w:t>
+            </w:r>
+            <w:proofErr w:type="gramStart"/>
+            <w:r>
+              <w:t>Pikachu(</w:t>
+            </w:r>
+            <w:proofErr w:type="gramEnd"/>
+            <w:r>
+              <w:t xml:space="preserve">34), </w:t>
+            </w:r>
+            <w:proofErr w:type="spellStart"/>
+            <w:r>
+              <w:t>Electabuzz</w:t>
+            </w:r>
+            <w:proofErr w:type="spellEnd"/>
+            <w:r>
+              <w:t xml:space="preserve">(37), </w:t>
+            </w:r>
+            <w:proofErr w:type="spellStart"/>
+            <w:r>
+              <w:t>Panzar</w:t>
+            </w:r>
+            <w:proofErr w:type="spellEnd"/>
+            <w:r>
+              <w:t>(</w:t>
+            </w:r>
+            <w:r>
+              <w:t xml:space="preserve">38), </w:t>
+            </w:r>
+            <w:proofErr w:type="spellStart"/>
+            <w:r>
+              <w:t>Ampharos</w:t>
+            </w:r>
+            <w:proofErr w:type="spellEnd"/>
+            <w:r>
+              <w:t>(36)</w:t>
             </w:r>
           </w:p>
         </w:tc>
@@ -2310,8 +4124,13 @@
             <w:pPr>
               <w:jc w:val="center"/>
             </w:pPr>
-            <w:r>
-              <w:t>Diglett Cave</w:t>
+            <w:proofErr w:type="spellStart"/>
+            <w:r>
+              <w:t>Diglett</w:t>
+            </w:r>
+            <w:proofErr w:type="spellEnd"/>
+            <w:r>
+              <w:t xml:space="preserve"> Cave</w:t>
             </w:r>
           </w:p>
         </w:tc>
@@ -2533,9 +4352,11 @@
             <w:pPr>
               <w:jc w:val="center"/>
             </w:pPr>
+            <w:proofErr w:type="spellStart"/>
             <w:r>
               <w:t>PowerPlant</w:t>
             </w:r>
+            <w:proofErr w:type="spellEnd"/>
           </w:p>
         </w:tc>
         <w:tc>

</xml_diff>

<commit_message>
Mt. Moon B2 Complete
</commit_message>
<xml_diff>
--- a/Data Input Sheets/Enemy Trainers by Area.docx
+++ b/Data Input Sheets/Enemy Trainers by Area.docx
@@ -1413,6 +1413,9 @@
               <w:jc w:val="center"/>
             </w:pPr>
             <w:r>
+              <w:t>(</w:t>
+            </w:r>
+            <w:r>
               <w:t xml:space="preserve">Added Events for Floor One: 3,4,5,6. Waiting on New </w:t>
             </w:r>
             <w:proofErr w:type="spellStart"/>
@@ -1424,569 +1427,604 @@
               <w:t>)</w:t>
             </w:r>
           </w:p>
-        </w:tc>
-        <w:tc>
-          <w:tcPr>
-            <w:tcW w:w="3721" w:type="dxa"/>
-          </w:tcPr>
-          <w:p>
-            <w:pPr>
-              <w:jc w:val="center"/>
-            </w:pPr>
-            <w:r>
-              <w:t>Floor One</w:t>
-            </w:r>
-          </w:p>
-          <w:p>
-            <w:pPr>
-              <w:jc w:val="center"/>
-            </w:pPr>
-            <w:r>
-              <w:t>Trainer 1-</w:t>
-            </w:r>
-            <w:r>
-              <w:t xml:space="preserve"> </w:t>
-            </w:r>
-            <w:proofErr w:type="spellStart"/>
-            <w:proofErr w:type="gramStart"/>
-            <w:r>
-              <w:t>Hiker</w:t>
-            </w:r>
-            <w:r>
-              <w:t>,Chad</w:t>
-            </w:r>
-            <w:proofErr w:type="spellEnd"/>
-            <w:proofErr w:type="gramEnd"/>
-            <w:r>
-              <w:t>(</w:t>
-            </w:r>
-            <w:r>
-              <w:t>44</w:t>
-            </w:r>
-            <w:r>
-              <w:t>)-</w:t>
-            </w:r>
-            <w:r>
-              <w:t xml:space="preserve"> </w:t>
-            </w:r>
-            <w:proofErr w:type="spellStart"/>
-            <w:r>
-              <w:t>Geodude</w:t>
-            </w:r>
-            <w:proofErr w:type="spellEnd"/>
-            <w:r>
-              <w:t xml:space="preserve">(14), </w:t>
-            </w:r>
-            <w:proofErr w:type="spellStart"/>
-            <w:r>
-              <w:t>Geodude</w:t>
-            </w:r>
-            <w:proofErr w:type="spellEnd"/>
-            <w:r>
-              <w:t xml:space="preserve"> (15), Charmander (17)</w:t>
-            </w:r>
-          </w:p>
-          <w:p>
-            <w:pPr>
-              <w:jc w:val="center"/>
-            </w:pPr>
-            <w:r>
-              <w:t>Trainer2-</w:t>
-            </w:r>
-            <w:r>
-              <w:t>FossilManiac</w:t>
-            </w:r>
-            <w:r>
-              <w:t xml:space="preserve">, </w:t>
-            </w:r>
-            <w:proofErr w:type="gramStart"/>
-            <w:r>
-              <w:t>Charles</w:t>
-            </w:r>
-            <w:r>
-              <w:t>(</w:t>
-            </w:r>
-            <w:proofErr w:type="gramEnd"/>
-            <w:r>
-              <w:t>45</w:t>
-            </w:r>
-            <w:r>
-              <w:t>)-</w:t>
-            </w:r>
-            <w:r>
-              <w:t xml:space="preserve">Kabuto (14), </w:t>
-            </w:r>
-            <w:proofErr w:type="spellStart"/>
-            <w:r>
-              <w:t>Omanyte</w:t>
-            </w:r>
-            <w:proofErr w:type="spellEnd"/>
-            <w:r>
-              <w:t xml:space="preserve"> (16)</w:t>
-            </w:r>
-          </w:p>
-          <w:p>
-            <w:pPr>
-              <w:jc w:val="center"/>
-            </w:pPr>
-            <w:r>
-              <w:t>Trainer3-</w:t>
-            </w:r>
-            <w:r>
-              <w:t>Lass</w:t>
-            </w:r>
-            <w:r>
-              <w:t xml:space="preserve">, </w:t>
-            </w:r>
-            <w:proofErr w:type="gramStart"/>
-            <w:r>
-              <w:t>Paris</w:t>
-            </w:r>
-            <w:r>
-              <w:t>(</w:t>
-            </w:r>
-            <w:proofErr w:type="gramEnd"/>
-            <w:r>
-              <w:t>)-</w:t>
-            </w:r>
-            <w:r>
-              <w:t xml:space="preserve"> </w:t>
-            </w:r>
-            <w:proofErr w:type="spellStart"/>
-            <w:r>
-              <w:t>Clefairy</w:t>
-            </w:r>
-            <w:proofErr w:type="spellEnd"/>
-            <w:r>
-              <w:t xml:space="preserve"> (16), </w:t>
-            </w:r>
-            <w:proofErr w:type="spellStart"/>
-            <w:r>
-              <w:t>Cardler</w:t>
-            </w:r>
-            <w:proofErr w:type="spellEnd"/>
-            <w:r>
-              <w:t xml:space="preserve"> (14)</w:t>
-            </w:r>
-          </w:p>
-          <w:p>
-            <w:pPr>
-              <w:jc w:val="center"/>
-            </w:pPr>
-            <w:r>
-              <w:t>Trainer4-</w:t>
-            </w:r>
-            <w:r>
-              <w:t>CamperM</w:t>
-            </w:r>
-            <w:r>
-              <w:t xml:space="preserve">, </w:t>
-            </w:r>
-            <w:proofErr w:type="gramStart"/>
-            <w:r>
-              <w:t>Kyle</w:t>
-            </w:r>
-            <w:r>
-              <w:t>(</w:t>
-            </w:r>
-            <w:proofErr w:type="gramEnd"/>
-            <w:r>
-              <w:t>)-</w:t>
-            </w:r>
-            <w:r>
-              <w:t xml:space="preserve"> </w:t>
-            </w:r>
-            <w:proofErr w:type="spellStart"/>
-            <w:r>
-              <w:t>NidoranF</w:t>
-            </w:r>
-            <w:proofErr w:type="spellEnd"/>
-            <w:r>
-              <w:t xml:space="preserve"> (16), </w:t>
-            </w:r>
-            <w:proofErr w:type="spellStart"/>
-            <w:r>
-              <w:t>Espurr</w:t>
-            </w:r>
-            <w:proofErr w:type="spellEnd"/>
-            <w:r>
-              <w:t>(15)</w:t>
-            </w:r>
-          </w:p>
-          <w:p>
-            <w:pPr>
-              <w:jc w:val="center"/>
-            </w:pPr>
-            <w:r>
-              <w:t>Trainer5-</w:t>
-            </w:r>
-            <w:r>
-              <w:t>CamperF</w:t>
-            </w:r>
-            <w:r>
-              <w:t>, Christie</w:t>
-            </w:r>
-            <w:r>
-              <w:t>()-</w:t>
-            </w:r>
-            <w:proofErr w:type="spellStart"/>
-            <w:proofErr w:type="gramStart"/>
-            <w:r>
-              <w:t>NidoranM</w:t>
-            </w:r>
-            <w:proofErr w:type="spellEnd"/>
-            <w:r>
-              <w:t>(</w:t>
-            </w:r>
-            <w:proofErr w:type="gramEnd"/>
-            <w:r>
-              <w:t xml:space="preserve">16), </w:t>
-            </w:r>
-            <w:proofErr w:type="spellStart"/>
-            <w:r>
-              <w:t>Espurr</w:t>
-            </w:r>
-            <w:proofErr w:type="spellEnd"/>
-            <w:r>
-              <w:t>(15)</w:t>
-            </w:r>
-          </w:p>
-          <w:p>
-            <w:pPr>
-              <w:jc w:val="center"/>
-            </w:pPr>
-            <w:r>
-              <w:t>Trainer6-</w:t>
-            </w:r>
-            <w:r>
-              <w:t>Hiker</w:t>
-            </w:r>
-            <w:r>
-              <w:t xml:space="preserve">, </w:t>
-            </w:r>
-            <w:proofErr w:type="gramStart"/>
-            <w:r>
-              <w:t>Herb</w:t>
-            </w:r>
-            <w:r>
-              <w:t>(</w:t>
-            </w:r>
-            <w:proofErr w:type="gramEnd"/>
-            <w:r>
-              <w:t>)-</w:t>
-            </w:r>
-            <w:r>
-              <w:t xml:space="preserve"> </w:t>
-            </w:r>
-            <w:proofErr w:type="spellStart"/>
-            <w:r>
-              <w:t>Onix</w:t>
-            </w:r>
-            <w:proofErr w:type="spellEnd"/>
-            <w:r>
-              <w:t>(18), Ignatia (16)</w:t>
-            </w:r>
-          </w:p>
-          <w:p>
-            <w:pPr>
-              <w:jc w:val="center"/>
-            </w:pPr>
-            <w:r>
-              <w:t>Trainer7-</w:t>
-            </w:r>
-            <w:r>
-              <w:t xml:space="preserve">SuperNerd, </w:t>
-            </w:r>
-            <w:proofErr w:type="gramStart"/>
-            <w:r>
-              <w:t>Darwin(</w:t>
-            </w:r>
-            <w:proofErr w:type="gramEnd"/>
-            <w:r>
-              <w:t>46)</w:t>
-            </w:r>
-            <w:r>
-              <w:t>-</w:t>
-            </w:r>
-            <w:r>
-              <w:t xml:space="preserve"> </w:t>
-            </w:r>
-            <w:proofErr w:type="spellStart"/>
-            <w:r>
-              <w:t>Zubat</w:t>
-            </w:r>
-            <w:proofErr w:type="spellEnd"/>
-            <w:r>
-              <w:t xml:space="preserve">(17), </w:t>
-            </w:r>
-            <w:proofErr w:type="spellStart"/>
-            <w:r>
-              <w:t>Mankey</w:t>
-            </w:r>
-            <w:proofErr w:type="spellEnd"/>
-            <w:r>
-              <w:t>(15)</w:t>
-            </w:r>
-          </w:p>
-          <w:p>
-            <w:pPr>
-              <w:jc w:val="center"/>
-            </w:pPr>
-            <w:r>
-              <w:t>Trainer8-</w:t>
-            </w:r>
-            <w:proofErr w:type="gramStart"/>
-            <w:r>
-              <w:t>Hiker</w:t>
-            </w:r>
-            <w:r>
-              <w:t>,Butch</w:t>
-            </w:r>
-            <w:proofErr w:type="gramEnd"/>
-            <w:r>
-              <w:t>(</w:t>
-            </w:r>
-            <w:r>
-              <w:t>47</w:t>
-            </w:r>
-            <w:r>
-              <w:t>)-</w:t>
-            </w:r>
-            <w:r>
-              <w:t xml:space="preserve"> </w:t>
-            </w:r>
-            <w:proofErr w:type="spellStart"/>
-            <w:r>
-              <w:t>Geodude</w:t>
-            </w:r>
-            <w:proofErr w:type="spellEnd"/>
-            <w:r>
-              <w:t>(14), Aron(17)</w:t>
-            </w:r>
-          </w:p>
-          <w:p>
-            <w:pPr>
-              <w:jc w:val="center"/>
-            </w:pPr>
-            <w:r>
-              <w:t>Floor Two</w:t>
-            </w:r>
-          </w:p>
-          <w:p>
-            <w:pPr>
-              <w:jc w:val="center"/>
-            </w:pPr>
-            <w:r>
-              <w:t>Trainer 1- Rocket, Axel(48)-</w:t>
-            </w:r>
-            <w:proofErr w:type="spellStart"/>
-            <w:proofErr w:type="gramStart"/>
-            <w:r>
-              <w:t>Zubat</w:t>
-            </w:r>
-            <w:proofErr w:type="spellEnd"/>
-            <w:r>
-              <w:t>(</w:t>
-            </w:r>
-            <w:proofErr w:type="gramEnd"/>
-            <w:r>
-              <w:t xml:space="preserve">14), </w:t>
-            </w:r>
-            <w:proofErr w:type="spellStart"/>
-            <w:r>
-              <w:t>Rattata</w:t>
-            </w:r>
-            <w:proofErr w:type="spellEnd"/>
-            <w:r>
-              <w:t>(16)</w:t>
-            </w:r>
-          </w:p>
-          <w:p>
-            <w:pPr>
-              <w:jc w:val="center"/>
-            </w:pPr>
-            <w:r>
-              <w:t>Trainer2- Rocket, Helga()-</w:t>
-            </w:r>
-            <w:proofErr w:type="spellStart"/>
-            <w:proofErr w:type="gramStart"/>
-            <w:r>
-              <w:t>Smileaf</w:t>
-            </w:r>
-            <w:proofErr w:type="spellEnd"/>
-            <w:r>
-              <w:t>(</w:t>
-            </w:r>
-            <w:proofErr w:type="gramEnd"/>
-            <w:r>
-              <w:t xml:space="preserve">15), </w:t>
-            </w:r>
-            <w:proofErr w:type="spellStart"/>
-            <w:r>
-              <w:t>Rattata</w:t>
-            </w:r>
-            <w:proofErr w:type="spellEnd"/>
-            <w:r>
-              <w:t>(15)</w:t>
-            </w:r>
-          </w:p>
-          <w:p>
-            <w:pPr>
-              <w:jc w:val="center"/>
-            </w:pPr>
-            <w:r>
-              <w:t>Trainer3- Rocket, Johan(49)-</w:t>
-            </w:r>
-            <w:proofErr w:type="gramStart"/>
-            <w:r>
-              <w:t>Paras(</w:t>
-            </w:r>
-            <w:proofErr w:type="gramEnd"/>
-            <w:r>
-              <w:t>14), Scraggy(15)</w:t>
-            </w:r>
-          </w:p>
-          <w:p>
-            <w:pPr>
-              <w:jc w:val="center"/>
-            </w:pPr>
-            <w:r>
-              <w:t>Trainer4- Rocket, Gertrude(50)-</w:t>
-            </w:r>
-            <w:proofErr w:type="spellStart"/>
-            <w:proofErr w:type="gramStart"/>
-            <w:r>
-              <w:t>Meowth</w:t>
-            </w:r>
-            <w:proofErr w:type="spellEnd"/>
-            <w:r>
-              <w:t>(</w:t>
-            </w:r>
-            <w:proofErr w:type="gramEnd"/>
-            <w:r>
-              <w:t xml:space="preserve">14), </w:t>
-            </w:r>
-            <w:proofErr w:type="spellStart"/>
-            <w:r>
-              <w:t>Zubat</w:t>
-            </w:r>
-            <w:proofErr w:type="spellEnd"/>
-            <w:r>
-              <w:t>(14)</w:t>
-            </w:r>
-          </w:p>
-          <w:p>
-            <w:pPr>
-              <w:jc w:val="center"/>
-            </w:pPr>
-            <w:r>
-              <w:t>Trainer5- Rocket, Bismarck(51)-</w:t>
-            </w:r>
-            <w:proofErr w:type="spellStart"/>
-            <w:proofErr w:type="gramStart"/>
-            <w:r>
-              <w:t>Houndour</w:t>
-            </w:r>
-            <w:proofErr w:type="spellEnd"/>
-            <w:r>
-              <w:t>(</w:t>
-            </w:r>
-            <w:proofErr w:type="gramEnd"/>
-            <w:r>
-              <w:t xml:space="preserve">14), </w:t>
-            </w:r>
-            <w:proofErr w:type="spellStart"/>
-            <w:r>
-              <w:t>Rattata</w:t>
-            </w:r>
-            <w:proofErr w:type="spellEnd"/>
-            <w:r>
-              <w:t>(15)</w:t>
-            </w:r>
-          </w:p>
-          <w:p>
-            <w:pPr>
-              <w:jc w:val="center"/>
-            </w:pPr>
-            <w:r>
-              <w:t>Trainer6- Rocket, Vanda()-</w:t>
-            </w:r>
-            <w:proofErr w:type="spellStart"/>
-            <w:proofErr w:type="gramStart"/>
-            <w:r>
-              <w:t>Shrewdt</w:t>
-            </w:r>
-            <w:proofErr w:type="spellEnd"/>
-            <w:r>
-              <w:t>(</w:t>
-            </w:r>
-            <w:proofErr w:type="gramEnd"/>
-            <w:r>
-              <w:t xml:space="preserve">16), </w:t>
-            </w:r>
-            <w:proofErr w:type="spellStart"/>
-            <w:r>
-              <w:t>Zubat</w:t>
-            </w:r>
-            <w:proofErr w:type="spellEnd"/>
-            <w:r>
-              <w:t>(17)</w:t>
-            </w:r>
-          </w:p>
-          <w:p>
-            <w:pPr>
-              <w:jc w:val="center"/>
-            </w:pPr>
-            <w:r>
-              <w:t>Trainer7- Rocket, Ludwig(52)-</w:t>
-            </w:r>
-            <w:proofErr w:type="spellStart"/>
-            <w:proofErr w:type="gramStart"/>
-            <w:r>
-              <w:t>Spinarack</w:t>
-            </w:r>
-            <w:proofErr w:type="spellEnd"/>
-            <w:r>
-              <w:t>(</w:t>
-            </w:r>
-            <w:proofErr w:type="gramEnd"/>
-            <w:r>
-              <w:t xml:space="preserve">17), </w:t>
-            </w:r>
-            <w:proofErr w:type="spellStart"/>
-            <w:r>
-              <w:t>Croagunk</w:t>
-            </w:r>
-            <w:proofErr w:type="spellEnd"/>
-            <w:r>
-              <w:t>(16)</w:t>
-            </w:r>
-          </w:p>
-          <w:p>
-            <w:pPr>
-              <w:jc w:val="center"/>
-            </w:pPr>
-            <w:r>
-              <w:t xml:space="preserve">Rocket Admin-Viktor()- </w:t>
-            </w:r>
-            <w:proofErr w:type="spellStart"/>
-            <w:r>
-              <w:t>Joylit</w:t>
-            </w:r>
-            <w:proofErr w:type="spellEnd"/>
-            <w:r>
-              <w:t xml:space="preserve">(19), </w:t>
-            </w:r>
-            <w:proofErr w:type="spellStart"/>
-            <w:r>
-              <w:t>Tazorn</w:t>
-            </w:r>
-            <w:proofErr w:type="spellEnd"/>
-            <w:r>
-              <w:t xml:space="preserve"> (22)</w:t>
+          <w:p>
+            <w:pPr>
+              <w:jc w:val="center"/>
+            </w:pPr>
+            <w:r>
+              <w:t>(Added B2: 1,3,4,5,7)</w:t>
+            </w:r>
+          </w:p>
+          <w:p>
+            <w:pPr>
+              <w:jc w:val="center"/>
+            </w:pPr>
+            <w:r>
+              <w:t>(Added Events for B2: 2,</w:t>
+            </w:r>
+            <w:proofErr w:type="gramStart"/>
+            <w:r>
+              <w:t>6,Viktor</w:t>
+            </w:r>
+            <w:proofErr w:type="gramEnd"/>
+            <w:r>
+              <w:t>. Waiting on N</w:t>
             </w:r>
             <w:bookmarkStart w:id="0" w:name="_GoBack"/>
             <w:bookmarkEnd w:id="0"/>
+            <w:r>
+              <w:t xml:space="preserve">ew </w:t>
+            </w:r>
+            <w:proofErr w:type="spellStart"/>
+            <w:r>
+              <w:t>Pokemon</w:t>
+            </w:r>
+            <w:proofErr w:type="spellEnd"/>
+            <w:r>
+              <w:t>)</w:t>
+            </w:r>
+          </w:p>
+        </w:tc>
+        <w:tc>
+          <w:tcPr>
+            <w:tcW w:w="3721" w:type="dxa"/>
+          </w:tcPr>
+          <w:p>
+            <w:pPr>
+              <w:jc w:val="center"/>
+            </w:pPr>
+            <w:r>
+              <w:t>Floor One</w:t>
+            </w:r>
+          </w:p>
+          <w:p>
+            <w:pPr>
+              <w:jc w:val="center"/>
+            </w:pPr>
+            <w:r>
+              <w:t>Trainer 1-</w:t>
+            </w:r>
+            <w:r>
+              <w:t xml:space="preserve"> </w:t>
+            </w:r>
+            <w:proofErr w:type="spellStart"/>
+            <w:proofErr w:type="gramStart"/>
+            <w:r>
+              <w:t>Hiker</w:t>
+            </w:r>
+            <w:r>
+              <w:t>,Chad</w:t>
+            </w:r>
+            <w:proofErr w:type="spellEnd"/>
+            <w:proofErr w:type="gramEnd"/>
+            <w:r>
+              <w:t>(</w:t>
+            </w:r>
+            <w:r>
+              <w:t>44</w:t>
+            </w:r>
+            <w:r>
+              <w:t>)-</w:t>
+            </w:r>
+            <w:r>
+              <w:t xml:space="preserve"> </w:t>
+            </w:r>
+            <w:proofErr w:type="spellStart"/>
+            <w:r>
+              <w:t>Geodude</w:t>
+            </w:r>
+            <w:proofErr w:type="spellEnd"/>
+            <w:r>
+              <w:t xml:space="preserve">(14), </w:t>
+            </w:r>
+            <w:proofErr w:type="spellStart"/>
+            <w:r>
+              <w:t>Geodude</w:t>
+            </w:r>
+            <w:proofErr w:type="spellEnd"/>
+            <w:r>
+              <w:t xml:space="preserve"> (15), Charmander (17)</w:t>
+            </w:r>
+          </w:p>
+          <w:p>
+            <w:pPr>
+              <w:jc w:val="center"/>
+            </w:pPr>
+            <w:r>
+              <w:t>Trainer2-</w:t>
+            </w:r>
+            <w:r>
+              <w:t>FossilManiac</w:t>
+            </w:r>
+            <w:r>
+              <w:t xml:space="preserve">, </w:t>
+            </w:r>
+            <w:proofErr w:type="gramStart"/>
+            <w:r>
+              <w:t>Charles</w:t>
+            </w:r>
+            <w:r>
+              <w:t>(</w:t>
+            </w:r>
+            <w:proofErr w:type="gramEnd"/>
+            <w:r>
+              <w:t>45</w:t>
+            </w:r>
+            <w:r>
+              <w:t>)-</w:t>
+            </w:r>
+            <w:r>
+              <w:t xml:space="preserve">Kabuto (14), </w:t>
+            </w:r>
+            <w:proofErr w:type="spellStart"/>
+            <w:r>
+              <w:t>Omanyte</w:t>
+            </w:r>
+            <w:proofErr w:type="spellEnd"/>
+            <w:r>
+              <w:t xml:space="preserve"> (16)</w:t>
+            </w:r>
+          </w:p>
+          <w:p>
+            <w:pPr>
+              <w:jc w:val="center"/>
+            </w:pPr>
+            <w:r>
+              <w:t>Trainer3-</w:t>
+            </w:r>
+            <w:r>
+              <w:t>Lass</w:t>
+            </w:r>
+            <w:r>
+              <w:t xml:space="preserve">, </w:t>
+            </w:r>
+            <w:proofErr w:type="gramStart"/>
+            <w:r>
+              <w:t>Paris</w:t>
+            </w:r>
+            <w:r>
+              <w:t>(</w:t>
+            </w:r>
+            <w:proofErr w:type="gramEnd"/>
+            <w:r>
+              <w:t>)-</w:t>
+            </w:r>
+            <w:r>
+              <w:t xml:space="preserve"> </w:t>
+            </w:r>
+            <w:proofErr w:type="spellStart"/>
+            <w:r>
+              <w:t>Clefairy</w:t>
+            </w:r>
+            <w:proofErr w:type="spellEnd"/>
+            <w:r>
+              <w:t xml:space="preserve"> (16), </w:t>
+            </w:r>
+            <w:proofErr w:type="spellStart"/>
+            <w:r>
+              <w:t>Cardler</w:t>
+            </w:r>
+            <w:proofErr w:type="spellEnd"/>
+            <w:r>
+              <w:t xml:space="preserve"> (14)</w:t>
+            </w:r>
+          </w:p>
+          <w:p>
+            <w:pPr>
+              <w:jc w:val="center"/>
+            </w:pPr>
+            <w:r>
+              <w:t>Trainer4-</w:t>
+            </w:r>
+            <w:r>
+              <w:t>CamperM</w:t>
+            </w:r>
+            <w:r>
+              <w:t xml:space="preserve">, </w:t>
+            </w:r>
+            <w:proofErr w:type="gramStart"/>
+            <w:r>
+              <w:t>Kyle</w:t>
+            </w:r>
+            <w:r>
+              <w:t>(</w:t>
+            </w:r>
+            <w:proofErr w:type="gramEnd"/>
+            <w:r>
+              <w:t>)-</w:t>
+            </w:r>
+            <w:r>
+              <w:t xml:space="preserve"> </w:t>
+            </w:r>
+            <w:proofErr w:type="spellStart"/>
+            <w:r>
+              <w:t>NidoranF</w:t>
+            </w:r>
+            <w:proofErr w:type="spellEnd"/>
+            <w:r>
+              <w:t xml:space="preserve"> (16), </w:t>
+            </w:r>
+            <w:proofErr w:type="spellStart"/>
+            <w:r>
+              <w:t>Espurr</w:t>
+            </w:r>
+            <w:proofErr w:type="spellEnd"/>
+            <w:r>
+              <w:t>(15)</w:t>
+            </w:r>
+          </w:p>
+          <w:p>
+            <w:pPr>
+              <w:jc w:val="center"/>
+            </w:pPr>
+            <w:r>
+              <w:t>Trainer5-</w:t>
+            </w:r>
+            <w:r>
+              <w:t>CamperF</w:t>
+            </w:r>
+            <w:r>
+              <w:t>, Christie</w:t>
+            </w:r>
+            <w:r>
+              <w:t>()-</w:t>
+            </w:r>
+            <w:proofErr w:type="spellStart"/>
+            <w:proofErr w:type="gramStart"/>
+            <w:r>
+              <w:t>NidoranM</w:t>
+            </w:r>
+            <w:proofErr w:type="spellEnd"/>
+            <w:r>
+              <w:t>(</w:t>
+            </w:r>
+            <w:proofErr w:type="gramEnd"/>
+            <w:r>
+              <w:t xml:space="preserve">16), </w:t>
+            </w:r>
+            <w:proofErr w:type="spellStart"/>
+            <w:r>
+              <w:t>Espurr</w:t>
+            </w:r>
+            <w:proofErr w:type="spellEnd"/>
+            <w:r>
+              <w:t>(15)</w:t>
+            </w:r>
+          </w:p>
+          <w:p>
+            <w:pPr>
+              <w:jc w:val="center"/>
+            </w:pPr>
+            <w:r>
+              <w:t>Trainer6-</w:t>
+            </w:r>
+            <w:r>
+              <w:t>Hiker</w:t>
+            </w:r>
+            <w:r>
+              <w:t xml:space="preserve">, </w:t>
+            </w:r>
+            <w:proofErr w:type="gramStart"/>
+            <w:r>
+              <w:t>Herb</w:t>
+            </w:r>
+            <w:r>
+              <w:t>(</w:t>
+            </w:r>
+            <w:proofErr w:type="gramEnd"/>
+            <w:r>
+              <w:t>)-</w:t>
+            </w:r>
+            <w:r>
+              <w:t xml:space="preserve"> </w:t>
+            </w:r>
+            <w:proofErr w:type="spellStart"/>
+            <w:r>
+              <w:t>Onix</w:t>
+            </w:r>
+            <w:proofErr w:type="spellEnd"/>
+            <w:r>
+              <w:t>(18), Ignatia (16)</w:t>
+            </w:r>
+          </w:p>
+          <w:p>
+            <w:pPr>
+              <w:jc w:val="center"/>
+            </w:pPr>
+            <w:r>
+              <w:t>Trainer7-</w:t>
+            </w:r>
+            <w:r>
+              <w:t xml:space="preserve">SuperNerd, </w:t>
+            </w:r>
+            <w:proofErr w:type="gramStart"/>
+            <w:r>
+              <w:t>Darwin(</w:t>
+            </w:r>
+            <w:proofErr w:type="gramEnd"/>
+            <w:r>
+              <w:t>46)</w:t>
+            </w:r>
+            <w:r>
+              <w:t>-</w:t>
+            </w:r>
+            <w:r>
+              <w:t xml:space="preserve"> </w:t>
+            </w:r>
+            <w:proofErr w:type="spellStart"/>
+            <w:r>
+              <w:t>Zubat</w:t>
+            </w:r>
+            <w:proofErr w:type="spellEnd"/>
+            <w:r>
+              <w:t xml:space="preserve">(17), </w:t>
+            </w:r>
+            <w:proofErr w:type="spellStart"/>
+            <w:r>
+              <w:t>Mankey</w:t>
+            </w:r>
+            <w:proofErr w:type="spellEnd"/>
+            <w:r>
+              <w:t>(15)</w:t>
+            </w:r>
+          </w:p>
+          <w:p>
+            <w:pPr>
+              <w:jc w:val="center"/>
+            </w:pPr>
+            <w:r>
+              <w:t>Trainer8-</w:t>
+            </w:r>
+            <w:proofErr w:type="gramStart"/>
+            <w:r>
+              <w:t>Hiker</w:t>
+            </w:r>
+            <w:r>
+              <w:t>,Butch</w:t>
+            </w:r>
+            <w:proofErr w:type="gramEnd"/>
+            <w:r>
+              <w:t>(</w:t>
+            </w:r>
+            <w:r>
+              <w:t>47</w:t>
+            </w:r>
+            <w:r>
+              <w:t>)-</w:t>
+            </w:r>
+            <w:r>
+              <w:t xml:space="preserve"> </w:t>
+            </w:r>
+            <w:proofErr w:type="spellStart"/>
+            <w:r>
+              <w:t>Geodude</w:t>
+            </w:r>
+            <w:proofErr w:type="spellEnd"/>
+            <w:r>
+              <w:t>(14), Aron(17)</w:t>
+            </w:r>
+          </w:p>
+          <w:p>
+            <w:pPr>
+              <w:jc w:val="center"/>
+            </w:pPr>
+            <w:r>
+              <w:t>Floor Two</w:t>
+            </w:r>
+          </w:p>
+          <w:p>
+            <w:pPr>
+              <w:jc w:val="center"/>
+            </w:pPr>
+            <w:r>
+              <w:t>Trainer 1- Rocket, Axel(48)-</w:t>
+            </w:r>
+            <w:proofErr w:type="spellStart"/>
+            <w:proofErr w:type="gramStart"/>
+            <w:r>
+              <w:t>Zubat</w:t>
+            </w:r>
+            <w:proofErr w:type="spellEnd"/>
+            <w:r>
+              <w:t>(</w:t>
+            </w:r>
+            <w:proofErr w:type="gramEnd"/>
+            <w:r>
+              <w:t xml:space="preserve">14), </w:t>
+            </w:r>
+            <w:proofErr w:type="spellStart"/>
+            <w:r>
+              <w:t>Rattata</w:t>
+            </w:r>
+            <w:proofErr w:type="spellEnd"/>
+            <w:r>
+              <w:t>(16)</w:t>
+            </w:r>
+          </w:p>
+          <w:p>
+            <w:pPr>
+              <w:jc w:val="center"/>
+            </w:pPr>
+            <w:r>
+              <w:t>Trainer2- Rocket, Helga()-</w:t>
+            </w:r>
+            <w:proofErr w:type="spellStart"/>
+            <w:proofErr w:type="gramStart"/>
+            <w:r>
+              <w:t>Smileaf</w:t>
+            </w:r>
+            <w:proofErr w:type="spellEnd"/>
+            <w:r>
+              <w:t>(</w:t>
+            </w:r>
+            <w:proofErr w:type="gramEnd"/>
+            <w:r>
+              <w:t xml:space="preserve">15), </w:t>
+            </w:r>
+            <w:proofErr w:type="spellStart"/>
+            <w:r>
+              <w:t>Rattata</w:t>
+            </w:r>
+            <w:proofErr w:type="spellEnd"/>
+            <w:r>
+              <w:t>(15)</w:t>
+            </w:r>
+          </w:p>
+          <w:p>
+            <w:pPr>
+              <w:jc w:val="center"/>
+            </w:pPr>
+            <w:r>
+              <w:t>Trainer3- Rocket, Johan(49)-</w:t>
+            </w:r>
+            <w:proofErr w:type="gramStart"/>
+            <w:r>
+              <w:t>Paras(</w:t>
+            </w:r>
+            <w:proofErr w:type="gramEnd"/>
+            <w:r>
+              <w:t>14), Scraggy(15)</w:t>
+            </w:r>
+          </w:p>
+          <w:p>
+            <w:pPr>
+              <w:jc w:val="center"/>
+            </w:pPr>
+            <w:r>
+              <w:t>Trainer4- Rocket, Gertrude(50)-</w:t>
+            </w:r>
+            <w:proofErr w:type="spellStart"/>
+            <w:proofErr w:type="gramStart"/>
+            <w:r>
+              <w:t>Meowth</w:t>
+            </w:r>
+            <w:proofErr w:type="spellEnd"/>
+            <w:r>
+              <w:t>(</w:t>
+            </w:r>
+            <w:proofErr w:type="gramEnd"/>
+            <w:r>
+              <w:t xml:space="preserve">14), </w:t>
+            </w:r>
+            <w:proofErr w:type="spellStart"/>
+            <w:r>
+              <w:t>Zubat</w:t>
+            </w:r>
+            <w:proofErr w:type="spellEnd"/>
+            <w:r>
+              <w:t>(14)</w:t>
+            </w:r>
+          </w:p>
+          <w:p>
+            <w:pPr>
+              <w:jc w:val="center"/>
+            </w:pPr>
+            <w:r>
+              <w:t>Trainer5- Rocket, Bismarck(51)-</w:t>
+            </w:r>
+            <w:proofErr w:type="spellStart"/>
+            <w:proofErr w:type="gramStart"/>
+            <w:r>
+              <w:t>Houndour</w:t>
+            </w:r>
+            <w:proofErr w:type="spellEnd"/>
+            <w:r>
+              <w:t>(</w:t>
+            </w:r>
+            <w:proofErr w:type="gramEnd"/>
+            <w:r>
+              <w:t xml:space="preserve">14), </w:t>
+            </w:r>
+            <w:proofErr w:type="spellStart"/>
+            <w:r>
+              <w:t>Rattata</w:t>
+            </w:r>
+            <w:proofErr w:type="spellEnd"/>
+            <w:r>
+              <w:t>(15)</w:t>
+            </w:r>
+          </w:p>
+          <w:p>
+            <w:pPr>
+              <w:jc w:val="center"/>
+            </w:pPr>
+            <w:r>
+              <w:t>Trainer6- Rocket, Vanda()-</w:t>
+            </w:r>
+            <w:proofErr w:type="spellStart"/>
+            <w:proofErr w:type="gramStart"/>
+            <w:r>
+              <w:t>Shrewdt</w:t>
+            </w:r>
+            <w:proofErr w:type="spellEnd"/>
+            <w:r>
+              <w:t>(</w:t>
+            </w:r>
+            <w:proofErr w:type="gramEnd"/>
+            <w:r>
+              <w:t xml:space="preserve">16), </w:t>
+            </w:r>
+            <w:proofErr w:type="spellStart"/>
+            <w:r>
+              <w:t>Zubat</w:t>
+            </w:r>
+            <w:proofErr w:type="spellEnd"/>
+            <w:r>
+              <w:t>(17)</w:t>
+            </w:r>
+          </w:p>
+          <w:p>
+            <w:pPr>
+              <w:jc w:val="center"/>
+            </w:pPr>
+            <w:r>
+              <w:t>Trainer7- Rocket, Ludwig(52)-</w:t>
+            </w:r>
+            <w:proofErr w:type="spellStart"/>
+            <w:proofErr w:type="gramStart"/>
+            <w:r>
+              <w:t>Spinarack</w:t>
+            </w:r>
+            <w:proofErr w:type="spellEnd"/>
+            <w:r>
+              <w:t>(</w:t>
+            </w:r>
+            <w:proofErr w:type="gramEnd"/>
+            <w:r>
+              <w:t xml:space="preserve">17), </w:t>
+            </w:r>
+            <w:proofErr w:type="spellStart"/>
+            <w:r>
+              <w:t>Croagunk</w:t>
+            </w:r>
+            <w:proofErr w:type="spellEnd"/>
+            <w:r>
+              <w:t>(16)</w:t>
+            </w:r>
+          </w:p>
+          <w:p>
+            <w:pPr>
+              <w:jc w:val="center"/>
+            </w:pPr>
+            <w:r>
+              <w:t xml:space="preserve">Rocket Admin-Viktor()- </w:t>
+            </w:r>
+            <w:proofErr w:type="spellStart"/>
+            <w:r>
+              <w:t>Joylit</w:t>
+            </w:r>
+            <w:proofErr w:type="spellEnd"/>
+            <w:r>
+              <w:t xml:space="preserve">(19), </w:t>
+            </w:r>
+            <w:proofErr w:type="spellStart"/>
+            <w:r>
+              <w:t>Tazorn</w:t>
+            </w:r>
+            <w:proofErr w:type="spellEnd"/>
+            <w:r>
+              <w:t xml:space="preserve"> (22)</w:t>
+            </w:r>
           </w:p>
         </w:tc>
         <w:tc>

</xml_diff>

<commit_message>
Nugget Bridge Trainers In
</commit_message>
<xml_diff>
--- a/Data Input Sheets/Enemy Trainers by Area.docx
+++ b/Data Input Sheets/Enemy Trainers by Area.docx
@@ -111,16 +111,28 @@
           <w:p>
             <w:pPr>
               <w:jc w:val="center"/>
-            </w:pPr>
-            <w:r>
+              <w:rPr>
+                <w:highlight w:val="yellow"/>
+              </w:rPr>
+            </w:pPr>
+            <w:r>
+              <w:rPr>
+                <w:highlight w:val="yellow"/>
+              </w:rPr>
               <w:t>Route 1</w:t>
             </w:r>
           </w:p>
           <w:p>
             <w:pPr>
               <w:jc w:val="center"/>
-            </w:pPr>
-            <w:r>
+              <w:rPr>
+                <w:highlight w:val="yellow"/>
+              </w:rPr>
+            </w:pPr>
+            <w:r>
+              <w:rPr>
+                <w:highlight w:val="yellow"/>
+              </w:rPr>
               <w:t>(Added, awaiting Test)</w:t>
             </w:r>
           </w:p>
@@ -132,53 +144,98 @@
           <w:p>
             <w:pPr>
               <w:jc w:val="center"/>
-            </w:pPr>
-            <w:r>
+              <w:rPr>
+                <w:highlight w:val="yellow"/>
+              </w:rPr>
+            </w:pPr>
+            <w:r>
+              <w:rPr>
+                <w:highlight w:val="yellow"/>
+              </w:rPr>
               <w:t>Trainer 1-Lass</w:t>
             </w:r>
             <w:r>
+              <w:rPr>
+                <w:highlight w:val="yellow"/>
+              </w:rPr>
               <w:t xml:space="preserve">, </w:t>
             </w:r>
             <w:r>
+              <w:rPr>
+                <w:highlight w:val="yellow"/>
+              </w:rPr>
               <w:t>Tracy(25)</w:t>
             </w:r>
             <w:r>
+              <w:rPr>
+                <w:highlight w:val="yellow"/>
+              </w:rPr>
               <w:t>-</w:t>
             </w:r>
             <w:proofErr w:type="spellStart"/>
             <w:r>
+              <w:rPr>
+                <w:highlight w:val="yellow"/>
+              </w:rPr>
               <w:t>Pidgey</w:t>
             </w:r>
             <w:proofErr w:type="spellEnd"/>
             <w:r>
+              <w:rPr>
+                <w:highlight w:val="yellow"/>
+              </w:rPr>
               <w:t>(4)</w:t>
             </w:r>
           </w:p>
           <w:p>
             <w:pPr>
               <w:jc w:val="center"/>
-            </w:pPr>
-            <w:r>
+              <w:rPr>
+                <w:highlight w:val="yellow"/>
+              </w:rPr>
+            </w:pPr>
+            <w:r>
+              <w:rPr>
+                <w:highlight w:val="yellow"/>
+              </w:rPr>
               <w:t>Trainer 2-Youngster</w:t>
             </w:r>
             <w:r>
+              <w:rPr>
+                <w:highlight w:val="yellow"/>
+              </w:rPr>
               <w:t>, Joey (26)</w:t>
             </w:r>
             <w:r>
+              <w:rPr>
+                <w:highlight w:val="yellow"/>
+              </w:rPr>
               <w:t>-</w:t>
             </w:r>
             <w:proofErr w:type="spellStart"/>
             <w:r>
+              <w:rPr>
+                <w:highlight w:val="yellow"/>
+              </w:rPr>
               <w:t>Rat</w:t>
             </w:r>
             <w:r>
+              <w:rPr>
+                <w:highlight w:val="yellow"/>
+              </w:rPr>
               <w:t>t</w:t>
             </w:r>
             <w:r>
+              <w:rPr>
+                <w:highlight w:val="yellow"/>
+              </w:rPr>
               <w:t>ata</w:t>
             </w:r>
             <w:proofErr w:type="spellEnd"/>
             <w:r>
+              <w:rPr>
+                <w:highlight w:val="yellow"/>
+              </w:rPr>
               <w:t>(5)</w:t>
             </w:r>
           </w:p>
@@ -205,16 +262,28 @@
           <w:p>
             <w:pPr>
               <w:jc w:val="center"/>
-            </w:pPr>
-            <w:r>
+              <w:rPr>
+                <w:highlight w:val="yellow"/>
+              </w:rPr>
+            </w:pPr>
+            <w:r>
+              <w:rPr>
+                <w:highlight w:val="yellow"/>
+              </w:rPr>
               <w:t>Route 2</w:t>
             </w:r>
           </w:p>
           <w:p>
             <w:pPr>
               <w:jc w:val="center"/>
-            </w:pPr>
-            <w:r>
+              <w:rPr>
+                <w:highlight w:val="yellow"/>
+              </w:rPr>
+            </w:pPr>
+            <w:r>
+              <w:rPr>
+                <w:highlight w:val="yellow"/>
+              </w:rPr>
               <w:t>(Added, awaiting Test)</w:t>
             </w:r>
           </w:p>
@@ -226,60 +295,108 @@
           <w:p>
             <w:pPr>
               <w:jc w:val="center"/>
-            </w:pPr>
-            <w:r>
+              <w:rPr>
+                <w:highlight w:val="yellow"/>
+              </w:rPr>
+            </w:pPr>
+            <w:r>
+              <w:rPr>
+                <w:highlight w:val="yellow"/>
+              </w:rPr>
               <w:t>Trainer 1-Youngste</w:t>
             </w:r>
             <w:r>
+              <w:rPr>
+                <w:highlight w:val="yellow"/>
+              </w:rPr>
               <w:t>r, Steve (27)</w:t>
             </w:r>
             <w:r>
+              <w:rPr>
+                <w:highlight w:val="yellow"/>
+              </w:rPr>
               <w:t>-</w:t>
             </w:r>
             <w:proofErr w:type="spellStart"/>
             <w:r>
+              <w:rPr>
+                <w:highlight w:val="yellow"/>
+              </w:rPr>
               <w:t>NidoranM</w:t>
             </w:r>
             <w:proofErr w:type="spellEnd"/>
             <w:r>
+              <w:rPr>
+                <w:highlight w:val="yellow"/>
+              </w:rPr>
               <w:t>(7),</w:t>
             </w:r>
             <w:proofErr w:type="spellStart"/>
             <w:r>
+              <w:rPr>
+                <w:highlight w:val="yellow"/>
+              </w:rPr>
               <w:t>NidoranF</w:t>
             </w:r>
             <w:proofErr w:type="spellEnd"/>
             <w:r>
+              <w:rPr>
+                <w:highlight w:val="yellow"/>
+              </w:rPr>
               <w:t>(7)</w:t>
             </w:r>
           </w:p>
           <w:p>
             <w:pPr>
               <w:jc w:val="center"/>
-            </w:pPr>
-            <w:r>
+              <w:rPr>
+                <w:highlight w:val="yellow"/>
+              </w:rPr>
+            </w:pPr>
+            <w:r>
+              <w:rPr>
+                <w:highlight w:val="yellow"/>
+              </w:rPr>
               <w:t>Trainer 2-BugCatcher</w:t>
             </w:r>
             <w:r>
+              <w:rPr>
+                <w:highlight w:val="yellow"/>
+              </w:rPr>
               <w:t>, Ryan (28)</w:t>
             </w:r>
             <w:r>
+              <w:rPr>
+                <w:highlight w:val="yellow"/>
+              </w:rPr>
               <w:t>-</w:t>
             </w:r>
             <w:proofErr w:type="spellStart"/>
             <w:r>
+              <w:rPr>
+                <w:highlight w:val="yellow"/>
+              </w:rPr>
               <w:t>Weedle</w:t>
             </w:r>
             <w:proofErr w:type="spellEnd"/>
             <w:r>
+              <w:rPr>
+                <w:highlight w:val="yellow"/>
+              </w:rPr>
               <w:t xml:space="preserve"> (10),</w:t>
             </w:r>
             <w:proofErr w:type="spellStart"/>
             <w:r>
+              <w:rPr>
+                <w:highlight w:val="yellow"/>
+              </w:rPr>
               <w:t>Metapod</w:t>
             </w:r>
             <w:proofErr w:type="spellEnd"/>
             <w:r>
+              <w:rPr>
+                <w:highlight w:val="yellow"/>
+              </w:rPr>
               <w:t>(10)</w:t>
             </w:r>
           </w:p>
@@ -343,174 +460,258 @@
           <w:p>
             <w:pPr>
               <w:jc w:val="center"/>
-            </w:pPr>
-            <w:r>
+              <w:rPr>
+                <w:highlight w:val="yellow"/>
+              </w:rPr>
+            </w:pPr>
+            <w:r>
+              <w:rPr>
+                <w:highlight w:val="yellow"/>
+              </w:rPr>
               <w:t>Trainer 1- Bug Catcher, Jimmy(</w:t>
             </w:r>
             <w:r>
+              <w:rPr>
+                <w:highlight w:val="yellow"/>
+              </w:rPr>
               <w:t>31</w:t>
             </w:r>
             <w:r>
+              <w:rPr>
+                <w:highlight w:val="yellow"/>
+              </w:rPr>
               <w:t>)-</w:t>
             </w:r>
             <w:proofErr w:type="spellStart"/>
             <w:r>
+              <w:rPr>
+                <w:highlight w:val="yellow"/>
+              </w:rPr>
               <w:t>Caterpie</w:t>
             </w:r>
             <w:proofErr w:type="spellEnd"/>
             <w:r>
+              <w:rPr>
+                <w:highlight w:val="yellow"/>
+              </w:rPr>
               <w:t>(8),</w:t>
             </w:r>
             <w:proofErr w:type="spellStart"/>
             <w:r>
+              <w:rPr>
+                <w:highlight w:val="yellow"/>
+              </w:rPr>
               <w:t>Weedle</w:t>
             </w:r>
             <w:proofErr w:type="spellEnd"/>
             <w:r>
+              <w:rPr>
+                <w:highlight w:val="yellow"/>
+              </w:rPr>
               <w:t xml:space="preserve"> (8)</w:t>
             </w:r>
           </w:p>
           <w:p>
             <w:pPr>
               <w:jc w:val="center"/>
-            </w:pPr>
-            <w:r>
+              <w:rPr>
+                <w:highlight w:val="yellow"/>
+              </w:rPr>
+            </w:pPr>
+            <w:r>
+              <w:rPr>
+                <w:highlight w:val="yellow"/>
+              </w:rPr>
               <w:t>Trainer2- Bug Catcher, Will (</w:t>
             </w:r>
             <w:r>
+              <w:rPr>
+                <w:highlight w:val="yellow"/>
+              </w:rPr>
               <w:t>32</w:t>
             </w:r>
             <w:r>
+              <w:rPr>
+                <w:highlight w:val="yellow"/>
+              </w:rPr>
               <w:t xml:space="preserve">)- </w:t>
             </w:r>
             <w:proofErr w:type="spellStart"/>
             <w:r>
+              <w:rPr>
+                <w:highlight w:val="yellow"/>
+              </w:rPr>
               <w:t>Metapod</w:t>
             </w:r>
             <w:proofErr w:type="spellEnd"/>
             <w:r>
+              <w:rPr>
+                <w:highlight w:val="yellow"/>
+              </w:rPr>
               <w:t xml:space="preserve"> (10), </w:t>
             </w:r>
             <w:proofErr w:type="spellStart"/>
             <w:r>
+              <w:rPr>
+                <w:highlight w:val="yellow"/>
+              </w:rPr>
               <w:t>Caterpie</w:t>
             </w:r>
             <w:proofErr w:type="spellEnd"/>
             <w:r>
+              <w:rPr>
+                <w:highlight w:val="yellow"/>
+              </w:rPr>
               <w:t xml:space="preserve"> (9)</w:t>
             </w:r>
           </w:p>
           <w:p>
             <w:pPr>
               <w:jc w:val="center"/>
-            </w:pPr>
-            <w:r>
-              <w:t xml:space="preserve">Trainer 3- </w:t>
+              <w:rPr>
+                <w:highlight w:val="yellow"/>
+              </w:rPr>
+            </w:pPr>
+            <w:r>
+              <w:rPr>
+                <w:highlight w:val="yellow"/>
+              </w:rPr>
+              <w:t>Trainer 3- Bug Catcher, Mehul (</w:t>
+            </w:r>
+            <w:r>
+              <w:rPr>
+                <w:highlight w:val="yellow"/>
+              </w:rPr>
+              <w:t>33</w:t>
+            </w:r>
+            <w:r>
+              <w:rPr>
+                <w:highlight w:val="yellow"/>
+              </w:rPr>
+              <w:t>)-</w:t>
+            </w:r>
+            <w:proofErr w:type="spellStart"/>
+            <w:r>
+              <w:rPr>
+                <w:highlight w:val="yellow"/>
+              </w:rPr>
+              <w:t>Beedrill</w:t>
+            </w:r>
+            <w:proofErr w:type="spellEnd"/>
+            <w:r>
+              <w:rPr>
+                <w:highlight w:val="yellow"/>
+              </w:rPr>
+              <w:t xml:space="preserve"> (13)</w:t>
+            </w:r>
+          </w:p>
+          <w:p>
+            <w:pPr>
+              <w:jc w:val="center"/>
+            </w:pPr>
+            <w:r>
+              <w:rPr>
+                <w:highlight w:val="yellow"/>
+              </w:rPr>
+              <w:t>Trainer4- Bug Catcher, Liam (</w:t>
+            </w:r>
+            <w:r>
+              <w:rPr>
+                <w:highlight w:val="yellow"/>
+              </w:rPr>
+              <w:t>34</w:t>
+            </w:r>
+            <w:r>
+              <w:rPr>
+                <w:highlight w:val="yellow"/>
+              </w:rPr>
+              <w:t xml:space="preserve">)- </w:t>
+            </w:r>
+            <w:proofErr w:type="spellStart"/>
+            <w:r>
+              <w:rPr>
+                <w:highlight w:val="yellow"/>
+              </w:rPr>
+              <w:t>Butterfree</w:t>
+            </w:r>
+            <w:proofErr w:type="spellEnd"/>
+            <w:r>
+              <w:rPr>
+                <w:highlight w:val="yellow"/>
+              </w:rPr>
+              <w:t xml:space="preserve"> (13)</w:t>
+            </w:r>
+          </w:p>
+          <w:p>
+            <w:pPr>
+              <w:jc w:val="center"/>
+            </w:pPr>
+            <w:r>
+              <w:t xml:space="preserve">Trainer5- </w:t>
             </w:r>
             <w:r>
               <w:t>Bug Catcher</w:t>
             </w:r>
             <w:r>
-              <w:t>, Mehul (</w:t>
-            </w:r>
-            <w:r>
-              <w:t>33</w:t>
-            </w:r>
-            <w:r>
-              <w:t>)-</w:t>
-            </w:r>
-            <w:proofErr w:type="spellStart"/>
-            <w:r>
-              <w:t>Beedrill</w:t>
-            </w:r>
-            <w:proofErr w:type="spellEnd"/>
-            <w:r>
-              <w:t xml:space="preserve"> (13)</w:t>
-            </w:r>
-          </w:p>
-          <w:p>
-            <w:pPr>
-              <w:jc w:val="center"/>
-            </w:pPr>
-            <w:r>
-              <w:t xml:space="preserve">Trainer4- </w:t>
-            </w:r>
-            <w:r>
-              <w:t>Bug Catcher</w:t>
-            </w:r>
-            <w:r>
-              <w:t>, Liam (</w:t>
-            </w:r>
-            <w:r>
-              <w:t>34</w:t>
-            </w:r>
-            <w:r>
+              <w:t>, Yu ()-</w:t>
+            </w:r>
+            <w:proofErr w:type="spellStart"/>
+            <w:r>
+              <w:t>Stangly</w:t>
+            </w:r>
+            <w:proofErr w:type="spellEnd"/>
+            <w:r>
+              <w:t xml:space="preserve"> (10), Pikachu (11)</w:t>
+            </w:r>
+          </w:p>
+          <w:p>
+            <w:pPr>
+              <w:jc w:val="center"/>
+            </w:pPr>
+            <w:r>
+              <w:rPr>
+                <w:highlight w:val="yellow"/>
+              </w:rPr>
+              <w:t>Trainer6- Bug Catcher, Bill (</w:t>
+            </w:r>
+            <w:r>
+              <w:rPr>
+                <w:highlight w:val="yellow"/>
+              </w:rPr>
+              <w:t>35</w:t>
+            </w:r>
+            <w:r>
+              <w:rPr>
+                <w:highlight w:val="yellow"/>
+              </w:rPr>
               <w:t xml:space="preserve">)- </w:t>
             </w:r>
             <w:proofErr w:type="spellStart"/>
             <w:r>
-              <w:t>Butterfree</w:t>
-            </w:r>
-            <w:proofErr w:type="spellEnd"/>
-            <w:r>
-              <w:t xml:space="preserve"> (13)</w:t>
-            </w:r>
-          </w:p>
-          <w:p>
-            <w:pPr>
-              <w:jc w:val="center"/>
-            </w:pPr>
-            <w:r>
-              <w:t xml:space="preserve">Trainer5- </w:t>
-            </w:r>
-            <w:r>
-              <w:t>Bug Catcher</w:t>
-            </w:r>
-            <w:r>
-              <w:t>, Yu ()-</w:t>
-            </w:r>
-            <w:proofErr w:type="spellStart"/>
-            <w:r>
-              <w:t>Stangly</w:t>
-            </w:r>
-            <w:proofErr w:type="spellEnd"/>
-            <w:r>
-              <w:t xml:space="preserve"> (10), Pikachu (11)</w:t>
-            </w:r>
-          </w:p>
-          <w:p>
-            <w:pPr>
-              <w:jc w:val="center"/>
-            </w:pPr>
-            <w:r>
-              <w:t xml:space="preserve">Trainer6- </w:t>
-            </w:r>
-            <w:r>
-              <w:t>Bug Catcher</w:t>
-            </w:r>
-            <w:r>
-              <w:t>, Bill (</w:t>
-            </w:r>
-            <w:r>
-              <w:t>35</w:t>
-            </w:r>
-            <w:r>
-              <w:t xml:space="preserve">)- </w:t>
-            </w:r>
-            <w:proofErr w:type="spellStart"/>
-            <w:r>
+              <w:rPr>
+                <w:highlight w:val="yellow"/>
+              </w:rPr>
               <w:t>Metapod</w:t>
             </w:r>
             <w:proofErr w:type="spellEnd"/>
             <w:r>
+              <w:rPr>
+                <w:highlight w:val="yellow"/>
+              </w:rPr>
               <w:t>(10),</w:t>
             </w:r>
             <w:proofErr w:type="spellStart"/>
             <w:r>
+              <w:rPr>
+                <w:highlight w:val="yellow"/>
+              </w:rPr>
               <w:t>Weedle</w:t>
             </w:r>
             <w:proofErr w:type="spellEnd"/>
             <w:r>
+              <w:rPr>
+                <w:highlight w:val="yellow"/>
+              </w:rPr>
               <w:t>(14)</w:t>
             </w:r>
           </w:p>
@@ -610,99 +811,180 @@
           <w:p>
             <w:pPr>
               <w:jc w:val="center"/>
-            </w:pPr>
-            <w:r>
+              <w:rPr>
+                <w:highlight w:val="yellow"/>
+              </w:rPr>
+            </w:pPr>
+            <w:r>
+              <w:rPr>
+                <w:highlight w:val="yellow"/>
+              </w:rPr>
               <w:t>Trainer 1-</w:t>
             </w:r>
             <w:r>
+              <w:rPr>
+                <w:highlight w:val="yellow"/>
+              </w:rPr>
               <w:t>Hiker,Jeff</w:t>
             </w:r>
             <w:r>
+              <w:rPr>
+                <w:highlight w:val="yellow"/>
+              </w:rPr>
               <w:t>(29)</w:t>
             </w:r>
             <w:r>
+              <w:rPr>
+                <w:highlight w:val="yellow"/>
+              </w:rPr>
               <w:t>-</w:t>
             </w:r>
             <w:proofErr w:type="spellStart"/>
             <w:r>
+              <w:rPr>
+                <w:highlight w:val="yellow"/>
+              </w:rPr>
               <w:t>Sandshrew</w:t>
             </w:r>
             <w:proofErr w:type="spellEnd"/>
             <w:r>
+              <w:rPr>
+                <w:highlight w:val="yellow"/>
+              </w:rPr>
               <w:t xml:space="preserve"> (7), </w:t>
             </w:r>
             <w:proofErr w:type="spellStart"/>
             <w:r>
+              <w:rPr>
+                <w:highlight w:val="yellow"/>
+              </w:rPr>
               <w:t>NidoranF</w:t>
             </w:r>
             <w:proofErr w:type="spellEnd"/>
             <w:r>
+              <w:rPr>
+                <w:highlight w:val="yellow"/>
+              </w:rPr>
               <w:t xml:space="preserve"> (7)</w:t>
             </w:r>
           </w:p>
           <w:p>
             <w:pPr>
               <w:jc w:val="center"/>
-            </w:pPr>
-            <w:r>
+              <w:rPr>
+                <w:highlight w:val="yellow"/>
+              </w:rPr>
+            </w:pPr>
+            <w:r>
+              <w:rPr>
+                <w:highlight w:val="yellow"/>
+              </w:rPr>
               <w:t>Trainer 2-</w:t>
             </w:r>
             <w:r>
+              <w:rPr>
+                <w:highlight w:val="yellow"/>
+              </w:rPr>
               <w:t>Hiker,Bradley</w:t>
             </w:r>
             <w:r>
+              <w:rPr>
+                <w:highlight w:val="yellow"/>
+              </w:rPr>
               <w:t>(30)</w:t>
             </w:r>
             <w:r>
+              <w:rPr>
+                <w:highlight w:val="yellow"/>
+              </w:rPr>
               <w:t>-</w:t>
             </w:r>
             <w:proofErr w:type="spellStart"/>
             <w:r>
+              <w:rPr>
+                <w:highlight w:val="yellow"/>
+              </w:rPr>
               <w:t>NidoranM</w:t>
             </w:r>
             <w:proofErr w:type="spellEnd"/>
             <w:r>
+              <w:rPr>
+                <w:highlight w:val="yellow"/>
+              </w:rPr>
               <w:t xml:space="preserve"> (7), </w:t>
             </w:r>
             <w:proofErr w:type="spellStart"/>
             <w:r>
+              <w:rPr>
+                <w:highlight w:val="yellow"/>
+              </w:rPr>
               <w:t>Phanphy</w:t>
             </w:r>
             <w:proofErr w:type="spellEnd"/>
             <w:r>
+              <w:rPr>
+                <w:highlight w:val="yellow"/>
+              </w:rPr>
               <w:t xml:space="preserve"> (8)</w:t>
             </w:r>
           </w:p>
           <w:p>
             <w:pPr>
               <w:jc w:val="center"/>
-            </w:pPr>
-            <w:r>
+              <w:rPr>
+                <w:highlight w:val="yellow"/>
+              </w:rPr>
+            </w:pPr>
+            <w:r>
+              <w:rPr>
+                <w:highlight w:val="yellow"/>
+              </w:rPr>
               <w:t>Gym Leader-</w:t>
             </w:r>
             <w:r>
+              <w:rPr>
+                <w:highlight w:val="yellow"/>
+              </w:rPr>
               <w:t>Terra</w:t>
             </w:r>
             <w:r>
+              <w:rPr>
+                <w:highlight w:val="yellow"/>
+              </w:rPr>
               <w:t xml:space="preserve"> (24)</w:t>
             </w:r>
             <w:r>
+              <w:rPr>
+                <w:highlight w:val="yellow"/>
+              </w:rPr>
               <w:t>-</w:t>
             </w:r>
             <w:proofErr w:type="spellStart"/>
             <w:r>
+              <w:rPr>
+                <w:highlight w:val="yellow"/>
+              </w:rPr>
               <w:t>Sandshrew</w:t>
             </w:r>
             <w:proofErr w:type="spellEnd"/>
             <w:r>
+              <w:rPr>
+                <w:highlight w:val="yellow"/>
+              </w:rPr>
               <w:t xml:space="preserve"> (9), </w:t>
             </w:r>
             <w:proofErr w:type="spellStart"/>
             <w:r>
+              <w:rPr>
+                <w:highlight w:val="yellow"/>
+              </w:rPr>
               <w:t>Nidorino</w:t>
             </w:r>
             <w:proofErr w:type="spellEnd"/>
             <w:r>
+              <w:rPr>
+                <w:highlight w:val="yellow"/>
+              </w:rPr>
               <w:t xml:space="preserve"> (12)</w:t>
             </w:r>
           </w:p>
@@ -766,41 +1048,74 @@
           <w:p>
             <w:pPr>
               <w:jc w:val="center"/>
-            </w:pPr>
-            <w:r>
+              <w:rPr>
+                <w:highlight w:val="yellow"/>
+              </w:rPr>
+            </w:pPr>
+            <w:r>
+              <w:rPr>
+                <w:highlight w:val="yellow"/>
+              </w:rPr>
               <w:t xml:space="preserve">Trainer 1 – </w:t>
             </w:r>
             <w:proofErr w:type="spellStart"/>
             <w:r>
+              <w:rPr>
+                <w:highlight w:val="yellow"/>
+              </w:rPr>
               <w:t>Hiker</w:t>
             </w:r>
             <w:r>
+              <w:rPr>
+                <w:highlight w:val="yellow"/>
+              </w:rPr>
               <w:t>,Jose</w:t>
             </w:r>
             <w:proofErr w:type="spellEnd"/>
             <w:r>
+              <w:rPr>
+                <w:highlight w:val="yellow"/>
+              </w:rPr>
               <w:t>(</w:t>
             </w:r>
             <w:r>
+              <w:rPr>
+                <w:highlight w:val="yellow"/>
+              </w:rPr>
               <w:t>36</w:t>
             </w:r>
             <w:r>
+              <w:rPr>
+                <w:highlight w:val="yellow"/>
+              </w:rPr>
               <w:t>)-</w:t>
             </w:r>
             <w:proofErr w:type="spellStart"/>
             <w:r>
+              <w:rPr>
+                <w:highlight w:val="yellow"/>
+              </w:rPr>
               <w:t>Geodude</w:t>
             </w:r>
             <w:proofErr w:type="spellEnd"/>
             <w:r>
+              <w:rPr>
+                <w:highlight w:val="yellow"/>
+              </w:rPr>
               <w:t>(11),</w:t>
             </w:r>
             <w:proofErr w:type="spellStart"/>
             <w:r>
+              <w:rPr>
+                <w:highlight w:val="yellow"/>
+              </w:rPr>
               <w:t>Geodude</w:t>
             </w:r>
             <w:proofErr w:type="spellEnd"/>
             <w:r>
+              <w:rPr>
+                <w:highlight w:val="yellow"/>
+              </w:rPr>
               <w:t>(11)</w:t>
             </w:r>
           </w:p>
@@ -809,31 +1124,55 @@
               <w:jc w:val="center"/>
             </w:pPr>
             <w:r>
+              <w:rPr>
+                <w:highlight w:val="yellow"/>
+              </w:rPr>
               <w:t>Trainer 2 –</w:t>
             </w:r>
             <w:proofErr w:type="spellStart"/>
             <w:r>
+              <w:rPr>
+                <w:highlight w:val="yellow"/>
+              </w:rPr>
               <w:t>Scientist</w:t>
             </w:r>
             <w:r>
+              <w:rPr>
+                <w:highlight w:val="yellow"/>
+              </w:rPr>
               <w:t>,Igor</w:t>
             </w:r>
             <w:proofErr w:type="spellEnd"/>
             <w:r>
+              <w:rPr>
+                <w:highlight w:val="yellow"/>
+              </w:rPr>
               <w:t>(</w:t>
             </w:r>
             <w:r>
+              <w:rPr>
+                <w:highlight w:val="yellow"/>
+              </w:rPr>
               <w:t>37</w:t>
             </w:r>
             <w:r>
+              <w:rPr>
+                <w:highlight w:val="yellow"/>
+              </w:rPr>
               <w:t>)-</w:t>
             </w:r>
             <w:proofErr w:type="spellStart"/>
             <w:r>
+              <w:rPr>
+                <w:highlight w:val="yellow"/>
+              </w:rPr>
               <w:t>Omanyte</w:t>
             </w:r>
             <w:proofErr w:type="spellEnd"/>
             <w:r>
+              <w:rPr>
+                <w:highlight w:val="yellow"/>
+              </w:rPr>
               <w:t>(10),Kabuto(12)</w:t>
             </w:r>
           </w:p>
@@ -935,31 +1274,55 @@
               <w:jc w:val="center"/>
             </w:pPr>
             <w:r>
+              <w:rPr>
+                <w:highlight w:val="yellow"/>
+              </w:rPr>
               <w:t>Trainer 1-</w:t>
             </w:r>
             <w:r>
+              <w:rPr>
+                <w:highlight w:val="yellow"/>
+              </w:rPr>
               <w:t>CamperF,Katie(</w:t>
             </w:r>
             <w:r>
+              <w:rPr>
+                <w:highlight w:val="yellow"/>
+              </w:rPr>
               <w:t>38</w:t>
             </w:r>
             <w:r>
+              <w:rPr>
+                <w:highlight w:val="yellow"/>
+              </w:rPr>
               <w:t>)-</w:t>
             </w:r>
             <w:proofErr w:type="spellStart"/>
             <w:r>
+              <w:rPr>
+                <w:highlight w:val="yellow"/>
+              </w:rPr>
               <w:t>NidoranF</w:t>
             </w:r>
             <w:proofErr w:type="spellEnd"/>
             <w:r>
+              <w:rPr>
+                <w:highlight w:val="yellow"/>
+              </w:rPr>
               <w:t>(15),</w:t>
             </w:r>
             <w:proofErr w:type="spellStart"/>
             <w:r>
+              <w:rPr>
+                <w:highlight w:val="yellow"/>
+              </w:rPr>
               <w:t>Pidgey</w:t>
             </w:r>
             <w:proofErr w:type="spellEnd"/>
             <w:r>
+              <w:rPr>
+                <w:highlight w:val="yellow"/>
+              </w:rPr>
               <w:t>(15)</w:t>
             </w:r>
           </w:p>
@@ -1022,20 +1385,35 @@
               <w:jc w:val="center"/>
             </w:pPr>
             <w:r>
+              <w:rPr>
+                <w:highlight w:val="yellow"/>
+              </w:rPr>
               <w:t>Trainer 4-Lass,Sammy(</w:t>
             </w:r>
             <w:r>
+              <w:rPr>
+                <w:highlight w:val="yellow"/>
+              </w:rPr>
               <w:t>39</w:t>
             </w:r>
             <w:r>
+              <w:rPr>
+                <w:highlight w:val="yellow"/>
+              </w:rPr>
               <w:t xml:space="preserve">)- Pikachu(13), </w:t>
             </w:r>
             <w:proofErr w:type="spellStart"/>
             <w:r>
+              <w:rPr>
+                <w:highlight w:val="yellow"/>
+              </w:rPr>
               <w:t>Sandshrew</w:t>
             </w:r>
             <w:proofErr w:type="spellEnd"/>
             <w:r>
+              <w:rPr>
+                <w:highlight w:val="yellow"/>
+              </w:rPr>
               <w:t>(14)</w:t>
             </w:r>
           </w:p>
@@ -1060,28 +1438,49 @@
               <w:jc w:val="center"/>
             </w:pPr>
             <w:r>
+              <w:rPr>
+                <w:highlight w:val="yellow"/>
+              </w:rPr>
               <w:t>Trainer 6 –</w:t>
             </w:r>
             <w:proofErr w:type="spellStart"/>
             <w:r>
+              <w:rPr>
+                <w:highlight w:val="yellow"/>
+              </w:rPr>
               <w:t>Lass,Kari</w:t>
             </w:r>
             <w:proofErr w:type="spellEnd"/>
             <w:r>
+              <w:rPr>
+                <w:highlight w:val="yellow"/>
+              </w:rPr>
               <w:t>(</w:t>
             </w:r>
             <w:r>
+              <w:rPr>
+                <w:highlight w:val="yellow"/>
+              </w:rPr>
               <w:t>40</w:t>
             </w:r>
             <w:r>
+              <w:rPr>
+                <w:highlight w:val="yellow"/>
+              </w:rPr>
               <w:t xml:space="preserve">)- </w:t>
             </w:r>
             <w:proofErr w:type="spellStart"/>
             <w:r>
+              <w:rPr>
+                <w:highlight w:val="yellow"/>
+              </w:rPr>
               <w:t>Munchlax</w:t>
             </w:r>
             <w:proofErr w:type="spellEnd"/>
             <w:r>
+              <w:rPr>
+                <w:highlight w:val="yellow"/>
+              </w:rPr>
               <w:t>(18)</w:t>
             </w:r>
           </w:p>
@@ -1170,102 +1569,186 @@
           <w:p>
             <w:pPr>
               <w:jc w:val="center"/>
-            </w:pPr>
-            <w:r>
+              <w:rPr>
+                <w:highlight w:val="yellow"/>
+              </w:rPr>
+            </w:pPr>
+            <w:r>
+              <w:rPr>
+                <w:highlight w:val="yellow"/>
+              </w:rPr>
               <w:t>Trainer 1-</w:t>
             </w:r>
             <w:r>
+              <w:rPr>
+                <w:highlight w:val="yellow"/>
+              </w:rPr>
               <w:t>CamperF,Josie(</w:t>
             </w:r>
             <w:r>
+              <w:rPr>
+                <w:highlight w:val="yellow"/>
+              </w:rPr>
               <w:t>41</w:t>
             </w:r>
             <w:r>
+              <w:rPr>
+                <w:highlight w:val="yellow"/>
+              </w:rPr>
               <w:t>)-</w:t>
             </w:r>
             <w:r>
+              <w:rPr>
+                <w:highlight w:val="yellow"/>
+              </w:rPr>
               <w:t xml:space="preserve"> </w:t>
             </w:r>
             <w:proofErr w:type="spellStart"/>
             <w:r>
+              <w:rPr>
+                <w:highlight w:val="yellow"/>
+              </w:rPr>
               <w:t>Sandshrew</w:t>
             </w:r>
             <w:proofErr w:type="spellEnd"/>
             <w:r>
+              <w:rPr>
+                <w:highlight w:val="yellow"/>
+              </w:rPr>
               <w:t>(17)</w:t>
             </w:r>
           </w:p>
           <w:p>
             <w:pPr>
               <w:jc w:val="center"/>
-            </w:pPr>
-            <w:r>
+              <w:rPr>
+                <w:highlight w:val="yellow"/>
+              </w:rPr>
+            </w:pPr>
+            <w:r>
+              <w:rPr>
+                <w:highlight w:val="yellow"/>
+              </w:rPr>
               <w:t>Trainer2-</w:t>
             </w:r>
             <w:r>
+              <w:rPr>
+                <w:highlight w:val="yellow"/>
+              </w:rPr>
               <w:t>Lass,Annie(</w:t>
             </w:r>
             <w:r>
+              <w:rPr>
+                <w:highlight w:val="yellow"/>
+              </w:rPr>
               <w:t>42</w:t>
             </w:r>
             <w:r>
+              <w:rPr>
+                <w:highlight w:val="yellow"/>
+              </w:rPr>
               <w:t xml:space="preserve">)- </w:t>
             </w:r>
             <w:proofErr w:type="spellStart"/>
             <w:r>
+              <w:rPr>
+                <w:highlight w:val="yellow"/>
+              </w:rPr>
               <w:t>Oddish</w:t>
             </w:r>
             <w:proofErr w:type="spellEnd"/>
             <w:r>
+              <w:rPr>
+                <w:highlight w:val="yellow"/>
+              </w:rPr>
               <w:t xml:space="preserve"> (16), </w:t>
             </w:r>
             <w:proofErr w:type="spellStart"/>
             <w:r>
+              <w:rPr>
+                <w:highlight w:val="yellow"/>
+              </w:rPr>
               <w:t>Zubat</w:t>
             </w:r>
             <w:proofErr w:type="spellEnd"/>
             <w:r>
+              <w:rPr>
+                <w:highlight w:val="yellow"/>
+              </w:rPr>
               <w:t xml:space="preserve"> (15)</w:t>
             </w:r>
           </w:p>
           <w:p>
             <w:pPr>
               <w:jc w:val="center"/>
-            </w:pPr>
-            <w:r>
+              <w:rPr>
+                <w:highlight w:val="yellow"/>
+              </w:rPr>
+            </w:pPr>
+            <w:r>
+              <w:rPr>
+                <w:highlight w:val="yellow"/>
+              </w:rPr>
               <w:t>Trainer3-</w:t>
             </w:r>
             <w:r>
+              <w:rPr>
+                <w:highlight w:val="yellow"/>
+              </w:rPr>
               <w:t>Youngster,Nick(</w:t>
             </w:r>
             <w:r>
+              <w:rPr>
+                <w:highlight w:val="yellow"/>
+              </w:rPr>
               <w:t>43</w:t>
             </w:r>
             <w:r>
+              <w:rPr>
+                <w:highlight w:val="yellow"/>
+              </w:rPr>
               <w:t xml:space="preserve">)- </w:t>
             </w:r>
             <w:proofErr w:type="spellStart"/>
             <w:r>
+              <w:rPr>
+                <w:highlight w:val="yellow"/>
+              </w:rPr>
               <w:t>Ratata</w:t>
             </w:r>
             <w:proofErr w:type="spellEnd"/>
             <w:r>
+              <w:rPr>
+                <w:highlight w:val="yellow"/>
+              </w:rPr>
               <w:t xml:space="preserve">(14), </w:t>
             </w:r>
             <w:proofErr w:type="spellStart"/>
             <w:r>
+              <w:rPr>
+                <w:highlight w:val="yellow"/>
+              </w:rPr>
               <w:t>Spearow</w:t>
             </w:r>
             <w:proofErr w:type="spellEnd"/>
             <w:r>
+              <w:rPr>
+                <w:highlight w:val="yellow"/>
+              </w:rPr>
               <w:t xml:space="preserve">(15), </w:t>
             </w:r>
             <w:proofErr w:type="spellStart"/>
             <w:r>
+              <w:rPr>
+                <w:highlight w:val="yellow"/>
+              </w:rPr>
               <w:t>Magikarp</w:t>
             </w:r>
             <w:proofErr w:type="spellEnd"/>
             <w:r>
+              <w:rPr>
+                <w:highlight w:val="yellow"/>
+              </w:rPr>
               <w:t xml:space="preserve"> (8)</w:t>
             </w:r>
           </w:p>
@@ -1364,47 +1847,86 @@
           <w:p>
             <w:pPr>
               <w:jc w:val="center"/>
-            </w:pPr>
-            <w:r>
+              <w:rPr>
+                <w:highlight w:val="yellow"/>
+              </w:rPr>
+            </w:pPr>
+            <w:r>
+              <w:rPr>
+                <w:highlight w:val="yellow"/>
+              </w:rPr>
               <w:t>Trainer 1-</w:t>
             </w:r>
             <w:r>
+              <w:rPr>
+                <w:highlight w:val="yellow"/>
+              </w:rPr>
               <w:t xml:space="preserve"> </w:t>
             </w:r>
             <w:proofErr w:type="spellStart"/>
             <w:r>
+              <w:rPr>
+                <w:highlight w:val="yellow"/>
+              </w:rPr>
               <w:t>Hiker</w:t>
             </w:r>
             <w:r>
+              <w:rPr>
+                <w:highlight w:val="yellow"/>
+              </w:rPr>
               <w:t>,Chad</w:t>
             </w:r>
             <w:proofErr w:type="spellEnd"/>
             <w:r>
+              <w:rPr>
+                <w:highlight w:val="yellow"/>
+              </w:rPr>
               <w:t>(</w:t>
             </w:r>
             <w:r>
+              <w:rPr>
+                <w:highlight w:val="yellow"/>
+              </w:rPr>
               <w:t>44</w:t>
             </w:r>
             <w:r>
+              <w:rPr>
+                <w:highlight w:val="yellow"/>
+              </w:rPr>
               <w:t>)-</w:t>
             </w:r>
             <w:r>
+              <w:rPr>
+                <w:highlight w:val="yellow"/>
+              </w:rPr>
               <w:t xml:space="preserve"> </w:t>
             </w:r>
             <w:proofErr w:type="spellStart"/>
             <w:r>
+              <w:rPr>
+                <w:highlight w:val="yellow"/>
+              </w:rPr>
               <w:t>Geodude</w:t>
             </w:r>
             <w:proofErr w:type="spellEnd"/>
             <w:r>
+              <w:rPr>
+                <w:highlight w:val="yellow"/>
+              </w:rPr>
               <w:t xml:space="preserve">(14), </w:t>
             </w:r>
             <w:proofErr w:type="spellStart"/>
             <w:r>
+              <w:rPr>
+                <w:highlight w:val="yellow"/>
+              </w:rPr>
               <w:t>Geodude</w:t>
             </w:r>
             <w:proofErr w:type="spellEnd"/>
             <w:r>
+              <w:rPr>
+                <w:highlight w:val="yellow"/>
+              </w:rPr>
               <w:t xml:space="preserve"> (15), Charmander (17)</w:t>
             </w:r>
           </w:p>
@@ -1413,35 +1935,65 @@
               <w:jc w:val="center"/>
             </w:pPr>
             <w:r>
+              <w:rPr>
+                <w:highlight w:val="yellow"/>
+              </w:rPr>
               <w:t>Trainer2-</w:t>
             </w:r>
             <w:r>
+              <w:rPr>
+                <w:highlight w:val="yellow"/>
+              </w:rPr>
               <w:t>FossilManiac</w:t>
             </w:r>
             <w:r>
+              <w:rPr>
+                <w:highlight w:val="yellow"/>
+              </w:rPr>
               <w:t xml:space="preserve">, </w:t>
             </w:r>
             <w:r>
+              <w:rPr>
+                <w:highlight w:val="yellow"/>
+              </w:rPr>
               <w:t>Charles</w:t>
             </w:r>
             <w:r>
+              <w:rPr>
+                <w:highlight w:val="yellow"/>
+              </w:rPr>
               <w:t>(</w:t>
             </w:r>
             <w:r>
+              <w:rPr>
+                <w:highlight w:val="yellow"/>
+              </w:rPr>
               <w:t>45</w:t>
             </w:r>
             <w:r>
+              <w:rPr>
+                <w:highlight w:val="yellow"/>
+              </w:rPr>
               <w:t>)-</w:t>
             </w:r>
             <w:r>
+              <w:rPr>
+                <w:highlight w:val="yellow"/>
+              </w:rPr>
               <w:t xml:space="preserve">Kabuto (14), </w:t>
             </w:r>
             <w:proofErr w:type="spellStart"/>
             <w:r>
+              <w:rPr>
+                <w:highlight w:val="yellow"/>
+              </w:rPr>
               <w:t>Omanyte</w:t>
             </w:r>
             <w:proofErr w:type="spellEnd"/>
             <w:r>
+              <w:rPr>
+                <w:highlight w:val="yellow"/>
+              </w:rPr>
               <w:t xml:space="preserve"> (16)</w:t>
             </w:r>
           </w:p>
@@ -1584,33 +2136,60 @@
           <w:p>
             <w:pPr>
               <w:jc w:val="center"/>
-            </w:pPr>
-            <w:r>
+              <w:rPr>
+                <w:highlight w:val="yellow"/>
+              </w:rPr>
+            </w:pPr>
+            <w:r>
+              <w:rPr>
+                <w:highlight w:val="yellow"/>
+              </w:rPr>
               <w:t>Trainer7-</w:t>
             </w:r>
             <w:r>
+              <w:rPr>
+                <w:highlight w:val="yellow"/>
+              </w:rPr>
               <w:t>SuperNerd, Darwin(46)</w:t>
             </w:r>
             <w:r>
+              <w:rPr>
+                <w:highlight w:val="yellow"/>
+              </w:rPr>
               <w:t>-</w:t>
             </w:r>
             <w:r>
+              <w:rPr>
+                <w:highlight w:val="yellow"/>
+              </w:rPr>
               <w:t xml:space="preserve"> </w:t>
             </w:r>
             <w:proofErr w:type="spellStart"/>
             <w:r>
+              <w:rPr>
+                <w:highlight w:val="yellow"/>
+              </w:rPr>
               <w:t>Zubat</w:t>
             </w:r>
             <w:proofErr w:type="spellEnd"/>
             <w:r>
+              <w:rPr>
+                <w:highlight w:val="yellow"/>
+              </w:rPr>
               <w:t xml:space="preserve">(17), </w:t>
             </w:r>
             <w:proofErr w:type="spellStart"/>
             <w:r>
+              <w:rPr>
+                <w:highlight w:val="yellow"/>
+              </w:rPr>
               <w:t>Mankey</w:t>
             </w:r>
             <w:proofErr w:type="spellEnd"/>
             <w:r>
+              <w:rPr>
+                <w:highlight w:val="yellow"/>
+              </w:rPr>
               <w:t>(15)</w:t>
             </w:r>
           </w:p>
@@ -1619,32 +2198,59 @@
               <w:jc w:val="center"/>
             </w:pPr>
             <w:r>
+              <w:rPr>
+                <w:highlight w:val="yellow"/>
+              </w:rPr>
               <w:t>Trainer8-</w:t>
             </w:r>
             <w:r>
+              <w:rPr>
+                <w:highlight w:val="yellow"/>
+              </w:rPr>
               <w:t>Hiker</w:t>
             </w:r>
             <w:r>
+              <w:rPr>
+                <w:highlight w:val="yellow"/>
+              </w:rPr>
               <w:t>,Butch</w:t>
             </w:r>
             <w:r>
+              <w:rPr>
+                <w:highlight w:val="yellow"/>
+              </w:rPr>
               <w:t>(</w:t>
             </w:r>
             <w:r>
+              <w:rPr>
+                <w:highlight w:val="yellow"/>
+              </w:rPr>
               <w:t>47</w:t>
             </w:r>
             <w:r>
+              <w:rPr>
+                <w:highlight w:val="yellow"/>
+              </w:rPr>
               <w:t>)-</w:t>
             </w:r>
             <w:r>
+              <w:rPr>
+                <w:highlight w:val="yellow"/>
+              </w:rPr>
               <w:t xml:space="preserve"> </w:t>
             </w:r>
             <w:proofErr w:type="spellStart"/>
             <w:r>
+              <w:rPr>
+                <w:highlight w:val="yellow"/>
+              </w:rPr>
               <w:t>Geodude</w:t>
             </w:r>
             <w:proofErr w:type="spellEnd"/>
             <w:r>
+              <w:rPr>
+                <w:highlight w:val="yellow"/>
+              </w:rPr>
               <w:t>(14), Aron(17)</w:t>
             </w:r>
           </w:p>
@@ -1661,22 +2267,37 @@
               <w:jc w:val="center"/>
             </w:pPr>
             <w:r>
+              <w:rPr>
+                <w:highlight w:val="yellow"/>
+              </w:rPr>
               <w:t>Trainer 1- Rocket, Axel(48)-</w:t>
             </w:r>
             <w:proofErr w:type="spellStart"/>
             <w:r>
+              <w:rPr>
+                <w:highlight w:val="yellow"/>
+              </w:rPr>
               <w:t>Zubat</w:t>
             </w:r>
             <w:proofErr w:type="spellEnd"/>
             <w:r>
+              <w:rPr>
+                <w:highlight w:val="yellow"/>
+              </w:rPr>
               <w:t xml:space="preserve">(14), </w:t>
             </w:r>
             <w:proofErr w:type="spellStart"/>
             <w:r>
+              <w:rPr>
+                <w:highlight w:val="yellow"/>
+              </w:rPr>
               <w:t>Rattata</w:t>
             </w:r>
             <w:proofErr w:type="spellEnd"/>
             <w:r>
+              <w:rPr>
+                <w:highlight w:val="yellow"/>
+              </w:rPr>
               <w:t>(16)</w:t>
             </w:r>
           </w:p>
@@ -1707,32 +2328,56 @@
           <w:p>
             <w:pPr>
               <w:jc w:val="center"/>
-            </w:pPr>
-            <w:r>
+              <w:rPr>
+                <w:highlight w:val="yellow"/>
+              </w:rPr>
+            </w:pPr>
+            <w:r>
+              <w:rPr>
+                <w:highlight w:val="yellow"/>
+              </w:rPr>
               <w:t>Trainer3- Rocket, Johan(49)-Paras(14), Scraggy(15)</w:t>
             </w:r>
           </w:p>
           <w:p>
             <w:pPr>
               <w:jc w:val="center"/>
-            </w:pPr>
-            <w:r>
+              <w:rPr>
+                <w:highlight w:val="yellow"/>
+              </w:rPr>
+            </w:pPr>
+            <w:r>
+              <w:rPr>
+                <w:highlight w:val="yellow"/>
+              </w:rPr>
               <w:t>Trainer4- Rocket, Gertrude(50)-</w:t>
             </w:r>
             <w:proofErr w:type="spellStart"/>
             <w:r>
+              <w:rPr>
+                <w:highlight w:val="yellow"/>
+              </w:rPr>
               <w:t>Meowth</w:t>
             </w:r>
             <w:proofErr w:type="spellEnd"/>
             <w:r>
+              <w:rPr>
+                <w:highlight w:val="yellow"/>
+              </w:rPr>
               <w:t xml:space="preserve">(14), </w:t>
             </w:r>
             <w:proofErr w:type="spellStart"/>
             <w:r>
+              <w:rPr>
+                <w:highlight w:val="yellow"/>
+              </w:rPr>
               <w:t>Zubat</w:t>
             </w:r>
             <w:proofErr w:type="spellEnd"/>
             <w:r>
+              <w:rPr>
+                <w:highlight w:val="yellow"/>
+              </w:rPr>
               <w:t>(14)</w:t>
             </w:r>
           </w:p>
@@ -1741,22 +2386,37 @@
               <w:jc w:val="center"/>
             </w:pPr>
             <w:r>
+              <w:rPr>
+                <w:highlight w:val="yellow"/>
+              </w:rPr>
               <w:t>Trainer5- Rocket, Bismarck(51)-</w:t>
             </w:r>
             <w:proofErr w:type="spellStart"/>
             <w:r>
+              <w:rPr>
+                <w:highlight w:val="yellow"/>
+              </w:rPr>
               <w:t>Houndour</w:t>
             </w:r>
             <w:proofErr w:type="spellEnd"/>
             <w:r>
+              <w:rPr>
+                <w:highlight w:val="yellow"/>
+              </w:rPr>
               <w:t xml:space="preserve">(14), </w:t>
             </w:r>
             <w:proofErr w:type="spellStart"/>
             <w:r>
+              <w:rPr>
+                <w:highlight w:val="yellow"/>
+              </w:rPr>
               <w:t>Rattata</w:t>
             </w:r>
             <w:proofErr w:type="spellEnd"/>
             <w:r>
+              <w:rPr>
+                <w:highlight w:val="yellow"/>
+              </w:rPr>
               <w:t>(15)</w:t>
             </w:r>
           </w:p>
@@ -1789,22 +2449,37 @@
               <w:jc w:val="center"/>
             </w:pPr>
             <w:r>
+              <w:rPr>
+                <w:highlight w:val="yellow"/>
+              </w:rPr>
               <w:t>Trainer7- Rocket, Ludwig(52)-</w:t>
             </w:r>
             <w:proofErr w:type="spellStart"/>
             <w:r>
+              <w:rPr>
+                <w:highlight w:val="yellow"/>
+              </w:rPr>
               <w:t>Spinarack</w:t>
             </w:r>
             <w:proofErr w:type="spellEnd"/>
             <w:r>
+              <w:rPr>
+                <w:highlight w:val="yellow"/>
+              </w:rPr>
               <w:t xml:space="preserve">(17), </w:t>
             </w:r>
             <w:proofErr w:type="spellStart"/>
             <w:r>
+              <w:rPr>
+                <w:highlight w:val="yellow"/>
+              </w:rPr>
               <w:t>Croagunk</w:t>
             </w:r>
             <w:proofErr w:type="spellEnd"/>
             <w:r>
+              <w:rPr>
+                <w:highlight w:val="yellow"/>
+              </w:rPr>
               <w:t>(16)</w:t>
             </w:r>
           </w:p>
@@ -1860,6 +2535,22 @@
               <w:t>Cerulean City</w:t>
             </w:r>
           </w:p>
+          <w:p>
+            <w:pPr>
+              <w:jc w:val="center"/>
+            </w:pPr>
+            <w:r>
+              <w:t xml:space="preserve">(Added Events for Male and Female. Waiting on new </w:t>
+            </w:r>
+            <w:proofErr w:type="spellStart"/>
+            <w:r>
+              <w:t>Pokemon</w:t>
+            </w:r>
+            <w:proofErr w:type="spellEnd"/>
+            <w:r>
+              <w:t>)</w:t>
+            </w:r>
+          </w:p>
         </w:tc>
         <w:tc>
           <w:tcPr>
@@ -1959,27 +2650,69 @@
               <w:t>Route 24</w:t>
             </w:r>
           </w:p>
-        </w:tc>
-        <w:tc>
-          <w:tcPr>
-            <w:tcW w:w="3721" w:type="dxa"/>
-          </w:tcPr>
-          <w:p>
-            <w:pPr>
-              <w:jc w:val="center"/>
-            </w:pPr>
-            <w:r>
+          <w:p>
+            <w:pPr>
+              <w:jc w:val="center"/>
+            </w:pPr>
+            <w:r>
+              <w:t>(Added 1,3,5)</w:t>
+            </w:r>
+          </w:p>
+          <w:p>
+            <w:pPr>
+              <w:jc w:val="center"/>
+            </w:pPr>
+            <w:r>
+              <w:t>(Added Events for 2,4,Leader.  Waiting on New Pokemon)</w:t>
+            </w:r>
+            <w:bookmarkStart w:id="0" w:name="_GoBack"/>
+            <w:bookmarkEnd w:id="0"/>
+          </w:p>
+        </w:tc>
+        <w:tc>
+          <w:tcPr>
+            <w:tcW w:w="3721" w:type="dxa"/>
+          </w:tcPr>
+          <w:p>
+            <w:pPr>
+              <w:jc w:val="center"/>
+            </w:pPr>
+            <w:r>
+              <w:rPr>
+                <w:highlight w:val="yellow"/>
+              </w:rPr>
               <w:t>Nugget Bridge 1-</w:t>
             </w:r>
             <w:r>
-              <w:t xml:space="preserve"> Lass, Maria()-Bulbasaur(18), </w:t>
-            </w:r>
-            <w:proofErr w:type="spellStart"/>
-            <w:r>
+              <w:rPr>
+                <w:highlight w:val="yellow"/>
+              </w:rPr>
+              <w:t xml:space="preserve"> Lass, Maria(</w:t>
+            </w:r>
+            <w:r>
+              <w:rPr>
+                <w:highlight w:val="yellow"/>
+              </w:rPr>
+              <w:t>56</w:t>
+            </w:r>
+            <w:r>
+              <w:rPr>
+                <w:highlight w:val="yellow"/>
+              </w:rPr>
+              <w:t xml:space="preserve">)-Bulbasaur(18), </w:t>
+            </w:r>
+            <w:proofErr w:type="spellStart"/>
+            <w:r>
+              <w:rPr>
+                <w:highlight w:val="yellow"/>
+              </w:rPr>
               <w:t>Metapod</w:t>
             </w:r>
             <w:proofErr w:type="spellEnd"/>
             <w:r>
+              <w:rPr>
+                <w:highlight w:val="yellow"/>
+              </w:rPr>
               <w:t>(16)</w:t>
             </w:r>
           </w:p>
@@ -2023,41 +2756,83 @@
               <w:jc w:val="center"/>
             </w:pPr>
             <w:r>
+              <w:rPr>
+                <w:highlight w:val="yellow"/>
+              </w:rPr>
               <w:t>Nugget Bridge 3-</w:t>
             </w:r>
             <w:r>
-              <w:t xml:space="preserve"> Fisherman, Al()- </w:t>
-            </w:r>
-            <w:proofErr w:type="spellStart"/>
-            <w:r>
+              <w:rPr>
+                <w:highlight w:val="yellow"/>
+              </w:rPr>
+              <w:t xml:space="preserve"> Fisherman, Al(</w:t>
+            </w:r>
+            <w:r>
+              <w:rPr>
+                <w:highlight w:val="yellow"/>
+              </w:rPr>
+              <w:t>57</w:t>
+            </w:r>
+            <w:r>
+              <w:rPr>
+                <w:highlight w:val="yellow"/>
+              </w:rPr>
+              <w:t xml:space="preserve">)- </w:t>
+            </w:r>
+            <w:proofErr w:type="spellStart"/>
+            <w:r>
+              <w:rPr>
+                <w:highlight w:val="yellow"/>
+              </w:rPr>
               <w:t>Magikarp</w:t>
             </w:r>
             <w:proofErr w:type="spellEnd"/>
             <w:r>
+              <w:rPr>
+                <w:highlight w:val="yellow"/>
+              </w:rPr>
               <w:t xml:space="preserve">(5), </w:t>
             </w:r>
             <w:proofErr w:type="spellStart"/>
             <w:r>
+              <w:rPr>
+                <w:highlight w:val="yellow"/>
+              </w:rPr>
               <w:t>Magikarp</w:t>
             </w:r>
             <w:proofErr w:type="spellEnd"/>
             <w:r>
+              <w:rPr>
+                <w:highlight w:val="yellow"/>
+              </w:rPr>
               <w:t xml:space="preserve">(10), </w:t>
             </w:r>
             <w:proofErr w:type="spellStart"/>
             <w:r>
+              <w:rPr>
+                <w:highlight w:val="yellow"/>
+              </w:rPr>
               <w:t>Magikarp</w:t>
             </w:r>
             <w:proofErr w:type="spellEnd"/>
             <w:r>
+              <w:rPr>
+                <w:highlight w:val="yellow"/>
+              </w:rPr>
               <w:t xml:space="preserve">(15), </w:t>
             </w:r>
             <w:proofErr w:type="spellStart"/>
             <w:r>
+              <w:rPr>
+                <w:highlight w:val="yellow"/>
+              </w:rPr>
               <w:t>Magikarp</w:t>
             </w:r>
             <w:proofErr w:type="spellEnd"/>
             <w:r>
+              <w:rPr>
+                <w:highlight w:val="yellow"/>
+              </w:rPr>
               <w:t xml:space="preserve"> (19)</w:t>
             </w:r>
           </w:p>
@@ -2102,25 +2877,55 @@
               <w:jc w:val="center"/>
             </w:pPr>
             <w:r>
+              <w:rPr>
+                <w:highlight w:val="yellow"/>
+              </w:rPr>
               <w:t>Nugget Bridge 5-</w:t>
             </w:r>
             <w:r>
-              <w:t>Bug Catcher, Drew()-</w:t>
-            </w:r>
-            <w:proofErr w:type="spellStart"/>
-            <w:r>
+              <w:rPr>
+                <w:highlight w:val="yellow"/>
+              </w:rPr>
+              <w:t>Bug Catcher, Drew(</w:t>
+            </w:r>
+            <w:r>
+              <w:rPr>
+                <w:highlight w:val="yellow"/>
+              </w:rPr>
+              <w:t>58</w:t>
+            </w:r>
+            <w:r>
+              <w:rPr>
+                <w:highlight w:val="yellow"/>
+              </w:rPr>
+              <w:t>)-</w:t>
+            </w:r>
+            <w:proofErr w:type="spellStart"/>
+            <w:r>
+              <w:rPr>
+                <w:highlight w:val="yellow"/>
+              </w:rPr>
               <w:t>Butterfree</w:t>
             </w:r>
             <w:proofErr w:type="spellEnd"/>
             <w:r>
+              <w:rPr>
+                <w:highlight w:val="yellow"/>
+              </w:rPr>
               <w:t xml:space="preserve">(18), </w:t>
             </w:r>
             <w:proofErr w:type="spellStart"/>
             <w:r>
+              <w:rPr>
+                <w:highlight w:val="yellow"/>
+              </w:rPr>
               <w:t>Beedrill</w:t>
             </w:r>
             <w:proofErr w:type="spellEnd"/>
             <w:r>
+              <w:rPr>
+                <w:highlight w:val="yellow"/>
+              </w:rPr>
               <w:t>(18)</w:t>
             </w:r>
           </w:p>
@@ -2433,10 +3238,22 @@
               <w:jc w:val="center"/>
             </w:pPr>
             <w:r>
-              <w:t>(Added Event for 1. Waiting in New Pokemon)</w:t>
-            </w:r>
-            <w:bookmarkStart w:id="0" w:name="_GoBack"/>
-            <w:bookmarkEnd w:id="0"/>
+              <w:t xml:space="preserve">(Added Event for 1. Waiting </w:t>
+            </w:r>
+            <w:r>
+              <w:t>on</w:t>
+            </w:r>
+            <w:r>
+              <w:t xml:space="preserve"> New </w:t>
+            </w:r>
+            <w:proofErr w:type="spellStart"/>
+            <w:r>
+              <w:t>Pokemon</w:t>
+            </w:r>
+            <w:proofErr w:type="spellEnd"/>
+            <w:r>
+              <w:t>)</w:t>
+            </w:r>
           </w:p>
         </w:tc>
         <w:tc>
@@ -2486,79 +3303,142 @@
           <w:p>
             <w:pPr>
               <w:jc w:val="center"/>
-            </w:pPr>
-            <w:r>
+              <w:rPr>
+                <w:highlight w:val="yellow"/>
+              </w:rPr>
+            </w:pPr>
+            <w:r>
+              <w:rPr>
+                <w:highlight w:val="yellow"/>
+              </w:rPr>
               <w:t>Trainer 2 –</w:t>
             </w:r>
             <w:r>
+              <w:rPr>
+                <w:highlight w:val="yellow"/>
+              </w:rPr>
               <w:t xml:space="preserve"> </w:t>
             </w:r>
             <w:proofErr w:type="spellStart"/>
             <w:r>
+              <w:rPr>
+                <w:highlight w:val="yellow"/>
+              </w:rPr>
               <w:t>Swimmer_F</w:t>
             </w:r>
             <w:proofErr w:type="spellEnd"/>
             <w:r>
+              <w:rPr>
+                <w:highlight w:val="yellow"/>
+              </w:rPr>
               <w:t>, Violet(</w:t>
             </w:r>
             <w:r>
+              <w:rPr>
+                <w:highlight w:val="yellow"/>
+              </w:rPr>
               <w:t>53</w:t>
             </w:r>
             <w:r>
+              <w:rPr>
+                <w:highlight w:val="yellow"/>
+              </w:rPr>
               <w:t>)-</w:t>
             </w:r>
             <w:proofErr w:type="spellStart"/>
             <w:r>
+              <w:rPr>
+                <w:highlight w:val="yellow"/>
+              </w:rPr>
               <w:t>Goldeen</w:t>
             </w:r>
             <w:proofErr w:type="spellEnd"/>
             <w:r>
+              <w:rPr>
+                <w:highlight w:val="yellow"/>
+              </w:rPr>
               <w:t xml:space="preserve">(19), </w:t>
             </w:r>
             <w:proofErr w:type="spellStart"/>
             <w:r>
+              <w:rPr>
+                <w:highlight w:val="yellow"/>
+              </w:rPr>
               <w:t>Staryu</w:t>
             </w:r>
             <w:proofErr w:type="spellEnd"/>
             <w:r>
+              <w:rPr>
+                <w:highlight w:val="yellow"/>
+              </w:rPr>
               <w:t>(20)</w:t>
             </w:r>
           </w:p>
           <w:p>
             <w:pPr>
               <w:jc w:val="center"/>
-            </w:pPr>
-            <w:r>
+              <w:rPr>
+                <w:highlight w:val="yellow"/>
+              </w:rPr>
+            </w:pPr>
+            <w:r>
+              <w:rPr>
+                <w:highlight w:val="yellow"/>
+              </w:rPr>
               <w:t xml:space="preserve">Trainer 3 – </w:t>
             </w:r>
             <w:proofErr w:type="spellStart"/>
             <w:r>
+              <w:rPr>
+                <w:highlight w:val="yellow"/>
+              </w:rPr>
               <w:t>Swimmer_F</w:t>
             </w:r>
             <w:proofErr w:type="spellEnd"/>
             <w:r>
+              <w:rPr>
+                <w:highlight w:val="yellow"/>
+              </w:rPr>
               <w:t>, Lily(</w:t>
             </w:r>
             <w:r>
+              <w:rPr>
+                <w:highlight w:val="yellow"/>
+              </w:rPr>
               <w:t>54</w:t>
             </w:r>
             <w:r>
+              <w:rPr>
+                <w:highlight w:val="yellow"/>
+              </w:rPr>
               <w:t>)-</w:t>
             </w:r>
             <w:proofErr w:type="spellStart"/>
             <w:r>
+              <w:rPr>
+                <w:highlight w:val="yellow"/>
+              </w:rPr>
               <w:t>Goldeen</w:t>
             </w:r>
             <w:proofErr w:type="spellEnd"/>
             <w:r>
+              <w:rPr>
+                <w:highlight w:val="yellow"/>
+              </w:rPr>
               <w:t xml:space="preserve">(20), </w:t>
             </w:r>
             <w:proofErr w:type="spellStart"/>
             <w:r>
+              <w:rPr>
+                <w:highlight w:val="yellow"/>
+              </w:rPr>
               <w:t>Shellder</w:t>
             </w:r>
             <w:proofErr w:type="spellEnd"/>
             <w:r>
+              <w:rPr>
+                <w:highlight w:val="yellow"/>
+              </w:rPr>
               <w:t>(20)</w:t>
             </w:r>
           </w:p>
@@ -2567,39 +3447,69 @@
               <w:jc w:val="center"/>
             </w:pPr>
             <w:r>
+              <w:rPr>
+                <w:highlight w:val="yellow"/>
+              </w:rPr>
               <w:t>Gym Leader –</w:t>
             </w:r>
             <w:r>
+              <w:rPr>
+                <w:highlight w:val="yellow"/>
+              </w:rPr>
               <w:t>Misty(</w:t>
             </w:r>
             <w:r>
+              <w:rPr>
+                <w:highlight w:val="yellow"/>
+              </w:rPr>
               <w:t>55</w:t>
             </w:r>
             <w:r>
+              <w:rPr>
+                <w:highlight w:val="yellow"/>
+              </w:rPr>
               <w:t>)-</w:t>
             </w:r>
             <w:proofErr w:type="spellStart"/>
             <w:r>
+              <w:rPr>
+                <w:highlight w:val="yellow"/>
+              </w:rPr>
               <w:t>Horsea</w:t>
             </w:r>
             <w:proofErr w:type="spellEnd"/>
             <w:r>
+              <w:rPr>
+                <w:highlight w:val="yellow"/>
+              </w:rPr>
               <w:t>(23),</w:t>
             </w:r>
             <w:proofErr w:type="spellStart"/>
             <w:r>
+              <w:rPr>
+                <w:highlight w:val="yellow"/>
+              </w:rPr>
               <w:t>Starmie</w:t>
             </w:r>
             <w:proofErr w:type="spellEnd"/>
             <w:r>
+              <w:rPr>
+                <w:highlight w:val="yellow"/>
+              </w:rPr>
               <w:t>(26),</w:t>
             </w:r>
             <w:proofErr w:type="spellStart"/>
             <w:r>
+              <w:rPr>
+                <w:highlight w:val="yellow"/>
+              </w:rPr>
               <w:t>Togetic</w:t>
             </w:r>
             <w:proofErr w:type="spellEnd"/>
             <w:r>
+              <w:rPr>
+                <w:highlight w:val="yellow"/>
+              </w:rPr>
               <w:t>(25)</w:t>
             </w:r>
           </w:p>

</xml_diff>

<commit_message>
Route 25 Trainers added
</commit_message>
<xml_diff>
--- a/Data Input Sheets/Enemy Trainers by Area.docx
+++ b/Data Input Sheets/Enemy Trainers by Area.docx
@@ -173,6 +173,7 @@
               <w:t>-</w:t>
             </w:r>
             <w:proofErr w:type="spellStart"/>
+            <w:proofErr w:type="gramStart"/>
             <w:r>
               <w:rPr>
                 <w:highlight w:val="yellow"/>
@@ -184,7 +185,14 @@
               <w:rPr>
                 <w:highlight w:val="yellow"/>
               </w:rPr>
-              <w:t>(4)</w:t>
+              <w:t>(</w:t>
+            </w:r>
+            <w:proofErr w:type="gramEnd"/>
+            <w:r>
+              <w:rPr>
+                <w:highlight w:val="yellow"/>
+              </w:rPr>
+              <w:t>4)</w:t>
             </w:r>
           </w:p>
           <w:p>
@@ -213,6 +221,7 @@
               <w:t>-</w:t>
             </w:r>
             <w:proofErr w:type="spellStart"/>
+            <w:proofErr w:type="gramStart"/>
             <w:r>
               <w:rPr>
                 <w:highlight w:val="yellow"/>
@@ -236,7 +245,14 @@
               <w:rPr>
                 <w:highlight w:val="yellow"/>
               </w:rPr>
-              <w:t>(5)</w:t>
+              <w:t>(</w:t>
+            </w:r>
+            <w:proofErr w:type="gramEnd"/>
+            <w:r>
+              <w:rPr>
+                <w:highlight w:val="yellow"/>
+              </w:rPr>
+              <w:t>5)</w:t>
             </w:r>
           </w:p>
         </w:tc>
@@ -329,7 +345,14 @@
               <w:rPr>
                 <w:highlight w:val="yellow"/>
               </w:rPr>
-              <w:t>(7),</w:t>
+              <w:t>(7</w:t>
+            </w:r>
+            <w:proofErr w:type="gramStart"/>
+            <w:r>
+              <w:rPr>
+                <w:highlight w:val="yellow"/>
+              </w:rPr>
+              <w:t>),</w:t>
             </w:r>
             <w:proofErr w:type="spellStart"/>
             <w:r>
@@ -339,6 +362,7 @@
               <w:t>NidoranF</w:t>
             </w:r>
             <w:proofErr w:type="spellEnd"/>
+            <w:proofErr w:type="gramEnd"/>
             <w:r>
               <w:rPr>
                 <w:highlight w:val="yellow"/>
@@ -383,7 +407,14 @@
               <w:rPr>
                 <w:highlight w:val="yellow"/>
               </w:rPr>
-              <w:t xml:space="preserve"> (10),</w:t>
+              <w:t xml:space="preserve"> (10</w:t>
+            </w:r>
+            <w:proofErr w:type="gramStart"/>
+            <w:r>
+              <w:rPr>
+                <w:highlight w:val="yellow"/>
+              </w:rPr>
+              <w:t>),</w:t>
             </w:r>
             <w:proofErr w:type="spellStart"/>
             <w:r>
@@ -393,6 +424,7 @@
               <w:t>Metapod</w:t>
             </w:r>
             <w:proofErr w:type="spellEnd"/>
+            <w:proofErr w:type="gramEnd"/>
             <w:r>
               <w:rPr>
                 <w:highlight w:val="yellow"/>
@@ -483,6 +515,7 @@
               <w:t>)-</w:t>
             </w:r>
             <w:proofErr w:type="spellStart"/>
+            <w:proofErr w:type="gramStart"/>
             <w:r>
               <w:rPr>
                 <w:highlight w:val="yellow"/>
@@ -494,7 +527,14 @@
               <w:rPr>
                 <w:highlight w:val="yellow"/>
               </w:rPr>
-              <w:t>(8),</w:t>
+              <w:t>(</w:t>
+            </w:r>
+            <w:proofErr w:type="gramEnd"/>
+            <w:r>
+              <w:rPr>
+                <w:highlight w:val="yellow"/>
+              </w:rPr>
+              <w:t>8),</w:t>
             </w:r>
             <w:proofErr w:type="spellStart"/>
             <w:r>
@@ -698,7 +738,14 @@
               <w:rPr>
                 <w:highlight w:val="yellow"/>
               </w:rPr>
-              <w:t>(10),</w:t>
+              <w:t>(10</w:t>
+            </w:r>
+            <w:proofErr w:type="gramStart"/>
+            <w:r>
+              <w:rPr>
+                <w:highlight w:val="yellow"/>
+              </w:rPr>
+              <w:t>),</w:t>
             </w:r>
             <w:proofErr w:type="spellStart"/>
             <w:r>
@@ -708,6 +755,7 @@
               <w:t>Weedle</w:t>
             </w:r>
             <w:proofErr w:type="spellEnd"/>
+            <w:proofErr w:type="gramEnd"/>
             <w:r>
               <w:rPr>
                 <w:highlight w:val="yellow"/>
@@ -726,6 +774,7 @@
               <w:t xml:space="preserve">Bug </w:t>
             </w:r>
             <w:proofErr w:type="spellStart"/>
+            <w:proofErr w:type="gramStart"/>
             <w:r>
               <w:t>Catcher</w:t>
             </w:r>
@@ -733,6 +782,7 @@
               <w:t>,Gregory</w:t>
             </w:r>
             <w:proofErr w:type="spellEnd"/>
+            <w:proofErr w:type="gramEnd"/>
             <w:r>
               <w:t xml:space="preserve"> ()- </w:t>
             </w:r>
@@ -764,7 +814,15 @@
             </w:r>
             <w:proofErr w:type="spellEnd"/>
             <w:r>
-              <w:t xml:space="preserve"> (12), Bulbasaur(10)</w:t>
+              <w:t xml:space="preserve"> (12), </w:t>
+            </w:r>
+            <w:proofErr w:type="gramStart"/>
+            <w:r>
+              <w:t>Bulbasaur(</w:t>
+            </w:r>
+            <w:proofErr w:type="gramEnd"/>
+            <w:r>
+              <w:t>10)</w:t>
             </w:r>
           </w:p>
         </w:tc>
@@ -790,16 +848,28 @@
           <w:p>
             <w:pPr>
               <w:jc w:val="center"/>
-            </w:pPr>
-            <w:r>
+              <w:rPr>
+                <w:highlight w:val="yellow"/>
+              </w:rPr>
+            </w:pPr>
+            <w:r>
+              <w:rPr>
+                <w:highlight w:val="yellow"/>
+              </w:rPr>
               <w:t>Viridian Gym</w:t>
             </w:r>
           </w:p>
           <w:p>
             <w:pPr>
               <w:jc w:val="center"/>
-            </w:pPr>
-            <w:r>
+              <w:rPr>
+                <w:highlight w:val="yellow"/>
+              </w:rPr>
+            </w:pPr>
+            <w:r>
+              <w:rPr>
+                <w:highlight w:val="yellow"/>
+              </w:rPr>
               <w:t>(Added, awaiting test)</w:t>
             </w:r>
           </w:p>
@@ -821,12 +891,14 @@
               </w:rPr>
               <w:t>Trainer 1-</w:t>
             </w:r>
+            <w:proofErr w:type="gramStart"/>
             <w:r>
               <w:rPr>
                 <w:highlight w:val="yellow"/>
               </w:rPr>
               <w:t>Hiker,Jeff</w:t>
             </w:r>
+            <w:proofErr w:type="gramEnd"/>
             <w:r>
               <w:rPr>
                 <w:highlight w:val="yellow"/>
@@ -881,12 +953,14 @@
               </w:rPr>
               <w:t>Trainer 2-</w:t>
             </w:r>
+            <w:proofErr w:type="gramStart"/>
             <w:r>
               <w:rPr>
                 <w:highlight w:val="yellow"/>
               </w:rPr>
               <w:t>Hiker,Bradley</w:t>
             </w:r>
+            <w:proofErr w:type="gramEnd"/>
             <w:r>
               <w:rPr>
                 <w:highlight w:val="yellow"/>
@@ -1059,6 +1133,7 @@
               <w:t xml:space="preserve">Trainer 1 – </w:t>
             </w:r>
             <w:proofErr w:type="spellStart"/>
+            <w:proofErr w:type="gramStart"/>
             <w:r>
               <w:rPr>
                 <w:highlight w:val="yellow"/>
@@ -1072,6 +1147,7 @@
               <w:t>,Jose</w:t>
             </w:r>
             <w:proofErr w:type="spellEnd"/>
+            <w:proofErr w:type="gramEnd"/>
             <w:r>
               <w:rPr>
                 <w:highlight w:val="yellow"/>
@@ -1130,6 +1206,7 @@
               <w:t>Trainer 2 –</w:t>
             </w:r>
             <w:proofErr w:type="spellStart"/>
+            <w:proofErr w:type="gramStart"/>
             <w:r>
               <w:rPr>
                 <w:highlight w:val="yellow"/>
@@ -1143,6 +1220,7 @@
               <w:t>,Igor</w:t>
             </w:r>
             <w:proofErr w:type="spellEnd"/>
+            <w:proofErr w:type="gramEnd"/>
             <w:r>
               <w:rPr>
                 <w:highlight w:val="yellow"/>
@@ -1193,12 +1271,17 @@
               <w:t>)-</w:t>
             </w:r>
             <w:proofErr w:type="spellStart"/>
+            <w:proofErr w:type="gramStart"/>
             <w:r>
               <w:t>Geodude</w:t>
             </w:r>
             <w:proofErr w:type="spellEnd"/>
             <w:r>
-              <w:t xml:space="preserve">(15), </w:t>
+              <w:t>(</w:t>
+            </w:r>
+            <w:proofErr w:type="gramEnd"/>
+            <w:r>
+              <w:t xml:space="preserve">15), </w:t>
             </w:r>
             <w:proofErr w:type="spellStart"/>
             <w:r>
@@ -1279,11 +1362,19 @@
               </w:rPr>
               <w:t>Trainer 1-</w:t>
             </w:r>
-            <w:r>
-              <w:rPr>
-                <w:highlight w:val="yellow"/>
-              </w:rPr>
-              <w:t>CamperF,Katie(</w:t>
+            <w:proofErr w:type="gramStart"/>
+            <w:r>
+              <w:rPr>
+                <w:highlight w:val="yellow"/>
+              </w:rPr>
+              <w:t>CamperF,Katie</w:t>
+            </w:r>
+            <w:proofErr w:type="gramEnd"/>
+            <w:r>
+              <w:rPr>
+                <w:highlight w:val="yellow"/>
+              </w:rPr>
+              <w:t>(</w:t>
             </w:r>
             <w:r>
               <w:rPr>
@@ -1333,8 +1424,13 @@
             <w:r>
               <w:t>Trainer 2-</w:t>
             </w:r>
-            <w:r>
-              <w:t xml:space="preserve">Hiker,Mark()-Ignatia(15), </w:t>
+            <w:proofErr w:type="gramStart"/>
+            <w:r>
+              <w:t>Hiker,Mark</w:t>
+            </w:r>
+            <w:proofErr w:type="gramEnd"/>
+            <w:r>
+              <w:t xml:space="preserve">()-Ignatia(15), </w:t>
             </w:r>
             <w:proofErr w:type="spellStart"/>
             <w:r>
@@ -1352,8 +1448,13 @@
             <w:r>
               <w:t>Trainer 3-</w:t>
             </w:r>
-            <w:r>
-              <w:t>BirdKeeper,Luis()-</w:t>
+            <w:proofErr w:type="gramStart"/>
+            <w:r>
+              <w:t>BirdKeeper,Luis</w:t>
+            </w:r>
+            <w:proofErr w:type="gramEnd"/>
+            <w:r>
+              <w:t>()-</w:t>
             </w:r>
             <w:proofErr w:type="spellStart"/>
             <w:r>
@@ -1388,7 +1489,21 @@
               <w:rPr>
                 <w:highlight w:val="yellow"/>
               </w:rPr>
-              <w:t>Trainer 4-Lass,Sammy(</w:t>
+              <w:t>Trainer 4-</w:t>
+            </w:r>
+            <w:proofErr w:type="gramStart"/>
+            <w:r>
+              <w:rPr>
+                <w:highlight w:val="yellow"/>
+              </w:rPr>
+              <w:t>Lass,Sammy</w:t>
+            </w:r>
+            <w:proofErr w:type="gramEnd"/>
+            <w:r>
+              <w:rPr>
+                <w:highlight w:val="yellow"/>
+              </w:rPr>
+              <w:t>(</w:t>
             </w:r>
             <w:r>
               <w:rPr>
@@ -1422,7 +1537,15 @@
               <w:jc w:val="center"/>
             </w:pPr>
             <w:r>
-              <w:t>Trainer 5-CamperM,Kurt()-</w:t>
+              <w:t>Trainer 5-</w:t>
+            </w:r>
+            <w:proofErr w:type="gramStart"/>
+            <w:r>
+              <w:t>CamperM,Kurt</w:t>
+            </w:r>
+            <w:proofErr w:type="gramEnd"/>
+            <w:r>
+              <w:t>()-</w:t>
             </w:r>
             <w:proofErr w:type="spellStart"/>
             <w:r>
@@ -1444,6 +1567,7 @@
               <w:t>Trainer 6 –</w:t>
             </w:r>
             <w:proofErr w:type="spellStart"/>
+            <w:proofErr w:type="gramStart"/>
             <w:r>
               <w:rPr>
                 <w:highlight w:val="yellow"/>
@@ -1451,6 +1575,7 @@
               <w:t>Lass,Kari</w:t>
             </w:r>
             <w:proofErr w:type="spellEnd"/>
+            <w:proofErr w:type="gramEnd"/>
             <w:r>
               <w:rPr>
                 <w:highlight w:val="yellow"/>
@@ -1492,10 +1617,12 @@
               <w:t>Trainer 7 –</w:t>
             </w:r>
             <w:proofErr w:type="spellStart"/>
+            <w:proofErr w:type="gramStart"/>
             <w:r>
               <w:t>Youngster,Aiden</w:t>
             </w:r>
             <w:proofErr w:type="spellEnd"/>
+            <w:proofErr w:type="gramEnd"/>
             <w:r>
               <w:t>()-</w:t>
             </w:r>
@@ -1579,11 +1706,19 @@
               </w:rPr>
               <w:t>Trainer 1-</w:t>
             </w:r>
-            <w:r>
-              <w:rPr>
-                <w:highlight w:val="yellow"/>
-              </w:rPr>
-              <w:t>CamperF,Josie(</w:t>
+            <w:proofErr w:type="gramStart"/>
+            <w:r>
+              <w:rPr>
+                <w:highlight w:val="yellow"/>
+              </w:rPr>
+              <w:t>CamperF,Josie</w:t>
+            </w:r>
+            <w:proofErr w:type="gramEnd"/>
+            <w:r>
+              <w:rPr>
+                <w:highlight w:val="yellow"/>
+              </w:rPr>
+              <w:t>(</w:t>
             </w:r>
             <w:r>
               <w:rPr>
@@ -1631,11 +1766,19 @@
               </w:rPr>
               <w:t>Trainer2-</w:t>
             </w:r>
-            <w:r>
-              <w:rPr>
-                <w:highlight w:val="yellow"/>
-              </w:rPr>
-              <w:t>Lass,Annie(</w:t>
+            <w:proofErr w:type="gramStart"/>
+            <w:r>
+              <w:rPr>
+                <w:highlight w:val="yellow"/>
+              </w:rPr>
+              <w:t>Lass,Annie</w:t>
+            </w:r>
+            <w:proofErr w:type="gramEnd"/>
+            <w:r>
+              <w:rPr>
+                <w:highlight w:val="yellow"/>
+              </w:rPr>
+              <w:t>(</w:t>
             </w:r>
             <w:r>
               <w:rPr>
@@ -1691,11 +1834,19 @@
               </w:rPr>
               <w:t>Trainer3-</w:t>
             </w:r>
-            <w:r>
-              <w:rPr>
-                <w:highlight w:val="yellow"/>
-              </w:rPr>
-              <w:t>Youngster,Nick(</w:t>
+            <w:proofErr w:type="gramStart"/>
+            <w:r>
+              <w:rPr>
+                <w:highlight w:val="yellow"/>
+              </w:rPr>
+              <w:t>Youngster,Nick</w:t>
+            </w:r>
+            <w:proofErr w:type="gramEnd"/>
+            <w:r>
+              <w:rPr>
+                <w:highlight w:val="yellow"/>
+              </w:rPr>
+              <w:t>(</w:t>
             </w:r>
             <w:r>
               <w:rPr>
@@ -1820,7 +1971,15 @@
               <w:jc w:val="center"/>
             </w:pPr>
             <w:r>
-              <w:t xml:space="preserve">(Added Events for B2: 2,6,Viktor. Waiting on New </w:t>
+              <w:t>(Added Events for B2: 2,</w:t>
+            </w:r>
+            <w:proofErr w:type="gramStart"/>
+            <w:r>
+              <w:t>6,Viktor</w:t>
+            </w:r>
+            <w:proofErr w:type="gramEnd"/>
+            <w:r>
+              <w:t xml:space="preserve">. Waiting on New </w:t>
             </w:r>
             <w:proofErr w:type="spellStart"/>
             <w:r>
@@ -1864,6 +2023,7 @@
               <w:t xml:space="preserve"> </w:t>
             </w:r>
             <w:proofErr w:type="spellStart"/>
+            <w:proofErr w:type="gramStart"/>
             <w:r>
               <w:rPr>
                 <w:highlight w:val="yellow"/>
@@ -1877,6 +2037,7 @@
               <w:t>,Chad</w:t>
             </w:r>
             <w:proofErr w:type="spellEnd"/>
+            <w:proofErr w:type="gramEnd"/>
             <w:r>
               <w:rPr>
                 <w:highlight w:val="yellow"/>
@@ -1952,6 +2113,7 @@
               </w:rPr>
               <w:t xml:space="preserve">, </w:t>
             </w:r>
+            <w:proofErr w:type="gramStart"/>
             <w:r>
               <w:rPr>
                 <w:highlight w:val="yellow"/>
@@ -1964,6 +2126,7 @@
               </w:rPr>
               <w:t>(</w:t>
             </w:r>
+            <w:proofErr w:type="gramEnd"/>
             <w:r>
               <w:rPr>
                 <w:highlight w:val="yellow"/>
@@ -2010,65 +2173,226 @@
             <w:r>
               <w:t xml:space="preserve">, </w:t>
             </w:r>
+            <w:proofErr w:type="gramStart"/>
             <w:r>
               <w:t>Paris</w:t>
             </w:r>
             <w:r>
+              <w:t>(</w:t>
+            </w:r>
+            <w:proofErr w:type="gramEnd"/>
+            <w:r>
+              <w:t>)-</w:t>
+            </w:r>
+            <w:r>
+              <w:t xml:space="preserve"> </w:t>
+            </w:r>
+            <w:proofErr w:type="spellStart"/>
+            <w:r>
+              <w:t>Clefairy</w:t>
+            </w:r>
+            <w:proofErr w:type="spellEnd"/>
+            <w:r>
+              <w:t xml:space="preserve"> (16), </w:t>
+            </w:r>
+            <w:proofErr w:type="spellStart"/>
+            <w:r>
+              <w:t>Cardler</w:t>
+            </w:r>
+            <w:proofErr w:type="spellEnd"/>
+            <w:r>
+              <w:t xml:space="preserve"> (14)</w:t>
+            </w:r>
+          </w:p>
+          <w:p>
+            <w:pPr>
+              <w:jc w:val="center"/>
+            </w:pPr>
+            <w:r>
+              <w:t>Trainer4-</w:t>
+            </w:r>
+            <w:r>
+              <w:t>CamperM</w:t>
+            </w:r>
+            <w:r>
+              <w:t xml:space="preserve">, </w:t>
+            </w:r>
+            <w:proofErr w:type="gramStart"/>
+            <w:r>
+              <w:t>Kyle</w:t>
+            </w:r>
+            <w:r>
+              <w:t>(</w:t>
+            </w:r>
+            <w:proofErr w:type="gramEnd"/>
+            <w:r>
+              <w:t>)-</w:t>
+            </w:r>
+            <w:r>
+              <w:t xml:space="preserve"> </w:t>
+            </w:r>
+            <w:proofErr w:type="spellStart"/>
+            <w:r>
+              <w:t>NidoranF</w:t>
+            </w:r>
+            <w:proofErr w:type="spellEnd"/>
+            <w:r>
+              <w:t xml:space="preserve"> (16), </w:t>
+            </w:r>
+            <w:proofErr w:type="spellStart"/>
+            <w:r>
+              <w:t>Espurr</w:t>
+            </w:r>
+            <w:proofErr w:type="spellEnd"/>
+            <w:r>
+              <w:t>(15)</w:t>
+            </w:r>
+          </w:p>
+          <w:p>
+            <w:pPr>
+              <w:jc w:val="center"/>
+            </w:pPr>
+            <w:r>
+              <w:t>Trainer5-</w:t>
+            </w:r>
+            <w:r>
+              <w:t>CamperF</w:t>
+            </w:r>
+            <w:r>
+              <w:t>, Christie</w:t>
+            </w:r>
+            <w:r>
               <w:t>()-</w:t>
             </w:r>
+            <w:proofErr w:type="spellStart"/>
+            <w:proofErr w:type="gramStart"/>
+            <w:r>
+              <w:t>NidoranM</w:t>
+            </w:r>
+            <w:proofErr w:type="spellEnd"/>
+            <w:r>
+              <w:t>(</w:t>
+            </w:r>
+            <w:proofErr w:type="gramEnd"/>
+            <w:r>
+              <w:t xml:space="preserve">16), </w:t>
+            </w:r>
+            <w:proofErr w:type="spellStart"/>
+            <w:r>
+              <w:t>Espurr</w:t>
+            </w:r>
+            <w:proofErr w:type="spellEnd"/>
+            <w:r>
+              <w:t>(15)</w:t>
+            </w:r>
+          </w:p>
+          <w:p>
+            <w:pPr>
+              <w:jc w:val="center"/>
+            </w:pPr>
+            <w:r>
+              <w:t>Trainer6-</w:t>
+            </w:r>
+            <w:r>
+              <w:t>Hiker</w:t>
+            </w:r>
+            <w:r>
+              <w:t xml:space="preserve">, </w:t>
+            </w:r>
+            <w:proofErr w:type="gramStart"/>
+            <w:r>
+              <w:t>Herb</w:t>
+            </w:r>
+            <w:r>
+              <w:t>(</w:t>
+            </w:r>
+            <w:proofErr w:type="gramEnd"/>
+            <w:r>
+              <w:t>)-</w:t>
+            </w:r>
             <w:r>
               <w:t xml:space="preserve"> </w:t>
             </w:r>
             <w:proofErr w:type="spellStart"/>
             <w:r>
-              <w:t>Clefairy</w:t>
-            </w:r>
-            <w:proofErr w:type="spellEnd"/>
-            <w:r>
-              <w:t xml:space="preserve"> (16), </w:t>
-            </w:r>
-            <w:proofErr w:type="spellStart"/>
-            <w:r>
-              <w:t>Cardler</w:t>
-            </w:r>
-            <w:proofErr w:type="spellEnd"/>
-            <w:r>
-              <w:t xml:space="preserve"> (14)</w:t>
-            </w:r>
-          </w:p>
-          <w:p>
-            <w:pPr>
-              <w:jc w:val="center"/>
-            </w:pPr>
-            <w:r>
-              <w:t>Trainer4-</w:t>
-            </w:r>
-            <w:r>
-              <w:t>CamperM</w:t>
-            </w:r>
-            <w:r>
-              <w:t>, Kyle</w:t>
-            </w:r>
-            <w:r>
-              <w:t>()-</w:t>
-            </w:r>
-            <w:r>
+              <w:t>Onix</w:t>
+            </w:r>
+            <w:proofErr w:type="spellEnd"/>
+            <w:r>
+              <w:t>(18), Ignatia (16)</w:t>
+            </w:r>
+          </w:p>
+          <w:p>
+            <w:pPr>
+              <w:jc w:val="center"/>
+              <w:rPr>
+                <w:highlight w:val="yellow"/>
+              </w:rPr>
+            </w:pPr>
+            <w:r>
+              <w:rPr>
+                <w:highlight w:val="yellow"/>
+              </w:rPr>
+              <w:t>Trainer7-</w:t>
+            </w:r>
+            <w:r>
+              <w:rPr>
+                <w:highlight w:val="yellow"/>
+              </w:rPr>
+              <w:t xml:space="preserve">SuperNerd, </w:t>
+            </w:r>
+            <w:proofErr w:type="gramStart"/>
+            <w:r>
+              <w:rPr>
+                <w:highlight w:val="yellow"/>
+              </w:rPr>
+              <w:t>Darwin(</w:t>
+            </w:r>
+            <w:proofErr w:type="gramEnd"/>
+            <w:r>
+              <w:rPr>
+                <w:highlight w:val="yellow"/>
+              </w:rPr>
+              <w:t>46)</w:t>
+            </w:r>
+            <w:r>
+              <w:rPr>
+                <w:highlight w:val="yellow"/>
+              </w:rPr>
+              <w:t>-</w:t>
+            </w:r>
+            <w:r>
+              <w:rPr>
+                <w:highlight w:val="yellow"/>
+              </w:rPr>
               <w:t xml:space="preserve"> </w:t>
             </w:r>
             <w:proofErr w:type="spellStart"/>
             <w:r>
-              <w:t>NidoranF</w:t>
-            </w:r>
-            <w:proofErr w:type="spellEnd"/>
-            <w:r>
-              <w:t xml:space="preserve"> (16), </w:t>
-            </w:r>
-            <w:proofErr w:type="spellStart"/>
-            <w:r>
-              <w:t>Espurr</w:t>
-            </w:r>
-            <w:proofErr w:type="spellEnd"/>
-            <w:r>
+              <w:rPr>
+                <w:highlight w:val="yellow"/>
+              </w:rPr>
+              <w:t>Zubat</w:t>
+            </w:r>
+            <w:proofErr w:type="spellEnd"/>
+            <w:r>
+              <w:rPr>
+                <w:highlight w:val="yellow"/>
+              </w:rPr>
+              <w:t xml:space="preserve">(17), </w:t>
+            </w:r>
+            <w:proofErr w:type="spellStart"/>
+            <w:r>
+              <w:rPr>
+                <w:highlight w:val="yellow"/>
+              </w:rPr>
+              <w:t>Mankey</w:t>
+            </w:r>
+            <w:proofErr w:type="spellEnd"/>
+            <w:r>
+              <w:rPr>
+                <w:highlight w:val="yellow"/>
+              </w:rPr>
               <w:t>(15)</w:t>
             </w:r>
           </w:p>
@@ -2077,28 +2401,142 @@
               <w:jc w:val="center"/>
             </w:pPr>
             <w:r>
-              <w:t>Trainer5-</w:t>
-            </w:r>
-            <w:r>
-              <w:t>CamperF</w:t>
-            </w:r>
-            <w:r>
-              <w:t>, Christie</w:t>
-            </w:r>
-            <w:r>
-              <w:t>()-</w:t>
-            </w:r>
-            <w:proofErr w:type="spellStart"/>
-            <w:r>
-              <w:t>NidoranM</w:t>
-            </w:r>
-            <w:proofErr w:type="spellEnd"/>
-            <w:r>
-              <w:t xml:space="preserve">(16), </w:t>
-            </w:r>
-            <w:proofErr w:type="spellStart"/>
-            <w:r>
-              <w:t>Espurr</w:t>
+              <w:rPr>
+                <w:highlight w:val="yellow"/>
+              </w:rPr>
+              <w:t>Trainer8-</w:t>
+            </w:r>
+            <w:proofErr w:type="gramStart"/>
+            <w:r>
+              <w:rPr>
+                <w:highlight w:val="yellow"/>
+              </w:rPr>
+              <w:t>Hiker</w:t>
+            </w:r>
+            <w:r>
+              <w:rPr>
+                <w:highlight w:val="yellow"/>
+              </w:rPr>
+              <w:t>,Butch</w:t>
+            </w:r>
+            <w:proofErr w:type="gramEnd"/>
+            <w:r>
+              <w:rPr>
+                <w:highlight w:val="yellow"/>
+              </w:rPr>
+              <w:t>(</w:t>
+            </w:r>
+            <w:r>
+              <w:rPr>
+                <w:highlight w:val="yellow"/>
+              </w:rPr>
+              <w:t>47</w:t>
+            </w:r>
+            <w:r>
+              <w:rPr>
+                <w:highlight w:val="yellow"/>
+              </w:rPr>
+              <w:t>)-</w:t>
+            </w:r>
+            <w:r>
+              <w:rPr>
+                <w:highlight w:val="yellow"/>
+              </w:rPr>
+              <w:t xml:space="preserve"> </w:t>
+            </w:r>
+            <w:proofErr w:type="spellStart"/>
+            <w:r>
+              <w:rPr>
+                <w:highlight w:val="yellow"/>
+              </w:rPr>
+              <w:t>Geodude</w:t>
+            </w:r>
+            <w:proofErr w:type="spellEnd"/>
+            <w:r>
+              <w:rPr>
+                <w:highlight w:val="yellow"/>
+              </w:rPr>
+              <w:t>(14), Aron(17)</w:t>
+            </w:r>
+          </w:p>
+          <w:p>
+            <w:pPr>
+              <w:jc w:val="center"/>
+            </w:pPr>
+            <w:r>
+              <w:t>Floor Two</w:t>
+            </w:r>
+          </w:p>
+          <w:p>
+            <w:pPr>
+              <w:jc w:val="center"/>
+            </w:pPr>
+            <w:r>
+              <w:rPr>
+                <w:highlight w:val="yellow"/>
+              </w:rPr>
+              <w:t>Trainer 1- Rocket, Axel(48)-</w:t>
+            </w:r>
+            <w:proofErr w:type="spellStart"/>
+            <w:proofErr w:type="gramStart"/>
+            <w:r>
+              <w:rPr>
+                <w:highlight w:val="yellow"/>
+              </w:rPr>
+              <w:t>Zubat</w:t>
+            </w:r>
+            <w:proofErr w:type="spellEnd"/>
+            <w:r>
+              <w:rPr>
+                <w:highlight w:val="yellow"/>
+              </w:rPr>
+              <w:t>(</w:t>
+            </w:r>
+            <w:proofErr w:type="gramEnd"/>
+            <w:r>
+              <w:rPr>
+                <w:highlight w:val="yellow"/>
+              </w:rPr>
+              <w:t xml:space="preserve">14), </w:t>
+            </w:r>
+            <w:proofErr w:type="spellStart"/>
+            <w:r>
+              <w:rPr>
+                <w:highlight w:val="yellow"/>
+              </w:rPr>
+              <w:t>Rattata</w:t>
+            </w:r>
+            <w:proofErr w:type="spellEnd"/>
+            <w:r>
+              <w:rPr>
+                <w:highlight w:val="yellow"/>
+              </w:rPr>
+              <w:t>(16)</w:t>
+            </w:r>
+          </w:p>
+          <w:p>
+            <w:pPr>
+              <w:jc w:val="center"/>
+            </w:pPr>
+            <w:r>
+              <w:t>Trainer2- Rocket, Helga()-</w:t>
+            </w:r>
+            <w:proofErr w:type="spellStart"/>
+            <w:proofErr w:type="gramStart"/>
+            <w:r>
+              <w:t>Smileaf</w:t>
+            </w:r>
+            <w:proofErr w:type="spellEnd"/>
+            <w:r>
+              <w:t>(</w:t>
+            </w:r>
+            <w:proofErr w:type="gramEnd"/>
+            <w:r>
+              <w:t xml:space="preserve">15), </w:t>
+            </w:r>
+            <w:proofErr w:type="spellStart"/>
+            <w:r>
+              <w:t>Rattata</w:t>
             </w:r>
             <w:proofErr w:type="spellEnd"/>
             <w:r>
@@ -2108,61 +2546,65 @@
           <w:p>
             <w:pPr>
               <w:jc w:val="center"/>
-            </w:pPr>
-            <w:r>
-              <w:t>Trainer6-</w:t>
-            </w:r>
-            <w:r>
-              <w:t>Hiker</w:t>
-            </w:r>
-            <w:r>
-              <w:t>, Herb</w:t>
-            </w:r>
-            <w:r>
-              <w:t>()-</w:t>
-            </w:r>
-            <w:r>
-              <w:t xml:space="preserve"> </w:t>
-            </w:r>
-            <w:proofErr w:type="spellStart"/>
-            <w:r>
-              <w:t>Onix</w:t>
-            </w:r>
-            <w:proofErr w:type="spellEnd"/>
-            <w:r>
-              <w:t>(18), Ignatia (16)</w:t>
-            </w:r>
-          </w:p>
-          <w:p>
-            <w:pPr>
-              <w:jc w:val="center"/>
-              <w:rPr>
-                <w:highlight w:val="yellow"/>
-              </w:rPr>
-            </w:pPr>
-            <w:r>
-              <w:rPr>
-                <w:highlight w:val="yellow"/>
-              </w:rPr>
-              <w:t>Trainer7-</w:t>
-            </w:r>
-            <w:r>
-              <w:rPr>
-                <w:highlight w:val="yellow"/>
-              </w:rPr>
-              <w:t>SuperNerd, Darwin(46)</w:t>
-            </w:r>
-            <w:r>
-              <w:rPr>
-                <w:highlight w:val="yellow"/>
-              </w:rPr>
-              <w:t>-</w:t>
-            </w:r>
-            <w:r>
-              <w:rPr>
-                <w:highlight w:val="yellow"/>
-              </w:rPr>
-              <w:t xml:space="preserve"> </w:t>
+              <w:rPr>
+                <w:highlight w:val="yellow"/>
+              </w:rPr>
+            </w:pPr>
+            <w:r>
+              <w:rPr>
+                <w:highlight w:val="yellow"/>
+              </w:rPr>
+              <w:t>Trainer3- Rocket, Johan(49)-</w:t>
+            </w:r>
+            <w:proofErr w:type="gramStart"/>
+            <w:r>
+              <w:rPr>
+                <w:highlight w:val="yellow"/>
+              </w:rPr>
+              <w:t>Paras(</w:t>
+            </w:r>
+            <w:proofErr w:type="gramEnd"/>
+            <w:r>
+              <w:rPr>
+                <w:highlight w:val="yellow"/>
+              </w:rPr>
+              <w:t>14), Scraggy(15)</w:t>
+            </w:r>
+          </w:p>
+          <w:p>
+            <w:pPr>
+              <w:jc w:val="center"/>
+              <w:rPr>
+                <w:highlight w:val="yellow"/>
+              </w:rPr>
+            </w:pPr>
+            <w:r>
+              <w:rPr>
+                <w:highlight w:val="yellow"/>
+              </w:rPr>
+              <w:t>Trainer4- Rocket, Gertrude(50)-</w:t>
+            </w:r>
+            <w:proofErr w:type="spellStart"/>
+            <w:proofErr w:type="gramStart"/>
+            <w:r>
+              <w:rPr>
+                <w:highlight w:val="yellow"/>
+              </w:rPr>
+              <w:t>Meowth</w:t>
+            </w:r>
+            <w:proofErr w:type="spellEnd"/>
+            <w:r>
+              <w:rPr>
+                <w:highlight w:val="yellow"/>
+              </w:rPr>
+              <w:t>(</w:t>
+            </w:r>
+            <w:proofErr w:type="gramEnd"/>
+            <w:r>
+              <w:rPr>
+                <w:highlight w:val="yellow"/>
+              </w:rPr>
+              <w:t xml:space="preserve">14), </w:t>
             </w:r>
             <w:proofErr w:type="spellStart"/>
             <w:r>
@@ -2176,14 +2618,47 @@
               <w:rPr>
                 <w:highlight w:val="yellow"/>
               </w:rPr>
-              <w:t xml:space="preserve">(17), </w:t>
-            </w:r>
-            <w:proofErr w:type="spellStart"/>
-            <w:r>
-              <w:rPr>
-                <w:highlight w:val="yellow"/>
-              </w:rPr>
-              <w:t>Mankey</w:t>
+              <w:t>(14)</w:t>
+            </w:r>
+          </w:p>
+          <w:p>
+            <w:pPr>
+              <w:jc w:val="center"/>
+            </w:pPr>
+            <w:r>
+              <w:rPr>
+                <w:highlight w:val="yellow"/>
+              </w:rPr>
+              <w:t>Trainer5- Rocket, Bismarck(51)-</w:t>
+            </w:r>
+            <w:proofErr w:type="spellStart"/>
+            <w:proofErr w:type="gramStart"/>
+            <w:r>
+              <w:rPr>
+                <w:highlight w:val="yellow"/>
+              </w:rPr>
+              <w:t>Houndour</w:t>
+            </w:r>
+            <w:proofErr w:type="spellEnd"/>
+            <w:r>
+              <w:rPr>
+                <w:highlight w:val="yellow"/>
+              </w:rPr>
+              <w:t>(</w:t>
+            </w:r>
+            <w:proofErr w:type="gramEnd"/>
+            <w:r>
+              <w:rPr>
+                <w:highlight w:val="yellow"/>
+              </w:rPr>
+              <w:t xml:space="preserve">14), </w:t>
+            </w:r>
+            <w:proofErr w:type="spellStart"/>
+            <w:r>
+              <w:rPr>
+                <w:highlight w:val="yellow"/>
+              </w:rPr>
+              <w:t>Rattata</w:t>
             </w:r>
             <w:proofErr w:type="spellEnd"/>
             <w:r>
@@ -2198,100 +2673,68 @@
               <w:jc w:val="center"/>
             </w:pPr>
             <w:r>
-              <w:rPr>
-                <w:highlight w:val="yellow"/>
-              </w:rPr>
-              <w:t>Trainer8-</w:t>
-            </w:r>
-            <w:r>
-              <w:rPr>
-                <w:highlight w:val="yellow"/>
-              </w:rPr>
-              <w:t>Hiker</w:t>
-            </w:r>
-            <w:r>
-              <w:rPr>
-                <w:highlight w:val="yellow"/>
-              </w:rPr>
-              <w:t>,Butch</w:t>
-            </w:r>
-            <w:r>
-              <w:rPr>
-                <w:highlight w:val="yellow"/>
-              </w:rPr>
+              <w:t>Trainer6- Rocket, Vanda()-</w:t>
+            </w:r>
+            <w:proofErr w:type="spellStart"/>
+            <w:proofErr w:type="gramStart"/>
+            <w:r>
+              <w:t>Shrewdt</w:t>
+            </w:r>
+            <w:proofErr w:type="spellEnd"/>
+            <w:r>
               <w:t>(</w:t>
             </w:r>
-            <w:r>
-              <w:rPr>
-                <w:highlight w:val="yellow"/>
-              </w:rPr>
-              <w:t>47</w:t>
-            </w:r>
-            <w:r>
-              <w:rPr>
-                <w:highlight w:val="yellow"/>
-              </w:rPr>
-              <w:t>)-</w:t>
-            </w:r>
-            <w:r>
-              <w:rPr>
-                <w:highlight w:val="yellow"/>
-              </w:rPr>
-              <w:t xml:space="preserve"> </w:t>
-            </w:r>
-            <w:proofErr w:type="spellStart"/>
-            <w:r>
-              <w:rPr>
-                <w:highlight w:val="yellow"/>
-              </w:rPr>
-              <w:t>Geodude</w:t>
-            </w:r>
-            <w:proofErr w:type="spellEnd"/>
-            <w:r>
-              <w:rPr>
-                <w:highlight w:val="yellow"/>
-              </w:rPr>
-              <w:t>(14), Aron(17)</w:t>
-            </w:r>
-          </w:p>
-          <w:p>
-            <w:pPr>
-              <w:jc w:val="center"/>
-            </w:pPr>
-            <w:r>
-              <w:t>Floor Two</w:t>
-            </w:r>
-          </w:p>
-          <w:p>
-            <w:pPr>
-              <w:jc w:val="center"/>
-            </w:pPr>
-            <w:r>
-              <w:rPr>
-                <w:highlight w:val="yellow"/>
-              </w:rPr>
-              <w:t>Trainer 1- Rocket, Axel(48)-</w:t>
-            </w:r>
-            <w:proofErr w:type="spellStart"/>
-            <w:r>
-              <w:rPr>
-                <w:highlight w:val="yellow"/>
-              </w:rPr>
+            <w:proofErr w:type="gramEnd"/>
+            <w:r>
+              <w:t xml:space="preserve">16), </w:t>
+            </w:r>
+            <w:proofErr w:type="spellStart"/>
+            <w:r>
               <w:t>Zubat</w:t>
             </w:r>
             <w:proofErr w:type="spellEnd"/>
             <w:r>
-              <w:rPr>
-                <w:highlight w:val="yellow"/>
-              </w:rPr>
-              <w:t xml:space="preserve">(14), </w:t>
-            </w:r>
-            <w:proofErr w:type="spellStart"/>
-            <w:r>
-              <w:rPr>
-                <w:highlight w:val="yellow"/>
-              </w:rPr>
-              <w:t>Rattata</w:t>
+              <w:t>(17)</w:t>
+            </w:r>
+          </w:p>
+          <w:p>
+            <w:pPr>
+              <w:jc w:val="center"/>
+            </w:pPr>
+            <w:r>
+              <w:rPr>
+                <w:highlight w:val="yellow"/>
+              </w:rPr>
+              <w:t>Trainer7- Rocket, Ludwig(52)-</w:t>
+            </w:r>
+            <w:proofErr w:type="spellStart"/>
+            <w:proofErr w:type="gramStart"/>
+            <w:r>
+              <w:rPr>
+                <w:highlight w:val="yellow"/>
+              </w:rPr>
+              <w:t>Spinarack</w:t>
+            </w:r>
+            <w:proofErr w:type="spellEnd"/>
+            <w:r>
+              <w:rPr>
+                <w:highlight w:val="yellow"/>
+              </w:rPr>
+              <w:t>(</w:t>
+            </w:r>
+            <w:proofErr w:type="gramEnd"/>
+            <w:r>
+              <w:rPr>
+                <w:highlight w:val="yellow"/>
+              </w:rPr>
+              <w:t xml:space="preserve">17), </w:t>
+            </w:r>
+            <w:proofErr w:type="spellStart"/>
+            <w:r>
+              <w:rPr>
+                <w:highlight w:val="yellow"/>
+              </w:rPr>
+              <w:t>Croagunk</w:t>
             </w:r>
             <w:proofErr w:type="spellEnd"/>
             <w:r>
@@ -2306,189 +2749,15 @@
               <w:jc w:val="center"/>
             </w:pPr>
             <w:r>
-              <w:t>Trainer2- Rocket, Helga()-</w:t>
-            </w:r>
-            <w:proofErr w:type="spellStart"/>
-            <w:r>
-              <w:t>Smileaf</w:t>
-            </w:r>
-            <w:proofErr w:type="spellEnd"/>
-            <w:r>
-              <w:t xml:space="preserve">(15), </w:t>
-            </w:r>
-            <w:proofErr w:type="spellStart"/>
-            <w:r>
-              <w:t>Rattata</w:t>
-            </w:r>
-            <w:proofErr w:type="spellEnd"/>
-            <w:r>
-              <w:t>(15)</w:t>
-            </w:r>
-          </w:p>
-          <w:p>
-            <w:pPr>
-              <w:jc w:val="center"/>
-              <w:rPr>
-                <w:highlight w:val="yellow"/>
-              </w:rPr>
-            </w:pPr>
-            <w:r>
-              <w:rPr>
-                <w:highlight w:val="yellow"/>
-              </w:rPr>
-              <w:t>Trainer3- Rocket, Johan(49)-Paras(14), Scraggy(15)</w:t>
-            </w:r>
-          </w:p>
-          <w:p>
-            <w:pPr>
-              <w:jc w:val="center"/>
-              <w:rPr>
-                <w:highlight w:val="yellow"/>
-              </w:rPr>
-            </w:pPr>
-            <w:r>
-              <w:rPr>
-                <w:highlight w:val="yellow"/>
-              </w:rPr>
-              <w:t>Trainer4- Rocket, Gertrude(50)-</w:t>
-            </w:r>
-            <w:proofErr w:type="spellStart"/>
-            <w:r>
-              <w:rPr>
-                <w:highlight w:val="yellow"/>
-              </w:rPr>
-              <w:t>Meowth</w:t>
-            </w:r>
-            <w:proofErr w:type="spellEnd"/>
-            <w:r>
-              <w:rPr>
-                <w:highlight w:val="yellow"/>
-              </w:rPr>
-              <w:t xml:space="preserve">(14), </w:t>
-            </w:r>
-            <w:proofErr w:type="spellStart"/>
-            <w:r>
-              <w:rPr>
-                <w:highlight w:val="yellow"/>
-              </w:rPr>
-              <w:t>Zubat</w:t>
-            </w:r>
-            <w:proofErr w:type="spellEnd"/>
-            <w:r>
-              <w:rPr>
-                <w:highlight w:val="yellow"/>
-              </w:rPr>
-              <w:t>(14)</w:t>
-            </w:r>
-          </w:p>
-          <w:p>
-            <w:pPr>
-              <w:jc w:val="center"/>
-            </w:pPr>
-            <w:r>
-              <w:rPr>
-                <w:highlight w:val="yellow"/>
-              </w:rPr>
-              <w:t>Trainer5- Rocket, Bismarck(51)-</w:t>
-            </w:r>
-            <w:proofErr w:type="spellStart"/>
-            <w:r>
-              <w:rPr>
-                <w:highlight w:val="yellow"/>
-              </w:rPr>
-              <w:t>Houndour</w:t>
-            </w:r>
-            <w:proofErr w:type="spellEnd"/>
-            <w:r>
-              <w:rPr>
-                <w:highlight w:val="yellow"/>
-              </w:rPr>
-              <w:t xml:space="preserve">(14), </w:t>
-            </w:r>
-            <w:proofErr w:type="spellStart"/>
-            <w:r>
-              <w:rPr>
-                <w:highlight w:val="yellow"/>
-              </w:rPr>
-              <w:t>Rattata</w:t>
-            </w:r>
-            <w:proofErr w:type="spellEnd"/>
-            <w:r>
-              <w:rPr>
-                <w:highlight w:val="yellow"/>
-              </w:rPr>
-              <w:t>(15)</w:t>
-            </w:r>
-          </w:p>
-          <w:p>
-            <w:pPr>
-              <w:jc w:val="center"/>
-            </w:pPr>
-            <w:r>
-              <w:t>Trainer6- Rocket, Vanda()-</w:t>
-            </w:r>
-            <w:proofErr w:type="spellStart"/>
-            <w:r>
-              <w:t>Shrewdt</w:t>
-            </w:r>
-            <w:proofErr w:type="spellEnd"/>
-            <w:r>
-              <w:t xml:space="preserve">(16), </w:t>
-            </w:r>
-            <w:proofErr w:type="spellStart"/>
-            <w:r>
-              <w:t>Zubat</w:t>
-            </w:r>
-            <w:proofErr w:type="spellEnd"/>
-            <w:r>
-              <w:t>(17)</w:t>
-            </w:r>
-          </w:p>
-          <w:p>
-            <w:pPr>
-              <w:jc w:val="center"/>
-            </w:pPr>
-            <w:r>
-              <w:rPr>
-                <w:highlight w:val="yellow"/>
-              </w:rPr>
-              <w:t>Trainer7- Rocket, Ludwig(52)-</w:t>
-            </w:r>
-            <w:proofErr w:type="spellStart"/>
-            <w:r>
-              <w:rPr>
-                <w:highlight w:val="yellow"/>
-              </w:rPr>
-              <w:t>Spinarack</w:t>
-            </w:r>
-            <w:proofErr w:type="spellEnd"/>
-            <w:r>
-              <w:rPr>
-                <w:highlight w:val="yellow"/>
-              </w:rPr>
-              <w:t xml:space="preserve">(17), </w:t>
-            </w:r>
-            <w:proofErr w:type="spellStart"/>
-            <w:r>
-              <w:rPr>
-                <w:highlight w:val="yellow"/>
-              </w:rPr>
-              <w:t>Croagunk</w:t>
-            </w:r>
-            <w:proofErr w:type="spellEnd"/>
-            <w:r>
-              <w:rPr>
-                <w:highlight w:val="yellow"/>
-              </w:rPr>
-              <w:t>(16)</w:t>
-            </w:r>
-          </w:p>
-          <w:p>
-            <w:pPr>
-              <w:jc w:val="center"/>
-            </w:pPr>
-            <w:r>
-              <w:t xml:space="preserve">Rocket Admin-Viktor()- </w:t>
+              <w:t>Rocket Admin-</w:t>
+            </w:r>
+            <w:proofErr w:type="gramStart"/>
+            <w:r>
+              <w:t>Viktor(</w:t>
+            </w:r>
+            <w:proofErr w:type="gramEnd"/>
+            <w:r>
+              <w:t xml:space="preserve">)- </w:t>
             </w:r>
             <w:proofErr w:type="spellStart"/>
             <w:r>
@@ -2573,12 +2842,17 @@
               <w:t xml:space="preserve"> Strong Starter (23), </w:t>
             </w:r>
             <w:proofErr w:type="spellStart"/>
+            <w:proofErr w:type="gramStart"/>
             <w:r>
               <w:t>Lavaral</w:t>
             </w:r>
             <w:proofErr w:type="spellEnd"/>
             <w:r>
-              <w:t xml:space="preserve">(19), </w:t>
+              <w:t>(</w:t>
+            </w:r>
+            <w:proofErr w:type="gramEnd"/>
+            <w:r>
+              <w:t xml:space="preserve">19), </w:t>
             </w:r>
             <w:proofErr w:type="spellStart"/>
             <w:r>
@@ -2663,10 +2937,16 @@
               <w:jc w:val="center"/>
             </w:pPr>
             <w:r>
-              <w:t>(Added Events for 2,4,Leader.  Waiting on New Pokemon)</w:t>
-            </w:r>
-            <w:bookmarkStart w:id="0" w:name="_GoBack"/>
-            <w:bookmarkEnd w:id="0"/>
+              <w:t>(Added Events for 2,</w:t>
+            </w:r>
+            <w:proofErr w:type="gramStart"/>
+            <w:r>
+              <w:t>4,Leader</w:t>
+            </w:r>
+            <w:proofErr w:type="gramEnd"/>
+            <w:r>
+              <w:t>.  Waiting on New Pokemon)</w:t>
+            </w:r>
           </w:p>
         </w:tc>
         <w:tc>
@@ -2699,7 +2979,21 @@
               <w:rPr>
                 <w:highlight w:val="yellow"/>
               </w:rPr>
-              <w:t xml:space="preserve">)-Bulbasaur(18), </w:t>
+              <w:t>)-</w:t>
+            </w:r>
+            <w:proofErr w:type="gramStart"/>
+            <w:r>
+              <w:rPr>
+                <w:highlight w:val="yellow"/>
+              </w:rPr>
+              <w:t>Bulbasaur(</w:t>
+            </w:r>
+            <w:proofErr w:type="gramEnd"/>
+            <w:r>
+              <w:rPr>
+                <w:highlight w:val="yellow"/>
+              </w:rPr>
+              <w:t xml:space="preserve">18), </w:t>
             </w:r>
             <w:proofErr w:type="spellStart"/>
             <w:r>
@@ -2724,7 +3018,15 @@
               <w:t>Nugget Bridge 2-</w:t>
             </w:r>
             <w:r>
-              <w:t xml:space="preserve"> Youngster, Billy()- </w:t>
+              <w:t xml:space="preserve"> Youngster, </w:t>
+            </w:r>
+            <w:proofErr w:type="gramStart"/>
+            <w:r>
+              <w:t>Billy(</w:t>
+            </w:r>
+            <w:proofErr w:type="gramEnd"/>
+            <w:r>
+              <w:t xml:space="preserve">)- </w:t>
             </w:r>
             <w:proofErr w:type="spellStart"/>
             <w:r>
@@ -2765,8 +3067,16 @@
               <w:rPr>
                 <w:highlight w:val="yellow"/>
               </w:rPr>
-              <w:t xml:space="preserve"> Fisherman, Al(</w:t>
-            </w:r>
+              <w:t xml:space="preserve"> Fisherman, </w:t>
+            </w:r>
+            <w:proofErr w:type="gramStart"/>
+            <w:r>
+              <w:rPr>
+                <w:highlight w:val="yellow"/>
+              </w:rPr>
+              <w:t>Al(</w:t>
+            </w:r>
+            <w:proofErr w:type="gramEnd"/>
             <w:r>
               <w:rPr>
                 <w:highlight w:val="yellow"/>
@@ -2848,23 +3158,28 @@
               <w:t xml:space="preserve"> Hiker, Bolder()-</w:t>
             </w:r>
             <w:proofErr w:type="spellStart"/>
+            <w:proofErr w:type="gramStart"/>
             <w:r>
               <w:t>Geodude</w:t>
             </w:r>
             <w:proofErr w:type="spellEnd"/>
             <w:r>
+              <w:t>(</w:t>
+            </w:r>
+            <w:proofErr w:type="gramEnd"/>
+            <w:r>
+              <w:t xml:space="preserve">15), </w:t>
+            </w:r>
+            <w:proofErr w:type="spellStart"/>
+            <w:r>
+              <w:t>Sandshrew</w:t>
+            </w:r>
+            <w:proofErr w:type="spellEnd"/>
+            <w:r>
               <w:t xml:space="preserve">(15), </w:t>
             </w:r>
             <w:proofErr w:type="spellStart"/>
             <w:r>
-              <w:t>Sandshrew</w:t>
-            </w:r>
-            <w:proofErr w:type="spellEnd"/>
-            <w:r>
-              <w:t xml:space="preserve">(15), </w:t>
-            </w:r>
-            <w:proofErr w:type="spellStart"/>
-            <w:r>
               <w:t>Joltik</w:t>
             </w:r>
             <w:proofErr w:type="spellEnd"/>
@@ -2901,6 +3216,7 @@
               <w:t>)-</w:t>
             </w:r>
             <w:proofErr w:type="spellStart"/>
+            <w:proofErr w:type="gramStart"/>
             <w:r>
               <w:rPr>
                 <w:highlight w:val="yellow"/>
@@ -2912,7 +3228,14 @@
               <w:rPr>
                 <w:highlight w:val="yellow"/>
               </w:rPr>
-              <w:t xml:space="preserve">(18), </w:t>
+              <w:t>(</w:t>
+            </w:r>
+            <w:proofErr w:type="gramEnd"/>
+            <w:r>
+              <w:rPr>
+                <w:highlight w:val="yellow"/>
+              </w:rPr>
+              <w:t xml:space="preserve">18), </w:t>
             </w:r>
             <w:proofErr w:type="spellStart"/>
             <w:r>
@@ -2945,7 +3268,15 @@
             </w:r>
             <w:proofErr w:type="spellEnd"/>
             <w:r>
-              <w:t xml:space="preserve">, Trent()- </w:t>
+              <w:t xml:space="preserve">, </w:t>
+            </w:r>
+            <w:proofErr w:type="gramStart"/>
+            <w:r>
+              <w:t>Trent(</w:t>
+            </w:r>
+            <w:proofErr w:type="gramEnd"/>
+            <w:r>
+              <w:t xml:space="preserve">)- </w:t>
             </w:r>
             <w:proofErr w:type="spellStart"/>
             <w:r>
@@ -3000,30 +3331,68 @@
           <w:p>
             <w:pPr>
               <w:jc w:val="center"/>
-            </w:pPr>
-            <w:r>
+              <w:rPr>
+                <w:highlight w:val="yellow"/>
+              </w:rPr>
+            </w:pPr>
+            <w:r>
+              <w:rPr>
+                <w:highlight w:val="yellow"/>
+              </w:rPr>
               <w:t>Trainer 1-</w:t>
             </w:r>
             <w:r>
+              <w:rPr>
+                <w:highlight w:val="yellow"/>
+              </w:rPr>
               <w:t xml:space="preserve">Hiker, </w:t>
             </w:r>
-            <w:r>
-              <w:t xml:space="preserve">Ian()- </w:t>
-            </w:r>
-            <w:proofErr w:type="spellStart"/>
-            <w:r>
+            <w:proofErr w:type="gramStart"/>
+            <w:r>
+              <w:rPr>
+                <w:highlight w:val="yellow"/>
+              </w:rPr>
+              <w:t>Ian(</w:t>
+            </w:r>
+            <w:proofErr w:type="gramEnd"/>
+            <w:r>
+              <w:rPr>
+                <w:highlight w:val="yellow"/>
+              </w:rPr>
+              <w:t>59</w:t>
+            </w:r>
+            <w:r>
+              <w:rPr>
+                <w:highlight w:val="yellow"/>
+              </w:rPr>
+              <w:t xml:space="preserve">)- </w:t>
+            </w:r>
+            <w:proofErr w:type="spellStart"/>
+            <w:r>
+              <w:rPr>
+                <w:highlight w:val="yellow"/>
+              </w:rPr>
               <w:t>Geodude</w:t>
             </w:r>
             <w:proofErr w:type="spellEnd"/>
             <w:r>
+              <w:rPr>
+                <w:highlight w:val="yellow"/>
+              </w:rPr>
               <w:t xml:space="preserve">(18), </w:t>
             </w:r>
             <w:proofErr w:type="spellStart"/>
             <w:r>
+              <w:rPr>
+                <w:highlight w:val="yellow"/>
+              </w:rPr>
               <w:t>Phanphy</w:t>
             </w:r>
             <w:proofErr w:type="spellEnd"/>
             <w:r>
+              <w:rPr>
+                <w:highlight w:val="yellow"/>
+              </w:rPr>
               <w:t>(18)</w:t>
             </w:r>
           </w:p>
@@ -3032,33 +3401,77 @@
               <w:jc w:val="center"/>
             </w:pPr>
             <w:r>
+              <w:rPr>
+                <w:highlight w:val="yellow"/>
+              </w:rPr>
               <w:t>Trainer2-</w:t>
             </w:r>
             <w:r>
+              <w:rPr>
+                <w:highlight w:val="yellow"/>
+              </w:rPr>
               <w:t xml:space="preserve"> </w:t>
             </w:r>
             <w:proofErr w:type="spellStart"/>
             <w:r>
+              <w:rPr>
+                <w:highlight w:val="yellow"/>
+              </w:rPr>
               <w:t>Camper_F</w:t>
             </w:r>
             <w:proofErr w:type="spellEnd"/>
             <w:r>
-              <w:t xml:space="preserve">, Brenna()- </w:t>
-            </w:r>
-            <w:proofErr w:type="spellStart"/>
-            <w:r>
+              <w:rPr>
+                <w:highlight w:val="yellow"/>
+              </w:rPr>
+              <w:t xml:space="preserve">, </w:t>
+            </w:r>
+            <w:proofErr w:type="gramStart"/>
+            <w:r>
+              <w:rPr>
+                <w:highlight w:val="yellow"/>
+              </w:rPr>
+              <w:t>Brenna(</w:t>
+            </w:r>
+            <w:proofErr w:type="gramEnd"/>
+            <w:r>
+              <w:rPr>
+                <w:highlight w:val="yellow"/>
+              </w:rPr>
+              <w:t>60</w:t>
+            </w:r>
+            <w:r>
+              <w:rPr>
+                <w:highlight w:val="yellow"/>
+              </w:rPr>
+              <w:t xml:space="preserve">)- </w:t>
+            </w:r>
+            <w:proofErr w:type="spellStart"/>
+            <w:r>
+              <w:rPr>
+                <w:highlight w:val="yellow"/>
+              </w:rPr>
               <w:t>Nidorino</w:t>
             </w:r>
             <w:proofErr w:type="spellEnd"/>
             <w:r>
+              <w:rPr>
+                <w:highlight w:val="yellow"/>
+              </w:rPr>
               <w:t xml:space="preserve">(18), </w:t>
             </w:r>
             <w:proofErr w:type="spellStart"/>
             <w:r>
+              <w:rPr>
+                <w:highlight w:val="yellow"/>
+              </w:rPr>
               <w:t>Spearow</w:t>
             </w:r>
             <w:proofErr w:type="spellEnd"/>
             <w:r>
+              <w:rPr>
+                <w:highlight w:val="yellow"/>
+              </w:rPr>
               <w:t>(16)</w:t>
             </w:r>
           </w:p>
@@ -3070,7 +3483,15 @@
               <w:t>Trainer3-</w:t>
             </w:r>
             <w:r>
-              <w:t xml:space="preserve"> Bug Catcher, Hiro()- </w:t>
+              <w:t xml:space="preserve"> Bug Catcher, </w:t>
+            </w:r>
+            <w:proofErr w:type="gramStart"/>
+            <w:r>
+              <w:t>Hiro(</w:t>
+            </w:r>
+            <w:proofErr w:type="gramEnd"/>
+            <w:r>
+              <w:t xml:space="preserve">)- </w:t>
             </w:r>
             <w:proofErr w:type="spellStart"/>
             <w:r>
@@ -3084,93 +3505,161 @@
           <w:p>
             <w:pPr>
               <w:jc w:val="center"/>
-            </w:pPr>
-            <w:r>
+              <w:rPr>
+                <w:highlight w:val="yellow"/>
+              </w:rPr>
+            </w:pPr>
+            <w:r>
+              <w:rPr>
+                <w:highlight w:val="yellow"/>
+              </w:rPr>
               <w:t>Trainer4-</w:t>
             </w:r>
             <w:r>
-              <w:t>Cooltrainer_M()-</w:t>
-            </w:r>
-            <w:proofErr w:type="spellStart"/>
-            <w:r>
+              <w:rPr>
+                <w:highlight w:val="yellow"/>
+              </w:rPr>
+              <w:t>Cooltrainer_</w:t>
+            </w:r>
+            <w:r>
+              <w:rPr>
+                <w:highlight w:val="yellow"/>
+              </w:rPr>
+              <w:t>F, Maddie</w:t>
+            </w:r>
+            <w:bookmarkStart w:id="0" w:name="_GoBack"/>
+            <w:bookmarkEnd w:id="0"/>
+            <w:r>
+              <w:rPr>
+                <w:highlight w:val="yellow"/>
+              </w:rPr>
+              <w:t>(</w:t>
+            </w:r>
+            <w:r>
+              <w:rPr>
+                <w:highlight w:val="yellow"/>
+              </w:rPr>
+              <w:t>61</w:t>
+            </w:r>
+            <w:r>
+              <w:rPr>
+                <w:highlight w:val="yellow"/>
+              </w:rPr>
+              <w:t>)-</w:t>
+            </w:r>
+            <w:proofErr w:type="spellStart"/>
+            <w:r>
+              <w:rPr>
+                <w:highlight w:val="yellow"/>
+              </w:rPr>
               <w:t>Clefairy</w:t>
             </w:r>
             <w:proofErr w:type="spellEnd"/>
             <w:r>
+              <w:rPr>
+                <w:highlight w:val="yellow"/>
+              </w:rPr>
+              <w:t>(15), Jigglypuff(15), Happiny(15)</w:t>
+            </w:r>
+          </w:p>
+          <w:p>
+            <w:pPr>
+              <w:jc w:val="center"/>
+            </w:pPr>
+            <w:r>
+              <w:rPr>
+                <w:highlight w:val="yellow"/>
+              </w:rPr>
+              <w:t>Trainer5-</w:t>
+            </w:r>
+            <w:r>
+              <w:rPr>
+                <w:highlight w:val="yellow"/>
+              </w:rPr>
+              <w:t xml:space="preserve">Youngster, </w:t>
+            </w:r>
+            <w:proofErr w:type="gramStart"/>
+            <w:r>
+              <w:rPr>
+                <w:highlight w:val="yellow"/>
+              </w:rPr>
+              <w:t>Vinny(</w:t>
+            </w:r>
+            <w:proofErr w:type="gramEnd"/>
+            <w:r>
+              <w:rPr>
+                <w:highlight w:val="yellow"/>
+              </w:rPr>
+              <w:t>62</w:t>
+            </w:r>
+            <w:r>
+              <w:rPr>
+                <w:highlight w:val="yellow"/>
+              </w:rPr>
+              <w:t xml:space="preserve">)- </w:t>
+            </w:r>
+            <w:proofErr w:type="spellStart"/>
+            <w:r>
+              <w:rPr>
+                <w:highlight w:val="yellow"/>
+              </w:rPr>
+              <w:t>Oddish</w:t>
+            </w:r>
+            <w:proofErr w:type="spellEnd"/>
+            <w:r>
+              <w:rPr>
+                <w:highlight w:val="yellow"/>
+              </w:rPr>
+              <w:t xml:space="preserve">(17), </w:t>
+            </w:r>
+            <w:proofErr w:type="spellStart"/>
+            <w:r>
+              <w:rPr>
+                <w:highlight w:val="yellow"/>
+              </w:rPr>
+              <w:t>Bellsprout</w:t>
+            </w:r>
+            <w:proofErr w:type="spellEnd"/>
+            <w:r>
+              <w:rPr>
+                <w:highlight w:val="yellow"/>
+              </w:rPr>
+              <w:t>(17)</w:t>
+            </w:r>
+          </w:p>
+          <w:p>
+            <w:pPr>
+              <w:jc w:val="center"/>
+            </w:pPr>
+            <w:r>
+              <w:t>Trainer6-</w:t>
+            </w:r>
+            <w:r>
+              <w:t xml:space="preserve"> Fisherman, Hank()-</w:t>
+            </w:r>
+            <w:proofErr w:type="spellStart"/>
+            <w:proofErr w:type="gramStart"/>
+            <w:r>
+              <w:t>Shellimander</w:t>
+            </w:r>
+            <w:proofErr w:type="spellEnd"/>
+            <w:r>
+              <w:t>(</w:t>
+            </w:r>
+            <w:proofErr w:type="gramEnd"/>
+            <w:r>
+              <w:t xml:space="preserve">14), </w:t>
+            </w:r>
+            <w:proofErr w:type="spellStart"/>
+            <w:r>
+              <w:t>Magikarp</w:t>
+            </w:r>
+            <w:proofErr w:type="spellEnd"/>
+            <w:r>
               <w:t xml:space="preserve">(15), </w:t>
             </w:r>
             <w:proofErr w:type="spellStart"/>
             <w:r>
-              <w:t>Jigglypuff</w:t>
-            </w:r>
-            <w:proofErr w:type="spellEnd"/>
-            <w:r>
-              <w:t xml:space="preserve">(15), </w:t>
-            </w:r>
-            <w:proofErr w:type="spellStart"/>
-            <w:r>
-              <w:t>Happiny</w:t>
-            </w:r>
-            <w:proofErr w:type="spellEnd"/>
-            <w:r>
-              <w:t>(15)</w:t>
-            </w:r>
-          </w:p>
-          <w:p>
-            <w:pPr>
-              <w:jc w:val="center"/>
-            </w:pPr>
-            <w:r>
-              <w:t>Trainer5-</w:t>
-            </w:r>
-            <w:r>
-              <w:t xml:space="preserve">Youngster, Vinny()- </w:t>
-            </w:r>
-            <w:proofErr w:type="spellStart"/>
-            <w:r>
-              <w:t>Oddish</w:t>
-            </w:r>
-            <w:proofErr w:type="spellEnd"/>
-            <w:r>
-              <w:t xml:space="preserve">(17), </w:t>
-            </w:r>
-            <w:proofErr w:type="spellStart"/>
-            <w:r>
-              <w:t>Bellsprout</w:t>
-            </w:r>
-            <w:proofErr w:type="spellEnd"/>
-            <w:r>
-              <w:t>(17)</w:t>
-            </w:r>
-          </w:p>
-          <w:p>
-            <w:pPr>
-              <w:jc w:val="center"/>
-            </w:pPr>
-            <w:r>
-              <w:t>Trainer6-</w:t>
-            </w:r>
-            <w:r>
-              <w:t xml:space="preserve"> Fisherman, Hank()-</w:t>
-            </w:r>
-            <w:proofErr w:type="spellStart"/>
-            <w:r>
-              <w:t>Shellimander</w:t>
-            </w:r>
-            <w:proofErr w:type="spellEnd"/>
-            <w:r>
-              <w:t xml:space="preserve">(14), </w:t>
-            </w:r>
-            <w:proofErr w:type="spellStart"/>
-            <w:r>
-              <w:t>Magikarp</w:t>
-            </w:r>
-            <w:proofErr w:type="spellEnd"/>
-            <w:r>
-              <w:t xml:space="preserve">(15), </w:t>
-            </w:r>
-            <w:proofErr w:type="spellStart"/>
-            <w:r>
               <w:t>Goldeen</w:t>
             </w:r>
             <w:proofErr w:type="spellEnd"/>
@@ -3183,18 +3672,50 @@
               <w:jc w:val="center"/>
             </w:pPr>
             <w:r>
+              <w:rPr>
+                <w:highlight w:val="yellow"/>
+              </w:rPr>
               <w:t>Trainer7-</w:t>
             </w:r>
             <w:r>
-              <w:t>SuperNerd, Erik()-</w:t>
-            </w:r>
-            <w:proofErr w:type="spellStart"/>
-            <w:r>
+              <w:rPr>
+                <w:highlight w:val="yellow"/>
+              </w:rPr>
+              <w:t>SuperNerd, Erik(</w:t>
+            </w:r>
+            <w:r>
+              <w:rPr>
+                <w:highlight w:val="yellow"/>
+              </w:rPr>
+              <w:t>63</w:t>
+            </w:r>
+            <w:r>
+              <w:rPr>
+                <w:highlight w:val="yellow"/>
+              </w:rPr>
+              <w:t>)-</w:t>
+            </w:r>
+            <w:proofErr w:type="spellStart"/>
+            <w:proofErr w:type="gramStart"/>
+            <w:r>
+              <w:rPr>
+                <w:highlight w:val="yellow"/>
+              </w:rPr>
               <w:t>Munchlax</w:t>
             </w:r>
             <w:proofErr w:type="spellEnd"/>
             <w:r>
-              <w:t>(21)</w:t>
+              <w:rPr>
+                <w:highlight w:val="yellow"/>
+              </w:rPr>
+              <w:t>(</w:t>
+            </w:r>
+            <w:proofErr w:type="gramEnd"/>
+            <w:r>
+              <w:rPr>
+                <w:highlight w:val="yellow"/>
+              </w:rPr>
+              <w:t>21)</w:t>
             </w:r>
           </w:p>
         </w:tc>
@@ -3276,23 +3797,28 @@
               <w:t>, Daisy()-</w:t>
             </w:r>
             <w:proofErr w:type="spellStart"/>
+            <w:proofErr w:type="gramStart"/>
             <w:r>
               <w:t>Goldeen</w:t>
             </w:r>
             <w:proofErr w:type="spellEnd"/>
             <w:r>
+              <w:t>(</w:t>
+            </w:r>
+            <w:proofErr w:type="gramEnd"/>
+            <w:r>
+              <w:t xml:space="preserve">18), </w:t>
+            </w:r>
+            <w:proofErr w:type="spellStart"/>
+            <w:r>
+              <w:t>Seel</w:t>
+            </w:r>
+            <w:proofErr w:type="spellEnd"/>
+            <w:r>
               <w:t xml:space="preserve">(18), </w:t>
             </w:r>
             <w:proofErr w:type="spellStart"/>
             <w:r>
-              <w:t>Seel</w:t>
-            </w:r>
-            <w:proofErr w:type="spellEnd"/>
-            <w:r>
-              <w:t xml:space="preserve">(18), </w:t>
-            </w:r>
-            <w:proofErr w:type="spellStart"/>
-            <w:r>
               <w:t>Shellimander</w:t>
             </w:r>
             <w:proofErr w:type="spellEnd"/>
@@ -3346,6 +3872,7 @@
               <w:t>)-</w:t>
             </w:r>
             <w:proofErr w:type="spellStart"/>
+            <w:proofErr w:type="gramStart"/>
             <w:r>
               <w:rPr>
                 <w:highlight w:val="yellow"/>
@@ -3357,7 +3884,14 @@
               <w:rPr>
                 <w:highlight w:val="yellow"/>
               </w:rPr>
-              <w:t xml:space="preserve">(19), </w:t>
+              <w:t>(</w:t>
+            </w:r>
+            <w:proofErr w:type="gramEnd"/>
+            <w:r>
+              <w:rPr>
+                <w:highlight w:val="yellow"/>
+              </w:rPr>
+              <w:t xml:space="preserve">19), </w:t>
             </w:r>
             <w:proofErr w:type="spellStart"/>
             <w:r>
@@ -3414,6 +3948,7 @@
               <w:t>)-</w:t>
             </w:r>
             <w:proofErr w:type="spellStart"/>
+            <w:proofErr w:type="gramStart"/>
             <w:r>
               <w:rPr>
                 <w:highlight w:val="yellow"/>
@@ -3425,7 +3960,14 @@
               <w:rPr>
                 <w:highlight w:val="yellow"/>
               </w:rPr>
-              <w:t xml:space="preserve">(20), </w:t>
+              <w:t>(</w:t>
+            </w:r>
+            <w:proofErr w:type="gramEnd"/>
+            <w:r>
+              <w:rPr>
+                <w:highlight w:val="yellow"/>
+              </w:rPr>
+              <w:t xml:space="preserve">20), </w:t>
             </w:r>
             <w:proofErr w:type="spellStart"/>
             <w:r>
@@ -3482,7 +4024,14 @@
               <w:rPr>
                 <w:highlight w:val="yellow"/>
               </w:rPr>
-              <w:t>(23),</w:t>
+              <w:t>(23</w:t>
+            </w:r>
+            <w:proofErr w:type="gramStart"/>
+            <w:r>
+              <w:rPr>
+                <w:highlight w:val="yellow"/>
+              </w:rPr>
+              <w:t>),</w:t>
             </w:r>
             <w:proofErr w:type="spellStart"/>
             <w:r>
@@ -3492,6 +4041,7 @@
               <w:t>Starmie</w:t>
             </w:r>
             <w:proofErr w:type="spellEnd"/>
+            <w:proofErr w:type="gramEnd"/>
             <w:r>
               <w:rPr>
                 <w:highlight w:val="yellow"/>
@@ -3558,11 +4108,19 @@
             </w:r>
             <w:proofErr w:type="spellStart"/>
             <w:r>
-              <w:t>Psychic_M</w:t>
-            </w:r>
-            <w:proofErr w:type="spellEnd"/>
-            <w:r>
-              <w:t xml:space="preserve">()- </w:t>
+              <w:t>Psychic_</w:t>
+            </w:r>
+            <w:proofErr w:type="gramStart"/>
+            <w:r>
+              <w:t>M</w:t>
+            </w:r>
+            <w:proofErr w:type="spellEnd"/>
+            <w:r>
+              <w:t>(</w:t>
+            </w:r>
+            <w:proofErr w:type="gramEnd"/>
+            <w:r>
+              <w:t xml:space="preserve">)- </w:t>
             </w:r>
             <w:proofErr w:type="spellStart"/>
             <w:r>
@@ -3592,7 +4150,15 @@
               <w:t xml:space="preserve"> </w:t>
             </w:r>
             <w:r>
-              <w:t xml:space="preserve">Rocker, Vlad()- Pikachu(19), </w:t>
+              <w:t xml:space="preserve">Rocker, </w:t>
+            </w:r>
+            <w:proofErr w:type="gramStart"/>
+            <w:r>
+              <w:t>Vlad(</w:t>
+            </w:r>
+            <w:proofErr w:type="gramEnd"/>
+            <w:r>
+              <w:t xml:space="preserve">)- Pikachu(19), </w:t>
             </w:r>
             <w:proofErr w:type="spellStart"/>
             <w:r>
@@ -3644,7 +4210,15 @@
               <w:t>Trainer 1-</w:t>
             </w:r>
             <w:r>
-              <w:t xml:space="preserve">Psychic_F, Caroline()- </w:t>
+              <w:t xml:space="preserve">Psychic_F, </w:t>
+            </w:r>
+            <w:proofErr w:type="gramStart"/>
+            <w:r>
+              <w:t>Caroline(</w:t>
+            </w:r>
+            <w:proofErr w:type="gramEnd"/>
+            <w:r>
+              <w:t xml:space="preserve">)- </w:t>
             </w:r>
             <w:proofErr w:type="spellStart"/>
             <w:r>
@@ -3682,12 +4256,17 @@
               <w:t xml:space="preserve">, </w:t>
             </w:r>
             <w:proofErr w:type="spellStart"/>
+            <w:proofErr w:type="gramStart"/>
             <w:r>
               <w:t>Jango</w:t>
             </w:r>
             <w:proofErr w:type="spellEnd"/>
             <w:r>
-              <w:t xml:space="preserve">()- Slowpoke(24), </w:t>
+              <w:t>(</w:t>
+            </w:r>
+            <w:proofErr w:type="gramEnd"/>
+            <w:r>
+              <w:t xml:space="preserve">)- Slowpoke(24), </w:t>
             </w:r>
             <w:proofErr w:type="spellStart"/>
             <w:r>
@@ -3706,7 +4285,15 @@
               <w:t>Trainer3-</w:t>
             </w:r>
             <w:r>
-              <w:t xml:space="preserve">Psychic_F, Karina()- </w:t>
+              <w:t xml:space="preserve">Psychic_F, </w:t>
+            </w:r>
+            <w:proofErr w:type="gramStart"/>
+            <w:r>
+              <w:t>Karina(</w:t>
+            </w:r>
+            <w:proofErr w:type="gramEnd"/>
+            <w:r>
+              <w:t xml:space="preserve">)- </w:t>
             </w:r>
             <w:proofErr w:type="spellStart"/>
             <w:r>
@@ -3736,7 +4323,15 @@
               <w:t>Psychic_M,</w:t>
             </w:r>
             <w:r>
-              <w:t xml:space="preserve"> Jasper()- </w:t>
+              <w:t xml:space="preserve"> </w:t>
+            </w:r>
+            <w:proofErr w:type="gramStart"/>
+            <w:r>
+              <w:t>Jasper(</w:t>
+            </w:r>
+            <w:proofErr w:type="gramEnd"/>
+            <w:r>
+              <w:t xml:space="preserve">)- </w:t>
             </w:r>
             <w:proofErr w:type="spellStart"/>
             <w:r>
@@ -3771,12 +4366,17 @@
               <w:t>()-</w:t>
             </w:r>
             <w:proofErr w:type="spellStart"/>
+            <w:proofErr w:type="gramStart"/>
             <w:r>
               <w:t>Kadabra</w:t>
             </w:r>
             <w:proofErr w:type="spellEnd"/>
             <w:r>
-              <w:t xml:space="preserve">(27), </w:t>
+              <w:t>(</w:t>
+            </w:r>
+            <w:proofErr w:type="gramEnd"/>
+            <w:r>
+              <w:t xml:space="preserve">27), </w:t>
             </w:r>
             <w:proofErr w:type="spellStart"/>
             <w:r>
@@ -3844,7 +4444,15 @@
             </w:r>
             <w:proofErr w:type="spellEnd"/>
             <w:r>
-              <w:t xml:space="preserve">()-Scraggy(22), </w:t>
+              <w:t>()-</w:t>
+            </w:r>
+            <w:proofErr w:type="gramStart"/>
+            <w:r>
+              <w:t>Scraggy(</w:t>
+            </w:r>
+            <w:proofErr w:type="gramEnd"/>
+            <w:r>
+              <w:t xml:space="preserve">22), </w:t>
             </w:r>
             <w:proofErr w:type="spellStart"/>
             <w:r>
@@ -3874,7 +4482,15 @@
               <w:t>Trainer 2-</w:t>
             </w:r>
             <w:r>
-              <w:t xml:space="preserve">Crushgirl, Kyra()- </w:t>
+              <w:t xml:space="preserve">Crushgirl, </w:t>
+            </w:r>
+            <w:proofErr w:type="gramStart"/>
+            <w:r>
+              <w:t>Kyra(</w:t>
+            </w:r>
+            <w:proofErr w:type="gramEnd"/>
+            <w:r>
+              <w:t xml:space="preserve">)- </w:t>
             </w:r>
             <w:proofErr w:type="spellStart"/>
             <w:r>
@@ -3915,12 +4531,17 @@
               <w:t>()-</w:t>
             </w:r>
             <w:proofErr w:type="spellStart"/>
+            <w:proofErr w:type="gramStart"/>
             <w:r>
               <w:t>Tyrogue</w:t>
             </w:r>
             <w:proofErr w:type="spellEnd"/>
             <w:r>
-              <w:t xml:space="preserve">(23), </w:t>
+              <w:t>(</w:t>
+            </w:r>
+            <w:proofErr w:type="gramEnd"/>
+            <w:r>
+              <w:t xml:space="preserve">23), </w:t>
             </w:r>
             <w:proofErr w:type="spellStart"/>
             <w:r>
@@ -3947,6 +4568,7 @@
               <w:jc w:val="center"/>
             </w:pPr>
             <w:r>
+              <w:lastRenderedPageBreak/>
               <w:t>Trainer4-</w:t>
             </w:r>
             <w:r>
@@ -3966,13 +4588,18 @@
             </w:r>
             <w:proofErr w:type="spellEnd"/>
             <w:r>
-              <w:t>(24),</w:t>
+              <w:t>(24</w:t>
+            </w:r>
+            <w:proofErr w:type="gramStart"/>
+            <w:r>
+              <w:t>),</w:t>
             </w:r>
             <w:proofErr w:type="spellStart"/>
             <w:r>
               <w:t>Primeape</w:t>
             </w:r>
             <w:proofErr w:type="spellEnd"/>
+            <w:proofErr w:type="gramEnd"/>
             <w:r>
               <w:t>(25)</w:t>
             </w:r>
@@ -3982,7 +4609,6 @@
               <w:jc w:val="center"/>
             </w:pPr>
             <w:r>
-              <w:lastRenderedPageBreak/>
               <w:t>Punch Master</w:t>
             </w:r>
             <w:r>
@@ -3992,12 +4618,17 @@
               <w:t>-</w:t>
             </w:r>
             <w:proofErr w:type="spellStart"/>
+            <w:proofErr w:type="gramStart"/>
             <w:r>
               <w:t>Primape</w:t>
             </w:r>
             <w:proofErr w:type="spellEnd"/>
             <w:r>
-              <w:t xml:space="preserve">(28), </w:t>
+              <w:t>(</w:t>
+            </w:r>
+            <w:proofErr w:type="gramEnd"/>
+            <w:r>
+              <w:t xml:space="preserve">28), </w:t>
             </w:r>
             <w:proofErr w:type="spellStart"/>
             <w:r>
@@ -4013,10 +4644,18 @@
               <w:jc w:val="center"/>
             </w:pPr>
             <w:r>
-              <w:t>Kick Master</w:t>
-            </w:r>
-            <w:r>
-              <w:t>()</w:t>
+              <w:t xml:space="preserve">Kick </w:t>
+            </w:r>
+            <w:proofErr w:type="gramStart"/>
+            <w:r>
+              <w:t>Master</w:t>
+            </w:r>
+            <w:r>
+              <w:t>(</w:t>
+            </w:r>
+            <w:proofErr w:type="gramEnd"/>
+            <w:r>
+              <w:t>)</w:t>
             </w:r>
             <w:r>
               <w:t xml:space="preserve"> -</w:t>
@@ -4085,12 +4724,17 @@
               <w:t>-</w:t>
             </w:r>
             <w:proofErr w:type="spellStart"/>
+            <w:proofErr w:type="gramStart"/>
             <w:r>
               <w:t>Tazorn</w:t>
             </w:r>
             <w:proofErr w:type="spellEnd"/>
             <w:r>
-              <w:t xml:space="preserve">(26), </w:t>
+              <w:t>(</w:t>
+            </w:r>
+            <w:proofErr w:type="gramEnd"/>
+            <w:r>
+              <w:t xml:space="preserve">26), </w:t>
             </w:r>
             <w:proofErr w:type="spellStart"/>
             <w:r>
@@ -4112,12 +4756,17 @@
               <w:t xml:space="preserve"> </w:t>
             </w:r>
             <w:proofErr w:type="spellStart"/>
+            <w:proofErr w:type="gramStart"/>
             <w:r>
               <w:t>Grimer</w:t>
             </w:r>
             <w:proofErr w:type="spellEnd"/>
             <w:r>
-              <w:t xml:space="preserve">(21), </w:t>
+              <w:t>(</w:t>
+            </w:r>
+            <w:proofErr w:type="gramEnd"/>
+            <w:r>
+              <w:t xml:space="preserve">21), </w:t>
             </w:r>
             <w:proofErr w:type="spellStart"/>
             <w:r>
@@ -4139,12 +4788,17 @@
               <w:t xml:space="preserve"> </w:t>
             </w:r>
             <w:proofErr w:type="spellStart"/>
+            <w:proofErr w:type="gramStart"/>
             <w:r>
               <w:t>Ekans</w:t>
             </w:r>
             <w:proofErr w:type="spellEnd"/>
             <w:r>
-              <w:t xml:space="preserve">(22), </w:t>
+              <w:t>(</w:t>
+            </w:r>
+            <w:proofErr w:type="gramEnd"/>
+            <w:r>
+              <w:t xml:space="preserve">22), </w:t>
             </w:r>
             <w:proofErr w:type="spellStart"/>
             <w:r>
@@ -4208,7 +4862,15 @@
               <w:t>Trainer 1-</w:t>
             </w:r>
             <w:r>
-              <w:t xml:space="preserve">BugCatcher, Gus()- </w:t>
+              <w:t xml:space="preserve">BugCatcher, </w:t>
+            </w:r>
+            <w:proofErr w:type="gramStart"/>
+            <w:r>
+              <w:t>Gus(</w:t>
+            </w:r>
+            <w:proofErr w:type="gramEnd"/>
+            <w:r>
+              <w:t xml:space="preserve">)- </w:t>
             </w:r>
             <w:proofErr w:type="spellStart"/>
             <w:r>
@@ -4235,7 +4897,15 @@
               <w:t>Trainer2-</w:t>
             </w:r>
             <w:r>
-              <w:t xml:space="preserve">Cooltrainer_M, Harry()- </w:t>
+              <w:t xml:space="preserve">Cooltrainer_M, </w:t>
+            </w:r>
+            <w:proofErr w:type="gramStart"/>
+            <w:r>
+              <w:t>Harry(</w:t>
+            </w:r>
+            <w:proofErr w:type="gramEnd"/>
+            <w:r>
+              <w:t xml:space="preserve">)- </w:t>
             </w:r>
             <w:proofErr w:type="spellStart"/>
             <w:r>
@@ -4262,7 +4932,15 @@
               <w:t>Trainer3-</w:t>
             </w:r>
             <w:r>
-              <w:t xml:space="preserve">Cooltrainer_F, Ginny()- </w:t>
+              <w:t xml:space="preserve">Cooltrainer_F, </w:t>
+            </w:r>
+            <w:proofErr w:type="gramStart"/>
+            <w:r>
+              <w:t>Ginny(</w:t>
+            </w:r>
+            <w:proofErr w:type="gramEnd"/>
+            <w:r>
+              <w:t xml:space="preserve">)- </w:t>
             </w:r>
             <w:proofErr w:type="spellStart"/>
             <w:r>
@@ -4289,7 +4967,15 @@
               <w:t>Trainer4-</w:t>
             </w:r>
             <w:r>
-              <w:t xml:space="preserve"> Fisherman, Paul()- </w:t>
+              <w:t xml:space="preserve"> Fisherman, </w:t>
+            </w:r>
+            <w:proofErr w:type="gramStart"/>
+            <w:r>
+              <w:t>Paul(</w:t>
+            </w:r>
+            <w:proofErr w:type="gramEnd"/>
+            <w:r>
+              <w:t xml:space="preserve">)- </w:t>
             </w:r>
             <w:proofErr w:type="spellStart"/>
             <w:r>
@@ -4324,7 +5010,15 @@
               <w:t>Trainer5-</w:t>
             </w:r>
             <w:r>
-              <w:t xml:space="preserve">Aromalady, Jasmine()- </w:t>
+              <w:t xml:space="preserve">Aromalady, </w:t>
+            </w:r>
+            <w:proofErr w:type="gramStart"/>
+            <w:r>
+              <w:t>Jasmine(</w:t>
+            </w:r>
+            <w:proofErr w:type="gramEnd"/>
+            <w:r>
+              <w:t xml:space="preserve">)- </w:t>
             </w:r>
             <w:proofErr w:type="spellStart"/>
             <w:r>
@@ -4351,7 +5045,15 @@
               <w:t>Trainer6-</w:t>
             </w:r>
             <w:r>
-              <w:t xml:space="preserve">Gentleman, Stuart()- </w:t>
+              <w:t xml:space="preserve">Gentleman, </w:t>
+            </w:r>
+            <w:proofErr w:type="gramStart"/>
+            <w:r>
+              <w:t>Stuart(</w:t>
+            </w:r>
+            <w:proofErr w:type="gramEnd"/>
+            <w:r>
+              <w:t xml:space="preserve">)- </w:t>
             </w:r>
             <w:proofErr w:type="spellStart"/>
             <w:r>
@@ -4381,12 +5083,17 @@
               <w:t>Lady, Beatrice()-</w:t>
             </w:r>
             <w:proofErr w:type="spellStart"/>
+            <w:proofErr w:type="gramStart"/>
             <w:r>
               <w:t>Joltik</w:t>
             </w:r>
             <w:proofErr w:type="spellEnd"/>
             <w:r>
-              <w:t xml:space="preserve">(24), </w:t>
+              <w:t>(</w:t>
+            </w:r>
+            <w:proofErr w:type="gramEnd"/>
+            <w:r>
+              <w:t xml:space="preserve">24), </w:t>
             </w:r>
             <w:proofErr w:type="spellStart"/>
             <w:r>
@@ -4586,8 +5293,13 @@
             <w:pPr>
               <w:jc w:val="center"/>
             </w:pPr>
-            <w:r>
-              <w:t>Boss:Teacher3-</w:t>
+            <w:proofErr w:type="gramStart"/>
+            <w:r>
+              <w:t>Boss:Teacher</w:t>
+            </w:r>
+            <w:proofErr w:type="gramEnd"/>
+            <w:r>
+              <w:t>3-</w:t>
             </w:r>
           </w:p>
           <w:p>
@@ -4655,6 +5367,7 @@
               <w:jc w:val="center"/>
             </w:pPr>
             <w:r>
+              <w:lastRenderedPageBreak/>
               <w:t>Vermillion City Gym</w:t>
             </w:r>
           </w:p>
@@ -4692,8 +5405,15 @@
               <w:jc w:val="center"/>
             </w:pPr>
             <w:r>
-              <w:lastRenderedPageBreak/>
-              <w:t xml:space="preserve">Leader-Ohm()-Pikachu(34), </w:t>
+              <w:t>Leader-Ohm()-</w:t>
+            </w:r>
+            <w:proofErr w:type="gramStart"/>
+            <w:r>
+              <w:t>Pikachu(</w:t>
+            </w:r>
+            <w:proofErr w:type="gramEnd"/>
+            <w:r>
+              <w:t xml:space="preserve">34), </w:t>
             </w:r>
             <w:proofErr w:type="spellStart"/>
             <w:r>

</xml_diff>

<commit_message>
Route 5 Trainers Added
</commit_message>
<xml_diff>
--- a/Data Input Sheets/Enemy Trainers by Area.docx
+++ b/Data Input Sheets/Enemy Trainers by Area.docx
@@ -3527,8 +3527,6 @@
               </w:rPr>
               <w:t>F, Maddie</w:t>
             </w:r>
-            <w:bookmarkStart w:id="0" w:name="_GoBack"/>
-            <w:bookmarkEnd w:id="0"/>
             <w:r>
               <w:rPr>
                 <w:highlight w:val="yellow"/>
@@ -3559,7 +3557,35 @@
               <w:rPr>
                 <w:highlight w:val="yellow"/>
               </w:rPr>
-              <w:t>(15), Jigglypuff(15), Happiny(15)</w:t>
+              <w:t xml:space="preserve">(15), </w:t>
+            </w:r>
+            <w:proofErr w:type="spellStart"/>
+            <w:r>
+              <w:rPr>
+                <w:highlight w:val="yellow"/>
+              </w:rPr>
+              <w:t>Jigglypuff</w:t>
+            </w:r>
+            <w:proofErr w:type="spellEnd"/>
+            <w:r>
+              <w:rPr>
+                <w:highlight w:val="yellow"/>
+              </w:rPr>
+              <w:t xml:space="preserve">(15), </w:t>
+            </w:r>
+            <w:proofErr w:type="spellStart"/>
+            <w:r>
+              <w:rPr>
+                <w:highlight w:val="yellow"/>
+              </w:rPr>
+              <w:t>Happiny</w:t>
+            </w:r>
+            <w:proofErr w:type="spellEnd"/>
+            <w:r>
+              <w:rPr>
+                <w:highlight w:val="yellow"/>
+              </w:rPr>
+              <w:t>(15)</w:t>
             </w:r>
           </w:p>
           <w:p>
@@ -4086,11 +4112,39 @@
           <w:p>
             <w:pPr>
               <w:jc w:val="center"/>
-            </w:pPr>
-            <w:r>
+              <w:rPr>
+                <w:highlight w:val="yellow"/>
+              </w:rPr>
+            </w:pPr>
+            <w:r>
+              <w:rPr>
+                <w:highlight w:val="yellow"/>
+              </w:rPr>
               <w:t>Route 5</w:t>
             </w:r>
           </w:p>
+          <w:p>
+            <w:pPr>
+              <w:jc w:val="center"/>
+              <w:rPr>
+                <w:highlight w:val="yellow"/>
+              </w:rPr>
+            </w:pPr>
+            <w:r>
+              <w:rPr>
+                <w:highlight w:val="yellow"/>
+              </w:rPr>
+              <w:t>(Added,  Awaiting Test</w:t>
+            </w:r>
+            <w:bookmarkStart w:id="0" w:name="_GoBack"/>
+            <w:bookmarkEnd w:id="0"/>
+            <w:r>
+              <w:rPr>
+                <w:highlight w:val="yellow"/>
+              </w:rPr>
+              <w:t>)</w:t>
+            </w:r>
+          </w:p>
         </w:tc>
         <w:tc>
           <w:tcPr>
@@ -4099,73 +4153,148 @@
           <w:p>
             <w:pPr>
               <w:jc w:val="center"/>
-            </w:pPr>
-            <w:r>
+              <w:rPr>
+                <w:highlight w:val="yellow"/>
+              </w:rPr>
+            </w:pPr>
+            <w:r>
+              <w:rPr>
+                <w:highlight w:val="yellow"/>
+              </w:rPr>
               <w:t>Trainer1-</w:t>
             </w:r>
             <w:r>
+              <w:rPr>
+                <w:highlight w:val="yellow"/>
+              </w:rPr>
               <w:t xml:space="preserve"> </w:t>
             </w:r>
             <w:proofErr w:type="spellStart"/>
             <w:r>
-              <w:t>Psychic_</w:t>
-            </w:r>
-            <w:proofErr w:type="gramStart"/>
-            <w:r>
-              <w:t>M</w:t>
-            </w:r>
-            <w:proofErr w:type="spellEnd"/>
-            <w:r>
+              <w:rPr>
+                <w:highlight w:val="yellow"/>
+              </w:rPr>
+              <w:t>Psychic_M</w:t>
+            </w:r>
+            <w:proofErr w:type="spellEnd"/>
+            <w:r>
+              <w:rPr>
+                <w:highlight w:val="yellow"/>
+              </w:rPr>
+              <w:t xml:space="preserve">, </w:t>
+            </w:r>
+            <w:proofErr w:type="gramStart"/>
+            <w:r>
+              <w:rPr>
+                <w:highlight w:val="yellow"/>
+              </w:rPr>
+              <w:t>Angelo</w:t>
+            </w:r>
+            <w:r>
+              <w:rPr>
+                <w:highlight w:val="yellow"/>
+              </w:rPr>
               <w:t>(</w:t>
             </w:r>
             <w:proofErr w:type="gramEnd"/>
             <w:r>
+              <w:rPr>
+                <w:highlight w:val="yellow"/>
+              </w:rPr>
+              <w:t>64</w:t>
+            </w:r>
+            <w:r>
+              <w:rPr>
+                <w:highlight w:val="yellow"/>
+              </w:rPr>
               <w:t xml:space="preserve">)- </w:t>
             </w:r>
             <w:proofErr w:type="spellStart"/>
             <w:r>
+              <w:rPr>
+                <w:highlight w:val="yellow"/>
+              </w:rPr>
               <w:t>Kadabra</w:t>
             </w:r>
             <w:proofErr w:type="spellEnd"/>
             <w:r>
+              <w:rPr>
+                <w:highlight w:val="yellow"/>
+              </w:rPr>
               <w:t xml:space="preserve">(20), </w:t>
             </w:r>
             <w:proofErr w:type="spellStart"/>
             <w:r>
+              <w:rPr>
+                <w:highlight w:val="yellow"/>
+              </w:rPr>
               <w:t>Drowzee</w:t>
             </w:r>
             <w:proofErr w:type="spellEnd"/>
             <w:r>
+              <w:rPr>
+                <w:highlight w:val="yellow"/>
+              </w:rPr>
               <w:t>(21)</w:t>
             </w:r>
           </w:p>
           <w:p>
             <w:pPr>
               <w:jc w:val="center"/>
-            </w:pPr>
-            <w:r>
+              <w:rPr>
+                <w:highlight w:val="yellow"/>
+              </w:rPr>
+            </w:pPr>
+            <w:r>
+              <w:rPr>
+                <w:highlight w:val="yellow"/>
+              </w:rPr>
               <w:t>Tranier2-</w:t>
             </w:r>
             <w:r>
+              <w:rPr>
+                <w:highlight w:val="yellow"/>
+              </w:rPr>
               <w:t xml:space="preserve"> </w:t>
             </w:r>
             <w:r>
+              <w:rPr>
+                <w:highlight w:val="yellow"/>
+              </w:rPr>
               <w:t xml:space="preserve">Rocker, </w:t>
             </w:r>
             <w:proofErr w:type="gramStart"/>
             <w:r>
+              <w:rPr>
+                <w:highlight w:val="yellow"/>
+              </w:rPr>
               <w:t>Vlad(</w:t>
             </w:r>
             <w:proofErr w:type="gramEnd"/>
             <w:r>
+              <w:rPr>
+                <w:highlight w:val="yellow"/>
+              </w:rPr>
+              <w:t>65</w:t>
+            </w:r>
+            <w:r>
+              <w:rPr>
+                <w:highlight w:val="yellow"/>
+              </w:rPr>
               <w:t xml:space="preserve">)- Pikachu(19), </w:t>
             </w:r>
             <w:proofErr w:type="spellStart"/>
             <w:r>
+              <w:rPr>
+                <w:highlight w:val="yellow"/>
+              </w:rPr>
               <w:t>Phanphy</w:t>
             </w:r>
             <w:proofErr w:type="spellEnd"/>
             <w:r>
+              <w:rPr>
+                <w:highlight w:val="yellow"/>
+              </w:rPr>
               <w:t>(20)</w:t>
             </w:r>
           </w:p>

</xml_diff>

<commit_message>
Added Route 6 trainers
Will need to test double battles, but trainers are not ready for those battles yet.
</commit_message>
<xml_diff>
--- a/Data Input Sheets/Enemy Trainers by Area.docx
+++ b/Data Input Sheets/Enemy Trainers by Area.docx
@@ -173,7 +173,6 @@
               <w:t>-</w:t>
             </w:r>
             <w:proofErr w:type="spellStart"/>
-            <w:proofErr w:type="gramStart"/>
             <w:r>
               <w:rPr>
                 <w:highlight w:val="yellow"/>
@@ -185,14 +184,7 @@
               <w:rPr>
                 <w:highlight w:val="yellow"/>
               </w:rPr>
-              <w:t>(</w:t>
-            </w:r>
-            <w:proofErr w:type="gramEnd"/>
-            <w:r>
-              <w:rPr>
-                <w:highlight w:val="yellow"/>
-              </w:rPr>
-              <w:t>4)</w:t>
+              <w:t>(4)</w:t>
             </w:r>
           </w:p>
           <w:p>
@@ -221,7 +213,6 @@
               <w:t>-</w:t>
             </w:r>
             <w:proofErr w:type="spellStart"/>
-            <w:proofErr w:type="gramStart"/>
             <w:r>
               <w:rPr>
                 <w:highlight w:val="yellow"/>
@@ -245,14 +236,7 @@
               <w:rPr>
                 <w:highlight w:val="yellow"/>
               </w:rPr>
-              <w:t>(</w:t>
-            </w:r>
-            <w:proofErr w:type="gramEnd"/>
-            <w:r>
-              <w:rPr>
-                <w:highlight w:val="yellow"/>
-              </w:rPr>
-              <w:t>5)</w:t>
+              <w:t>(5)</w:t>
             </w:r>
           </w:p>
         </w:tc>
@@ -345,14 +329,7 @@
               <w:rPr>
                 <w:highlight w:val="yellow"/>
               </w:rPr>
-              <w:t>(7</w:t>
-            </w:r>
-            <w:proofErr w:type="gramStart"/>
-            <w:r>
-              <w:rPr>
-                <w:highlight w:val="yellow"/>
-              </w:rPr>
-              <w:t>),</w:t>
+              <w:t>(7),</w:t>
             </w:r>
             <w:proofErr w:type="spellStart"/>
             <w:r>
@@ -362,7 +339,6 @@
               <w:t>NidoranF</w:t>
             </w:r>
             <w:proofErr w:type="spellEnd"/>
-            <w:proofErr w:type="gramEnd"/>
             <w:r>
               <w:rPr>
                 <w:highlight w:val="yellow"/>
@@ -407,14 +383,7 @@
               <w:rPr>
                 <w:highlight w:val="yellow"/>
               </w:rPr>
-              <w:t xml:space="preserve"> (10</w:t>
-            </w:r>
-            <w:proofErr w:type="gramStart"/>
-            <w:r>
-              <w:rPr>
-                <w:highlight w:val="yellow"/>
-              </w:rPr>
-              <w:t>),</w:t>
+              <w:t xml:space="preserve"> (10),</w:t>
             </w:r>
             <w:proofErr w:type="spellStart"/>
             <w:r>
@@ -424,7 +393,6 @@
               <w:t>Metapod</w:t>
             </w:r>
             <w:proofErr w:type="spellEnd"/>
-            <w:proofErr w:type="gramEnd"/>
             <w:r>
               <w:rPr>
                 <w:highlight w:val="yellow"/>
@@ -515,7 +483,6 @@
               <w:t>)-</w:t>
             </w:r>
             <w:proofErr w:type="spellStart"/>
-            <w:proofErr w:type="gramStart"/>
             <w:r>
               <w:rPr>
                 <w:highlight w:val="yellow"/>
@@ -527,14 +494,7 @@
               <w:rPr>
                 <w:highlight w:val="yellow"/>
               </w:rPr>
-              <w:t>(</w:t>
-            </w:r>
-            <w:proofErr w:type="gramEnd"/>
-            <w:r>
-              <w:rPr>
-                <w:highlight w:val="yellow"/>
-              </w:rPr>
-              <w:t>8),</w:t>
+              <w:t>(8),</w:t>
             </w:r>
             <w:proofErr w:type="spellStart"/>
             <w:r>
@@ -738,14 +698,7 @@
               <w:rPr>
                 <w:highlight w:val="yellow"/>
               </w:rPr>
-              <w:t>(10</w:t>
-            </w:r>
-            <w:proofErr w:type="gramStart"/>
-            <w:r>
-              <w:rPr>
-                <w:highlight w:val="yellow"/>
-              </w:rPr>
-              <w:t>),</w:t>
+              <w:t>(10),</w:t>
             </w:r>
             <w:proofErr w:type="spellStart"/>
             <w:r>
@@ -755,7 +708,6 @@
               <w:t>Weedle</w:t>
             </w:r>
             <w:proofErr w:type="spellEnd"/>
-            <w:proofErr w:type="gramEnd"/>
             <w:r>
               <w:rPr>
                 <w:highlight w:val="yellow"/>
@@ -774,7 +726,6 @@
               <w:t xml:space="preserve">Bug </w:t>
             </w:r>
             <w:proofErr w:type="spellStart"/>
-            <w:proofErr w:type="gramStart"/>
             <w:r>
               <w:t>Catcher</w:t>
             </w:r>
@@ -782,7 +733,6 @@
               <w:t>,Gregory</w:t>
             </w:r>
             <w:proofErr w:type="spellEnd"/>
-            <w:proofErr w:type="gramEnd"/>
             <w:r>
               <w:t xml:space="preserve"> ()- </w:t>
             </w:r>
@@ -814,15 +764,7 @@
             </w:r>
             <w:proofErr w:type="spellEnd"/>
             <w:r>
-              <w:t xml:space="preserve"> (12), </w:t>
-            </w:r>
-            <w:proofErr w:type="gramStart"/>
-            <w:r>
-              <w:t>Bulbasaur(</w:t>
-            </w:r>
-            <w:proofErr w:type="gramEnd"/>
-            <w:r>
-              <w:t>10)</w:t>
+              <w:t xml:space="preserve"> (12), Bulbasaur(10)</w:t>
             </w:r>
           </w:p>
         </w:tc>
@@ -891,14 +833,12 @@
               </w:rPr>
               <w:t>Trainer 1-</w:t>
             </w:r>
-            <w:proofErr w:type="gramStart"/>
             <w:r>
               <w:rPr>
                 <w:highlight w:val="yellow"/>
               </w:rPr>
               <w:t>Hiker,Jeff</w:t>
             </w:r>
-            <w:proofErr w:type="gramEnd"/>
             <w:r>
               <w:rPr>
                 <w:highlight w:val="yellow"/>
@@ -953,14 +893,12 @@
               </w:rPr>
               <w:t>Trainer 2-</w:t>
             </w:r>
-            <w:proofErr w:type="gramStart"/>
             <w:r>
               <w:rPr>
                 <w:highlight w:val="yellow"/>
               </w:rPr>
               <w:t>Hiker,Bradley</w:t>
             </w:r>
-            <w:proofErr w:type="gramEnd"/>
             <w:r>
               <w:rPr>
                 <w:highlight w:val="yellow"/>
@@ -1133,7 +1071,6 @@
               <w:t xml:space="preserve">Trainer 1 – </w:t>
             </w:r>
             <w:proofErr w:type="spellStart"/>
-            <w:proofErr w:type="gramStart"/>
             <w:r>
               <w:rPr>
                 <w:highlight w:val="yellow"/>
@@ -1147,7 +1084,6 @@
               <w:t>,Jose</w:t>
             </w:r>
             <w:proofErr w:type="spellEnd"/>
-            <w:proofErr w:type="gramEnd"/>
             <w:r>
               <w:rPr>
                 <w:highlight w:val="yellow"/>
@@ -1206,7 +1142,6 @@
               <w:t>Trainer 2 –</w:t>
             </w:r>
             <w:proofErr w:type="spellStart"/>
-            <w:proofErr w:type="gramStart"/>
             <w:r>
               <w:rPr>
                 <w:highlight w:val="yellow"/>
@@ -1220,7 +1155,6 @@
               <w:t>,Igor</w:t>
             </w:r>
             <w:proofErr w:type="spellEnd"/>
-            <w:proofErr w:type="gramEnd"/>
             <w:r>
               <w:rPr>
                 <w:highlight w:val="yellow"/>
@@ -1271,17 +1205,12 @@
               <w:t>)-</w:t>
             </w:r>
             <w:proofErr w:type="spellStart"/>
-            <w:proofErr w:type="gramStart"/>
             <w:r>
               <w:t>Geodude</w:t>
             </w:r>
             <w:proofErr w:type="spellEnd"/>
             <w:r>
-              <w:t>(</w:t>
-            </w:r>
-            <w:proofErr w:type="gramEnd"/>
-            <w:r>
-              <w:t xml:space="preserve">15), </w:t>
+              <w:t xml:space="preserve">(15), </w:t>
             </w:r>
             <w:proofErr w:type="spellStart"/>
             <w:r>
@@ -1362,14 +1291,178 @@
               </w:rPr>
               <w:t>Trainer 1-</w:t>
             </w:r>
-            <w:proofErr w:type="gramStart"/>
-            <w:r>
-              <w:rPr>
-                <w:highlight w:val="yellow"/>
-              </w:rPr>
-              <w:t>CamperF,Katie</w:t>
-            </w:r>
-            <w:proofErr w:type="gramEnd"/>
+            <w:r>
+              <w:rPr>
+                <w:highlight w:val="yellow"/>
+              </w:rPr>
+              <w:t>CamperF,Katie(</w:t>
+            </w:r>
+            <w:r>
+              <w:rPr>
+                <w:highlight w:val="yellow"/>
+              </w:rPr>
+              <w:t>38</w:t>
+            </w:r>
+            <w:r>
+              <w:rPr>
+                <w:highlight w:val="yellow"/>
+              </w:rPr>
+              <w:t>)-</w:t>
+            </w:r>
+            <w:proofErr w:type="spellStart"/>
+            <w:r>
+              <w:rPr>
+                <w:highlight w:val="yellow"/>
+              </w:rPr>
+              <w:t>NidoranF</w:t>
+            </w:r>
+            <w:proofErr w:type="spellEnd"/>
+            <w:r>
+              <w:rPr>
+                <w:highlight w:val="yellow"/>
+              </w:rPr>
+              <w:t>(15),</w:t>
+            </w:r>
+            <w:proofErr w:type="spellStart"/>
+            <w:r>
+              <w:rPr>
+                <w:highlight w:val="yellow"/>
+              </w:rPr>
+              <w:t>Pidgey</w:t>
+            </w:r>
+            <w:proofErr w:type="spellEnd"/>
+            <w:r>
+              <w:rPr>
+                <w:highlight w:val="yellow"/>
+              </w:rPr>
+              <w:t>(15)</w:t>
+            </w:r>
+          </w:p>
+          <w:p>
+            <w:pPr>
+              <w:jc w:val="center"/>
+            </w:pPr>
+            <w:r>
+              <w:t>Trainer 2-</w:t>
+            </w:r>
+            <w:r>
+              <w:t xml:space="preserve">Hiker,Mark()-Ignatia(15), </w:t>
+            </w:r>
+            <w:proofErr w:type="spellStart"/>
+            <w:r>
+              <w:t>Mankey</w:t>
+            </w:r>
+            <w:proofErr w:type="spellEnd"/>
+            <w:r>
+              <w:t>(17)</w:t>
+            </w:r>
+          </w:p>
+          <w:p>
+            <w:pPr>
+              <w:jc w:val="center"/>
+            </w:pPr>
+            <w:r>
+              <w:t>Trainer 3-</w:t>
+            </w:r>
+            <w:r>
+              <w:t>BirdKeeper,Luis()-</w:t>
+            </w:r>
+            <w:proofErr w:type="spellStart"/>
+            <w:r>
+              <w:t>Spearow</w:t>
+            </w:r>
+            <w:proofErr w:type="spellEnd"/>
+            <w:r>
+              <w:t xml:space="preserve">(12), </w:t>
+            </w:r>
+            <w:proofErr w:type="spellStart"/>
+            <w:r>
+              <w:t>Cardler</w:t>
+            </w:r>
+            <w:proofErr w:type="spellEnd"/>
+            <w:r>
+              <w:t xml:space="preserve"> (16), </w:t>
+            </w:r>
+            <w:proofErr w:type="spellStart"/>
+            <w:r>
+              <w:t>Pideotto</w:t>
+            </w:r>
+            <w:proofErr w:type="spellEnd"/>
+            <w:r>
+              <w:t xml:space="preserve"> (16)</w:t>
+            </w:r>
+          </w:p>
+          <w:p>
+            <w:pPr>
+              <w:jc w:val="center"/>
+            </w:pPr>
+            <w:r>
+              <w:rPr>
+                <w:highlight w:val="yellow"/>
+              </w:rPr>
+              <w:t>Trainer 4-Lass,Sammy(</w:t>
+            </w:r>
+            <w:r>
+              <w:rPr>
+                <w:highlight w:val="yellow"/>
+              </w:rPr>
+              <w:t>39</w:t>
+            </w:r>
+            <w:r>
+              <w:rPr>
+                <w:highlight w:val="yellow"/>
+              </w:rPr>
+              <w:t xml:space="preserve">)- Pikachu(13), </w:t>
+            </w:r>
+            <w:proofErr w:type="spellStart"/>
+            <w:r>
+              <w:rPr>
+                <w:highlight w:val="yellow"/>
+              </w:rPr>
+              <w:t>Sandshrew</w:t>
+            </w:r>
+            <w:proofErr w:type="spellEnd"/>
+            <w:r>
+              <w:rPr>
+                <w:highlight w:val="yellow"/>
+              </w:rPr>
+              <w:t>(14)</w:t>
+            </w:r>
+          </w:p>
+          <w:p>
+            <w:pPr>
+              <w:jc w:val="center"/>
+            </w:pPr>
+            <w:r>
+              <w:t>Trainer 5-CamperM,Kurt()-</w:t>
+            </w:r>
+            <w:proofErr w:type="spellStart"/>
+            <w:r>
+              <w:t>Stangly</w:t>
+            </w:r>
+            <w:proofErr w:type="spellEnd"/>
+            <w:r>
+              <w:t>(16)</w:t>
+            </w:r>
+          </w:p>
+          <w:p>
+            <w:pPr>
+              <w:jc w:val="center"/>
+            </w:pPr>
+            <w:r>
+              <w:rPr>
+                <w:highlight w:val="yellow"/>
+              </w:rPr>
+              <w:t>Trainer 6 –</w:t>
+            </w:r>
+            <w:proofErr w:type="spellStart"/>
+            <w:r>
+              <w:rPr>
+                <w:highlight w:val="yellow"/>
+              </w:rPr>
+              <w:t>Lass,Kari</w:t>
+            </w:r>
+            <w:proofErr w:type="spellEnd"/>
             <w:r>
               <w:rPr>
                 <w:highlight w:val="yellow"/>
@@ -1380,212 +1473,6 @@
               <w:rPr>
                 <w:highlight w:val="yellow"/>
               </w:rPr>
-              <w:t>38</w:t>
-            </w:r>
-            <w:r>
-              <w:rPr>
-                <w:highlight w:val="yellow"/>
-              </w:rPr>
-              <w:t>)-</w:t>
-            </w:r>
-            <w:proofErr w:type="spellStart"/>
-            <w:r>
-              <w:rPr>
-                <w:highlight w:val="yellow"/>
-              </w:rPr>
-              <w:t>NidoranF</w:t>
-            </w:r>
-            <w:proofErr w:type="spellEnd"/>
-            <w:r>
-              <w:rPr>
-                <w:highlight w:val="yellow"/>
-              </w:rPr>
-              <w:t>(15),</w:t>
-            </w:r>
-            <w:proofErr w:type="spellStart"/>
-            <w:r>
-              <w:rPr>
-                <w:highlight w:val="yellow"/>
-              </w:rPr>
-              <w:t>Pidgey</w:t>
-            </w:r>
-            <w:proofErr w:type="spellEnd"/>
-            <w:r>
-              <w:rPr>
-                <w:highlight w:val="yellow"/>
-              </w:rPr>
-              <w:t>(15)</w:t>
-            </w:r>
-          </w:p>
-          <w:p>
-            <w:pPr>
-              <w:jc w:val="center"/>
-            </w:pPr>
-            <w:r>
-              <w:t>Trainer 2-</w:t>
-            </w:r>
-            <w:proofErr w:type="gramStart"/>
-            <w:r>
-              <w:t>Hiker,Mark</w:t>
-            </w:r>
-            <w:proofErr w:type="gramEnd"/>
-            <w:r>
-              <w:t xml:space="preserve">()-Ignatia(15), </w:t>
-            </w:r>
-            <w:proofErr w:type="spellStart"/>
-            <w:r>
-              <w:t>Mankey</w:t>
-            </w:r>
-            <w:proofErr w:type="spellEnd"/>
-            <w:r>
-              <w:t>(17)</w:t>
-            </w:r>
-          </w:p>
-          <w:p>
-            <w:pPr>
-              <w:jc w:val="center"/>
-            </w:pPr>
-            <w:r>
-              <w:t>Trainer 3-</w:t>
-            </w:r>
-            <w:proofErr w:type="gramStart"/>
-            <w:r>
-              <w:t>BirdKeeper,Luis</w:t>
-            </w:r>
-            <w:proofErr w:type="gramEnd"/>
-            <w:r>
-              <w:t>()-</w:t>
-            </w:r>
-            <w:proofErr w:type="spellStart"/>
-            <w:r>
-              <w:t>Spearow</w:t>
-            </w:r>
-            <w:proofErr w:type="spellEnd"/>
-            <w:r>
-              <w:t xml:space="preserve">(12), </w:t>
-            </w:r>
-            <w:proofErr w:type="spellStart"/>
-            <w:r>
-              <w:t>Cardler</w:t>
-            </w:r>
-            <w:proofErr w:type="spellEnd"/>
-            <w:r>
-              <w:t xml:space="preserve"> (16), </w:t>
-            </w:r>
-            <w:proofErr w:type="spellStart"/>
-            <w:r>
-              <w:t>Pideotto</w:t>
-            </w:r>
-            <w:proofErr w:type="spellEnd"/>
-            <w:r>
-              <w:t xml:space="preserve"> (16)</w:t>
-            </w:r>
-          </w:p>
-          <w:p>
-            <w:pPr>
-              <w:jc w:val="center"/>
-            </w:pPr>
-            <w:r>
-              <w:rPr>
-                <w:highlight w:val="yellow"/>
-              </w:rPr>
-              <w:t>Trainer 4-</w:t>
-            </w:r>
-            <w:proofErr w:type="gramStart"/>
-            <w:r>
-              <w:rPr>
-                <w:highlight w:val="yellow"/>
-              </w:rPr>
-              <w:t>Lass,Sammy</w:t>
-            </w:r>
-            <w:proofErr w:type="gramEnd"/>
-            <w:r>
-              <w:rPr>
-                <w:highlight w:val="yellow"/>
-              </w:rPr>
-              <w:t>(</w:t>
-            </w:r>
-            <w:r>
-              <w:rPr>
-                <w:highlight w:val="yellow"/>
-              </w:rPr>
-              <w:t>39</w:t>
-            </w:r>
-            <w:r>
-              <w:rPr>
-                <w:highlight w:val="yellow"/>
-              </w:rPr>
-              <w:t xml:space="preserve">)- Pikachu(13), </w:t>
-            </w:r>
-            <w:proofErr w:type="spellStart"/>
-            <w:r>
-              <w:rPr>
-                <w:highlight w:val="yellow"/>
-              </w:rPr>
-              <w:t>Sandshrew</w:t>
-            </w:r>
-            <w:proofErr w:type="spellEnd"/>
-            <w:r>
-              <w:rPr>
-                <w:highlight w:val="yellow"/>
-              </w:rPr>
-              <w:t>(14)</w:t>
-            </w:r>
-          </w:p>
-          <w:p>
-            <w:pPr>
-              <w:jc w:val="center"/>
-            </w:pPr>
-            <w:r>
-              <w:t>Trainer 5-</w:t>
-            </w:r>
-            <w:proofErr w:type="gramStart"/>
-            <w:r>
-              <w:t>CamperM,Kurt</w:t>
-            </w:r>
-            <w:proofErr w:type="gramEnd"/>
-            <w:r>
-              <w:t>()-</w:t>
-            </w:r>
-            <w:proofErr w:type="spellStart"/>
-            <w:r>
-              <w:t>Stangly</w:t>
-            </w:r>
-            <w:proofErr w:type="spellEnd"/>
-            <w:r>
-              <w:t>(16)</w:t>
-            </w:r>
-          </w:p>
-          <w:p>
-            <w:pPr>
-              <w:jc w:val="center"/>
-            </w:pPr>
-            <w:r>
-              <w:rPr>
-                <w:highlight w:val="yellow"/>
-              </w:rPr>
-              <w:t>Trainer 6 –</w:t>
-            </w:r>
-            <w:proofErr w:type="spellStart"/>
-            <w:proofErr w:type="gramStart"/>
-            <w:r>
-              <w:rPr>
-                <w:highlight w:val="yellow"/>
-              </w:rPr>
-              <w:t>Lass,Kari</w:t>
-            </w:r>
-            <w:proofErr w:type="spellEnd"/>
-            <w:proofErr w:type="gramEnd"/>
-            <w:r>
-              <w:rPr>
-                <w:highlight w:val="yellow"/>
-              </w:rPr>
-              <w:t>(</w:t>
-            </w:r>
-            <w:r>
-              <w:rPr>
-                <w:highlight w:val="yellow"/>
-              </w:rPr>
               <w:t>40</w:t>
             </w:r>
             <w:r>
@@ -1617,12 +1504,10 @@
               <w:t>Trainer 7 –</w:t>
             </w:r>
             <w:proofErr w:type="spellStart"/>
-            <w:proofErr w:type="gramStart"/>
             <w:r>
               <w:t>Youngster,Aiden</w:t>
             </w:r>
             <w:proofErr w:type="spellEnd"/>
-            <w:proofErr w:type="gramEnd"/>
             <w:r>
               <w:t>()-</w:t>
             </w:r>
@@ -1706,19 +1591,11 @@
               </w:rPr>
               <w:t>Trainer 1-</w:t>
             </w:r>
-            <w:proofErr w:type="gramStart"/>
-            <w:r>
-              <w:rPr>
-                <w:highlight w:val="yellow"/>
-              </w:rPr>
-              <w:t>CamperF,Josie</w:t>
-            </w:r>
-            <w:proofErr w:type="gramEnd"/>
-            <w:r>
-              <w:rPr>
-                <w:highlight w:val="yellow"/>
-              </w:rPr>
-              <w:t>(</w:t>
+            <w:r>
+              <w:rPr>
+                <w:highlight w:val="yellow"/>
+              </w:rPr>
+              <w:t>CamperF,Josie(</w:t>
             </w:r>
             <w:r>
               <w:rPr>
@@ -1766,19 +1643,11 @@
               </w:rPr>
               <w:t>Trainer2-</w:t>
             </w:r>
-            <w:proofErr w:type="gramStart"/>
-            <w:r>
-              <w:rPr>
-                <w:highlight w:val="yellow"/>
-              </w:rPr>
-              <w:t>Lass,Annie</w:t>
-            </w:r>
-            <w:proofErr w:type="gramEnd"/>
-            <w:r>
-              <w:rPr>
-                <w:highlight w:val="yellow"/>
-              </w:rPr>
-              <w:t>(</w:t>
+            <w:r>
+              <w:rPr>
+                <w:highlight w:val="yellow"/>
+              </w:rPr>
+              <w:t>Lass,Annie(</w:t>
             </w:r>
             <w:r>
               <w:rPr>
@@ -1834,19 +1703,11 @@
               </w:rPr>
               <w:t>Trainer3-</w:t>
             </w:r>
-            <w:proofErr w:type="gramStart"/>
-            <w:r>
-              <w:rPr>
-                <w:highlight w:val="yellow"/>
-              </w:rPr>
-              <w:t>Youngster,Nick</w:t>
-            </w:r>
-            <w:proofErr w:type="gramEnd"/>
-            <w:r>
-              <w:rPr>
-                <w:highlight w:val="yellow"/>
-              </w:rPr>
-              <w:t>(</w:t>
+            <w:r>
+              <w:rPr>
+                <w:highlight w:val="yellow"/>
+              </w:rPr>
+              <w:t>Youngster,Nick(</w:t>
             </w:r>
             <w:r>
               <w:rPr>
@@ -1971,15 +1832,7 @@
               <w:jc w:val="center"/>
             </w:pPr>
             <w:r>
-              <w:t>(Added Events for B2: 2,</w:t>
-            </w:r>
-            <w:proofErr w:type="gramStart"/>
-            <w:r>
-              <w:t>6,Viktor</w:t>
-            </w:r>
-            <w:proofErr w:type="gramEnd"/>
-            <w:r>
-              <w:t xml:space="preserve">. Waiting on New </w:t>
+              <w:t xml:space="preserve">(Added Events for B2: 2,6,Viktor. Waiting on New </w:t>
             </w:r>
             <w:proofErr w:type="spellStart"/>
             <w:r>
@@ -2023,7 +1876,6 @@
               <w:t xml:space="preserve"> </w:t>
             </w:r>
             <w:proofErr w:type="spellStart"/>
-            <w:proofErr w:type="gramStart"/>
             <w:r>
               <w:rPr>
                 <w:highlight w:val="yellow"/>
@@ -2037,7 +1889,6 @@
               <w:t>,Chad</w:t>
             </w:r>
             <w:proofErr w:type="spellEnd"/>
-            <w:proofErr w:type="gramEnd"/>
             <w:r>
               <w:rPr>
                 <w:highlight w:val="yellow"/>
@@ -2113,7 +1964,6 @@
               </w:rPr>
               <w:t xml:space="preserve">, </w:t>
             </w:r>
-            <w:proofErr w:type="gramStart"/>
             <w:r>
               <w:rPr>
                 <w:highlight w:val="yellow"/>
@@ -2126,7 +1976,6 @@
               </w:rPr>
               <w:t>(</w:t>
             </w:r>
-            <w:proofErr w:type="gramEnd"/>
             <w:r>
               <w:rPr>
                 <w:highlight w:val="yellow"/>
@@ -2173,75 +2022,315 @@
             <w:r>
               <w:t xml:space="preserve">, </w:t>
             </w:r>
-            <w:proofErr w:type="gramStart"/>
             <w:r>
               <w:t>Paris</w:t>
             </w:r>
             <w:r>
+              <w:t>()-</w:t>
+            </w:r>
+            <w:r>
+              <w:t xml:space="preserve"> </w:t>
+            </w:r>
+            <w:proofErr w:type="spellStart"/>
+            <w:r>
+              <w:t>Clefairy</w:t>
+            </w:r>
+            <w:proofErr w:type="spellEnd"/>
+            <w:r>
+              <w:t xml:space="preserve"> (16), </w:t>
+            </w:r>
+            <w:proofErr w:type="spellStart"/>
+            <w:r>
+              <w:t>Cardler</w:t>
+            </w:r>
+            <w:proofErr w:type="spellEnd"/>
+            <w:r>
+              <w:t xml:space="preserve"> (14)</w:t>
+            </w:r>
+          </w:p>
+          <w:p>
+            <w:pPr>
+              <w:jc w:val="center"/>
+            </w:pPr>
+            <w:r>
+              <w:t>Trainer4-</w:t>
+            </w:r>
+            <w:r>
+              <w:t>CamperM</w:t>
+            </w:r>
+            <w:r>
+              <w:t>, Kyle</w:t>
+            </w:r>
+            <w:r>
+              <w:t>()-</w:t>
+            </w:r>
+            <w:r>
+              <w:t xml:space="preserve"> </w:t>
+            </w:r>
+            <w:proofErr w:type="spellStart"/>
+            <w:r>
+              <w:t>NidoranF</w:t>
+            </w:r>
+            <w:proofErr w:type="spellEnd"/>
+            <w:r>
+              <w:t xml:space="preserve"> (16), </w:t>
+            </w:r>
+            <w:proofErr w:type="spellStart"/>
+            <w:r>
+              <w:t>Espurr</w:t>
+            </w:r>
+            <w:proofErr w:type="spellEnd"/>
+            <w:r>
+              <w:t>(15)</w:t>
+            </w:r>
+          </w:p>
+          <w:p>
+            <w:pPr>
+              <w:jc w:val="center"/>
+            </w:pPr>
+            <w:r>
+              <w:t>Trainer5-</w:t>
+            </w:r>
+            <w:r>
+              <w:t>CamperF</w:t>
+            </w:r>
+            <w:r>
+              <w:t>, Christie</w:t>
+            </w:r>
+            <w:r>
+              <w:t>()-</w:t>
+            </w:r>
+            <w:proofErr w:type="spellStart"/>
+            <w:r>
+              <w:t>NidoranM</w:t>
+            </w:r>
+            <w:proofErr w:type="spellEnd"/>
+            <w:r>
+              <w:t xml:space="preserve">(16), </w:t>
+            </w:r>
+            <w:proofErr w:type="spellStart"/>
+            <w:r>
+              <w:t>Espurr</w:t>
+            </w:r>
+            <w:proofErr w:type="spellEnd"/>
+            <w:r>
+              <w:t>(15)</w:t>
+            </w:r>
+          </w:p>
+          <w:p>
+            <w:pPr>
+              <w:jc w:val="center"/>
+            </w:pPr>
+            <w:r>
+              <w:t>Trainer6-</w:t>
+            </w:r>
+            <w:r>
+              <w:t>Hiker</w:t>
+            </w:r>
+            <w:r>
+              <w:t>, Herb</w:t>
+            </w:r>
+            <w:r>
+              <w:t>()-</w:t>
+            </w:r>
+            <w:r>
+              <w:t xml:space="preserve"> </w:t>
+            </w:r>
+            <w:proofErr w:type="spellStart"/>
+            <w:r>
+              <w:t>Onix</w:t>
+            </w:r>
+            <w:proofErr w:type="spellEnd"/>
+            <w:r>
+              <w:t>(18), Ignatia (16)</w:t>
+            </w:r>
+          </w:p>
+          <w:p>
+            <w:pPr>
+              <w:jc w:val="center"/>
+              <w:rPr>
+                <w:highlight w:val="yellow"/>
+              </w:rPr>
+            </w:pPr>
+            <w:r>
+              <w:rPr>
+                <w:highlight w:val="yellow"/>
+              </w:rPr>
+              <w:t>Trainer7-</w:t>
+            </w:r>
+            <w:r>
+              <w:rPr>
+                <w:highlight w:val="yellow"/>
+              </w:rPr>
+              <w:t>SuperNerd, Darwin(46)</w:t>
+            </w:r>
+            <w:r>
+              <w:rPr>
+                <w:highlight w:val="yellow"/>
+              </w:rPr>
+              <w:t>-</w:t>
+            </w:r>
+            <w:r>
+              <w:rPr>
+                <w:highlight w:val="yellow"/>
+              </w:rPr>
+              <w:t xml:space="preserve"> </w:t>
+            </w:r>
+            <w:proofErr w:type="spellStart"/>
+            <w:r>
+              <w:rPr>
+                <w:highlight w:val="yellow"/>
+              </w:rPr>
+              <w:t>Zubat</w:t>
+            </w:r>
+            <w:proofErr w:type="spellEnd"/>
+            <w:r>
+              <w:rPr>
+                <w:highlight w:val="yellow"/>
+              </w:rPr>
+              <w:t xml:space="preserve">(17), </w:t>
+            </w:r>
+            <w:proofErr w:type="spellStart"/>
+            <w:r>
+              <w:rPr>
+                <w:highlight w:val="yellow"/>
+              </w:rPr>
+              <w:t>Mankey</w:t>
+            </w:r>
+            <w:proofErr w:type="spellEnd"/>
+            <w:r>
+              <w:rPr>
+                <w:highlight w:val="yellow"/>
+              </w:rPr>
+              <w:t>(15)</w:t>
+            </w:r>
+          </w:p>
+          <w:p>
+            <w:pPr>
+              <w:jc w:val="center"/>
+            </w:pPr>
+            <w:r>
+              <w:rPr>
+                <w:highlight w:val="yellow"/>
+              </w:rPr>
+              <w:t>Trainer8-</w:t>
+            </w:r>
+            <w:r>
+              <w:rPr>
+                <w:highlight w:val="yellow"/>
+              </w:rPr>
+              <w:t>Hiker</w:t>
+            </w:r>
+            <w:r>
+              <w:rPr>
+                <w:highlight w:val="yellow"/>
+              </w:rPr>
+              <w:t>,Butch</w:t>
+            </w:r>
+            <w:r>
+              <w:rPr>
+                <w:highlight w:val="yellow"/>
+              </w:rPr>
               <w:t>(</w:t>
             </w:r>
-            <w:proofErr w:type="gramEnd"/>
-            <w:r>
+            <w:r>
+              <w:rPr>
+                <w:highlight w:val="yellow"/>
+              </w:rPr>
+              <w:t>47</w:t>
+            </w:r>
+            <w:r>
+              <w:rPr>
+                <w:highlight w:val="yellow"/>
+              </w:rPr>
               <w:t>)-</w:t>
             </w:r>
             <w:r>
+              <w:rPr>
+                <w:highlight w:val="yellow"/>
+              </w:rPr>
               <w:t xml:space="preserve"> </w:t>
             </w:r>
             <w:proofErr w:type="spellStart"/>
             <w:r>
-              <w:t>Clefairy</w:t>
-            </w:r>
-            <w:proofErr w:type="spellEnd"/>
-            <w:r>
-              <w:t xml:space="preserve"> (16), </w:t>
-            </w:r>
-            <w:proofErr w:type="spellStart"/>
-            <w:r>
-              <w:t>Cardler</w:t>
-            </w:r>
-            <w:proofErr w:type="spellEnd"/>
-            <w:r>
-              <w:t xml:space="preserve"> (14)</w:t>
-            </w:r>
-          </w:p>
-          <w:p>
-            <w:pPr>
-              <w:jc w:val="center"/>
-            </w:pPr>
-            <w:r>
-              <w:t>Trainer4-</w:t>
-            </w:r>
-            <w:r>
-              <w:t>CamperM</w:t>
-            </w:r>
-            <w:r>
-              <w:t xml:space="preserve">, </w:t>
-            </w:r>
-            <w:proofErr w:type="gramStart"/>
-            <w:r>
-              <w:t>Kyle</w:t>
-            </w:r>
-            <w:r>
-              <w:t>(</w:t>
-            </w:r>
-            <w:proofErr w:type="gramEnd"/>
-            <w:r>
-              <w:t>)-</w:t>
-            </w:r>
-            <w:r>
-              <w:t xml:space="preserve"> </w:t>
-            </w:r>
-            <w:proofErr w:type="spellStart"/>
-            <w:r>
-              <w:t>NidoranF</w:t>
-            </w:r>
-            <w:proofErr w:type="spellEnd"/>
-            <w:r>
-              <w:t xml:space="preserve"> (16), </w:t>
-            </w:r>
-            <w:proofErr w:type="spellStart"/>
-            <w:r>
-              <w:t>Espurr</w:t>
+              <w:rPr>
+                <w:highlight w:val="yellow"/>
+              </w:rPr>
+              <w:t>Geodude</w:t>
+            </w:r>
+            <w:proofErr w:type="spellEnd"/>
+            <w:r>
+              <w:rPr>
+                <w:highlight w:val="yellow"/>
+              </w:rPr>
+              <w:t>(14), Aron(17)</w:t>
+            </w:r>
+          </w:p>
+          <w:p>
+            <w:pPr>
+              <w:jc w:val="center"/>
+            </w:pPr>
+            <w:r>
+              <w:t>Floor Two</w:t>
+            </w:r>
+          </w:p>
+          <w:p>
+            <w:pPr>
+              <w:jc w:val="center"/>
+            </w:pPr>
+            <w:r>
+              <w:rPr>
+                <w:highlight w:val="yellow"/>
+              </w:rPr>
+              <w:t>Trainer 1- Rocket, Axel(48)-</w:t>
+            </w:r>
+            <w:proofErr w:type="spellStart"/>
+            <w:r>
+              <w:rPr>
+                <w:highlight w:val="yellow"/>
+              </w:rPr>
+              <w:t>Zubat</w:t>
+            </w:r>
+            <w:proofErr w:type="spellEnd"/>
+            <w:r>
+              <w:rPr>
+                <w:highlight w:val="yellow"/>
+              </w:rPr>
+              <w:t xml:space="preserve">(14), </w:t>
+            </w:r>
+            <w:proofErr w:type="spellStart"/>
+            <w:r>
+              <w:rPr>
+                <w:highlight w:val="yellow"/>
+              </w:rPr>
+              <w:t>Rattata</w:t>
+            </w:r>
+            <w:proofErr w:type="spellEnd"/>
+            <w:r>
+              <w:rPr>
+                <w:highlight w:val="yellow"/>
+              </w:rPr>
+              <w:t>(16)</w:t>
+            </w:r>
+          </w:p>
+          <w:p>
+            <w:pPr>
+              <w:jc w:val="center"/>
+            </w:pPr>
+            <w:r>
+              <w:t>Trainer2- Rocket, Helga()-</w:t>
+            </w:r>
+            <w:proofErr w:type="spellStart"/>
+            <w:r>
+              <w:t>Smileaf</w:t>
+            </w:r>
+            <w:proofErr w:type="spellEnd"/>
+            <w:r>
+              <w:t xml:space="preserve">(15), </w:t>
+            </w:r>
+            <w:proofErr w:type="spellStart"/>
+            <w:r>
+              <w:t>Rattata</w:t>
             </w:r>
             <w:proofErr w:type="spellEnd"/>
             <w:r>
@@ -2251,38 +2340,95 @@
           <w:p>
             <w:pPr>
               <w:jc w:val="center"/>
-            </w:pPr>
-            <w:r>
-              <w:t>Trainer5-</w:t>
-            </w:r>
-            <w:r>
-              <w:t>CamperF</w:t>
-            </w:r>
-            <w:r>
-              <w:t>, Christie</w:t>
-            </w:r>
-            <w:r>
-              <w:t>()-</w:t>
-            </w:r>
-            <w:proofErr w:type="spellStart"/>
-            <w:proofErr w:type="gramStart"/>
-            <w:r>
-              <w:t>NidoranM</w:t>
-            </w:r>
-            <w:proofErr w:type="spellEnd"/>
-            <w:r>
-              <w:t>(</w:t>
-            </w:r>
-            <w:proofErr w:type="gramEnd"/>
-            <w:r>
-              <w:t xml:space="preserve">16), </w:t>
-            </w:r>
-            <w:proofErr w:type="spellStart"/>
-            <w:r>
-              <w:t>Espurr</w:t>
-            </w:r>
-            <w:proofErr w:type="spellEnd"/>
-            <w:r>
+              <w:rPr>
+                <w:highlight w:val="yellow"/>
+              </w:rPr>
+            </w:pPr>
+            <w:r>
+              <w:rPr>
+                <w:highlight w:val="yellow"/>
+              </w:rPr>
+              <w:t>Trainer3- Rocket, Johan(49)-Paras(14), Scraggy(15)</w:t>
+            </w:r>
+          </w:p>
+          <w:p>
+            <w:pPr>
+              <w:jc w:val="center"/>
+              <w:rPr>
+                <w:highlight w:val="yellow"/>
+              </w:rPr>
+            </w:pPr>
+            <w:r>
+              <w:rPr>
+                <w:highlight w:val="yellow"/>
+              </w:rPr>
+              <w:t>Trainer4- Rocket, Gertrude(50)-</w:t>
+            </w:r>
+            <w:proofErr w:type="spellStart"/>
+            <w:r>
+              <w:rPr>
+                <w:highlight w:val="yellow"/>
+              </w:rPr>
+              <w:t>Meowth</w:t>
+            </w:r>
+            <w:proofErr w:type="spellEnd"/>
+            <w:r>
+              <w:rPr>
+                <w:highlight w:val="yellow"/>
+              </w:rPr>
+              <w:t xml:space="preserve">(14), </w:t>
+            </w:r>
+            <w:proofErr w:type="spellStart"/>
+            <w:r>
+              <w:rPr>
+                <w:highlight w:val="yellow"/>
+              </w:rPr>
+              <w:t>Zubat</w:t>
+            </w:r>
+            <w:proofErr w:type="spellEnd"/>
+            <w:r>
+              <w:rPr>
+                <w:highlight w:val="yellow"/>
+              </w:rPr>
+              <w:t>(14)</w:t>
+            </w:r>
+          </w:p>
+          <w:p>
+            <w:pPr>
+              <w:jc w:val="center"/>
+            </w:pPr>
+            <w:r>
+              <w:rPr>
+                <w:highlight w:val="yellow"/>
+              </w:rPr>
+              <w:t>Trainer5- Rocket, Bismarck(51)-</w:t>
+            </w:r>
+            <w:proofErr w:type="spellStart"/>
+            <w:r>
+              <w:rPr>
+                <w:highlight w:val="yellow"/>
+              </w:rPr>
+              <w:t>Houndour</w:t>
+            </w:r>
+            <w:proofErr w:type="spellEnd"/>
+            <w:r>
+              <w:rPr>
+                <w:highlight w:val="yellow"/>
+              </w:rPr>
+              <w:t xml:space="preserve">(14), </w:t>
+            </w:r>
+            <w:proofErr w:type="spellStart"/>
+            <w:r>
+              <w:rPr>
+                <w:highlight w:val="yellow"/>
+              </w:rPr>
+              <w:t>Rattata</w:t>
+            </w:r>
+            <w:proofErr w:type="spellEnd"/>
+            <w:r>
+              <w:rPr>
+                <w:highlight w:val="yellow"/>
+              </w:rPr>
               <w:t>(15)</w:t>
             </w:r>
           </w:p>
@@ -2291,91 +2437,44 @@
               <w:jc w:val="center"/>
             </w:pPr>
             <w:r>
-              <w:t>Trainer6-</w:t>
-            </w:r>
-            <w:r>
-              <w:t>Hiker</w:t>
-            </w:r>
-            <w:r>
-              <w:t xml:space="preserve">, </w:t>
-            </w:r>
-            <w:proofErr w:type="gramStart"/>
-            <w:r>
-              <w:t>Herb</w:t>
-            </w:r>
-            <w:r>
-              <w:t>(</w:t>
-            </w:r>
-            <w:proofErr w:type="gramEnd"/>
-            <w:r>
-              <w:t>)-</w:t>
-            </w:r>
-            <w:r>
-              <w:t xml:space="preserve"> </w:t>
-            </w:r>
-            <w:proofErr w:type="spellStart"/>
-            <w:r>
-              <w:t>Onix</w:t>
-            </w:r>
-            <w:proofErr w:type="spellEnd"/>
-            <w:r>
-              <w:t>(18), Ignatia (16)</w:t>
-            </w:r>
-          </w:p>
-          <w:p>
-            <w:pPr>
-              <w:jc w:val="center"/>
-              <w:rPr>
-                <w:highlight w:val="yellow"/>
-              </w:rPr>
-            </w:pPr>
-            <w:r>
-              <w:rPr>
-                <w:highlight w:val="yellow"/>
-              </w:rPr>
-              <w:t>Trainer7-</w:t>
-            </w:r>
-            <w:r>
-              <w:rPr>
-                <w:highlight w:val="yellow"/>
-              </w:rPr>
-              <w:t xml:space="preserve">SuperNerd, </w:t>
-            </w:r>
-            <w:proofErr w:type="gramStart"/>
-            <w:r>
-              <w:rPr>
-                <w:highlight w:val="yellow"/>
-              </w:rPr>
-              <w:t>Darwin(</w:t>
-            </w:r>
-            <w:proofErr w:type="gramEnd"/>
-            <w:r>
-              <w:rPr>
-                <w:highlight w:val="yellow"/>
-              </w:rPr>
-              <w:t>46)</w:t>
-            </w:r>
-            <w:r>
-              <w:rPr>
-                <w:highlight w:val="yellow"/>
-              </w:rPr>
-              <w:t>-</w:t>
-            </w:r>
-            <w:r>
-              <w:rPr>
-                <w:highlight w:val="yellow"/>
-              </w:rPr>
-              <w:t xml:space="preserve"> </w:t>
-            </w:r>
-            <w:proofErr w:type="spellStart"/>
-            <w:r>
-              <w:rPr>
-                <w:highlight w:val="yellow"/>
-              </w:rPr>
+              <w:t>Trainer6- Rocket, Vanda()-</w:t>
+            </w:r>
+            <w:proofErr w:type="spellStart"/>
+            <w:r>
+              <w:t>Shrewdt</w:t>
+            </w:r>
+            <w:proofErr w:type="spellEnd"/>
+            <w:r>
+              <w:t xml:space="preserve">(16), </w:t>
+            </w:r>
+            <w:proofErr w:type="spellStart"/>
+            <w:r>
               <w:t>Zubat</w:t>
             </w:r>
             <w:proofErr w:type="spellEnd"/>
             <w:r>
+              <w:t>(17)</w:t>
+            </w:r>
+          </w:p>
+          <w:p>
+            <w:pPr>
+              <w:jc w:val="center"/>
+            </w:pPr>
+            <w:r>
+              <w:rPr>
+                <w:highlight w:val="yellow"/>
+              </w:rPr>
+              <w:t>Trainer7- Rocket, Ludwig(52)-</w:t>
+            </w:r>
+            <w:proofErr w:type="spellStart"/>
+            <w:r>
+              <w:rPr>
+                <w:highlight w:val="yellow"/>
+              </w:rPr>
+              <w:t>Spinarack</w:t>
+            </w:r>
+            <w:proofErr w:type="spellEnd"/>
+            <w:r>
               <w:rPr>
                 <w:highlight w:val="yellow"/>
               </w:rPr>
@@ -2386,125 +2485,7 @@
               <w:rPr>
                 <w:highlight w:val="yellow"/>
               </w:rPr>
-              <w:t>Mankey</w:t>
-            </w:r>
-            <w:proofErr w:type="spellEnd"/>
-            <w:r>
-              <w:rPr>
-                <w:highlight w:val="yellow"/>
-              </w:rPr>
-              <w:t>(15)</w:t>
-            </w:r>
-          </w:p>
-          <w:p>
-            <w:pPr>
-              <w:jc w:val="center"/>
-            </w:pPr>
-            <w:r>
-              <w:rPr>
-                <w:highlight w:val="yellow"/>
-              </w:rPr>
-              <w:t>Trainer8-</w:t>
-            </w:r>
-            <w:proofErr w:type="gramStart"/>
-            <w:r>
-              <w:rPr>
-                <w:highlight w:val="yellow"/>
-              </w:rPr>
-              <w:t>Hiker</w:t>
-            </w:r>
-            <w:r>
-              <w:rPr>
-                <w:highlight w:val="yellow"/>
-              </w:rPr>
-              <w:t>,Butch</w:t>
-            </w:r>
-            <w:proofErr w:type="gramEnd"/>
-            <w:r>
-              <w:rPr>
-                <w:highlight w:val="yellow"/>
-              </w:rPr>
-              <w:t>(</w:t>
-            </w:r>
-            <w:r>
-              <w:rPr>
-                <w:highlight w:val="yellow"/>
-              </w:rPr>
-              <w:t>47</w:t>
-            </w:r>
-            <w:r>
-              <w:rPr>
-                <w:highlight w:val="yellow"/>
-              </w:rPr>
-              <w:t>)-</w:t>
-            </w:r>
-            <w:r>
-              <w:rPr>
-                <w:highlight w:val="yellow"/>
-              </w:rPr>
-              <w:t xml:space="preserve"> </w:t>
-            </w:r>
-            <w:proofErr w:type="spellStart"/>
-            <w:r>
-              <w:rPr>
-                <w:highlight w:val="yellow"/>
-              </w:rPr>
-              <w:t>Geodude</w:t>
-            </w:r>
-            <w:proofErr w:type="spellEnd"/>
-            <w:r>
-              <w:rPr>
-                <w:highlight w:val="yellow"/>
-              </w:rPr>
-              <w:t>(14), Aron(17)</w:t>
-            </w:r>
-          </w:p>
-          <w:p>
-            <w:pPr>
-              <w:jc w:val="center"/>
-            </w:pPr>
-            <w:r>
-              <w:t>Floor Two</w:t>
-            </w:r>
-          </w:p>
-          <w:p>
-            <w:pPr>
-              <w:jc w:val="center"/>
-            </w:pPr>
-            <w:r>
-              <w:rPr>
-                <w:highlight w:val="yellow"/>
-              </w:rPr>
-              <w:t>Trainer 1- Rocket, Axel(48)-</w:t>
-            </w:r>
-            <w:proofErr w:type="spellStart"/>
-            <w:proofErr w:type="gramStart"/>
-            <w:r>
-              <w:rPr>
-                <w:highlight w:val="yellow"/>
-              </w:rPr>
-              <w:t>Zubat</w:t>
-            </w:r>
-            <w:proofErr w:type="spellEnd"/>
-            <w:r>
-              <w:rPr>
-                <w:highlight w:val="yellow"/>
-              </w:rPr>
-              <w:t>(</w:t>
-            </w:r>
-            <w:proofErr w:type="gramEnd"/>
-            <w:r>
-              <w:rPr>
-                <w:highlight w:val="yellow"/>
-              </w:rPr>
-              <w:t xml:space="preserve">14), </w:t>
-            </w:r>
-            <w:proofErr w:type="spellStart"/>
-            <w:r>
-              <w:rPr>
-                <w:highlight w:val="yellow"/>
-              </w:rPr>
-              <w:t>Rattata</w:t>
+              <w:t>Croagunk</w:t>
             </w:r>
             <w:proofErr w:type="spellEnd"/>
             <w:r>
@@ -2519,245 +2500,7 @@
               <w:jc w:val="center"/>
             </w:pPr>
             <w:r>
-              <w:t>Trainer2- Rocket, Helga()-</w:t>
-            </w:r>
-            <w:proofErr w:type="spellStart"/>
-            <w:proofErr w:type="gramStart"/>
-            <w:r>
-              <w:t>Smileaf</w:t>
-            </w:r>
-            <w:proofErr w:type="spellEnd"/>
-            <w:r>
-              <w:t>(</w:t>
-            </w:r>
-            <w:proofErr w:type="gramEnd"/>
-            <w:r>
-              <w:t xml:space="preserve">15), </w:t>
-            </w:r>
-            <w:proofErr w:type="spellStart"/>
-            <w:r>
-              <w:t>Rattata</w:t>
-            </w:r>
-            <w:proofErr w:type="spellEnd"/>
-            <w:r>
-              <w:t>(15)</w:t>
-            </w:r>
-          </w:p>
-          <w:p>
-            <w:pPr>
-              <w:jc w:val="center"/>
-              <w:rPr>
-                <w:highlight w:val="yellow"/>
-              </w:rPr>
-            </w:pPr>
-            <w:r>
-              <w:rPr>
-                <w:highlight w:val="yellow"/>
-              </w:rPr>
-              <w:t>Trainer3- Rocket, Johan(49)-</w:t>
-            </w:r>
-            <w:proofErr w:type="gramStart"/>
-            <w:r>
-              <w:rPr>
-                <w:highlight w:val="yellow"/>
-              </w:rPr>
-              <w:t>Paras(</w:t>
-            </w:r>
-            <w:proofErr w:type="gramEnd"/>
-            <w:r>
-              <w:rPr>
-                <w:highlight w:val="yellow"/>
-              </w:rPr>
-              <w:t>14), Scraggy(15)</w:t>
-            </w:r>
-          </w:p>
-          <w:p>
-            <w:pPr>
-              <w:jc w:val="center"/>
-              <w:rPr>
-                <w:highlight w:val="yellow"/>
-              </w:rPr>
-            </w:pPr>
-            <w:r>
-              <w:rPr>
-                <w:highlight w:val="yellow"/>
-              </w:rPr>
-              <w:t>Trainer4- Rocket, Gertrude(50)-</w:t>
-            </w:r>
-            <w:proofErr w:type="spellStart"/>
-            <w:proofErr w:type="gramStart"/>
-            <w:r>
-              <w:rPr>
-                <w:highlight w:val="yellow"/>
-              </w:rPr>
-              <w:t>Meowth</w:t>
-            </w:r>
-            <w:proofErr w:type="spellEnd"/>
-            <w:r>
-              <w:rPr>
-                <w:highlight w:val="yellow"/>
-              </w:rPr>
-              <w:t>(</w:t>
-            </w:r>
-            <w:proofErr w:type="gramEnd"/>
-            <w:r>
-              <w:rPr>
-                <w:highlight w:val="yellow"/>
-              </w:rPr>
-              <w:t xml:space="preserve">14), </w:t>
-            </w:r>
-            <w:proofErr w:type="spellStart"/>
-            <w:r>
-              <w:rPr>
-                <w:highlight w:val="yellow"/>
-              </w:rPr>
-              <w:t>Zubat</w:t>
-            </w:r>
-            <w:proofErr w:type="spellEnd"/>
-            <w:r>
-              <w:rPr>
-                <w:highlight w:val="yellow"/>
-              </w:rPr>
-              <w:t>(14)</w:t>
-            </w:r>
-          </w:p>
-          <w:p>
-            <w:pPr>
-              <w:jc w:val="center"/>
-            </w:pPr>
-            <w:r>
-              <w:rPr>
-                <w:highlight w:val="yellow"/>
-              </w:rPr>
-              <w:t>Trainer5- Rocket, Bismarck(51)-</w:t>
-            </w:r>
-            <w:proofErr w:type="spellStart"/>
-            <w:proofErr w:type="gramStart"/>
-            <w:r>
-              <w:rPr>
-                <w:highlight w:val="yellow"/>
-              </w:rPr>
-              <w:t>Houndour</w:t>
-            </w:r>
-            <w:proofErr w:type="spellEnd"/>
-            <w:r>
-              <w:rPr>
-                <w:highlight w:val="yellow"/>
-              </w:rPr>
-              <w:t>(</w:t>
-            </w:r>
-            <w:proofErr w:type="gramEnd"/>
-            <w:r>
-              <w:rPr>
-                <w:highlight w:val="yellow"/>
-              </w:rPr>
-              <w:t xml:space="preserve">14), </w:t>
-            </w:r>
-            <w:proofErr w:type="spellStart"/>
-            <w:r>
-              <w:rPr>
-                <w:highlight w:val="yellow"/>
-              </w:rPr>
-              <w:t>Rattata</w:t>
-            </w:r>
-            <w:proofErr w:type="spellEnd"/>
-            <w:r>
-              <w:rPr>
-                <w:highlight w:val="yellow"/>
-              </w:rPr>
-              <w:t>(15)</w:t>
-            </w:r>
-          </w:p>
-          <w:p>
-            <w:pPr>
-              <w:jc w:val="center"/>
-            </w:pPr>
-            <w:r>
-              <w:t>Trainer6- Rocket, Vanda()-</w:t>
-            </w:r>
-            <w:proofErr w:type="spellStart"/>
-            <w:proofErr w:type="gramStart"/>
-            <w:r>
-              <w:t>Shrewdt</w:t>
-            </w:r>
-            <w:proofErr w:type="spellEnd"/>
-            <w:r>
-              <w:t>(</w:t>
-            </w:r>
-            <w:proofErr w:type="gramEnd"/>
-            <w:r>
-              <w:t xml:space="preserve">16), </w:t>
-            </w:r>
-            <w:proofErr w:type="spellStart"/>
-            <w:r>
-              <w:t>Zubat</w:t>
-            </w:r>
-            <w:proofErr w:type="spellEnd"/>
-            <w:r>
-              <w:t>(17)</w:t>
-            </w:r>
-          </w:p>
-          <w:p>
-            <w:pPr>
-              <w:jc w:val="center"/>
-            </w:pPr>
-            <w:r>
-              <w:rPr>
-                <w:highlight w:val="yellow"/>
-              </w:rPr>
-              <w:t>Trainer7- Rocket, Ludwig(52)-</w:t>
-            </w:r>
-            <w:proofErr w:type="spellStart"/>
-            <w:proofErr w:type="gramStart"/>
-            <w:r>
-              <w:rPr>
-                <w:highlight w:val="yellow"/>
-              </w:rPr>
-              <w:t>Spinarack</w:t>
-            </w:r>
-            <w:proofErr w:type="spellEnd"/>
-            <w:r>
-              <w:rPr>
-                <w:highlight w:val="yellow"/>
-              </w:rPr>
-              <w:t>(</w:t>
-            </w:r>
-            <w:proofErr w:type="gramEnd"/>
-            <w:r>
-              <w:rPr>
-                <w:highlight w:val="yellow"/>
-              </w:rPr>
-              <w:t xml:space="preserve">17), </w:t>
-            </w:r>
-            <w:proofErr w:type="spellStart"/>
-            <w:r>
-              <w:rPr>
-                <w:highlight w:val="yellow"/>
-              </w:rPr>
-              <w:t>Croagunk</w:t>
-            </w:r>
-            <w:proofErr w:type="spellEnd"/>
-            <w:r>
-              <w:rPr>
-                <w:highlight w:val="yellow"/>
-              </w:rPr>
-              <w:t>(16)</w:t>
-            </w:r>
-          </w:p>
-          <w:p>
-            <w:pPr>
-              <w:jc w:val="center"/>
-            </w:pPr>
-            <w:r>
-              <w:t>Rocket Admin-</w:t>
-            </w:r>
-            <w:proofErr w:type="gramStart"/>
-            <w:r>
-              <w:t>Viktor(</w:t>
-            </w:r>
-            <w:proofErr w:type="gramEnd"/>
-            <w:r>
-              <w:t xml:space="preserve">)- </w:t>
+              <w:t xml:space="preserve">Rocket Admin-Viktor()- </w:t>
             </w:r>
             <w:proofErr w:type="spellStart"/>
             <w:r>
@@ -2842,17 +2585,12 @@
               <w:t xml:space="preserve"> Strong Starter (23), </w:t>
             </w:r>
             <w:proofErr w:type="spellStart"/>
-            <w:proofErr w:type="gramStart"/>
             <w:r>
               <w:t>Lavaral</w:t>
             </w:r>
             <w:proofErr w:type="spellEnd"/>
             <w:r>
-              <w:t>(</w:t>
-            </w:r>
-            <w:proofErr w:type="gramEnd"/>
-            <w:r>
-              <w:t xml:space="preserve">19), </w:t>
+              <w:t xml:space="preserve">(19), </w:t>
             </w:r>
             <w:proofErr w:type="spellStart"/>
             <w:r>
@@ -2937,15 +2675,7 @@
               <w:jc w:val="center"/>
             </w:pPr>
             <w:r>
-              <w:t>(Added Events for 2,</w:t>
-            </w:r>
-            <w:proofErr w:type="gramStart"/>
-            <w:r>
-              <w:t>4,Leader</w:t>
-            </w:r>
-            <w:proofErr w:type="gramEnd"/>
-            <w:r>
-              <w:t>.  Waiting on New Pokemon)</w:t>
+              <w:t>(Added Events for 2,4,Leader.  Waiting on New Pokemon)</w:t>
             </w:r>
           </w:p>
         </w:tc>
@@ -2979,21 +2709,7 @@
               <w:rPr>
                 <w:highlight w:val="yellow"/>
               </w:rPr>
-              <w:t>)-</w:t>
-            </w:r>
-            <w:proofErr w:type="gramStart"/>
-            <w:r>
-              <w:rPr>
-                <w:highlight w:val="yellow"/>
-              </w:rPr>
-              <w:t>Bulbasaur(</w:t>
-            </w:r>
-            <w:proofErr w:type="gramEnd"/>
-            <w:r>
-              <w:rPr>
-                <w:highlight w:val="yellow"/>
-              </w:rPr>
-              <w:t xml:space="preserve">18), </w:t>
+              <w:t xml:space="preserve">)-Bulbasaur(18), </w:t>
             </w:r>
             <w:proofErr w:type="spellStart"/>
             <w:r>
@@ -3018,15 +2734,7 @@
               <w:t>Nugget Bridge 2-</w:t>
             </w:r>
             <w:r>
-              <w:t xml:space="preserve"> Youngster, </w:t>
-            </w:r>
-            <w:proofErr w:type="gramStart"/>
-            <w:r>
-              <w:t>Billy(</w:t>
-            </w:r>
-            <w:proofErr w:type="gramEnd"/>
-            <w:r>
-              <w:t xml:space="preserve">)- </w:t>
+              <w:t xml:space="preserve"> Youngster, Billy()- </w:t>
             </w:r>
             <w:proofErr w:type="spellStart"/>
             <w:r>
@@ -3067,16 +2775,8 @@
               <w:rPr>
                 <w:highlight w:val="yellow"/>
               </w:rPr>
-              <w:t xml:space="preserve"> Fisherman, </w:t>
-            </w:r>
-            <w:proofErr w:type="gramStart"/>
-            <w:r>
-              <w:rPr>
-                <w:highlight w:val="yellow"/>
-              </w:rPr>
-              <w:t>Al(</w:t>
-            </w:r>
-            <w:proofErr w:type="gramEnd"/>
+              <w:t xml:space="preserve"> Fisherman, Al(</w:t>
+            </w:r>
             <w:r>
               <w:rPr>
                 <w:highlight w:val="yellow"/>
@@ -3158,17 +2858,12 @@
               <w:t xml:space="preserve"> Hiker, Bolder()-</w:t>
             </w:r>
             <w:proofErr w:type="spellStart"/>
-            <w:proofErr w:type="gramStart"/>
             <w:r>
               <w:t>Geodude</w:t>
             </w:r>
             <w:proofErr w:type="spellEnd"/>
             <w:r>
-              <w:t>(</w:t>
-            </w:r>
-            <w:proofErr w:type="gramEnd"/>
-            <w:r>
-              <w:t xml:space="preserve">15), </w:t>
+              <w:t xml:space="preserve">(15), </w:t>
             </w:r>
             <w:proofErr w:type="spellStart"/>
             <w:r>
@@ -3216,7 +2911,6 @@
               <w:t>)-</w:t>
             </w:r>
             <w:proofErr w:type="spellStart"/>
-            <w:proofErr w:type="gramStart"/>
             <w:r>
               <w:rPr>
                 <w:highlight w:val="yellow"/>
@@ -3228,14 +2922,7 @@
               <w:rPr>
                 <w:highlight w:val="yellow"/>
               </w:rPr>
-              <w:t>(</w:t>
-            </w:r>
-            <w:proofErr w:type="gramEnd"/>
-            <w:r>
-              <w:rPr>
-                <w:highlight w:val="yellow"/>
-              </w:rPr>
-              <w:t xml:space="preserve">18), </w:t>
+              <w:t xml:space="preserve">(18), </w:t>
             </w:r>
             <w:proofErr w:type="spellStart"/>
             <w:r>
@@ -3268,15 +2955,7 @@
             </w:r>
             <w:proofErr w:type="spellEnd"/>
             <w:r>
-              <w:t xml:space="preserve">, </w:t>
-            </w:r>
-            <w:proofErr w:type="gramStart"/>
-            <w:r>
-              <w:t>Trent(</w:t>
-            </w:r>
-            <w:proofErr w:type="gramEnd"/>
-            <w:r>
-              <w:t xml:space="preserve">)- </w:t>
+              <w:t xml:space="preserve">, Trent()- </w:t>
             </w:r>
             <w:proofErr w:type="spellStart"/>
             <w:r>
@@ -3347,14 +3026,12 @@
               </w:rPr>
               <w:t xml:space="preserve">Hiker, </w:t>
             </w:r>
-            <w:proofErr w:type="gramStart"/>
             <w:r>
               <w:rPr>
                 <w:highlight w:val="yellow"/>
               </w:rPr>
               <w:t>Ian(</w:t>
             </w:r>
-            <w:proofErr w:type="gramEnd"/>
             <w:r>
               <w:rPr>
                 <w:highlight w:val="yellow"/>
@@ -3424,16 +3101,8 @@
               <w:rPr>
                 <w:highlight w:val="yellow"/>
               </w:rPr>
-              <w:t xml:space="preserve">, </w:t>
-            </w:r>
-            <w:proofErr w:type="gramStart"/>
-            <w:r>
-              <w:rPr>
-                <w:highlight w:val="yellow"/>
-              </w:rPr>
-              <w:t>Brenna(</w:t>
-            </w:r>
-            <w:proofErr w:type="gramEnd"/>
+              <w:t>, Brenna(</w:t>
+            </w:r>
             <w:r>
               <w:rPr>
                 <w:highlight w:val="yellow"/>
@@ -3483,61 +3152,216 @@
               <w:t>Trainer3-</w:t>
             </w:r>
             <w:r>
-              <w:t xml:space="preserve"> Bug Catcher, </w:t>
-            </w:r>
-            <w:proofErr w:type="gramStart"/>
-            <w:r>
-              <w:t>Hiro(</w:t>
-            </w:r>
-            <w:proofErr w:type="gramEnd"/>
-            <w:r>
+              <w:t xml:space="preserve"> Bug Catcher, Hiro()- </w:t>
+            </w:r>
+            <w:proofErr w:type="spellStart"/>
+            <w:r>
+              <w:t>Tazorn</w:t>
+            </w:r>
+            <w:proofErr w:type="spellEnd"/>
+            <w:r>
+              <w:t>(17), Paras(17)</w:t>
+            </w:r>
+          </w:p>
+          <w:p>
+            <w:pPr>
+              <w:jc w:val="center"/>
+              <w:rPr>
+                <w:highlight w:val="yellow"/>
+              </w:rPr>
+            </w:pPr>
+            <w:r>
+              <w:rPr>
+                <w:highlight w:val="yellow"/>
+              </w:rPr>
+              <w:t>Trainer4-</w:t>
+            </w:r>
+            <w:r>
+              <w:rPr>
+                <w:highlight w:val="yellow"/>
+              </w:rPr>
+              <w:t>Cooltrainer_</w:t>
+            </w:r>
+            <w:r>
+              <w:rPr>
+                <w:highlight w:val="yellow"/>
+              </w:rPr>
+              <w:t>F, Maddie</w:t>
+            </w:r>
+            <w:r>
+              <w:rPr>
+                <w:highlight w:val="yellow"/>
+              </w:rPr>
+              <w:t>(</w:t>
+            </w:r>
+            <w:r>
+              <w:rPr>
+                <w:highlight w:val="yellow"/>
+              </w:rPr>
+              <w:t>61</w:t>
+            </w:r>
+            <w:r>
+              <w:rPr>
+                <w:highlight w:val="yellow"/>
+              </w:rPr>
+              <w:t>)-</w:t>
+            </w:r>
+            <w:proofErr w:type="spellStart"/>
+            <w:r>
+              <w:rPr>
+                <w:highlight w:val="yellow"/>
+              </w:rPr>
+              <w:t>Clefairy</w:t>
+            </w:r>
+            <w:proofErr w:type="spellEnd"/>
+            <w:r>
+              <w:rPr>
+                <w:highlight w:val="yellow"/>
+              </w:rPr>
+              <w:t xml:space="preserve">(15), </w:t>
+            </w:r>
+            <w:proofErr w:type="spellStart"/>
+            <w:r>
+              <w:rPr>
+                <w:highlight w:val="yellow"/>
+              </w:rPr>
+              <w:t>Jigglypuff</w:t>
+            </w:r>
+            <w:proofErr w:type="spellEnd"/>
+            <w:r>
+              <w:rPr>
+                <w:highlight w:val="yellow"/>
+              </w:rPr>
+              <w:t xml:space="preserve">(15), </w:t>
+            </w:r>
+            <w:proofErr w:type="spellStart"/>
+            <w:r>
+              <w:rPr>
+                <w:highlight w:val="yellow"/>
+              </w:rPr>
+              <w:t>Happiny</w:t>
+            </w:r>
+            <w:proofErr w:type="spellEnd"/>
+            <w:r>
+              <w:rPr>
+                <w:highlight w:val="yellow"/>
+              </w:rPr>
+              <w:t>(15)</w:t>
+            </w:r>
+          </w:p>
+          <w:p>
+            <w:pPr>
+              <w:jc w:val="center"/>
+            </w:pPr>
+            <w:r>
+              <w:rPr>
+                <w:highlight w:val="yellow"/>
+              </w:rPr>
+              <w:t>Trainer5-</w:t>
+            </w:r>
+            <w:r>
+              <w:rPr>
+                <w:highlight w:val="yellow"/>
+              </w:rPr>
+              <w:t>Youngster, Vinny(</w:t>
+            </w:r>
+            <w:r>
+              <w:rPr>
+                <w:highlight w:val="yellow"/>
+              </w:rPr>
+              <w:t>62</w:t>
+            </w:r>
+            <w:r>
+              <w:rPr>
+                <w:highlight w:val="yellow"/>
+              </w:rPr>
               <w:t xml:space="preserve">)- </w:t>
             </w:r>
             <w:proofErr w:type="spellStart"/>
             <w:r>
-              <w:t>Tazorn</w:t>
-            </w:r>
-            <w:proofErr w:type="spellEnd"/>
-            <w:r>
-              <w:t>(17), Paras(17)</w:t>
-            </w:r>
-          </w:p>
-          <w:p>
-            <w:pPr>
-              <w:jc w:val="center"/>
-              <w:rPr>
-                <w:highlight w:val="yellow"/>
-              </w:rPr>
-            </w:pPr>
-            <w:r>
-              <w:rPr>
-                <w:highlight w:val="yellow"/>
-              </w:rPr>
-              <w:t>Trainer4-</w:t>
-            </w:r>
-            <w:r>
-              <w:rPr>
-                <w:highlight w:val="yellow"/>
-              </w:rPr>
-              <w:t>Cooltrainer_</w:t>
-            </w:r>
-            <w:r>
-              <w:rPr>
-                <w:highlight w:val="yellow"/>
-              </w:rPr>
-              <w:t>F, Maddie</w:t>
-            </w:r>
-            <w:r>
-              <w:rPr>
-                <w:highlight w:val="yellow"/>
-              </w:rPr>
-              <w:t>(</w:t>
-            </w:r>
-            <w:r>
-              <w:rPr>
-                <w:highlight w:val="yellow"/>
-              </w:rPr>
-              <w:t>61</w:t>
+              <w:rPr>
+                <w:highlight w:val="yellow"/>
+              </w:rPr>
+              <w:t>Oddish</w:t>
+            </w:r>
+            <w:proofErr w:type="spellEnd"/>
+            <w:r>
+              <w:rPr>
+                <w:highlight w:val="yellow"/>
+              </w:rPr>
+              <w:t xml:space="preserve">(17), </w:t>
+            </w:r>
+            <w:proofErr w:type="spellStart"/>
+            <w:r>
+              <w:rPr>
+                <w:highlight w:val="yellow"/>
+              </w:rPr>
+              <w:t>Bellsprout</w:t>
+            </w:r>
+            <w:proofErr w:type="spellEnd"/>
+            <w:r>
+              <w:rPr>
+                <w:highlight w:val="yellow"/>
+              </w:rPr>
+              <w:t>(17)</w:t>
+            </w:r>
+          </w:p>
+          <w:p>
+            <w:pPr>
+              <w:jc w:val="center"/>
+            </w:pPr>
+            <w:r>
+              <w:t>Trainer6-</w:t>
+            </w:r>
+            <w:r>
+              <w:t xml:space="preserve"> Fisherman, Hank()-</w:t>
+            </w:r>
+            <w:proofErr w:type="spellStart"/>
+            <w:r>
+              <w:t>Shellimander</w:t>
+            </w:r>
+            <w:proofErr w:type="spellEnd"/>
+            <w:r>
+              <w:t xml:space="preserve">(14), </w:t>
+            </w:r>
+            <w:proofErr w:type="spellStart"/>
+            <w:r>
+              <w:t>Magikarp</w:t>
+            </w:r>
+            <w:proofErr w:type="spellEnd"/>
+            <w:r>
+              <w:t xml:space="preserve">(15), </w:t>
+            </w:r>
+            <w:proofErr w:type="spellStart"/>
+            <w:r>
+              <w:t>Goldeen</w:t>
+            </w:r>
+            <w:proofErr w:type="spellEnd"/>
+            <w:r>
+              <w:t>(16)</w:t>
+            </w:r>
+          </w:p>
+          <w:p>
+            <w:pPr>
+              <w:jc w:val="center"/>
+            </w:pPr>
+            <w:r>
+              <w:rPr>
+                <w:highlight w:val="yellow"/>
+              </w:rPr>
+              <w:t>Trainer7-</w:t>
+            </w:r>
+            <w:r>
+              <w:rPr>
+                <w:highlight w:val="yellow"/>
+              </w:rPr>
+              <w:t>SuperNerd, Erik(</w:t>
+            </w:r>
+            <w:r>
+              <w:rPr>
+                <w:highlight w:val="yellow"/>
+              </w:rPr>
+              <w:t>63</w:t>
             </w:r>
             <w:r>
               <w:rPr>
@@ -3550,183 +3374,6 @@
               <w:rPr>
                 <w:highlight w:val="yellow"/>
               </w:rPr>
-              <w:t>Clefairy</w:t>
-            </w:r>
-            <w:proofErr w:type="spellEnd"/>
-            <w:r>
-              <w:rPr>
-                <w:highlight w:val="yellow"/>
-              </w:rPr>
-              <w:t xml:space="preserve">(15), </w:t>
-            </w:r>
-            <w:proofErr w:type="spellStart"/>
-            <w:r>
-              <w:rPr>
-                <w:highlight w:val="yellow"/>
-              </w:rPr>
-              <w:t>Jigglypuff</w:t>
-            </w:r>
-            <w:proofErr w:type="spellEnd"/>
-            <w:r>
-              <w:rPr>
-                <w:highlight w:val="yellow"/>
-              </w:rPr>
-              <w:t xml:space="preserve">(15), </w:t>
-            </w:r>
-            <w:proofErr w:type="spellStart"/>
-            <w:r>
-              <w:rPr>
-                <w:highlight w:val="yellow"/>
-              </w:rPr>
-              <w:t>Happiny</w:t>
-            </w:r>
-            <w:proofErr w:type="spellEnd"/>
-            <w:r>
-              <w:rPr>
-                <w:highlight w:val="yellow"/>
-              </w:rPr>
-              <w:t>(15)</w:t>
-            </w:r>
-          </w:p>
-          <w:p>
-            <w:pPr>
-              <w:jc w:val="center"/>
-            </w:pPr>
-            <w:r>
-              <w:rPr>
-                <w:highlight w:val="yellow"/>
-              </w:rPr>
-              <w:t>Trainer5-</w:t>
-            </w:r>
-            <w:r>
-              <w:rPr>
-                <w:highlight w:val="yellow"/>
-              </w:rPr>
-              <w:t xml:space="preserve">Youngster, </w:t>
-            </w:r>
-            <w:proofErr w:type="gramStart"/>
-            <w:r>
-              <w:rPr>
-                <w:highlight w:val="yellow"/>
-              </w:rPr>
-              <w:t>Vinny(</w:t>
-            </w:r>
-            <w:proofErr w:type="gramEnd"/>
-            <w:r>
-              <w:rPr>
-                <w:highlight w:val="yellow"/>
-              </w:rPr>
-              <w:t>62</w:t>
-            </w:r>
-            <w:r>
-              <w:rPr>
-                <w:highlight w:val="yellow"/>
-              </w:rPr>
-              <w:t xml:space="preserve">)- </w:t>
-            </w:r>
-            <w:proofErr w:type="spellStart"/>
-            <w:r>
-              <w:rPr>
-                <w:highlight w:val="yellow"/>
-              </w:rPr>
-              <w:t>Oddish</w:t>
-            </w:r>
-            <w:proofErr w:type="spellEnd"/>
-            <w:r>
-              <w:rPr>
-                <w:highlight w:val="yellow"/>
-              </w:rPr>
-              <w:t xml:space="preserve">(17), </w:t>
-            </w:r>
-            <w:proofErr w:type="spellStart"/>
-            <w:r>
-              <w:rPr>
-                <w:highlight w:val="yellow"/>
-              </w:rPr>
-              <w:t>Bellsprout</w:t>
-            </w:r>
-            <w:proofErr w:type="spellEnd"/>
-            <w:r>
-              <w:rPr>
-                <w:highlight w:val="yellow"/>
-              </w:rPr>
-              <w:t>(17)</w:t>
-            </w:r>
-          </w:p>
-          <w:p>
-            <w:pPr>
-              <w:jc w:val="center"/>
-            </w:pPr>
-            <w:r>
-              <w:t>Trainer6-</w:t>
-            </w:r>
-            <w:r>
-              <w:t xml:space="preserve"> Fisherman, Hank()-</w:t>
-            </w:r>
-            <w:proofErr w:type="spellStart"/>
-            <w:proofErr w:type="gramStart"/>
-            <w:r>
-              <w:t>Shellimander</w:t>
-            </w:r>
-            <w:proofErr w:type="spellEnd"/>
-            <w:r>
-              <w:t>(</w:t>
-            </w:r>
-            <w:proofErr w:type="gramEnd"/>
-            <w:r>
-              <w:t xml:space="preserve">14), </w:t>
-            </w:r>
-            <w:proofErr w:type="spellStart"/>
-            <w:r>
-              <w:t>Magikarp</w:t>
-            </w:r>
-            <w:proofErr w:type="spellEnd"/>
-            <w:r>
-              <w:t xml:space="preserve">(15), </w:t>
-            </w:r>
-            <w:proofErr w:type="spellStart"/>
-            <w:r>
-              <w:t>Goldeen</w:t>
-            </w:r>
-            <w:proofErr w:type="spellEnd"/>
-            <w:r>
-              <w:t>(16)</w:t>
-            </w:r>
-          </w:p>
-          <w:p>
-            <w:pPr>
-              <w:jc w:val="center"/>
-            </w:pPr>
-            <w:r>
-              <w:rPr>
-                <w:highlight w:val="yellow"/>
-              </w:rPr>
-              <w:t>Trainer7-</w:t>
-            </w:r>
-            <w:r>
-              <w:rPr>
-                <w:highlight w:val="yellow"/>
-              </w:rPr>
-              <w:t>SuperNerd, Erik(</w:t>
-            </w:r>
-            <w:r>
-              <w:rPr>
-                <w:highlight w:val="yellow"/>
-              </w:rPr>
-              <w:t>63</w:t>
-            </w:r>
-            <w:r>
-              <w:rPr>
-                <w:highlight w:val="yellow"/>
-              </w:rPr>
-              <w:t>)-</w:t>
-            </w:r>
-            <w:proofErr w:type="spellStart"/>
-            <w:proofErr w:type="gramStart"/>
-            <w:r>
-              <w:rPr>
-                <w:highlight w:val="yellow"/>
-              </w:rPr>
               <w:t>Munchlax</w:t>
             </w:r>
             <w:proofErr w:type="spellEnd"/>
@@ -3734,14 +3381,7 @@
               <w:rPr>
                 <w:highlight w:val="yellow"/>
               </w:rPr>
-              <w:t>(</w:t>
-            </w:r>
-            <w:proofErr w:type="gramEnd"/>
-            <w:r>
-              <w:rPr>
-                <w:highlight w:val="yellow"/>
-              </w:rPr>
-              <w:t>21)</w:t>
+              <w:t>(21)</w:t>
             </w:r>
           </w:p>
         </w:tc>
@@ -3823,17 +3463,12 @@
               <w:t>, Daisy()-</w:t>
             </w:r>
             <w:proofErr w:type="spellStart"/>
-            <w:proofErr w:type="gramStart"/>
             <w:r>
               <w:t>Goldeen</w:t>
             </w:r>
             <w:proofErr w:type="spellEnd"/>
             <w:r>
-              <w:t>(</w:t>
-            </w:r>
-            <w:proofErr w:type="gramEnd"/>
-            <w:r>
-              <w:t xml:space="preserve">18), </w:t>
+              <w:t xml:space="preserve">(18), </w:t>
             </w:r>
             <w:proofErr w:type="spellStart"/>
             <w:r>
@@ -3898,7 +3533,6 @@
               <w:t>)-</w:t>
             </w:r>
             <w:proofErr w:type="spellStart"/>
-            <w:proofErr w:type="gramStart"/>
             <w:r>
               <w:rPr>
                 <w:highlight w:val="yellow"/>
@@ -3910,14 +3544,7 @@
               <w:rPr>
                 <w:highlight w:val="yellow"/>
               </w:rPr>
-              <w:t>(</w:t>
-            </w:r>
-            <w:proofErr w:type="gramEnd"/>
-            <w:r>
-              <w:rPr>
-                <w:highlight w:val="yellow"/>
-              </w:rPr>
-              <w:t xml:space="preserve">19), </w:t>
+              <w:t xml:space="preserve">(19), </w:t>
             </w:r>
             <w:proofErr w:type="spellStart"/>
             <w:r>
@@ -3974,7 +3601,6 @@
               <w:t>)-</w:t>
             </w:r>
             <w:proofErr w:type="spellStart"/>
-            <w:proofErr w:type="gramStart"/>
             <w:r>
               <w:rPr>
                 <w:highlight w:val="yellow"/>
@@ -3986,14 +3612,7 @@
               <w:rPr>
                 <w:highlight w:val="yellow"/>
               </w:rPr>
-              <w:t>(</w:t>
-            </w:r>
-            <w:proofErr w:type="gramEnd"/>
-            <w:r>
-              <w:rPr>
-                <w:highlight w:val="yellow"/>
-              </w:rPr>
-              <w:t xml:space="preserve">20), </w:t>
+              <w:t xml:space="preserve">(20), </w:t>
             </w:r>
             <w:proofErr w:type="spellStart"/>
             <w:r>
@@ -4050,14 +3669,7 @@
               <w:rPr>
                 <w:highlight w:val="yellow"/>
               </w:rPr>
-              <w:t>(23</w:t>
-            </w:r>
-            <w:proofErr w:type="gramStart"/>
-            <w:r>
-              <w:rPr>
-                <w:highlight w:val="yellow"/>
-              </w:rPr>
-              <w:t>),</w:t>
+              <w:t>(23),</w:t>
             </w:r>
             <w:proofErr w:type="spellStart"/>
             <w:r>
@@ -4067,7 +3679,6 @@
               <w:t>Starmie</w:t>
             </w:r>
             <w:proofErr w:type="spellEnd"/>
-            <w:proofErr w:type="gramEnd"/>
             <w:r>
               <w:rPr>
                 <w:highlight w:val="yellow"/>
@@ -4134,15 +3745,7 @@
               <w:rPr>
                 <w:highlight w:val="yellow"/>
               </w:rPr>
-              <w:t>(Added,  Awaiting Test</w:t>
-            </w:r>
-            <w:bookmarkStart w:id="0" w:name="_GoBack"/>
-            <w:bookmarkEnd w:id="0"/>
-            <w:r>
-              <w:rPr>
-                <w:highlight w:val="yellow"/>
-              </w:rPr>
-              <w:t>)</w:t>
+              <w:t>(Added,  Awaiting Test)</w:t>
             </w:r>
           </w:p>
         </w:tc>
@@ -4181,14 +3784,7 @@
               <w:rPr>
                 <w:highlight w:val="yellow"/>
               </w:rPr>
-              <w:t xml:space="preserve">, </w:t>
-            </w:r>
-            <w:proofErr w:type="gramStart"/>
-            <w:r>
-              <w:rPr>
-                <w:highlight w:val="yellow"/>
-              </w:rPr>
-              <w:t>Angelo</w:t>
+              <w:t>, Angelo</w:t>
             </w:r>
             <w:r>
               <w:rPr>
@@ -4196,7 +3792,6 @@
               </w:rPr>
               <w:t>(</w:t>
             </w:r>
-            <w:proofErr w:type="gramEnd"/>
             <w:r>
               <w:rPr>
                 <w:highlight w:val="yellow"/>
@@ -4261,16 +3856,8 @@
               <w:rPr>
                 <w:highlight w:val="yellow"/>
               </w:rPr>
-              <w:t xml:space="preserve">Rocker, </w:t>
-            </w:r>
-            <w:proofErr w:type="gramStart"/>
-            <w:r>
-              <w:rPr>
-                <w:highlight w:val="yellow"/>
-              </w:rPr>
-              <w:t>Vlad(</w:t>
-            </w:r>
-            <w:proofErr w:type="gramEnd"/>
+              <w:t>Rocker, Vlad(</w:t>
+            </w:r>
             <w:r>
               <w:rPr>
                 <w:highlight w:val="yellow"/>
@@ -4339,15 +3926,7 @@
               <w:t>Trainer 1-</w:t>
             </w:r>
             <w:r>
-              <w:t xml:space="preserve">Psychic_F, </w:t>
-            </w:r>
-            <w:proofErr w:type="gramStart"/>
-            <w:r>
-              <w:t>Caroline(</w:t>
-            </w:r>
-            <w:proofErr w:type="gramEnd"/>
-            <w:r>
-              <w:t xml:space="preserve">)- </w:t>
+              <w:t xml:space="preserve">Psychic_F, Caroline()- </w:t>
             </w:r>
             <w:proofErr w:type="spellStart"/>
             <w:r>
@@ -4385,17 +3964,12 @@
               <w:t xml:space="preserve">, </w:t>
             </w:r>
             <w:proofErr w:type="spellStart"/>
-            <w:proofErr w:type="gramStart"/>
             <w:r>
               <w:t>Jango</w:t>
             </w:r>
             <w:proofErr w:type="spellEnd"/>
             <w:r>
-              <w:t>(</w:t>
-            </w:r>
-            <w:proofErr w:type="gramEnd"/>
-            <w:r>
-              <w:t xml:space="preserve">)- Slowpoke(24), </w:t>
+              <w:t xml:space="preserve">()- Slowpoke(24), </w:t>
             </w:r>
             <w:proofErr w:type="spellStart"/>
             <w:r>
@@ -4414,15 +3988,7 @@
               <w:t>Trainer3-</w:t>
             </w:r>
             <w:r>
-              <w:t xml:space="preserve">Psychic_F, </w:t>
-            </w:r>
-            <w:proofErr w:type="gramStart"/>
-            <w:r>
-              <w:t>Karina(</w:t>
-            </w:r>
-            <w:proofErr w:type="gramEnd"/>
-            <w:r>
-              <w:t xml:space="preserve">)- </w:t>
+              <w:t xml:space="preserve">Psychic_F, Karina()- </w:t>
             </w:r>
             <w:proofErr w:type="spellStart"/>
             <w:r>
@@ -4452,15 +4018,7 @@
               <w:t>Psychic_M,</w:t>
             </w:r>
             <w:r>
-              <w:t xml:space="preserve"> </w:t>
-            </w:r>
-            <w:proofErr w:type="gramStart"/>
-            <w:r>
-              <w:t>Jasper(</w:t>
-            </w:r>
-            <w:proofErr w:type="gramEnd"/>
-            <w:r>
-              <w:t xml:space="preserve">)- </w:t>
+              <w:t xml:space="preserve"> Jasper()- </w:t>
             </w:r>
             <w:proofErr w:type="spellStart"/>
             <w:r>
@@ -4495,17 +4053,12 @@
               <w:t>()-</w:t>
             </w:r>
             <w:proofErr w:type="spellStart"/>
-            <w:proofErr w:type="gramStart"/>
             <w:r>
               <w:t>Kadabra</w:t>
             </w:r>
             <w:proofErr w:type="spellEnd"/>
             <w:r>
-              <w:t>(</w:t>
-            </w:r>
-            <w:proofErr w:type="gramEnd"/>
-            <w:r>
-              <w:t xml:space="preserve">27), </w:t>
+              <w:t xml:space="preserve">(27), </w:t>
             </w:r>
             <w:proofErr w:type="spellStart"/>
             <w:r>
@@ -4573,104 +4126,83 @@
             </w:r>
             <w:proofErr w:type="spellEnd"/>
             <w:r>
+              <w:t xml:space="preserve">()-Scraggy(22), </w:t>
+            </w:r>
+            <w:proofErr w:type="spellStart"/>
+            <w:r>
+              <w:t>Machop</w:t>
+            </w:r>
+            <w:proofErr w:type="spellEnd"/>
+            <w:r>
+              <w:t>(23)</w:t>
+            </w:r>
+            <w:r>
+              <w:t xml:space="preserve">, </w:t>
+            </w:r>
+            <w:proofErr w:type="spellStart"/>
+            <w:r>
+              <w:t>Poliwhirl</w:t>
+            </w:r>
+            <w:proofErr w:type="spellEnd"/>
+            <w:r>
+              <w:t>(24)</w:t>
+            </w:r>
+          </w:p>
+          <w:p>
+            <w:pPr>
+              <w:jc w:val="center"/>
+            </w:pPr>
+            <w:r>
+              <w:t>Trainer 2-</w:t>
+            </w:r>
+            <w:r>
+              <w:t xml:space="preserve">Crushgirl, Kyra()- </w:t>
+            </w:r>
+            <w:proofErr w:type="spellStart"/>
+            <w:r>
+              <w:t>Mankey</w:t>
+            </w:r>
+            <w:proofErr w:type="spellEnd"/>
+            <w:r>
+              <w:t xml:space="preserve">(22), </w:t>
+            </w:r>
+            <w:proofErr w:type="spellStart"/>
+            <w:r>
+              <w:t>Riolu</w:t>
+            </w:r>
+            <w:proofErr w:type="spellEnd"/>
+            <w:r>
+              <w:t>(24)</w:t>
+            </w:r>
+            <w:r>
+              <w:t>,</w:t>
+            </w:r>
+          </w:p>
+          <w:p>
+            <w:pPr>
+              <w:jc w:val="center"/>
+            </w:pPr>
+            <w:r>
+              <w:t>Trainer3-</w:t>
+            </w:r>
+            <w:r>
+              <w:t xml:space="preserve">Blackbelt, </w:t>
+            </w:r>
+            <w:proofErr w:type="spellStart"/>
+            <w:r>
+              <w:t>Sokka</w:t>
+            </w:r>
+            <w:proofErr w:type="spellEnd"/>
+            <w:r>
               <w:t>()-</w:t>
             </w:r>
-            <w:proofErr w:type="gramStart"/>
-            <w:r>
-              <w:t>Scraggy(</w:t>
-            </w:r>
-            <w:proofErr w:type="gramEnd"/>
-            <w:r>
-              <w:t xml:space="preserve">22), </w:t>
-            </w:r>
-            <w:proofErr w:type="spellStart"/>
-            <w:r>
-              <w:t>Machop</w:t>
-            </w:r>
-            <w:proofErr w:type="spellEnd"/>
-            <w:r>
-              <w:t>(23)</w:t>
-            </w:r>
-            <w:r>
-              <w:t xml:space="preserve">, </w:t>
-            </w:r>
-            <w:proofErr w:type="spellStart"/>
-            <w:r>
-              <w:t>Poliwhirl</w:t>
-            </w:r>
-            <w:proofErr w:type="spellEnd"/>
-            <w:r>
-              <w:t>(24)</w:t>
-            </w:r>
-          </w:p>
-          <w:p>
-            <w:pPr>
-              <w:jc w:val="center"/>
-            </w:pPr>
-            <w:r>
-              <w:t>Trainer 2-</w:t>
-            </w:r>
-            <w:r>
-              <w:t xml:space="preserve">Crushgirl, </w:t>
-            </w:r>
-            <w:proofErr w:type="gramStart"/>
-            <w:r>
-              <w:t>Kyra(</w:t>
-            </w:r>
-            <w:proofErr w:type="gramEnd"/>
-            <w:r>
-              <w:t xml:space="preserve">)- </w:t>
-            </w:r>
-            <w:proofErr w:type="spellStart"/>
-            <w:r>
-              <w:t>Mankey</w:t>
-            </w:r>
-            <w:proofErr w:type="spellEnd"/>
-            <w:r>
-              <w:t xml:space="preserve">(22), </w:t>
-            </w:r>
-            <w:proofErr w:type="spellStart"/>
-            <w:r>
-              <w:t>Riolu</w:t>
-            </w:r>
-            <w:proofErr w:type="spellEnd"/>
-            <w:r>
-              <w:t>(24)</w:t>
-            </w:r>
-            <w:r>
-              <w:t>,</w:t>
-            </w:r>
-          </w:p>
-          <w:p>
-            <w:pPr>
-              <w:jc w:val="center"/>
-            </w:pPr>
-            <w:r>
-              <w:t>Trainer3-</w:t>
-            </w:r>
-            <w:r>
-              <w:t xml:space="preserve">Blackbelt, </w:t>
-            </w:r>
-            <w:proofErr w:type="spellStart"/>
-            <w:r>
-              <w:t>Sokka</w:t>
-            </w:r>
-            <w:proofErr w:type="spellEnd"/>
-            <w:r>
-              <w:t>()-</w:t>
-            </w:r>
-            <w:proofErr w:type="spellStart"/>
-            <w:proofErr w:type="gramStart"/>
+            <w:proofErr w:type="spellStart"/>
             <w:r>
               <w:t>Tyrogue</w:t>
             </w:r>
             <w:proofErr w:type="spellEnd"/>
             <w:r>
-              <w:t>(</w:t>
-            </w:r>
-            <w:proofErr w:type="gramEnd"/>
-            <w:r>
-              <w:t xml:space="preserve">23), </w:t>
+              <w:t xml:space="preserve">(23), </w:t>
             </w:r>
             <w:proofErr w:type="spellStart"/>
             <w:r>
@@ -4717,18 +4249,13 @@
             </w:r>
             <w:proofErr w:type="spellEnd"/>
             <w:r>
-              <w:t>(24</w:t>
-            </w:r>
-            <w:proofErr w:type="gramStart"/>
-            <w:r>
-              <w:t>),</w:t>
+              <w:t>(24),</w:t>
             </w:r>
             <w:proofErr w:type="spellStart"/>
             <w:r>
               <w:t>Primeape</w:t>
             </w:r>
             <w:proofErr w:type="spellEnd"/>
-            <w:proofErr w:type="gramEnd"/>
             <w:r>
               <w:t>(25)</w:t>
             </w:r>
@@ -4747,17 +4274,12 @@
               <w:t>-</w:t>
             </w:r>
             <w:proofErr w:type="spellStart"/>
-            <w:proofErr w:type="gramStart"/>
             <w:r>
               <w:t>Primape</w:t>
             </w:r>
             <w:proofErr w:type="spellEnd"/>
             <w:r>
-              <w:t>(</w:t>
-            </w:r>
-            <w:proofErr w:type="gramEnd"/>
-            <w:r>
-              <w:t xml:space="preserve">28), </w:t>
+              <w:t xml:space="preserve">(28), </w:t>
             </w:r>
             <w:proofErr w:type="spellStart"/>
             <w:r>
@@ -4773,18 +4295,10 @@
               <w:jc w:val="center"/>
             </w:pPr>
             <w:r>
-              <w:t xml:space="preserve">Kick </w:t>
-            </w:r>
-            <w:proofErr w:type="gramStart"/>
-            <w:r>
-              <w:t>Master</w:t>
-            </w:r>
-            <w:r>
-              <w:t>(</w:t>
-            </w:r>
-            <w:proofErr w:type="gramEnd"/>
-            <w:r>
-              <w:t>)</w:t>
+              <w:t>Kick Master</w:t>
+            </w:r>
+            <w:r>
+              <w:t>()</w:t>
             </w:r>
             <w:r>
               <w:t xml:space="preserve"> -</w:t>
@@ -4853,17 +4367,12 @@
               <w:t>-</w:t>
             </w:r>
             <w:proofErr w:type="spellStart"/>
-            <w:proofErr w:type="gramStart"/>
             <w:r>
               <w:t>Tazorn</w:t>
             </w:r>
             <w:proofErr w:type="spellEnd"/>
             <w:r>
-              <w:t>(</w:t>
-            </w:r>
-            <w:proofErr w:type="gramEnd"/>
-            <w:r>
-              <w:t xml:space="preserve">26), </w:t>
+              <w:t xml:space="preserve">(26), </w:t>
             </w:r>
             <w:proofErr w:type="spellStart"/>
             <w:r>
@@ -4885,17 +4394,12 @@
               <w:t xml:space="preserve"> </w:t>
             </w:r>
             <w:proofErr w:type="spellStart"/>
-            <w:proofErr w:type="gramStart"/>
             <w:r>
               <w:t>Grimer</w:t>
             </w:r>
             <w:proofErr w:type="spellEnd"/>
             <w:r>
-              <w:t>(</w:t>
-            </w:r>
-            <w:proofErr w:type="gramEnd"/>
-            <w:r>
-              <w:t xml:space="preserve">21), </w:t>
+              <w:t xml:space="preserve">(21), </w:t>
             </w:r>
             <w:proofErr w:type="spellStart"/>
             <w:r>
@@ -4917,17 +4421,12 @@
               <w:t xml:space="preserve"> </w:t>
             </w:r>
             <w:proofErr w:type="spellStart"/>
-            <w:proofErr w:type="gramStart"/>
             <w:r>
               <w:t>Ekans</w:t>
             </w:r>
             <w:proofErr w:type="spellEnd"/>
             <w:r>
-              <w:t>(</w:t>
-            </w:r>
-            <w:proofErr w:type="gramEnd"/>
-            <w:r>
-              <w:t xml:space="preserve">22), </w:t>
+              <w:t xml:space="preserve">(22), </w:t>
             </w:r>
             <w:proofErr w:type="spellStart"/>
             <w:r>
@@ -4978,6 +4477,24 @@
               <w:t>Trainer 6&amp;7 are double battle</w:t>
             </w:r>
           </w:p>
+          <w:p>
+            <w:pPr>
+              <w:jc w:val="center"/>
+            </w:pPr>
+            <w:r>
+              <w:t>(Added 1,4)</w:t>
+            </w:r>
+          </w:p>
+          <w:p>
+            <w:pPr>
+              <w:jc w:val="center"/>
+            </w:pPr>
+            <w:r>
+              <w:t>(Added events for 2,3,5,6,7.  Waiting on New Pokemon)</w:t>
+            </w:r>
+            <w:bookmarkStart w:id="0" w:name="_GoBack"/>
+            <w:bookmarkEnd w:id="0"/>
+          </w:p>
         </w:tc>
         <w:tc>
           <w:tcPr>
@@ -4988,33 +4505,55 @@
               <w:jc w:val="center"/>
             </w:pPr>
             <w:r>
+              <w:rPr>
+                <w:highlight w:val="yellow"/>
+              </w:rPr>
               <w:t>Trainer 1-</w:t>
             </w:r>
             <w:r>
-              <w:t xml:space="preserve">BugCatcher, </w:t>
-            </w:r>
-            <w:proofErr w:type="gramStart"/>
-            <w:r>
-              <w:t>Gus(</w:t>
-            </w:r>
-            <w:proofErr w:type="gramEnd"/>
-            <w:r>
+              <w:rPr>
+                <w:highlight w:val="yellow"/>
+              </w:rPr>
+              <w:t>BugCatcher, Gus(</w:t>
+            </w:r>
+            <w:r>
+              <w:rPr>
+                <w:highlight w:val="yellow"/>
+              </w:rPr>
+              <w:t>66</w:t>
+            </w:r>
+            <w:r>
+              <w:rPr>
+                <w:highlight w:val="yellow"/>
+              </w:rPr>
               <w:t xml:space="preserve">)- </w:t>
             </w:r>
             <w:proofErr w:type="spellStart"/>
             <w:r>
+              <w:rPr>
+                <w:highlight w:val="yellow"/>
+              </w:rPr>
               <w:t>Beedrill</w:t>
             </w:r>
             <w:proofErr w:type="spellEnd"/>
             <w:r>
+              <w:rPr>
+                <w:highlight w:val="yellow"/>
+              </w:rPr>
               <w:t xml:space="preserve">(22), </w:t>
             </w:r>
             <w:proofErr w:type="spellStart"/>
             <w:r>
+              <w:rPr>
+                <w:highlight w:val="yellow"/>
+              </w:rPr>
               <w:t>Parasect</w:t>
             </w:r>
             <w:proofErr w:type="spellEnd"/>
             <w:r>
+              <w:rPr>
+                <w:highlight w:val="yellow"/>
+              </w:rPr>
               <w:t>(24)</w:t>
             </w:r>
           </w:p>
@@ -5026,108 +4565,120 @@
               <w:t>Trainer2-</w:t>
             </w:r>
             <w:r>
-              <w:t xml:space="preserve">Cooltrainer_M, </w:t>
-            </w:r>
-            <w:proofErr w:type="gramStart"/>
-            <w:r>
-              <w:t>Harry(</w:t>
-            </w:r>
-            <w:proofErr w:type="gramEnd"/>
-            <w:r>
+              <w:t xml:space="preserve">Cooltrainer_M, Harry()- </w:t>
+            </w:r>
+            <w:proofErr w:type="spellStart"/>
+            <w:r>
+              <w:t>Nidorino</w:t>
+            </w:r>
+            <w:proofErr w:type="spellEnd"/>
+            <w:r>
+              <w:t xml:space="preserve">(22), </w:t>
+            </w:r>
+            <w:proofErr w:type="spellStart"/>
+            <w:r>
+              <w:t>MeowsticM</w:t>
+            </w:r>
+            <w:proofErr w:type="spellEnd"/>
+            <w:r>
+              <w:t>(24)</w:t>
+            </w:r>
+          </w:p>
+          <w:p>
+            <w:pPr>
+              <w:jc w:val="center"/>
+            </w:pPr>
+            <w:r>
+              <w:t>Trainer3-</w:t>
+            </w:r>
+            <w:r>
+              <w:t xml:space="preserve">Cooltrainer_F, Ginny()- </w:t>
+            </w:r>
+            <w:proofErr w:type="spellStart"/>
+            <w:r>
+              <w:t>Nidorina</w:t>
+            </w:r>
+            <w:proofErr w:type="spellEnd"/>
+            <w:r>
+              <w:t xml:space="preserve">(22), </w:t>
+            </w:r>
+            <w:proofErr w:type="spellStart"/>
+            <w:r>
+              <w:t>MeowsticF</w:t>
+            </w:r>
+            <w:proofErr w:type="spellEnd"/>
+            <w:r>
+              <w:t>(24)</w:t>
+            </w:r>
+          </w:p>
+          <w:p>
+            <w:pPr>
+              <w:jc w:val="center"/>
+            </w:pPr>
+            <w:r>
+              <w:rPr>
+                <w:highlight w:val="yellow"/>
+              </w:rPr>
+              <w:t>Trainer4-</w:t>
+            </w:r>
+            <w:r>
+              <w:rPr>
+                <w:highlight w:val="yellow"/>
+              </w:rPr>
+              <w:t xml:space="preserve"> Fisherman, Paul(</w:t>
+            </w:r>
+            <w:r>
+              <w:rPr>
+                <w:highlight w:val="yellow"/>
+              </w:rPr>
+              <w:t>67</w:t>
+            </w:r>
+            <w:r>
+              <w:rPr>
+                <w:highlight w:val="yellow"/>
+              </w:rPr>
               <w:t xml:space="preserve">)- </w:t>
             </w:r>
             <w:proofErr w:type="spellStart"/>
             <w:r>
-              <w:t>Nidorino</w:t>
-            </w:r>
-            <w:proofErr w:type="spellEnd"/>
-            <w:r>
-              <w:t xml:space="preserve">(22), </w:t>
-            </w:r>
-            <w:proofErr w:type="spellStart"/>
-            <w:r>
-              <w:t>MeowsticM</w:t>
-            </w:r>
-            <w:proofErr w:type="spellEnd"/>
-            <w:r>
-              <w:t>(24)</w:t>
-            </w:r>
-          </w:p>
-          <w:p>
-            <w:pPr>
-              <w:jc w:val="center"/>
-            </w:pPr>
-            <w:r>
-              <w:t>Trainer3-</w:t>
-            </w:r>
-            <w:r>
-              <w:t xml:space="preserve">Cooltrainer_F, </w:t>
-            </w:r>
-            <w:proofErr w:type="gramStart"/>
-            <w:r>
-              <w:t>Ginny(</w:t>
-            </w:r>
-            <w:proofErr w:type="gramEnd"/>
-            <w:r>
-              <w:t xml:space="preserve">)- </w:t>
-            </w:r>
-            <w:proofErr w:type="spellStart"/>
-            <w:r>
-              <w:t>Nidorina</w:t>
-            </w:r>
-            <w:proofErr w:type="spellEnd"/>
-            <w:r>
-              <w:t xml:space="preserve">(22), </w:t>
-            </w:r>
-            <w:proofErr w:type="spellStart"/>
-            <w:r>
-              <w:t>MeowsticF</w:t>
-            </w:r>
-            <w:proofErr w:type="spellEnd"/>
-            <w:r>
-              <w:t>(24)</w:t>
-            </w:r>
-          </w:p>
-          <w:p>
-            <w:pPr>
-              <w:jc w:val="center"/>
-            </w:pPr>
-            <w:r>
-              <w:t>Trainer4-</w:t>
-            </w:r>
-            <w:r>
-              <w:t xml:space="preserve"> Fisherman, </w:t>
-            </w:r>
-            <w:proofErr w:type="gramStart"/>
-            <w:r>
-              <w:t>Paul(</w:t>
-            </w:r>
-            <w:proofErr w:type="gramEnd"/>
-            <w:r>
-              <w:t xml:space="preserve">)- </w:t>
-            </w:r>
-            <w:proofErr w:type="spellStart"/>
-            <w:r>
+              <w:rPr>
+                <w:highlight w:val="yellow"/>
+              </w:rPr>
               <w:t>Goldeen</w:t>
             </w:r>
             <w:proofErr w:type="spellEnd"/>
             <w:r>
+              <w:rPr>
+                <w:highlight w:val="yellow"/>
+              </w:rPr>
               <w:t xml:space="preserve">(24), </w:t>
             </w:r>
             <w:proofErr w:type="spellStart"/>
             <w:r>
+              <w:rPr>
+                <w:highlight w:val="yellow"/>
+              </w:rPr>
               <w:t>Gyarados</w:t>
             </w:r>
             <w:proofErr w:type="spellEnd"/>
             <w:r>
+              <w:rPr>
+                <w:highlight w:val="yellow"/>
+              </w:rPr>
               <w:t xml:space="preserve">(20), </w:t>
             </w:r>
             <w:proofErr w:type="spellStart"/>
             <w:r>
+              <w:rPr>
+                <w:highlight w:val="yellow"/>
+              </w:rPr>
               <w:t>Poliwag</w:t>
             </w:r>
             <w:proofErr w:type="spellEnd"/>
             <w:r>
+              <w:rPr>
+                <w:highlight w:val="yellow"/>
+              </w:rPr>
               <w:t>(21)</w:t>
             </w:r>
           </w:p>
@@ -5139,15 +4690,7 @@
               <w:t>Trainer5-</w:t>
             </w:r>
             <w:r>
-              <w:t xml:space="preserve">Aromalady, </w:t>
-            </w:r>
-            <w:proofErr w:type="gramStart"/>
-            <w:r>
-              <w:t>Jasmine(</w:t>
-            </w:r>
-            <w:proofErr w:type="gramEnd"/>
-            <w:r>
-              <w:t xml:space="preserve">)- </w:t>
+              <w:t xml:space="preserve">Aromalady, Jasmine()- </w:t>
             </w:r>
             <w:proofErr w:type="spellStart"/>
             <w:r>
@@ -5174,15 +4717,7 @@
               <w:t>Trainer6-</w:t>
             </w:r>
             <w:r>
-              <w:t xml:space="preserve">Gentleman, </w:t>
-            </w:r>
-            <w:proofErr w:type="gramStart"/>
-            <w:r>
-              <w:t>Stuart(</w:t>
-            </w:r>
-            <w:proofErr w:type="gramEnd"/>
-            <w:r>
-              <w:t xml:space="preserve">)- </w:t>
+              <w:t xml:space="preserve">Gentleman, Stuart()- </w:t>
             </w:r>
             <w:proofErr w:type="spellStart"/>
             <w:r>
@@ -5212,17 +4747,12 @@
               <w:t>Lady, Beatrice()-</w:t>
             </w:r>
             <w:proofErr w:type="spellStart"/>
-            <w:proofErr w:type="gramStart"/>
             <w:r>
               <w:t>Joltik</w:t>
             </w:r>
             <w:proofErr w:type="spellEnd"/>
             <w:r>
-              <w:t>(</w:t>
-            </w:r>
-            <w:proofErr w:type="gramEnd"/>
-            <w:r>
-              <w:t xml:space="preserve">24), </w:t>
+              <w:t xml:space="preserve">(24), </w:t>
             </w:r>
             <w:proofErr w:type="spellStart"/>
             <w:r>
@@ -5422,13 +4952,8 @@
             <w:pPr>
               <w:jc w:val="center"/>
             </w:pPr>
-            <w:proofErr w:type="gramStart"/>
-            <w:r>
-              <w:t>Boss:Teacher</w:t>
-            </w:r>
-            <w:proofErr w:type="gramEnd"/>
-            <w:r>
-              <w:t>3-</w:t>
+            <w:r>
+              <w:t>Boss:Teacher3-</w:t>
             </w:r>
           </w:p>
           <w:p>
@@ -5534,15 +5059,7 @@
               <w:jc w:val="center"/>
             </w:pPr>
             <w:r>
-              <w:t>Leader-Ohm()-</w:t>
-            </w:r>
-            <w:proofErr w:type="gramStart"/>
-            <w:r>
-              <w:t>Pikachu(</w:t>
-            </w:r>
-            <w:proofErr w:type="gramEnd"/>
-            <w:r>
-              <w:t xml:space="preserve">34), </w:t>
+              <w:t xml:space="preserve">Leader-Ohm()-Pikachu(34), </w:t>
             </w:r>
             <w:proofErr w:type="spellStart"/>
             <w:r>

</xml_diff>

<commit_message>
added a nurse to floor 1 and ETBA doc
</commit_message>
<xml_diff>
--- a/Data Input Sheets/Enemy Trainers by Area.docx
+++ b/Data Input Sheets/Enemy Trainers by Area.docx
@@ -4822,6 +4822,15 @@
             </w:pPr>
             <w:r>
               <w:t>Trainer 8 – Pokemaniac Kevin()-</w:t>
+            </w:r>
+          </w:p>
+          <w:p>
+            <w:pPr>
+              <w:jc w:val="center"/>
+            </w:pPr>
+            <w:r>
+              <w:lastRenderedPageBreak/>
+              <w:t>Trainer 9 – Nurse Suzie()-</w:t>
             </w:r>
             <w:bookmarkStart w:id="0" w:name="_GoBack"/>
             <w:bookmarkEnd w:id="0"/>

</xml_diff>